<commit_message>
Updated instructions to use on Windows
</commit_message>
<xml_diff>
--- a/How to Use CARLA.docx
+++ b/How to Use CARLA.docx
@@ -63,21 +63,31 @@
       <w:r>
         <w:t xml:space="preserve">Type </w:t>
       </w:r>
-      <w:proofErr w:type="spellStart"/>
       <w:r>
         <w:rPr>
           <w:rFonts w:ascii="Consolas" w:eastAsia="Times New Roman" w:hAnsi="Consolas" w:cs="Calibri"/>
           <w:lang w:val="en-US" w:eastAsia="en-CA"/>
         </w:rPr>
-        <w:t>conda</w:t>
-      </w:r>
-      <w:proofErr w:type="spellEnd"/>
+        <w:t>conda env export --no-builds &gt; env_carla99.yml</w:t>
+      </w:r>
+    </w:p>
+    <w:p>
+      <w:pPr>
+        <w:pStyle w:val="ListParagraph"/>
+        <w:numPr>
+          <w:ilvl w:val="0"/>
+          <w:numId w:val="14"/>
+        </w:numPr>
+      </w:pPr>
+      <w:r>
+        <w:t xml:space="preserve">Type </w:t>
+      </w:r>
       <w:r>
         <w:rPr>
           <w:rFonts w:ascii="Consolas" w:eastAsia="Times New Roman" w:hAnsi="Consolas" w:cs="Calibri"/>
           <w:lang w:val="en-US" w:eastAsia="en-CA"/>
         </w:rPr>
-        <w:t xml:space="preserve"> env export --no-builds &gt; env_carla99.yml</w:t>
+        <w:t>conda env create -f env_carla99.yml -n carla99</w:t>
       </w:r>
     </w:p>
     <w:p>
@@ -91,21 +101,113 @@
       <w:r>
         <w:t xml:space="preserve">Type </w:t>
       </w:r>
-      <w:proofErr w:type="spellStart"/>
       <w:r>
         <w:rPr>
           <w:rFonts w:ascii="Consolas" w:eastAsia="Times New Roman" w:hAnsi="Consolas" w:cs="Calibri"/>
           <w:lang w:val="en-US" w:eastAsia="en-CA"/>
         </w:rPr>
-        <w:t>conda</w:t>
-      </w:r>
-      <w:proofErr w:type="spellEnd"/>
+        <w:t>conda activate carla99</w:t>
+      </w:r>
+    </w:p>
+    <w:p>
+      <w:pPr>
+        <w:pStyle w:val="ListParagraph"/>
+        <w:numPr>
+          <w:ilvl w:val="0"/>
+          <w:numId w:val="14"/>
+        </w:numPr>
+      </w:pPr>
+      <w:r>
+        <w:t>Add the following to PYTHONPATH in the system Environment Variables:</w:t>
+      </w:r>
+    </w:p>
+    <w:p>
+      <w:pPr>
+        <w:pStyle w:val="ListParagraph"/>
+        <w:numPr>
+          <w:ilvl w:val="1"/>
+          <w:numId w:val="14"/>
+        </w:numPr>
+      </w:pPr>
+      <w:r>
+        <w:t>D:\Windows\CARLA\CARLA_0.9.9\PythonAPI\carla\dist\carla-0.9.9-py3.7-win-amd64.egg</w:t>
+      </w:r>
+    </w:p>
+    <w:p>
+      <w:pPr>
+        <w:pStyle w:val="ListParagraph"/>
+        <w:numPr>
+          <w:ilvl w:val="1"/>
+          <w:numId w:val="14"/>
+        </w:numPr>
+      </w:pPr>
+      <w:r>
+        <w:t>D:\Windows\CARLA\CARLA_0.9.9\PythonAPI\carla</w:t>
+      </w:r>
+    </w:p>
+    <w:p>
+      <w:pPr>
+        <w:pStyle w:val="ListParagraph"/>
+        <w:numPr>
+          <w:ilvl w:val="1"/>
+          <w:numId w:val="14"/>
+        </w:numPr>
+        <w:spacing w:after="0" w:line="240" w:lineRule="auto"/>
+        <w:ind w:left="1434" w:hanging="357"/>
+        <w:rPr>
+          <w:u w:val="single"/>
+        </w:rPr>
+      </w:pPr>
+      <w:r>
+        <w:t>D:\Windows\CARLA\CARLA_0.9.9\PythonAPI</w:t>
+      </w:r>
+    </w:p>
+    <w:p>
+      <w:pPr>
+        <w:spacing w:after="0" w:line="240" w:lineRule="auto"/>
+        <w:rPr>
+          <w:u w:val="single"/>
+        </w:rPr>
+      </w:pPr>
+      <w:r>
+        <w:rPr>
+          <w:u w:val="single"/>
+        </w:rPr>
+        <w:t>To run:</w:t>
+      </w:r>
+    </w:p>
+    <w:p>
+      <w:pPr>
+        <w:pStyle w:val="ListParagraph"/>
+        <w:numPr>
+          <w:ilvl w:val="0"/>
+          <w:numId w:val="14"/>
+        </w:numPr>
+      </w:pPr>
+      <w:r>
+        <w:t>Start the server by running CarlaUE4.exe</w:t>
+      </w:r>
+    </w:p>
+    <w:p>
+      <w:pPr>
+        <w:pStyle w:val="ListParagraph"/>
+        <w:numPr>
+          <w:ilvl w:val="0"/>
+          <w:numId w:val="14"/>
+        </w:numPr>
+      </w:pPr>
+      <w:r>
+        <w:t>To change Town: n</w:t>
+      </w:r>
+      <w:r>
+        <w:t>avigate to ~PythonAPI\util and type p</w:t>
+      </w:r>
       <w:r>
         <w:rPr>
           <w:rFonts w:ascii="Consolas" w:eastAsia="Times New Roman" w:hAnsi="Consolas" w:cs="Calibri"/>
           <w:lang w:val="en-US" w:eastAsia="en-CA"/>
         </w:rPr>
-        <w:t xml:space="preserve"> env create -f env_carla99.yml -n carla99</w:t>
+        <w:t>ython config.py -m Town04</w:t>
       </w:r>
     </w:p>
     <w:p>
@@ -117,23 +219,61 @@
         </w:numPr>
       </w:pPr>
       <w:r>
-        <w:t xml:space="preserve">Type </w:t>
-      </w:r>
-      <w:proofErr w:type="spellStart"/>
+        <w:t xml:space="preserve">Navigate to ~carla-takeover-client-main and type </w:t>
+      </w:r>
       <w:r>
         <w:rPr>
           <w:rFonts w:ascii="Consolas" w:eastAsia="Times New Roman" w:hAnsi="Consolas" w:cs="Calibri"/>
           <w:lang w:val="en-US" w:eastAsia="en-CA"/>
         </w:rPr>
-        <w:t>conda</w:t>
-      </w:r>
-      <w:proofErr w:type="spellEnd"/>
+        <w:t>python spawn_locations.py</w:t>
+      </w:r>
+    </w:p>
+    <w:p>
+      <w:pPr>
+        <w:pStyle w:val="ListParagraph"/>
+        <w:numPr>
+          <w:ilvl w:val="0"/>
+          <w:numId w:val="14"/>
+        </w:numPr>
+      </w:pPr>
+      <w:r>
+        <w:t xml:space="preserve">Type </w:t>
+      </w:r>
       <w:r>
         <w:rPr>
           <w:rFonts w:ascii="Consolas" w:eastAsia="Times New Roman" w:hAnsi="Consolas" w:cs="Calibri"/>
           <w:lang w:val="en-US" w:eastAsia="en-CA"/>
         </w:rPr>
-        <w:t xml:space="preserve"> activate carla99</w:t>
+        <w:t>python synchronous_client.py -sp test5.json</w:t>
+      </w:r>
+      <w:r>
+        <w:rPr>
+          <w:rFonts w:ascii="Consolas" w:eastAsia="Times New Roman" w:hAnsi="Consolas" w:cs="Calibri"/>
+          <w:lang w:val="en-US" w:eastAsia="en-CA"/>
+        </w:rPr>
+        <w:t xml:space="preserve"> -s</w:t>
+      </w:r>
+      <w:r>
+        <w:rPr>
+          <w:rFonts w:ascii="Consolas" w:eastAsia="Times New Roman" w:hAnsi="Consolas" w:cs="Calibri"/>
+          <w:lang w:val="en-US" w:eastAsia="en-CA"/>
+        </w:rPr>
+        <w:t xml:space="preserve">c </w:t>
+      </w:r>
+      <w:r>
+        <w:rPr>
+          <w:rFonts w:ascii="Consolas" w:eastAsia="Times New Roman" w:hAnsi="Consolas" w:cs="Calibri"/>
+          <w:lang w:val="en-US" w:eastAsia="en-CA"/>
+        </w:rPr>
+        <w:t>scenario_configs/bike.json</w:t>
+      </w:r>
+      <w:r>
+        <w:rPr>
+          <w:rFonts w:ascii="Consolas" w:eastAsia="Times New Roman" w:hAnsi="Consolas" w:cs="Calibri"/>
+          <w:lang w:val="en-US" w:eastAsia="en-CA"/>
+        </w:rPr>
+        <w:t xml:space="preserve"> -r True</w:t>
       </w:r>
     </w:p>
     <w:p>
@@ -145,110 +285,37 @@
         </w:numPr>
       </w:pPr>
       <w:r>
-        <w:t xml:space="preserve">Add the following to </w:t>
-      </w:r>
-      <w:r>
-        <w:t>PYTHONPATH</w:t>
-      </w:r>
-      <w:r>
-        <w:t xml:space="preserve"> in the system Environment Variables:</w:t>
-      </w:r>
-    </w:p>
-    <w:p>
-      <w:pPr>
-        <w:pStyle w:val="ListParagraph"/>
-        <w:numPr>
-          <w:ilvl w:val="1"/>
-          <w:numId w:val="14"/>
-        </w:numPr>
-      </w:pPr>
-      <w:r>
-        <w:t>D:\Windows\CARLA\CARLA_0.9.9\PythonAPI\carla\dist\carla-0.9.9-py3.7-win-amd64.egg</w:t>
-      </w:r>
-    </w:p>
-    <w:p>
-      <w:pPr>
-        <w:pStyle w:val="ListParagraph"/>
-        <w:numPr>
-          <w:ilvl w:val="1"/>
-          <w:numId w:val="14"/>
-        </w:numPr>
-      </w:pPr>
-      <w:r>
-        <w:t>D:\Windows\CARLA\CARLA_0.9.9\PythonAPI\carla</w:t>
-      </w:r>
-    </w:p>
-    <w:p>
-      <w:pPr>
-        <w:pStyle w:val="ListParagraph"/>
-        <w:numPr>
-          <w:ilvl w:val="1"/>
-          <w:numId w:val="14"/>
-        </w:numPr>
-        <w:spacing w:after="0" w:line="240" w:lineRule="auto"/>
-        <w:ind w:left="1434" w:hanging="357"/>
-        <w:rPr>
-          <w:u w:val="single"/>
-        </w:rPr>
-      </w:pPr>
-      <w:r>
-        <w:t>D:\Windows\CARLA\CARLA_0.9.9\PythonAPI</w:t>
-      </w:r>
-    </w:p>
-    <w:p>
-      <w:pPr>
-        <w:spacing w:after="0" w:line="240" w:lineRule="auto"/>
-        <w:rPr>
-          <w:u w:val="single"/>
-        </w:rPr>
-      </w:pPr>
-      <w:r>
-        <w:rPr>
-          <w:u w:val="single"/>
-        </w:rPr>
-        <w:t>To run:</w:t>
-      </w:r>
-    </w:p>
-    <w:p>
-      <w:pPr>
-        <w:pStyle w:val="ListParagraph"/>
-        <w:numPr>
-          <w:ilvl w:val="0"/>
-          <w:numId w:val="14"/>
-        </w:numPr>
-      </w:pPr>
-      <w:r>
-        <w:t>Start the server by running CarlaUE4.exe</w:t>
-      </w:r>
-    </w:p>
-    <w:p>
-      <w:pPr>
-        <w:pStyle w:val="ListParagraph"/>
-        <w:numPr>
-          <w:ilvl w:val="0"/>
-          <w:numId w:val="14"/>
-        </w:numPr>
-      </w:pPr>
-      <w:r>
-        <w:t>To change Town: n</w:t>
-      </w:r>
-      <w:r>
-        <w:t>avigate to ~</w:t>
-      </w:r>
-      <w:proofErr w:type="spellStart"/>
-      <w:r>
-        <w:t>PythonAPI</w:t>
-      </w:r>
-      <w:proofErr w:type="spellEnd"/>
-      <w:r>
-        <w:t>\util and type p</w:t>
+        <w:t xml:space="preserve">Type </w:t>
       </w:r>
       <w:r>
         <w:rPr>
           <w:rFonts w:ascii="Consolas" w:eastAsia="Times New Roman" w:hAnsi="Consolas" w:cs="Calibri"/>
           <w:lang w:val="en-US" w:eastAsia="en-CA"/>
         </w:rPr>
-        <w:t>ython config.py -m Town04</w:t>
+        <w:t>python npc_manager.py -sp test5.json</w:t>
+      </w:r>
+    </w:p>
+    <w:p>
+      <w:pPr>
+        <w:rPr>
+          <w:b/>
+          <w:bCs/>
+        </w:rPr>
+      </w:pPr>
+    </w:p>
+    <w:p>
+      <w:pPr>
+        <w:rPr>
+          <w:b/>
+          <w:bCs/>
+        </w:rPr>
+      </w:pPr>
+      <w:r>
+        <w:rPr>
+          <w:b/>
+          <w:bCs/>
+        </w:rPr>
+        <w:t>Linux</w:t>
       </w:r>
     </w:p>
     <w:p>
@@ -256,26 +323,50 @@
         <w:pStyle w:val="ListParagraph"/>
         <w:numPr>
           <w:ilvl w:val="0"/>
-          <w:numId w:val="14"/>
-        </w:numPr>
-      </w:pPr>
-      <w:r>
-        <w:t>Navigate to ~</w:t>
-      </w:r>
-      <w:proofErr w:type="spellStart"/>
-      <w:r>
-        <w:t>carla</w:t>
-      </w:r>
-      <w:proofErr w:type="spellEnd"/>
-      <w:r>
-        <w:t xml:space="preserve">-takeover-client-main and type </w:t>
+          <w:numId w:val="12"/>
+        </w:numPr>
+        <w:spacing w:after="0" w:line="240" w:lineRule="auto"/>
+        <w:textAlignment w:val="center"/>
+        <w:rPr>
+          <w:rFonts w:ascii="Calibri" w:eastAsia="Times New Roman" w:hAnsi="Calibri" w:cs="Calibri"/>
+          <w:lang w:val="en-US" w:eastAsia="en-CA"/>
+        </w:rPr>
+      </w:pPr>
+      <w:r>
+        <w:rPr>
+          <w:rFonts w:eastAsia="Times New Roman" w:cs="Calibri"/>
+          <w:lang w:val="en-US" w:eastAsia="en-CA"/>
+        </w:rPr>
+        <w:t>Run anaconda3 as admin</w:t>
+      </w:r>
+    </w:p>
+    <w:p>
+      <w:pPr>
+        <w:pStyle w:val="ListParagraph"/>
+        <w:numPr>
+          <w:ilvl w:val="0"/>
+          <w:numId w:val="12"/>
+        </w:numPr>
+        <w:spacing w:after="0" w:line="240" w:lineRule="auto"/>
+        <w:textAlignment w:val="center"/>
+        <w:rPr>
+          <w:rFonts w:ascii="Calibri" w:eastAsia="Times New Roman" w:hAnsi="Calibri" w:cs="Calibri"/>
+          <w:lang w:val="en-US" w:eastAsia="en-CA"/>
+        </w:rPr>
+      </w:pPr>
+      <w:r>
+        <w:rPr>
+          <w:rFonts w:eastAsia="Times New Roman" w:cs="Calibri"/>
+          <w:lang w:val="en-US" w:eastAsia="en-CA"/>
+        </w:rPr>
+        <w:t xml:space="preserve">Type </w:t>
       </w:r>
       <w:r>
         <w:rPr>
           <w:rFonts w:ascii="Consolas" w:eastAsia="Times New Roman" w:hAnsi="Consolas" w:cs="Calibri"/>
           <w:lang w:val="en-US" w:eastAsia="en-CA"/>
         </w:rPr>
-        <w:t>python spawn_locations.py</w:t>
+        <w:t>conda env export --no-builds &gt; env_carla99.yml</w:t>
       </w:r>
     </w:p>
     <w:p>
@@ -283,10 +374,20 @@
         <w:pStyle w:val="ListParagraph"/>
         <w:numPr>
           <w:ilvl w:val="0"/>
-          <w:numId w:val="14"/>
-        </w:numPr>
-      </w:pPr>
-      <w:r>
+          <w:numId w:val="12"/>
+        </w:numPr>
+        <w:spacing w:after="0" w:line="240" w:lineRule="auto"/>
+        <w:textAlignment w:val="center"/>
+        <w:rPr>
+          <w:rFonts w:ascii="Calibri" w:eastAsia="Times New Roman" w:hAnsi="Calibri" w:cs="Calibri"/>
+          <w:lang w:val="en-US" w:eastAsia="en-CA"/>
+        </w:rPr>
+      </w:pPr>
+      <w:r>
+        <w:rPr>
+          <w:rFonts w:eastAsia="Times New Roman" w:cs="Calibri"/>
+          <w:lang w:val="en-US" w:eastAsia="en-CA"/>
+        </w:rPr>
         <w:t xml:space="preserve">Type </w:t>
       </w:r>
       <w:r>
@@ -294,23 +395,74 @@
           <w:rFonts w:ascii="Consolas" w:eastAsia="Times New Roman" w:hAnsi="Consolas" w:cs="Calibri"/>
           <w:lang w:val="en-US" w:eastAsia="en-CA"/>
         </w:rPr>
-        <w:t>python synchronous_client.py -</w:t>
-      </w:r>
-      <w:proofErr w:type="spellStart"/>
+        <w:t>conda env create -f env_carla99.yml -n carla99</w:t>
+      </w:r>
+    </w:p>
+    <w:p>
+      <w:pPr>
+        <w:spacing w:after="0" w:line="240" w:lineRule="auto"/>
+        <w:textAlignment w:val="center"/>
+        <w:rPr>
+          <w:u w:val="single"/>
+        </w:rPr>
+      </w:pPr>
+      <w:r>
+        <w:rPr>
+          <w:u w:val="single"/>
+        </w:rPr>
+        <w:t>To run:</w:t>
+      </w:r>
+    </w:p>
+    <w:p>
+      <w:pPr>
+        <w:pStyle w:val="ListParagraph"/>
+        <w:numPr>
+          <w:ilvl w:val="0"/>
+          <w:numId w:val="12"/>
+        </w:numPr>
+        <w:spacing w:after="0" w:line="240" w:lineRule="auto"/>
+        <w:textAlignment w:val="center"/>
+      </w:pPr>
       <w:r>
         <w:rPr>
           <w:rFonts w:ascii="Consolas" w:eastAsia="Times New Roman" w:hAnsi="Consolas" w:cs="Calibri"/>
           <w:lang w:val="en-US" w:eastAsia="en-CA"/>
         </w:rPr>
-        <w:t>sp</w:t>
-      </w:r>
-      <w:proofErr w:type="spellEnd"/>
+        <w:t>Type conda activate carla99</w:t>
+      </w:r>
+    </w:p>
+    <w:p>
+      <w:pPr>
+        <w:pStyle w:val="ListParagraph"/>
+        <w:numPr>
+          <w:ilvl w:val="0"/>
+          <w:numId w:val="12"/>
+        </w:numPr>
+        <w:spacing w:after="0" w:line="240" w:lineRule="auto"/>
+        <w:textAlignment w:val="center"/>
+        <w:rPr>
+          <w:rFonts w:ascii="Calibri" w:eastAsia="Times New Roman" w:hAnsi="Calibri" w:cs="Calibri"/>
+          <w:lang w:val="en-US" w:eastAsia="en-CA"/>
+        </w:rPr>
+      </w:pPr>
+      <w:r>
+        <w:rPr>
+          <w:rFonts w:eastAsia="Times New Roman" w:cs="Calibri"/>
+          <w:lang w:val="en-US" w:eastAsia="en-CA"/>
+        </w:rPr>
+        <w:t xml:space="preserve">Type </w:t>
+      </w:r>
       <w:r>
         <w:rPr>
           <w:rFonts w:ascii="Consolas" w:eastAsia="Times New Roman" w:hAnsi="Consolas" w:cs="Calibri"/>
           <w:lang w:val="en-US" w:eastAsia="en-CA"/>
         </w:rPr>
-        <w:t xml:space="preserve"> test5.json</w:t>
+        <w:t>export PYTHONPATH=/media/homlabadmin/CE3A4C113A4BF4CD/Ubuntu/CARLA/CARLA_0.9.9/PythonAPI/carla</w:t>
+      </w:r>
+    </w:p>
+    <w:p>
+      <w:r>
+        <w:t>Launch CARLA server first (CarlaUE4.sh) and then run launch_client.py. Server needs to run before the client</w:t>
       </w:r>
     </w:p>
     <w:p>
@@ -318,36 +470,44 @@
         <w:pStyle w:val="ListParagraph"/>
         <w:numPr>
           <w:ilvl w:val="0"/>
-          <w:numId w:val="14"/>
-        </w:numPr>
-      </w:pPr>
-      <w:r>
-        <w:t xml:space="preserve">Type </w:t>
-      </w:r>
-      <w:r>
-        <w:rPr>
-          <w:rFonts w:ascii="Consolas" w:eastAsia="Times New Roman" w:hAnsi="Consolas" w:cs="Calibri"/>
-          <w:lang w:val="en-US" w:eastAsia="en-CA"/>
-        </w:rPr>
-        <w:t>python npc_manager.py -</w:t>
-      </w:r>
-      <w:proofErr w:type="spellStart"/>
-      <w:r>
-        <w:rPr>
-          <w:rFonts w:ascii="Consolas" w:eastAsia="Times New Roman" w:hAnsi="Consolas" w:cs="Calibri"/>
-          <w:lang w:val="en-US" w:eastAsia="en-CA"/>
-        </w:rPr>
-        <w:t>sp</w:t>
-      </w:r>
-      <w:proofErr w:type="spellEnd"/>
-      <w:r>
-        <w:rPr>
-          <w:rFonts w:ascii="Consolas" w:eastAsia="Times New Roman" w:hAnsi="Consolas" w:cs="Calibri"/>
-          <w:lang w:val="en-US" w:eastAsia="en-CA"/>
-        </w:rPr>
-        <w:t xml:space="preserve"> test5.json</w:t>
-      </w:r>
-    </w:p>
+          <w:numId w:val="1"/>
+        </w:numPr>
+      </w:pPr>
+      <w:r>
+        <w:t xml:space="preserve">Don't need the 'record', otherwise it will record every time </w:t>
+      </w:r>
+    </w:p>
+    <w:p/>
+    <w:p>
+      <w:r>
+        <w:t xml:space="preserve">Note: </w:t>
+      </w:r>
+    </w:p>
+    <w:p>
+      <w:pPr>
+        <w:pStyle w:val="ListParagraph"/>
+        <w:numPr>
+          <w:ilvl w:val="0"/>
+          <w:numId w:val="1"/>
+        </w:numPr>
+      </w:pPr>
+      <w:r>
+        <w:t>Can't test Autopilot - not very responsive on keyboard</w:t>
+      </w:r>
+    </w:p>
+    <w:p>
+      <w:pPr>
+        <w:pStyle w:val="ListParagraph"/>
+        <w:numPr>
+          <w:ilvl w:val="0"/>
+          <w:numId w:val="1"/>
+        </w:numPr>
+      </w:pPr>
+      <w:r>
+        <w:t>Scenario: stops 100m before hitting the cyclist - can be changed in the configuration</w:t>
+      </w:r>
+    </w:p>
+    <w:p/>
     <w:p>
       <w:pPr>
         <w:rPr>
@@ -363,12 +523,17 @@
           <w:bCs/>
         </w:rPr>
       </w:pPr>
+    </w:p>
+    <w:p>
       <w:r>
         <w:rPr>
           <w:b/>
           <w:bCs/>
         </w:rPr>
-        <w:t>Linux</w:t>
+        <w:t>To use a different Town (Linux):</w:t>
+      </w:r>
+      <w:r>
+        <w:t xml:space="preserve"> </w:t>
       </w:r>
     </w:p>
     <w:p>
@@ -376,21 +541,11 @@
         <w:pStyle w:val="ListParagraph"/>
         <w:numPr>
           <w:ilvl w:val="0"/>
-          <w:numId w:val="12"/>
-        </w:numPr>
-        <w:spacing w:after="0" w:line="240" w:lineRule="auto"/>
-        <w:textAlignment w:val="center"/>
-        <w:rPr>
-          <w:rFonts w:ascii="Calibri" w:eastAsia="Times New Roman" w:hAnsi="Calibri" w:cs="Calibri"/>
-          <w:lang w:val="en-US" w:eastAsia="en-CA"/>
-        </w:rPr>
-      </w:pPr>
-      <w:r>
-        <w:rPr>
-          <w:rFonts w:eastAsia="Times New Roman" w:cs="Calibri"/>
-          <w:lang w:val="en-US" w:eastAsia="en-CA"/>
-        </w:rPr>
-        <w:t>Run anaconda3 as admin</w:t>
+          <w:numId w:val="11"/>
+        </w:numPr>
+      </w:pPr>
+      <w:r>
+        <w:t xml:space="preserve">Note: recorder-client-master folder needs to be outside (not in CARLA folder). setup_server.sh is going to look for the CARLA folder in a specific way, needs to be outside for it to work </w:t>
       </w:r>
     </w:p>
     <w:p>
@@ -398,37 +553,11 @@
         <w:pStyle w:val="ListParagraph"/>
         <w:numPr>
           <w:ilvl w:val="0"/>
-          <w:numId w:val="12"/>
-        </w:numPr>
-        <w:spacing w:after="0" w:line="240" w:lineRule="auto"/>
-        <w:textAlignment w:val="center"/>
-        <w:rPr>
-          <w:rFonts w:ascii="Calibri" w:eastAsia="Times New Roman" w:hAnsi="Calibri" w:cs="Calibri"/>
-          <w:lang w:val="en-US" w:eastAsia="en-CA"/>
-        </w:rPr>
-      </w:pPr>
-      <w:r>
-        <w:rPr>
-          <w:rFonts w:eastAsia="Times New Roman" w:cs="Calibri"/>
-          <w:lang w:val="en-US" w:eastAsia="en-CA"/>
-        </w:rPr>
-        <w:t xml:space="preserve">Type </w:t>
-      </w:r>
-      <w:proofErr w:type="spellStart"/>
-      <w:r>
-        <w:rPr>
-          <w:rFonts w:ascii="Consolas" w:eastAsia="Times New Roman" w:hAnsi="Consolas" w:cs="Calibri"/>
-          <w:lang w:val="en-US" w:eastAsia="en-CA"/>
-        </w:rPr>
-        <w:t>conda</w:t>
-      </w:r>
-      <w:proofErr w:type="spellEnd"/>
-      <w:r>
-        <w:rPr>
-          <w:rFonts w:ascii="Consolas" w:eastAsia="Times New Roman" w:hAnsi="Consolas" w:cs="Calibri"/>
-          <w:lang w:val="en-US" w:eastAsia="en-CA"/>
-        </w:rPr>
-        <w:t xml:space="preserve"> env export --no-builds &gt; env_carla99.yml</w:t>
+          <w:numId w:val="11"/>
+        </w:numPr>
+      </w:pPr>
+      <w:r>
+        <w:t xml:space="preserve">Close CARLA server </w:t>
       </w:r>
     </w:p>
     <w:p>
@@ -436,52 +565,20 @@
         <w:pStyle w:val="ListParagraph"/>
         <w:numPr>
           <w:ilvl w:val="0"/>
-          <w:numId w:val="12"/>
-        </w:numPr>
-        <w:spacing w:after="0" w:line="240" w:lineRule="auto"/>
-        <w:textAlignment w:val="center"/>
-        <w:rPr>
-          <w:rFonts w:ascii="Calibri" w:eastAsia="Times New Roman" w:hAnsi="Calibri" w:cs="Calibri"/>
-          <w:lang w:val="en-US" w:eastAsia="en-CA"/>
-        </w:rPr>
-      </w:pPr>
-      <w:r>
-        <w:rPr>
-          <w:rFonts w:eastAsia="Times New Roman" w:cs="Calibri"/>
-          <w:lang w:val="en-US" w:eastAsia="en-CA"/>
-        </w:rPr>
-        <w:t xml:space="preserve">Type </w:t>
-      </w:r>
-      <w:proofErr w:type="spellStart"/>
-      <w:r>
-        <w:rPr>
-          <w:rFonts w:ascii="Consolas" w:eastAsia="Times New Roman" w:hAnsi="Consolas" w:cs="Calibri"/>
-          <w:lang w:val="en-US" w:eastAsia="en-CA"/>
-        </w:rPr>
-        <w:t>conda</w:t>
-      </w:r>
-      <w:proofErr w:type="spellEnd"/>
-      <w:r>
-        <w:rPr>
-          <w:rFonts w:ascii="Consolas" w:eastAsia="Times New Roman" w:hAnsi="Consolas" w:cs="Calibri"/>
-          <w:lang w:val="en-US" w:eastAsia="en-CA"/>
-        </w:rPr>
-        <w:t xml:space="preserve"> env create -f env_carla99.yml -n carla99</w:t>
-      </w:r>
-    </w:p>
-    <w:p>
-      <w:pPr>
-        <w:spacing w:after="0" w:line="240" w:lineRule="auto"/>
-        <w:textAlignment w:val="center"/>
-        <w:rPr>
-          <w:u w:val="single"/>
-        </w:rPr>
-      </w:pPr>
-      <w:r>
-        <w:rPr>
-          <w:u w:val="single"/>
-        </w:rPr>
-        <w:t>To run:</w:t>
+          <w:numId w:val="4"/>
+        </w:numPr>
+      </w:pPr>
+      <w:r>
+        <w:t xml:space="preserve">Need to change path in setup_server.sh: go to “carlaPath” line3 → (open a Terminal → type pwd) → copy the path of the CARLA folder e.g. "/media/homlabadmin/CE3A4C113A4BF4CD/Ubuntu/CARLA/CARLA_0.9.9" → Save → in Terminal, type </w:t>
+      </w:r>
+      <w:r>
+        <w:rPr>
+          <w:rFonts w:ascii="Consolas" w:hAnsi="Consolas"/>
+        </w:rPr>
+        <w:t>./setup_server.sh -m Town04</w:t>
+      </w:r>
+      <w:r>
+        <w:t xml:space="preserve"> to launch the server</w:t>
       </w:r>
     </w:p>
     <w:p>
@@ -489,170 +586,231 @@
         <w:pStyle w:val="ListParagraph"/>
         <w:numPr>
           <w:ilvl w:val="0"/>
-          <w:numId w:val="12"/>
-        </w:numPr>
-        <w:spacing w:after="0" w:line="240" w:lineRule="auto"/>
-        <w:textAlignment w:val="center"/>
-      </w:pPr>
-      <w:r>
-        <w:rPr>
-          <w:rFonts w:ascii="Consolas" w:eastAsia="Times New Roman" w:hAnsi="Consolas" w:cs="Calibri"/>
-          <w:lang w:val="en-US" w:eastAsia="en-CA"/>
-        </w:rPr>
-        <w:t>T</w:t>
-      </w:r>
-      <w:r>
-        <w:rPr>
-          <w:rFonts w:ascii="Consolas" w:eastAsia="Times New Roman" w:hAnsi="Consolas" w:cs="Calibri"/>
-          <w:lang w:val="en-US" w:eastAsia="en-CA"/>
-        </w:rPr>
-        <w:t xml:space="preserve">ype </w:t>
-      </w:r>
-      <w:proofErr w:type="spellStart"/>
-      <w:r>
-        <w:rPr>
-          <w:rFonts w:ascii="Consolas" w:eastAsia="Times New Roman" w:hAnsi="Consolas" w:cs="Calibri"/>
-          <w:lang w:val="en-US" w:eastAsia="en-CA"/>
-        </w:rPr>
-        <w:t>conda</w:t>
-      </w:r>
-      <w:proofErr w:type="spellEnd"/>
-      <w:r>
-        <w:rPr>
-          <w:rFonts w:ascii="Consolas" w:eastAsia="Times New Roman" w:hAnsi="Consolas" w:cs="Calibri"/>
-          <w:lang w:val="en-US" w:eastAsia="en-CA"/>
-        </w:rPr>
-        <w:t xml:space="preserve"> activate carla99</w:t>
-      </w:r>
-    </w:p>
-    <w:p>
-      <w:pPr>
-        <w:pStyle w:val="ListParagraph"/>
-        <w:numPr>
-          <w:ilvl w:val="0"/>
-          <w:numId w:val="12"/>
-        </w:numPr>
-        <w:spacing w:after="0" w:line="240" w:lineRule="auto"/>
-        <w:textAlignment w:val="center"/>
-        <w:rPr>
-          <w:rFonts w:ascii="Calibri" w:eastAsia="Times New Roman" w:hAnsi="Calibri" w:cs="Calibri"/>
-          <w:lang w:val="en-US" w:eastAsia="en-CA"/>
-        </w:rPr>
-      </w:pPr>
-      <w:r>
-        <w:rPr>
-          <w:rFonts w:eastAsia="Times New Roman" w:cs="Calibri"/>
-          <w:lang w:val="en-US" w:eastAsia="en-CA"/>
-        </w:rPr>
-        <w:t xml:space="preserve">Type </w:t>
-      </w:r>
-      <w:r>
-        <w:rPr>
-          <w:rFonts w:ascii="Consolas" w:eastAsia="Times New Roman" w:hAnsi="Consolas" w:cs="Calibri"/>
-          <w:lang w:val="en-US" w:eastAsia="en-CA"/>
-        </w:rPr>
-        <w:t xml:space="preserve">export </w:t>
-      </w:r>
-      <w:r>
-        <w:rPr>
-          <w:rFonts w:ascii="Consolas" w:eastAsia="Times New Roman" w:hAnsi="Consolas" w:cs="Calibri"/>
-          <w:lang w:val="en-US" w:eastAsia="en-CA"/>
-        </w:rPr>
-        <w:t>PYTHONPATH=/media/homlabadmin/CE3A4C113A4BF4CD/Ubuntu/CARLA/CARLA_0.9.9/PythonAPI/carla</w:t>
-      </w:r>
-    </w:p>
-    <w:p>
-      <w:r>
-        <w:t>Launch CARLA server first (CarlaUE4.sh) and then run launch_client.py. Server needs to run before the client</w:t>
-      </w:r>
-    </w:p>
-    <w:p>
-      <w:pPr>
-        <w:pStyle w:val="ListParagraph"/>
-        <w:numPr>
-          <w:ilvl w:val="0"/>
-          <w:numId w:val="1"/>
-        </w:numPr>
-      </w:pPr>
-      <w:proofErr w:type="gramStart"/>
-      <w:r>
-        <w:t>Don't</w:t>
-      </w:r>
-      <w:proofErr w:type="gramEnd"/>
-      <w:r>
-        <w:t xml:space="preserve"> need the 'record', otherwise it will record every ti</w:t>
-      </w:r>
-      <w:r>
-        <w:t xml:space="preserve">me </w:t>
+          <w:numId w:val="4"/>
+        </w:numPr>
+      </w:pPr>
+      <w:r>
+        <w:t>The configuration file and scenario are designed for Town03, but you can generate new scenarios for Town04</w:t>
+      </w:r>
+    </w:p>
+    <w:p>
+      <w:pPr>
+        <w:pStyle w:val="ListParagraph"/>
+        <w:numPr>
+          <w:ilvl w:val="1"/>
+          <w:numId w:val="4"/>
+        </w:numPr>
+      </w:pPr>
+      <w:r>
+        <w:t xml:space="preserve">Have to change spawn points because spawn points are for Town03: server should be open in Town04 → green/red dots show where the npc will be spawning → type </w:t>
+      </w:r>
+      <w:r>
+        <w:rPr>
+          <w:rFonts w:ascii="Consolas" w:hAnsi="Consolas"/>
+        </w:rPr>
+        <w:t>python spawn_locations.py</w:t>
+      </w:r>
+      <w:r>
+        <w:t xml:space="preserve"> → open launch_client.sh → go to spawn_config line → when you ran spawn_locations.py you generated a new test3.json. Need to change path to that file by deleting “spawn_configs” → Open Terminal, type </w:t>
+      </w:r>
+      <w:r>
+        <w:rPr>
+          <w:rFonts w:ascii="Consolas" w:hAnsi="Consolas"/>
+        </w:rPr>
+        <w:t>./setup_server.sh -m Town04</w:t>
+      </w:r>
+      <w:r>
+        <w:t xml:space="preserve"> → type </w:t>
+      </w:r>
+      <w:r>
+        <w:rPr>
+          <w:rFonts w:ascii="Consolas" w:hAnsi="Consolas"/>
+        </w:rPr>
+        <w:t>./launch_client.sh -npc</w:t>
+      </w:r>
+      <w:r>
+        <w:t xml:space="preserve"> → </w:t>
+      </w:r>
+    </w:p>
+    <w:p>
+      <w:pPr>
+        <w:pStyle w:val="ListParagraph"/>
+        <w:numPr>
+          <w:ilvl w:val="1"/>
+          <w:numId w:val="4"/>
+        </w:numPr>
+      </w:pPr>
+      <w:r>
+        <w:t>To close npc: press enter in the Terminal</w:t>
+      </w:r>
+    </w:p>
+    <w:p>
+      <w:pPr>
+        <w:pStyle w:val="ListParagraph"/>
+        <w:numPr>
+          <w:ilvl w:val="1"/>
+          <w:numId w:val="4"/>
+        </w:numPr>
+      </w:pPr>
+      <w:r>
+        <w:t>Note: Bike crossing scenario would not work here because it was created for Town03</w:t>
       </w:r>
     </w:p>
     <w:p/>
     <w:p>
       <w:r>
-        <w:t xml:space="preserve">Note: </w:t>
-      </w:r>
-    </w:p>
-    <w:p>
-      <w:pPr>
-        <w:pStyle w:val="ListParagraph"/>
-        <w:numPr>
-          <w:ilvl w:val="0"/>
-          <w:numId w:val="1"/>
-        </w:numPr>
-      </w:pPr>
-      <w:proofErr w:type="gramStart"/>
-      <w:r>
-        <w:t>Can't</w:t>
-      </w:r>
-      <w:proofErr w:type="gramEnd"/>
-      <w:r>
-        <w:t xml:space="preserve"> test Autopilot - not very responsive on keyboard</w:t>
-      </w:r>
-    </w:p>
-    <w:p>
-      <w:pPr>
-        <w:pStyle w:val="ListParagraph"/>
-        <w:numPr>
-          <w:ilvl w:val="0"/>
-          <w:numId w:val="1"/>
-        </w:numPr>
-      </w:pPr>
-      <w:r>
-        <w:t>Scenario: stops 100m before hitting the cyclist - can be changed in the configuration</w:t>
-      </w:r>
-    </w:p>
-    <w:p/>
-    <w:p>
-      <w:pPr>
         <w:rPr>
           <w:b/>
           <w:bCs/>
         </w:rPr>
-      </w:pPr>
-    </w:p>
-    <w:p>
-      <w:pPr>
+        <w:t>To close client:</w:t>
+      </w:r>
+      <w:r>
+        <w:t xml:space="preserve"> close the Terminal</w:t>
+      </w:r>
+    </w:p>
+    <w:p/>
+    <w:p>
+      <w:r>
         <w:rPr>
           <w:b/>
           <w:bCs/>
         </w:rPr>
-      </w:pPr>
-    </w:p>
+        <w:t>To change scenarios:</w:t>
+      </w:r>
+      <w:r>
+        <w:t xml:space="preserve"> </w:t>
+      </w:r>
+    </w:p>
+    <w:p>
+      <w:pPr>
+        <w:pStyle w:val="ListParagraph"/>
+        <w:numPr>
+          <w:ilvl w:val="0"/>
+          <w:numId w:val="5"/>
+        </w:numPr>
+      </w:pPr>
+      <w:r>
+        <w:t>Open scenario_configs folder → open bike.json - configurations for scenario → "dist" 1 and 2 are trigger distances. If 150m away, it will start giving the alarm. If 50m away, it will take you off Autopilot and brake the car.</w:t>
+      </w:r>
+    </w:p>
+    <w:p>
+      <w:pPr>
+        <w:pStyle w:val="ListParagraph"/>
+        <w:numPr>
+          <w:ilvl w:val="0"/>
+          <w:numId w:val="5"/>
+        </w:numPr>
+      </w:pPr>
+      <w:r>
+        <w:t>Can change values BUT they have to be strings with double curly braces around them. Can't type in integer or float. Won't be able to save</w:t>
+      </w:r>
+    </w:p>
+    <w:p>
+      <w:pPr>
+        <w:pStyle w:val="ListParagraph"/>
+        <w:numPr>
+          <w:ilvl w:val="1"/>
+          <w:numId w:val="5"/>
+        </w:numPr>
+      </w:pPr>
+      <w:r>
+        <w:t>"bikes": spawn point for the bike in Town03</w:t>
+      </w:r>
+    </w:p>
+    <w:p>
+      <w:pPr>
+        <w:pStyle w:val="ListParagraph"/>
+        <w:numPr>
+          <w:ilvl w:val="1"/>
+          <w:numId w:val="5"/>
+        </w:numPr>
+      </w:pPr>
+      <w:r>
+        <w:t>Can change the actor_type e.g. can make a pedestrian cross</w:t>
+      </w:r>
+    </w:p>
+    <w:p>
+      <w:pPr>
+        <w:pStyle w:val="ListParagraph"/>
+        <w:numPr>
+          <w:ilvl w:val="1"/>
+          <w:numId w:val="5"/>
+        </w:numPr>
+      </w:pPr>
+      <w:r>
+        <w:t xml:space="preserve">If want the bike to move faster, change the "throttle" value </w:t>
+      </w:r>
+    </w:p>
+    <w:p>
+      <w:pPr>
+        <w:pStyle w:val="ListParagraph"/>
+        <w:numPr>
+          <w:ilvl w:val="1"/>
+          <w:numId w:val="5"/>
+        </w:numPr>
+      </w:pPr>
+      <w:r>
+        <w:t>Make a copy of the file and change values if you want new scenarios</w:t>
+      </w:r>
+    </w:p>
+    <w:p>
+      <w:pPr>
+        <w:pStyle w:val="ListParagraph"/>
+        <w:numPr>
+          <w:ilvl w:val="1"/>
+          <w:numId w:val="5"/>
+        </w:numPr>
+      </w:pPr>
+      <w:r>
+        <w:t xml:space="preserve">Bike_crossing.py: runs the bike scenario - don't need to make any changes here. Changes only have to be made to the configuration file </w:t>
+      </w:r>
+    </w:p>
+    <w:p/>
     <w:p>
       <w:r>
         <w:rPr>
           <w:b/>
           <w:bCs/>
         </w:rPr>
+        <w:t>Logitech steering wheel:</w:t>
+      </w:r>
+      <w:r>
+        <w:t xml:space="preserve"> file is wheel_config.ini</w:t>
+      </w:r>
+    </w:p>
+    <w:p>
+      <w:pPr>
+        <w:pStyle w:val="ListParagraph"/>
+        <w:numPr>
+          <w:ilvl w:val="0"/>
+          <w:numId w:val="6"/>
+        </w:numPr>
+      </w:pPr>
+      <w:r>
+        <w:t>If want to add your own controller: copy the code → add a new section just like the two above, called "G27 Racing Wheel" → do your own key mappings - assign actions to buttons you want</w:t>
+      </w:r>
+    </w:p>
+    <w:p>
+      <w:pPr>
+        <w:pStyle w:val="ListParagraph"/>
+        <w:numPr>
+          <w:ilvl w:val="0"/>
+          <w:numId w:val="6"/>
+        </w:numPr>
+      </w:pPr>
+      <w:r>
         <w:lastRenderedPageBreak/>
-        <w:t>To use a different Town (Linux)</w:t>
-      </w:r>
+        <w:t>Note: it looks for a controller first, so if you want to use keyboard you'll have to unplug the controller</w:t>
+      </w:r>
+    </w:p>
+    <w:p>
       <w:r>
         <w:rPr>
           <w:b/>
           <w:bCs/>
         </w:rPr>
-        <w:t>:</w:t>
+        <w:t>To change the number of npcs surrounding my vehicle:</w:t>
       </w:r>
       <w:r>
         <w:t xml:space="preserve"> </w:t>
@@ -663,14 +821,20 @@
         <w:pStyle w:val="ListParagraph"/>
         <w:numPr>
           <w:ilvl w:val="0"/>
-          <w:numId w:val="11"/>
-        </w:numPr>
-      </w:pPr>
-      <w:r>
-        <w:t>Note: recorder-client-master folder needs to be outside (not in CARLA folder</w:t>
-      </w:r>
-      <w:r>
-        <w:t xml:space="preserve">). setup_server.sh is going to look for the CARLA folder in a specific way, needs to be outside for it to work </w:t>
+          <w:numId w:val="7"/>
+        </w:numPr>
+      </w:pPr>
+      <w:r>
+        <w:t xml:space="preserve">Make sure server is running and current pygame is closed → type </w:t>
+      </w:r>
+      <w:r>
+        <w:rPr>
+          <w:rFonts w:ascii="Consolas" w:hAnsi="Consolas"/>
+        </w:rPr>
+        <w:t>python spawn_locations.py</w:t>
+      </w:r>
+      <w:r>
+        <w:t xml:space="preserve"> → will see spawn locations in the server window - where npcs will spawn. If not happy with it, run the same command again to get new spawn locations. It randomly generates new spawn locations.</w:t>
       </w:r>
     </w:p>
     <w:p>
@@ -678,82 +842,26 @@
         <w:pStyle w:val="ListParagraph"/>
         <w:numPr>
           <w:ilvl w:val="0"/>
-          <w:numId w:val="11"/>
-        </w:numPr>
-      </w:pPr>
-      <w:r>
-        <w:t xml:space="preserve">Close CARLA server </w:t>
-      </w:r>
-    </w:p>
-    <w:p>
-      <w:pPr>
-        <w:pStyle w:val="ListParagraph"/>
-        <w:numPr>
-          <w:ilvl w:val="0"/>
-          <w:numId w:val="4"/>
-        </w:numPr>
-      </w:pPr>
-      <w:r>
-        <w:t>Need to change path in setup_server.sh: go to “</w:t>
-      </w:r>
-      <w:proofErr w:type="spellStart"/>
-      <w:r>
-        <w:t>carlaPath</w:t>
-      </w:r>
-      <w:proofErr w:type="spellEnd"/>
-      <w:r>
-        <w:t xml:space="preserve">” line3 → (open a Terminal → type </w:t>
-      </w:r>
-      <w:proofErr w:type="spellStart"/>
-      <w:r>
-        <w:t>pwd</w:t>
-      </w:r>
-      <w:proofErr w:type="spellEnd"/>
-      <w:r>
-        <w:t xml:space="preserve">) → copy the path of the CARLA </w:t>
-      </w:r>
-      <w:r>
-        <w:t xml:space="preserve">folder </w:t>
-      </w:r>
-      <w:proofErr w:type="gramStart"/>
-      <w:r>
-        <w:t>e.g.</w:t>
-      </w:r>
-      <w:proofErr w:type="gramEnd"/>
-      <w:r>
-        <w:t xml:space="preserve"> "/media/</w:t>
-      </w:r>
-      <w:proofErr w:type="spellStart"/>
-      <w:r>
-        <w:t>homlabadmin</w:t>
-      </w:r>
-      <w:proofErr w:type="spellEnd"/>
-      <w:r>
-        <w:t xml:space="preserve">/CE3A4C113A4BF4CD/Ubuntu/CARLA/CARLA_0.9.9" → Save → in Terminal, type </w:t>
+          <w:numId w:val="7"/>
+        </w:numPr>
+      </w:pPr>
+      <w:r>
+        <w:t xml:space="preserve">Flags to change number of npcs spawned:  type </w:t>
       </w:r>
       <w:r>
         <w:rPr>
           <w:rFonts w:ascii="Consolas" w:hAnsi="Consolas"/>
         </w:rPr>
-        <w:t>./setup_server.sh -m Town04</w:t>
-      </w:r>
-      <w:r>
-        <w:t xml:space="preserve"> to launch the server</w:t>
-      </w:r>
-    </w:p>
-    <w:p>
-      <w:pPr>
-        <w:pStyle w:val="ListParagraph"/>
-        <w:numPr>
-          <w:ilvl w:val="0"/>
-          <w:numId w:val="4"/>
-        </w:numPr>
-      </w:pPr>
-      <w:r>
-        <w:t>The configuration file and scenario are designed for Town03, but you can generate new scenarios for Town0</w:t>
-      </w:r>
-      <w:r>
-        <w:t>4</w:t>
+        <w:t>python spawn_locations.py -cr 30</w:t>
+      </w:r>
+      <w:r>
+        <w:t xml:space="preserve"> → type </w:t>
+      </w:r>
+      <w:r>
+        <w:rPr>
+          <w:rFonts w:ascii="Consolas" w:hAnsi="Consolas"/>
+        </w:rPr>
+        <w:t>./launch_client.sh -npc</w:t>
       </w:r>
     </w:p>
     <w:p>
@@ -761,78 +869,65 @@
         <w:pStyle w:val="ListParagraph"/>
         <w:numPr>
           <w:ilvl w:val="1"/>
-          <w:numId w:val="4"/>
-        </w:numPr>
-      </w:pPr>
-      <w:proofErr w:type="gramStart"/>
-      <w:r>
-        <w:t>Have to</w:t>
-      </w:r>
-      <w:proofErr w:type="gramEnd"/>
-      <w:r>
-        <w:t xml:space="preserve"> change spawn points because spawn points are for Town03: server should be open in Town04 → green/red dots show where the </w:t>
-      </w:r>
-      <w:proofErr w:type="spellStart"/>
-      <w:r>
-        <w:t>npc</w:t>
-      </w:r>
-      <w:proofErr w:type="spellEnd"/>
-      <w:r>
-        <w:t xml:space="preserve"> will be spawning → type </w:t>
-      </w:r>
+          <w:numId w:val="7"/>
+        </w:numPr>
+      </w:pPr>
       <w:r>
         <w:rPr>
           <w:rFonts w:ascii="Consolas" w:hAnsi="Consolas"/>
         </w:rPr>
-        <w:t>python spawn_locations.py</w:t>
-      </w:r>
-      <w:r>
-        <w:t xml:space="preserve"> → open launch_client.sh → go to </w:t>
-      </w:r>
-      <w:proofErr w:type="spellStart"/>
-      <w:r>
-        <w:t>spawn_config</w:t>
-      </w:r>
-      <w:proofErr w:type="spellEnd"/>
-      <w:r>
-        <w:t xml:space="preserve"> line → when you ran spawn_</w:t>
-      </w:r>
-      <w:r>
-        <w:t>locations.py you generated a new test3.json. Need to change path to that file by deleting “</w:t>
-      </w:r>
-      <w:proofErr w:type="spellStart"/>
-      <w:r>
-        <w:t>spawn_configs</w:t>
-      </w:r>
-      <w:proofErr w:type="spellEnd"/>
-      <w:r>
-        <w:t xml:space="preserve">” → Open Terminal, type </w:t>
-      </w:r>
+        <w:t>-cr</w:t>
+      </w:r>
+      <w:r>
+        <w:t>: radius - default is 70. if you make it smaller, cars will be more concentrated</w:t>
+      </w:r>
+    </w:p>
+    <w:p>
+      <w:pPr>
+        <w:pStyle w:val="ListParagraph"/>
+        <w:numPr>
+          <w:ilvl w:val="1"/>
+          <w:numId w:val="7"/>
+        </w:numPr>
+      </w:pPr>
       <w:r>
         <w:rPr>
           <w:rFonts w:ascii="Consolas" w:hAnsi="Consolas"/>
         </w:rPr>
-        <w:t>./setup_server.sh -m Town04</w:t>
-      </w:r>
-      <w:r>
-        <w:t xml:space="preserve"> → type </w:t>
+        <w:t>-cn</w:t>
+      </w:r>
+      <w:r>
+        <w:t>: number of npc vehicles spawned in the map. More vehicles will make it slower</w:t>
+      </w:r>
+    </w:p>
+    <w:p>
+      <w:pPr>
+        <w:pStyle w:val="ListParagraph"/>
+        <w:numPr>
+          <w:ilvl w:val="1"/>
+          <w:numId w:val="7"/>
+        </w:numPr>
+      </w:pPr>
+      <w:r>
+        <w:t xml:space="preserve">For list of flags: open spawn_locations.py → go to </w:t>
       </w:r>
       <w:r>
         <w:rPr>
           <w:rFonts w:ascii="Consolas" w:hAnsi="Consolas"/>
         </w:rPr>
-        <w:t>./launch_client.sh -</w:t>
-      </w:r>
-      <w:proofErr w:type="spellStart"/>
+        <w:t>spawn_info</w:t>
+      </w:r>
+      <w:r>
+        <w:t xml:space="preserve">: list of tuples generated by </w:t>
+      </w:r>
       <w:r>
         <w:rPr>
           <w:rFonts w:ascii="Consolas" w:hAnsi="Consolas"/>
         </w:rPr>
-        <w:t>npc</w:t>
-      </w:r>
-      <w:proofErr w:type="spellEnd"/>
-      <w:r>
-        <w:t xml:space="preserve"> → </w:t>
+        <w:t>pair_sp_with_bp</w:t>
+      </w:r>
+      <w:r>
+        <w:t xml:space="preserve"> function line 177</w:t>
       </w:r>
     </w:p>
     <w:p>
@@ -840,34 +935,26 @@
         <w:pStyle w:val="ListParagraph"/>
         <w:numPr>
           <w:ilvl w:val="1"/>
-          <w:numId w:val="4"/>
-        </w:numPr>
-      </w:pPr>
-      <w:r>
-        <w:t xml:space="preserve">To close </w:t>
-      </w:r>
-      <w:proofErr w:type="spellStart"/>
-      <w:r>
-        <w:t>npc</w:t>
-      </w:r>
-      <w:proofErr w:type="spellEnd"/>
-      <w:r>
-        <w:t>: press enter in the Terminal</w:t>
-      </w:r>
-    </w:p>
-    <w:p>
-      <w:pPr>
-        <w:pStyle w:val="ListParagraph"/>
-        <w:numPr>
-          <w:ilvl w:val="1"/>
-          <w:numId w:val="4"/>
-        </w:numPr>
-      </w:pPr>
-      <w:r>
-        <w:t>Note: Bike crossing scen</w:t>
-      </w:r>
-      <w:r>
-        <w:t>ario would not work here because it was created for Town03</w:t>
+          <w:numId w:val="7"/>
+        </w:numPr>
+      </w:pPr>
+      <w:r>
+        <w:t xml:space="preserve">Note: when using Town06, run </w:t>
+      </w:r>
+      <w:r>
+        <w:rPr>
+          <w:rFonts w:ascii="Consolas" w:hAnsi="Consolas"/>
+        </w:rPr>
+        <w:t>spawn_location.py</w:t>
+      </w:r>
+      <w:r>
+        <w:t xml:space="preserve"> without pedestrians, to avoid cars colliding with pedestrians that walk on the street, you can do this with the flag </w:t>
+      </w:r>
+      <w:r>
+        <w:rPr>
+          <w:rFonts w:ascii="Consolas" w:hAnsi="Consolas"/>
+        </w:rPr>
+        <w:t>python spawn_locations.py --ped-num 0</w:t>
       </w:r>
     </w:p>
     <w:p/>
@@ -877,10 +964,34 @@
           <w:b/>
           <w:bCs/>
         </w:rPr>
-        <w:t>To close client:</w:t>
-      </w:r>
-      <w:r>
-        <w:t xml:space="preserve"> close the Terminal</w:t>
+        <w:t>To change the warning message:</w:t>
+      </w:r>
+      <w:r>
+        <w:t xml:space="preserve"> </w:t>
+      </w:r>
+    </w:p>
+    <w:p>
+      <w:pPr>
+        <w:pStyle w:val="ListParagraph"/>
+        <w:numPr>
+          <w:ilvl w:val="0"/>
+          <w:numId w:val="9"/>
+        </w:numPr>
+      </w:pPr>
+      <w:r>
+        <w:t>Go to assets folder → icons / sounds</w:t>
+      </w:r>
+    </w:p>
+    <w:p>
+      <w:pPr>
+        <w:pStyle w:val="ListParagraph"/>
+        <w:numPr>
+          <w:ilvl w:val="0"/>
+          <w:numId w:val="9"/>
+        </w:numPr>
+      </w:pPr>
+      <w:r>
+        <w:t>To change message text: go to synchronous_client.py  → line 377</w:t>
       </w:r>
     </w:p>
     <w:p/>
@@ -890,234 +1001,19 @@
           <w:b/>
           <w:bCs/>
         </w:rPr>
-        <w:t>To change scenarios:</w:t>
-      </w:r>
-      <w:r>
-        <w:t xml:space="preserve"> </w:t>
-      </w:r>
-    </w:p>
-    <w:p>
-      <w:pPr>
-        <w:pStyle w:val="ListParagraph"/>
-        <w:numPr>
-          <w:ilvl w:val="0"/>
-          <w:numId w:val="5"/>
-        </w:numPr>
-      </w:pPr>
-      <w:r>
-        <w:t xml:space="preserve">Open </w:t>
-      </w:r>
-      <w:proofErr w:type="spellStart"/>
-      <w:r>
-        <w:t>scenario_configs</w:t>
-      </w:r>
-      <w:proofErr w:type="spellEnd"/>
-      <w:r>
-        <w:t xml:space="preserve"> folder → open </w:t>
-      </w:r>
-      <w:proofErr w:type="spellStart"/>
-      <w:proofErr w:type="gramStart"/>
-      <w:r>
-        <w:t>bike.json</w:t>
-      </w:r>
-      <w:proofErr w:type="spellEnd"/>
-      <w:proofErr w:type="gramEnd"/>
-      <w:r>
-        <w:t xml:space="preserve"> - configurations for scenario → "</w:t>
-      </w:r>
-      <w:proofErr w:type="spellStart"/>
-      <w:r>
-        <w:t>dist</w:t>
-      </w:r>
-      <w:proofErr w:type="spellEnd"/>
-      <w:r>
-        <w:t xml:space="preserve">" 1 and 2 are trigger distances. If 150m away, it </w:t>
-      </w:r>
-      <w:r>
-        <w:t>will start giving the alarm. If 50m away, it will take you off Autopilot and brake the car.</w:t>
-      </w:r>
-    </w:p>
-    <w:p>
-      <w:pPr>
-        <w:pStyle w:val="ListParagraph"/>
-        <w:numPr>
-          <w:ilvl w:val="0"/>
-          <w:numId w:val="5"/>
-        </w:numPr>
-      </w:pPr>
-      <w:r>
-        <w:t xml:space="preserve">Can change values BUT they </w:t>
-      </w:r>
-      <w:proofErr w:type="gramStart"/>
-      <w:r>
-        <w:t>have to</w:t>
-      </w:r>
-      <w:proofErr w:type="gramEnd"/>
-      <w:r>
-        <w:t xml:space="preserve"> be strings with double curly braces around them. </w:t>
-      </w:r>
-      <w:proofErr w:type="gramStart"/>
-      <w:r>
-        <w:t>Can't</w:t>
-      </w:r>
-      <w:proofErr w:type="gramEnd"/>
-      <w:r>
-        <w:t xml:space="preserve"> type in integer or float. </w:t>
-      </w:r>
-      <w:proofErr w:type="gramStart"/>
-      <w:r>
-        <w:t>Won't</w:t>
-      </w:r>
-      <w:proofErr w:type="gramEnd"/>
-      <w:r>
-        <w:t xml:space="preserve"> be able to save</w:t>
-      </w:r>
-    </w:p>
-    <w:p>
-      <w:pPr>
-        <w:pStyle w:val="ListParagraph"/>
-        <w:numPr>
-          <w:ilvl w:val="1"/>
-          <w:numId w:val="5"/>
-        </w:numPr>
-      </w:pPr>
-      <w:r>
-        <w:t>"bikes": spawn point for t</w:t>
-      </w:r>
-      <w:r>
-        <w:t>he bike in Town03</w:t>
-      </w:r>
-    </w:p>
-    <w:p>
-      <w:pPr>
-        <w:pStyle w:val="ListParagraph"/>
-        <w:numPr>
-          <w:ilvl w:val="1"/>
-          <w:numId w:val="5"/>
-        </w:numPr>
-      </w:pPr>
-      <w:r>
-        <w:t xml:space="preserve">Can change the </w:t>
-      </w:r>
-      <w:proofErr w:type="spellStart"/>
-      <w:r>
-        <w:t>actor_type</w:t>
-      </w:r>
-      <w:proofErr w:type="spellEnd"/>
-      <w:r>
-        <w:t xml:space="preserve"> </w:t>
-      </w:r>
-      <w:proofErr w:type="gramStart"/>
-      <w:r>
-        <w:t>e.g.</w:t>
-      </w:r>
-      <w:proofErr w:type="gramEnd"/>
-      <w:r>
-        <w:t xml:space="preserve"> can make a pedestrian cross</w:t>
-      </w:r>
-    </w:p>
-    <w:p>
-      <w:pPr>
-        <w:pStyle w:val="ListParagraph"/>
-        <w:numPr>
-          <w:ilvl w:val="1"/>
-          <w:numId w:val="5"/>
-        </w:numPr>
-      </w:pPr>
-      <w:r>
-        <w:t xml:space="preserve">If want the bike to move faster, change the "throttle" value </w:t>
-      </w:r>
-    </w:p>
-    <w:p>
-      <w:pPr>
-        <w:pStyle w:val="ListParagraph"/>
-        <w:numPr>
-          <w:ilvl w:val="1"/>
-          <w:numId w:val="5"/>
-        </w:numPr>
-      </w:pPr>
-      <w:r>
-        <w:t>Make a copy of the file and change values if you want new scenarios</w:t>
-      </w:r>
-    </w:p>
-    <w:p>
-      <w:pPr>
-        <w:pStyle w:val="ListParagraph"/>
-        <w:numPr>
-          <w:ilvl w:val="1"/>
-          <w:numId w:val="5"/>
-        </w:numPr>
-      </w:pPr>
-      <w:r>
-        <w:t xml:space="preserve">Bike_crossing.py: runs the bike scenario - </w:t>
-      </w:r>
-      <w:proofErr w:type="gramStart"/>
-      <w:r>
-        <w:t>don't</w:t>
-      </w:r>
-      <w:proofErr w:type="gramEnd"/>
-      <w:r>
-        <w:t xml:space="preserve"> </w:t>
-      </w:r>
-      <w:r>
-        <w:t xml:space="preserve">need to make any changes here. Changes only </w:t>
-      </w:r>
-      <w:proofErr w:type="gramStart"/>
-      <w:r>
-        <w:t>have to</w:t>
-      </w:r>
-      <w:proofErr w:type="gramEnd"/>
-      <w:r>
-        <w:t xml:space="preserve"> be made to the configuration file </w:t>
-      </w:r>
-    </w:p>
-    <w:p/>
-    <w:p>
-      <w:r>
+        <w:t>To change pygame windows size:</w:t>
+      </w:r>
+      <w:r>
+        <w:t xml:space="preserve"> go to synchronous_client.py  → lines 47 and 48</w:t>
+      </w:r>
+    </w:p>
+    <w:p>
+      <w:pPr>
         <w:rPr>
           <w:b/>
           <w:bCs/>
         </w:rPr>
-        <w:t>Logitech steering wheel:</w:t>
-      </w:r>
-      <w:r>
-        <w:t xml:space="preserve"> file is wheel_config.ini</w:t>
-      </w:r>
-    </w:p>
-    <w:p>
-      <w:pPr>
-        <w:pStyle w:val="ListParagraph"/>
-        <w:numPr>
-          <w:ilvl w:val="0"/>
-          <w:numId w:val="6"/>
-        </w:numPr>
-      </w:pPr>
-      <w:r>
-        <w:t>If want to add your own controller: copy the code → add a new section just like the two above, called "G27 Racing Whee</w:t>
-      </w:r>
-      <w:r>
-        <w:t>l" → do your own key mappings - assign actions to buttons you want</w:t>
-      </w:r>
-    </w:p>
-    <w:p>
-      <w:pPr>
-        <w:pStyle w:val="ListParagraph"/>
-        <w:numPr>
-          <w:ilvl w:val="0"/>
-          <w:numId w:val="6"/>
-        </w:numPr>
-      </w:pPr>
-      <w:r>
-        <w:t xml:space="preserve">Note: it looks for a controller first, so if you want to use </w:t>
-      </w:r>
-      <w:proofErr w:type="gramStart"/>
-      <w:r>
-        <w:t>keyboard</w:t>
-      </w:r>
-      <w:proofErr w:type="gramEnd"/>
-      <w:r>
-        <w:t xml:space="preserve"> you'll have to unplug the controller</w:t>
-      </w:r>
+      </w:pPr>
     </w:p>
     <w:p>
       <w:r>
@@ -1125,367 +1021,8 @@
           <w:b/>
           <w:bCs/>
         </w:rPr>
-        <w:lastRenderedPageBreak/>
-        <w:t xml:space="preserve">To change the number of </w:t>
-      </w:r>
-      <w:proofErr w:type="spellStart"/>
-      <w:r>
-        <w:rPr>
-          <w:b/>
-          <w:bCs/>
-        </w:rPr>
-        <w:t>npcs</w:t>
-      </w:r>
-      <w:proofErr w:type="spellEnd"/>
-      <w:r>
-        <w:rPr>
-          <w:b/>
-          <w:bCs/>
-        </w:rPr>
-        <w:t xml:space="preserve"> surrounding my vehicle:</w:t>
-      </w:r>
-      <w:r>
-        <w:t xml:space="preserve"> </w:t>
-      </w:r>
-    </w:p>
-    <w:p>
-      <w:pPr>
-        <w:pStyle w:val="ListParagraph"/>
-        <w:numPr>
-          <w:ilvl w:val="0"/>
-          <w:numId w:val="7"/>
-        </w:numPr>
-      </w:pPr>
-      <w:r>
-        <w:t>Make sure server is running</w:t>
-      </w:r>
-      <w:r>
-        <w:t xml:space="preserve"> and current </w:t>
-      </w:r>
-      <w:proofErr w:type="spellStart"/>
-      <w:r>
-        <w:t>pygame</w:t>
-      </w:r>
-      <w:proofErr w:type="spellEnd"/>
-      <w:r>
-        <w:t xml:space="preserve"> is closed → type </w:t>
-      </w:r>
-      <w:r>
-        <w:rPr>
-          <w:rFonts w:ascii="Consolas" w:hAnsi="Consolas"/>
-        </w:rPr>
-        <w:t>python spawn_locations.py</w:t>
-      </w:r>
-      <w:r>
-        <w:t xml:space="preserve"> → will see spawn locations in the server window - where </w:t>
-      </w:r>
-      <w:proofErr w:type="spellStart"/>
-      <w:r>
-        <w:t>npcs</w:t>
-      </w:r>
-      <w:proofErr w:type="spellEnd"/>
-      <w:r>
-        <w:t xml:space="preserve"> will spawn. If not happy with it, run the same command again to get new spawn locations. It randomly generates new spawn locations.</w:t>
-      </w:r>
-    </w:p>
-    <w:p>
-      <w:pPr>
-        <w:pStyle w:val="ListParagraph"/>
-        <w:numPr>
-          <w:ilvl w:val="0"/>
-          <w:numId w:val="7"/>
-        </w:numPr>
-      </w:pPr>
-      <w:r>
-        <w:t xml:space="preserve">Flags to change number of </w:t>
-      </w:r>
-      <w:proofErr w:type="spellStart"/>
-      <w:r>
-        <w:t>npcs</w:t>
-      </w:r>
-      <w:proofErr w:type="spellEnd"/>
-      <w:r>
-        <w:t xml:space="preserve"> spawned:  type </w:t>
-      </w:r>
-      <w:r>
-        <w:rPr>
-          <w:rFonts w:ascii="Consolas" w:hAnsi="Consolas"/>
-        </w:rPr>
-        <w:t>python spawn_locations.py -</w:t>
-      </w:r>
-      <w:proofErr w:type="spellStart"/>
-      <w:r>
-        <w:rPr>
-          <w:rFonts w:ascii="Consolas" w:hAnsi="Consolas"/>
-        </w:rPr>
-        <w:t>cr</w:t>
-      </w:r>
-      <w:proofErr w:type="spellEnd"/>
-      <w:r>
-        <w:rPr>
-          <w:rFonts w:ascii="Consolas" w:hAnsi="Consolas"/>
-        </w:rPr>
-        <w:t xml:space="preserve"> 30</w:t>
-      </w:r>
-      <w:r>
-        <w:t xml:space="preserve"> → type </w:t>
-      </w:r>
-      <w:r>
-        <w:rPr>
-          <w:rFonts w:ascii="Consolas" w:hAnsi="Consolas"/>
-        </w:rPr>
-        <w:t>./launch_client.sh -</w:t>
-      </w:r>
-      <w:proofErr w:type="spellStart"/>
-      <w:r>
-        <w:rPr>
-          <w:rFonts w:ascii="Consolas" w:hAnsi="Consolas"/>
-        </w:rPr>
-        <w:t>npc</w:t>
-      </w:r>
-      <w:proofErr w:type="spellEnd"/>
-    </w:p>
-    <w:p>
-      <w:pPr>
-        <w:pStyle w:val="ListParagraph"/>
-        <w:numPr>
-          <w:ilvl w:val="1"/>
-          <w:numId w:val="7"/>
-        </w:numPr>
-      </w:pPr>
-      <w:r>
-        <w:rPr>
-          <w:rFonts w:ascii="Consolas" w:hAnsi="Consolas"/>
-        </w:rPr>
-        <w:t>-</w:t>
-      </w:r>
-      <w:proofErr w:type="spellStart"/>
-      <w:r>
-        <w:rPr>
-          <w:rFonts w:ascii="Consolas" w:hAnsi="Consolas"/>
-        </w:rPr>
-        <w:t>cr</w:t>
-      </w:r>
-      <w:proofErr w:type="spellEnd"/>
-      <w:r>
-        <w:t>: radius - default is 70. if you make it smaller, cars will be more concentrated</w:t>
-      </w:r>
-    </w:p>
-    <w:p>
-      <w:pPr>
-        <w:pStyle w:val="ListParagraph"/>
-        <w:numPr>
-          <w:ilvl w:val="1"/>
-          <w:numId w:val="7"/>
-        </w:numPr>
-      </w:pPr>
-      <w:r>
-        <w:rPr>
-          <w:rFonts w:ascii="Consolas" w:hAnsi="Consolas"/>
-        </w:rPr>
-        <w:t>-</w:t>
-      </w:r>
-      <w:proofErr w:type="spellStart"/>
-      <w:r>
-        <w:rPr>
-          <w:rFonts w:ascii="Consolas" w:hAnsi="Consolas"/>
-        </w:rPr>
-        <w:t>cn</w:t>
-      </w:r>
-      <w:proofErr w:type="spellEnd"/>
-      <w:r>
-        <w:t xml:space="preserve">: number of </w:t>
-      </w:r>
-      <w:proofErr w:type="spellStart"/>
-      <w:r>
-        <w:t>npc</w:t>
-      </w:r>
-      <w:proofErr w:type="spellEnd"/>
-      <w:r>
-        <w:t xml:space="preserve"> vehicles spawned in the map. More vehicles </w:t>
-      </w:r>
-      <w:r>
-        <w:t>will make it slower</w:t>
-      </w:r>
-    </w:p>
-    <w:p>
-      <w:pPr>
-        <w:pStyle w:val="ListParagraph"/>
-        <w:numPr>
-          <w:ilvl w:val="1"/>
-          <w:numId w:val="7"/>
-        </w:numPr>
-      </w:pPr>
-      <w:r>
-        <w:t xml:space="preserve">For list of flags: open spawn_locations.py → go to </w:t>
-      </w:r>
-      <w:proofErr w:type="spellStart"/>
-      <w:r>
-        <w:rPr>
-          <w:rFonts w:ascii="Consolas" w:hAnsi="Consolas"/>
-        </w:rPr>
-        <w:t>spawn_info</w:t>
-      </w:r>
-      <w:proofErr w:type="spellEnd"/>
-      <w:r>
-        <w:t xml:space="preserve">: list of tuples generated by </w:t>
-      </w:r>
-      <w:proofErr w:type="spellStart"/>
-      <w:r>
-        <w:rPr>
-          <w:rFonts w:ascii="Consolas" w:hAnsi="Consolas"/>
-        </w:rPr>
-        <w:t>pair_sp_with_bp</w:t>
-      </w:r>
-      <w:proofErr w:type="spellEnd"/>
-      <w:r>
-        <w:t xml:space="preserve"> function line 177</w:t>
-      </w:r>
-    </w:p>
-    <w:p>
-      <w:pPr>
-        <w:pStyle w:val="ListParagraph"/>
-        <w:numPr>
-          <w:ilvl w:val="1"/>
-          <w:numId w:val="7"/>
-        </w:numPr>
-      </w:pPr>
-      <w:r>
-        <w:t xml:space="preserve">Note: when using Town06, run </w:t>
-      </w:r>
-      <w:r>
-        <w:rPr>
-          <w:rFonts w:ascii="Consolas" w:hAnsi="Consolas"/>
-        </w:rPr>
-        <w:t>spawn_location.py</w:t>
-      </w:r>
-      <w:r>
-        <w:t xml:space="preserve"> without pedestrians, to avoid cars colliding with pedestrians th</w:t>
-      </w:r>
-      <w:r>
-        <w:t xml:space="preserve">at walk on the street, you can do this with the flag </w:t>
-      </w:r>
-      <w:r>
-        <w:rPr>
-          <w:rFonts w:ascii="Consolas" w:hAnsi="Consolas"/>
-        </w:rPr>
-        <w:t>python spawn_locations.py --ped-num 0</w:t>
-      </w:r>
-    </w:p>
-    <w:p/>
-    <w:p>
-      <w:r>
-        <w:rPr>
-          <w:b/>
-          <w:bCs/>
-        </w:rPr>
-        <w:t>To change the warning message:</w:t>
-      </w:r>
-      <w:r>
-        <w:t xml:space="preserve"> </w:t>
-      </w:r>
-    </w:p>
-    <w:p>
-      <w:pPr>
-        <w:pStyle w:val="ListParagraph"/>
-        <w:numPr>
-          <w:ilvl w:val="0"/>
-          <w:numId w:val="9"/>
-        </w:numPr>
-      </w:pPr>
-      <w:r>
-        <w:t>Go to assets folder → icons / sounds</w:t>
-      </w:r>
-    </w:p>
-    <w:p>
-      <w:pPr>
-        <w:pStyle w:val="ListParagraph"/>
-        <w:numPr>
-          <w:ilvl w:val="0"/>
-          <w:numId w:val="9"/>
-        </w:numPr>
-      </w:pPr>
-      <w:r>
-        <w:t xml:space="preserve">To change message text: go to </w:t>
-      </w:r>
-      <w:proofErr w:type="gramStart"/>
-      <w:r>
-        <w:t>synchronous_client.py  →</w:t>
-      </w:r>
-      <w:proofErr w:type="gramEnd"/>
-      <w:r>
-        <w:t xml:space="preserve"> line 377</w:t>
-      </w:r>
-    </w:p>
-    <w:p/>
-    <w:p>
-      <w:r>
-        <w:rPr>
-          <w:b/>
-          <w:bCs/>
-        </w:rPr>
-        <w:t xml:space="preserve">To change </w:t>
-      </w:r>
-      <w:proofErr w:type="spellStart"/>
-      <w:r>
-        <w:rPr>
-          <w:b/>
-          <w:bCs/>
-        </w:rPr>
-        <w:t>pygame</w:t>
-      </w:r>
-      <w:proofErr w:type="spellEnd"/>
-      <w:r>
-        <w:rPr>
-          <w:b/>
-          <w:bCs/>
-        </w:rPr>
-        <w:t xml:space="preserve"> </w:t>
-      </w:r>
-      <w:r>
-        <w:rPr>
-          <w:b/>
-          <w:bCs/>
-        </w:rPr>
-        <w:t>windows size:</w:t>
-      </w:r>
-      <w:r>
-        <w:t xml:space="preserve"> go to </w:t>
-      </w:r>
-      <w:proofErr w:type="gramStart"/>
-      <w:r>
-        <w:t>synchronous_client.py  →</w:t>
-      </w:r>
-      <w:proofErr w:type="gramEnd"/>
-      <w:r>
-        <w:t xml:space="preserve"> lines 47 and 48</w:t>
-      </w:r>
-    </w:p>
-    <w:p>
-      <w:pPr>
-        <w:rPr>
-          <w:b/>
-          <w:bCs/>
-        </w:rPr>
-      </w:pPr>
-    </w:p>
-    <w:p>
-      <w:r>
-        <w:rPr>
-          <w:b/>
-          <w:bCs/>
-        </w:rPr>
-        <w:t xml:space="preserve">How to check if it is continuously surrounded by </w:t>
-      </w:r>
-      <w:proofErr w:type="spellStart"/>
-      <w:r>
-        <w:rPr>
-          <w:b/>
-          <w:bCs/>
-        </w:rPr>
-        <w:t>npcs</w:t>
-      </w:r>
-      <w:proofErr w:type="spellEnd"/>
+        <w:t>How to check if it is continuously surrounded by npcs</w:t>
+      </w:r>
       <w:r>
         <w:t xml:space="preserve">: </w:t>
       </w:r>
@@ -1499,18 +1036,7 @@
         </w:numPr>
       </w:pPr>
       <w:r>
-        <w:t>Check the Saved recordings: Saved folder → open the saved recordings → targets → each .json file is a timestep. If you open them, you will</w:t>
-      </w:r>
-      <w:r>
-        <w:t xml:space="preserve"> see the list of pedestrians. Each timestep is a json object, within each object there are keys and values. One of the values would be list of pedestrians, </w:t>
-      </w:r>
-      <w:proofErr w:type="spellStart"/>
-      <w:r>
-        <w:t>npc</w:t>
-      </w:r>
-      <w:proofErr w:type="spellEnd"/>
-      <w:r>
-        <w:t xml:space="preserve"> cars </w:t>
+        <w:t xml:space="preserve">Check the Saved recordings: Saved folder → open the saved recordings → targets → each .json file is a timestep. If you open them, you will see the list of pedestrians. Each timestep is a json object, within each object there are keys and values. One of the values would be list of pedestrians, npc cars </w:t>
       </w:r>
     </w:p>
     <w:p>
@@ -1522,28 +1048,7 @@
         </w:numPr>
       </w:pPr>
       <w:r>
-        <w:t>"</w:t>
-      </w:r>
-      <w:proofErr w:type="spellStart"/>
-      <w:proofErr w:type="gramStart"/>
-      <w:r>
-        <w:t>car</w:t>
-      </w:r>
-      <w:proofErr w:type="gramEnd"/>
-      <w:r>
-        <w:t>_vx</w:t>
-      </w:r>
-      <w:proofErr w:type="spellEnd"/>
-      <w:r>
-        <w:t>/</w:t>
-      </w:r>
-      <w:proofErr w:type="spellStart"/>
-      <w:r>
-        <w:t>vy</w:t>
-      </w:r>
-      <w:proofErr w:type="spellEnd"/>
-      <w:r>
-        <w:t>" - your own car</w:t>
+        <w:t>"car_vx/vy" - your own car</w:t>
       </w:r>
     </w:p>
     <w:p>
@@ -1555,31 +1060,7 @@
         </w:numPr>
       </w:pPr>
       <w:r>
-        <w:t>"</w:t>
-      </w:r>
-      <w:proofErr w:type="spellStart"/>
-      <w:proofErr w:type="gramStart"/>
-      <w:r>
-        <w:t>type</w:t>
-      </w:r>
-      <w:proofErr w:type="gramEnd"/>
-      <w:r>
-        <w:t>_id</w:t>
-      </w:r>
-      <w:proofErr w:type="spellEnd"/>
-      <w:r>
-        <w:t xml:space="preserve">" - any </w:t>
-      </w:r>
-      <w:proofErr w:type="spellStart"/>
-      <w:r>
-        <w:t>npc</w:t>
-      </w:r>
-      <w:proofErr w:type="spellEnd"/>
-      <w:r>
-        <w:t xml:space="preserve"> (pedestrians and vehicles). Separate lists </w:t>
-      </w:r>
-      <w:r>
-        <w:t>for pedestrians and cars</w:t>
+        <w:t>"type_id" - any npc (pedestrians and vehicles). Separate lists for pedestrians and cars</w:t>
       </w:r>
     </w:p>
     <w:p>
@@ -1614,18 +1095,7 @@
         </w:numPr>
       </w:pPr>
       <w:r>
-        <w:t>If you need to analyse the entire data</w:t>
-      </w:r>
-      <w:r>
-        <w:t xml:space="preserve">, use a python script to parse through all of it. Use </w:t>
-      </w:r>
-      <w:proofErr w:type="spellStart"/>
-      <w:r>
-        <w:t>Jupyter</w:t>
-      </w:r>
-      <w:proofErr w:type="spellEnd"/>
-      <w:r>
-        <w:t xml:space="preserve"> notebook</w:t>
+        <w:t>If you need to analyse the entire data, use a python script to parse through all of it. Use Jupyter notebook</w:t>
       </w:r>
     </w:p>
     <w:p>
@@ -1637,31 +1107,12 @@
         </w:numPr>
       </w:pPr>
       <w:r>
-        <w:t xml:space="preserve">Good practice to not combine them because every timestep is one snapshot of the world, so </w:t>
-      </w:r>
-      <w:proofErr w:type="gramStart"/>
-      <w:r>
-        <w:t>don't</w:t>
-      </w:r>
-      <w:proofErr w:type="gramEnd"/>
-      <w:r>
-        <w:t xml:space="preserve"> want to combine different timesteps</w:t>
-      </w:r>
-    </w:p>
-    <w:p>
-      <w:r>
-        <w:t xml:space="preserve">Note: .json files are every time step. </w:t>
-      </w:r>
-      <w:proofErr w:type="gramStart"/>
-      <w:r>
-        <w:t>It's</w:t>
-      </w:r>
-      <w:proofErr w:type="gramEnd"/>
-      <w:r>
-        <w:t xml:space="preserve"> in 15Hz s</w:t>
-      </w:r>
-      <w:r>
-        <w:t xml:space="preserve">o </w:t>
+        <w:t>Good practice to not combine them because every timestep is one snapshot of the world, so don't want to combine different timesteps</w:t>
+      </w:r>
+    </w:p>
+    <w:p>
+      <w:r>
+        <w:t xml:space="preserve">Note: .json files are every time step. It's in 15Hz so </w:t>
       </w:r>
       <w:r>
         <w:rPr>
@@ -1697,7 +1148,6 @@
           <w:b/>
           <w:bCs/>
         </w:rPr>
-        <w:lastRenderedPageBreak/>
         <w:t>How to check when Autopilot was engaged:</w:t>
       </w:r>
       <w:r>
@@ -1713,10 +1163,7 @@
         </w:numPr>
       </w:pPr>
       <w:r>
-        <w:t xml:space="preserve">In the Grid view → stage → 0 means neutral, nothing happening, just driving along. Every time the number changes it goes into a different stage. Autopilot is stage 3 or 4 - when stage shows 3 </w:t>
-      </w:r>
-      <w:r>
-        <w:t>or 4, autopilot disengages</w:t>
+        <w:t>In the Grid view → stage → 0 means neutral, nothing happening, just driving along. Every time the number changes it goes into a different stage. Autopilot is stage 3 or 4 - when stage shows 3 or 4, autopilot disengages</w:t>
       </w:r>
     </w:p>
     <w:p>
@@ -1771,13 +1218,7 @@
         <w:rPr>
           <w:rFonts w:cstheme="minorHAnsi"/>
         </w:rPr>
-        <w:t xml:space="preserve">Lines </w:t>
-      </w:r>
-      <w:r>
-        <w:rPr>
-          <w:rFonts w:cstheme="minorHAnsi"/>
-        </w:rPr>
-        <w:t>218-269</w:t>
+        <w:t>Lines 218-269</w:t>
       </w:r>
     </w:p>
     <w:p/>
@@ -1830,10 +1271,7 @@
         </w:numPr>
       </w:pPr>
       <w:r>
-        <w:t xml:space="preserve">Gametime = </w:t>
-      </w:r>
-      <w:r>
-        <w:t>simulation clock time</w:t>
+        <w:t>Gametime = simulation clock time</w:t>
       </w:r>
     </w:p>
     <w:p>
@@ -1868,13 +1306,8 @@
           <w:numId w:val="8"/>
         </w:numPr>
       </w:pPr>
-      <w:proofErr w:type="spellStart"/>
-      <w:r>
-        <w:t>cte</w:t>
-      </w:r>
-      <w:proofErr w:type="spellEnd"/>
-      <w:r>
-        <w:t xml:space="preserve"> = cross track error, largest error is about 0.2m</w:t>
+      <w:r>
+        <w:t>cte = cross track error, largest error is about 0.2m</w:t>
       </w:r>
     </w:p>
     <w:p>
@@ -1886,10 +1319,7 @@
         </w:numPr>
       </w:pPr>
       <w:r>
-        <w:t>Simulator uses the line of the lane you are clos</w:t>
-      </w:r>
-      <w:r>
-        <w:t>est to as the 0 value</w:t>
+        <w:t>Simulator uses the line of the lane you are closest to as the 0 value</w:t>
       </w:r>
     </w:p>
     <w:p>
@@ -1913,18 +1343,7 @@
         </w:numPr>
       </w:pPr>
       <w:r>
-        <w:t xml:space="preserve">To identify the moment of lane shift from lane to another: If you plot the </w:t>
-      </w:r>
-      <w:proofErr w:type="spellStart"/>
-      <w:r>
-        <w:t>cte</w:t>
-      </w:r>
-      <w:proofErr w:type="spellEnd"/>
-      <w:r>
-        <w:t>, you will see a sudden jump. First need to convert values t</w:t>
-      </w:r>
-      <w:r>
-        <w:t xml:space="preserve">o a table </w:t>
+        <w:t xml:space="preserve">To identify the moment of lane shift from lane to another: If you plot the cte, you will see a sudden jump. First need to convert values to a table </w:t>
       </w:r>
     </w:p>
     <w:p>
@@ -1989,29 +1408,8 @@
           <w:numId w:val="10"/>
         </w:numPr>
       </w:pPr>
-      <w:proofErr w:type="spellStart"/>
-      <w:r>
-        <w:t>car_vx</w:t>
-      </w:r>
-      <w:proofErr w:type="spellEnd"/>
-      <w:r>
-        <w:t xml:space="preserve">, </w:t>
-      </w:r>
-      <w:proofErr w:type="spellStart"/>
-      <w:r>
-        <w:t>car_vy</w:t>
-      </w:r>
-      <w:proofErr w:type="spellEnd"/>
-      <w:r>
-        <w:t xml:space="preserve">, </w:t>
-      </w:r>
-      <w:proofErr w:type="gramStart"/>
-      <w:r>
-        <w:t>... :</w:t>
-      </w:r>
-      <w:proofErr w:type="gramEnd"/>
-      <w:r>
-        <w:t xml:space="preserve"> velocities in the vehicle reference frame</w:t>
+      <w:r>
+        <w:t>car_vx, car_vy, ... : velocities in the vehicle reference frame</w:t>
       </w:r>
     </w:p>
     <w:p>
@@ -2023,10 +1421,7 @@
         </w:numPr>
       </w:pPr>
       <w:r>
-        <w:t>global_...: motion states in the global frame (referenced from some f</w:t>
-      </w:r>
-      <w:r>
-        <w:t>ixed origin in the world)</w:t>
+        <w:t>global_...: motion states in the global frame (referenced from some fixed origin in the world)</w:t>
       </w:r>
     </w:p>
     <w:p>
@@ -2074,10 +1469,7 @@
         </w:numPr>
       </w:pPr>
       <w:r>
-        <w:t>3 = autopilot tog</w:t>
-      </w:r>
-      <w:r>
-        <w:t>gled off</w:t>
+        <w:t>3 = autopilot toggled off</w:t>
       </w:r>
     </w:p>
     <w:p>
@@ -2088,13 +1480,9 @@
           <w:numId w:val="10"/>
         </w:numPr>
       </w:pPr>
-      <w:proofErr w:type="spellStart"/>
-      <w:r>
-        <w:t>headingerror</w:t>
-      </w:r>
-      <w:proofErr w:type="spellEnd"/>
-      <w:r>
-        <w:t>: angular difference between lane and car</w:t>
+      <w:r>
+        <w:lastRenderedPageBreak/>
+        <w:t>headingerror: angular difference between lane and car</w:t>
       </w:r>
     </w:p>
     <w:p>
@@ -2105,13 +1493,8 @@
           <w:numId w:val="10"/>
         </w:numPr>
       </w:pPr>
-      <w:proofErr w:type="spellStart"/>
-      <w:r>
-        <w:t>cte</w:t>
-      </w:r>
-      <w:proofErr w:type="spellEnd"/>
-      <w:r>
-        <w:t>: lateral difference between lane and car</w:t>
+      <w:r>
+        <w:t>cte: lateral difference between lane and car</w:t>
       </w:r>
     </w:p>
     <w:p>
@@ -2134,22 +1517,8 @@
           <w:numId w:val="10"/>
         </w:numPr>
       </w:pPr>
-      <w:proofErr w:type="spellStart"/>
-      <w:r>
-        <w:lastRenderedPageBreak/>
-        <w:t>dist_to_car</w:t>
-      </w:r>
-      <w:proofErr w:type="spellEnd"/>
-      <w:r>
-        <w:t xml:space="preserve">: distance to nearest car in front. if </w:t>
-      </w:r>
-      <w:proofErr w:type="gramStart"/>
-      <w:r>
-        <w:t>there's</w:t>
-      </w:r>
-      <w:proofErr w:type="gramEnd"/>
-      <w:r>
-        <w:t xml:space="preserve"> no car, defaults to 50</w:t>
+      <w:r>
+        <w:t>dist_to_car: distance to nearest car in front. if there's no car, defaults to 50</w:t>
       </w:r>
     </w:p>
     <w:p>
@@ -2160,16 +1529,8 @@
           <w:numId w:val="10"/>
         </w:numPr>
       </w:pPr>
-      <w:proofErr w:type="spellStart"/>
-      <w:r>
-        <w:t>dist_to_walker</w:t>
-      </w:r>
-      <w:proofErr w:type="spellEnd"/>
-      <w:r>
-        <w:t>: distance to nearest pedestrian in</w:t>
-      </w:r>
-      <w:r>
-        <w:t xml:space="preserve"> front, also defaults to 50</w:t>
+      <w:r>
+        <w:t>dist_to_walker: distance to nearest pedestrian in front, also defaults to 50</w:t>
       </w:r>
     </w:p>
     <w:p>
@@ -2180,21 +1541,8 @@
           <w:numId w:val="10"/>
         </w:numPr>
       </w:pPr>
-      <w:proofErr w:type="spellStart"/>
-      <w:r>
-        <w:t>is_junction</w:t>
-      </w:r>
-      <w:proofErr w:type="spellEnd"/>
-      <w:r>
-        <w:t xml:space="preserve">: </w:t>
-      </w:r>
-      <w:proofErr w:type="spellStart"/>
-      <w:r>
-        <w:t>boolean</w:t>
-      </w:r>
-      <w:proofErr w:type="spellEnd"/>
-      <w:r>
-        <w:t xml:space="preserve"> on whether the car is at a junction</w:t>
+      <w:r>
+        <w:t>is_junction: boolean on whether the car is at a junction</w:t>
       </w:r>
     </w:p>
     <w:p>
@@ -2205,13 +1553,8 @@
           <w:numId w:val="10"/>
         </w:numPr>
       </w:pPr>
-      <w:proofErr w:type="spellStart"/>
-      <w:r>
-        <w:t>land_id</w:t>
-      </w:r>
-      <w:proofErr w:type="spellEnd"/>
-      <w:r>
-        <w:t>: which lane the car is in</w:t>
+      <w:r>
+        <w:t>land_id: which lane the car is in</w:t>
       </w:r>
     </w:p>
     <w:sectPr>

</xml_diff>

<commit_message>
Updated instructions for ego crashing
</commit_message>
<xml_diff>
--- a/How to Use CARLA.docx
+++ b/How to Use CARLA.docx
@@ -39,6 +39,13 @@
         </w:rPr>
         <w:t>Windows</w:t>
       </w:r>
+      <w:r>
+        <w:rPr>
+          <w:b/>
+          <w:bCs/>
+        </w:rPr>
+        <w:t xml:space="preserve"> (v0.9.11)</w:t>
+      </w:r>
     </w:p>
     <w:p>
       <w:pPr>
@@ -63,21 +70,31 @@
       <w:r>
         <w:t xml:space="preserve">Type </w:t>
       </w:r>
-      <w:proofErr w:type="spellStart"/>
       <w:r>
         <w:rPr>
           <w:rFonts w:ascii="Consolas" w:eastAsia="Times New Roman" w:hAnsi="Consolas" w:cs="Calibri"/>
           <w:lang w:val="en-US" w:eastAsia="en-CA"/>
         </w:rPr>
-        <w:t>conda</w:t>
-      </w:r>
-      <w:proofErr w:type="spellEnd"/>
+        <w:t>conda env export --no-builds &gt; env_carla99.yml</w:t>
+      </w:r>
+    </w:p>
+    <w:p>
+      <w:pPr>
+        <w:pStyle w:val="ListParagraph"/>
+        <w:numPr>
+          <w:ilvl w:val="0"/>
+          <w:numId w:val="14"/>
+        </w:numPr>
+      </w:pPr>
+      <w:r>
+        <w:t xml:space="preserve">Type </w:t>
+      </w:r>
       <w:r>
         <w:rPr>
           <w:rFonts w:ascii="Consolas" w:eastAsia="Times New Roman" w:hAnsi="Consolas" w:cs="Calibri"/>
           <w:lang w:val="en-US" w:eastAsia="en-CA"/>
         </w:rPr>
-        <w:t xml:space="preserve"> env export --no-builds &gt; env_carla99.yml</w:t>
+        <w:t>conda env create -f env_carla99.yml -n carla99</w:t>
       </w:r>
     </w:p>
     <w:p>
@@ -91,21 +108,119 @@
       <w:r>
         <w:t xml:space="preserve">Type </w:t>
       </w:r>
-      <w:proofErr w:type="spellStart"/>
       <w:r>
         <w:rPr>
           <w:rFonts w:ascii="Consolas" w:eastAsia="Times New Roman" w:hAnsi="Consolas" w:cs="Calibri"/>
           <w:lang w:val="en-US" w:eastAsia="en-CA"/>
         </w:rPr>
-        <w:t>conda</w:t>
-      </w:r>
-      <w:proofErr w:type="spellEnd"/>
+        <w:t>conda activate carla99</w:t>
+      </w:r>
+    </w:p>
+    <w:p>
+      <w:pPr>
+        <w:pStyle w:val="ListParagraph"/>
+        <w:numPr>
+          <w:ilvl w:val="0"/>
+          <w:numId w:val="14"/>
+        </w:numPr>
+      </w:pPr>
+      <w:r>
+        <w:t>Add the following to PYTHONPATH in the system Environment Variables:</w:t>
+      </w:r>
+    </w:p>
+    <w:p>
+      <w:pPr>
+        <w:pStyle w:val="ListParagraph"/>
+        <w:numPr>
+          <w:ilvl w:val="1"/>
+          <w:numId w:val="14"/>
+        </w:numPr>
+      </w:pPr>
+      <w:r>
+        <w:t>D:\Windows\CARLA\CARLA_0.9.9\PythonAPI\carla\dist\carla-0.9.9-py3.7-win-amd64.egg</w:t>
+      </w:r>
+    </w:p>
+    <w:p>
+      <w:pPr>
+        <w:pStyle w:val="ListParagraph"/>
+        <w:numPr>
+          <w:ilvl w:val="1"/>
+          <w:numId w:val="14"/>
+        </w:numPr>
+      </w:pPr>
+      <w:r>
+        <w:t>D:\Windows\CARLA\CARLA_0.9.9\PythonAPI\carla</w:t>
+      </w:r>
+    </w:p>
+    <w:p>
+      <w:pPr>
+        <w:pStyle w:val="ListParagraph"/>
+        <w:numPr>
+          <w:ilvl w:val="1"/>
+          <w:numId w:val="14"/>
+        </w:numPr>
+        <w:spacing w:after="0" w:line="240" w:lineRule="auto"/>
+        <w:ind w:left="1434" w:hanging="357"/>
+        <w:rPr>
+          <w:u w:val="single"/>
+        </w:rPr>
+      </w:pPr>
+      <w:r>
+        <w:t>D:\Windows\CARLA\CARLA_0.9.9\PythonAPI</w:t>
+      </w:r>
+    </w:p>
+    <w:p>
+      <w:pPr>
+        <w:spacing w:after="0" w:line="240" w:lineRule="auto"/>
+        <w:rPr>
+          <w:u w:val="single"/>
+        </w:rPr>
+      </w:pPr>
+      <w:r>
+        <w:rPr>
+          <w:u w:val="single"/>
+        </w:rPr>
+        <w:t>To run:</w:t>
+      </w:r>
+    </w:p>
+    <w:p>
+      <w:pPr>
+        <w:pStyle w:val="ListParagraph"/>
+        <w:numPr>
+          <w:ilvl w:val="0"/>
+          <w:numId w:val="14"/>
+        </w:numPr>
+      </w:pPr>
+      <w:r>
+        <w:t>Start the server by running CarlaUE4.exe</w:t>
+      </w:r>
+    </w:p>
+    <w:p>
+      <w:pPr>
+        <w:pStyle w:val="ListParagraph"/>
+        <w:numPr>
+          <w:ilvl w:val="0"/>
+          <w:numId w:val="14"/>
+        </w:numPr>
+      </w:pPr>
+      <w:r>
+        <w:t>To change Town: n</w:t>
+      </w:r>
+      <w:r>
+        <w:t xml:space="preserve">avigate to ~PythonAPI\util and type </w:t>
+      </w:r>
+      <w:r>
+        <w:rPr>
+          <w:rFonts w:ascii="Consolas" w:hAnsi="Consolas"/>
+        </w:rPr>
+        <w:t>p</w:t>
+      </w:r>
       <w:r>
         <w:rPr>
           <w:rFonts w:ascii="Consolas" w:eastAsia="Times New Roman" w:hAnsi="Consolas" w:cs="Calibri"/>
           <w:lang w:val="en-US" w:eastAsia="en-CA"/>
         </w:rPr>
-        <w:t xml:space="preserve"> env create -f env_carla99.yml -n carla99</w:t>
+        <w:t>ython config.py -m Town04</w:t>
       </w:r>
     </w:p>
     <w:p>
@@ -117,23 +232,61 @@
         </w:numPr>
       </w:pPr>
       <w:r>
-        <w:t xml:space="preserve">Type </w:t>
-      </w:r>
-      <w:proofErr w:type="spellStart"/>
+        <w:t xml:space="preserve">Navigate to ~carla-takeover-client-main and type </w:t>
+      </w:r>
       <w:r>
         <w:rPr>
           <w:rFonts w:ascii="Consolas" w:eastAsia="Times New Roman" w:hAnsi="Consolas" w:cs="Calibri"/>
           <w:lang w:val="en-US" w:eastAsia="en-CA"/>
         </w:rPr>
-        <w:t>conda</w:t>
-      </w:r>
-      <w:proofErr w:type="spellEnd"/>
+        <w:t>python spawn_locations.py</w:t>
+      </w:r>
+    </w:p>
+    <w:p>
+      <w:pPr>
+        <w:pStyle w:val="ListParagraph"/>
+        <w:numPr>
+          <w:ilvl w:val="0"/>
+          <w:numId w:val="14"/>
+        </w:numPr>
+      </w:pPr>
+      <w:r>
+        <w:t xml:space="preserve">Type </w:t>
+      </w:r>
       <w:r>
         <w:rPr>
           <w:rFonts w:ascii="Consolas" w:eastAsia="Times New Roman" w:hAnsi="Consolas" w:cs="Calibri"/>
           <w:lang w:val="en-US" w:eastAsia="en-CA"/>
         </w:rPr>
-        <w:t xml:space="preserve"> activate carla99</w:t>
+        <w:t>python synchronous_client.py -sp test5.json</w:t>
+      </w:r>
+      <w:r>
+        <w:rPr>
+          <w:rFonts w:ascii="Consolas" w:eastAsia="Times New Roman" w:hAnsi="Consolas" w:cs="Calibri"/>
+          <w:lang w:val="en-US" w:eastAsia="en-CA"/>
+        </w:rPr>
+        <w:t xml:space="preserve"> -s</w:t>
+      </w:r>
+      <w:r>
+        <w:rPr>
+          <w:rFonts w:ascii="Consolas" w:eastAsia="Times New Roman" w:hAnsi="Consolas" w:cs="Calibri"/>
+          <w:lang w:val="en-US" w:eastAsia="en-CA"/>
+        </w:rPr>
+        <w:t xml:space="preserve">c </w:t>
+      </w:r>
+      <w:r>
+        <w:rPr>
+          <w:rFonts w:ascii="Consolas" w:eastAsia="Times New Roman" w:hAnsi="Consolas" w:cs="Calibri"/>
+          <w:lang w:val="en-US" w:eastAsia="en-CA"/>
+        </w:rPr>
+        <w:t>scenario_configs/bike.json</w:t>
+      </w:r>
+      <w:r>
+        <w:rPr>
+          <w:rFonts w:ascii="Consolas" w:eastAsia="Times New Roman" w:hAnsi="Consolas" w:cs="Calibri"/>
+          <w:lang w:val="en-US" w:eastAsia="en-CA"/>
+        </w:rPr>
+        <w:t xml:space="preserve"> -r True</w:t>
       </w:r>
     </w:p>
     <w:p>
@@ -145,119 +298,145 @@
         </w:numPr>
       </w:pPr>
       <w:r>
-        <w:t>Add the following to PYTHONPATH in the system Environment Variables:</w:t>
-      </w:r>
-    </w:p>
-    <w:p>
-      <w:pPr>
-        <w:pStyle w:val="ListParagraph"/>
-        <w:numPr>
-          <w:ilvl w:val="1"/>
-          <w:numId w:val="14"/>
-        </w:numPr>
-      </w:pPr>
-      <w:r>
-        <w:t>D:\Windows\CARLA\CARLA_0.9.9\PythonAPI\carla\dist\carla-0.9.9-py3.7-win-amd64.egg</w:t>
-      </w:r>
-    </w:p>
-    <w:p>
-      <w:pPr>
-        <w:pStyle w:val="ListParagraph"/>
-        <w:numPr>
-          <w:ilvl w:val="1"/>
-          <w:numId w:val="14"/>
-        </w:numPr>
-      </w:pPr>
-      <w:r>
-        <w:t>D:\Windows\CARLA\CARLA_0.9.9\PythonAPI\carla</w:t>
-      </w:r>
-    </w:p>
-    <w:p>
-      <w:pPr>
-        <w:pStyle w:val="ListParagraph"/>
-        <w:numPr>
-          <w:ilvl w:val="1"/>
-          <w:numId w:val="14"/>
-        </w:numPr>
-        <w:spacing w:after="0" w:line="240" w:lineRule="auto"/>
-        <w:ind w:left="1434" w:hanging="357"/>
-        <w:rPr>
-          <w:u w:val="single"/>
-        </w:rPr>
-      </w:pPr>
-      <w:r>
-        <w:t>D:\Windows\CARLA\CARLA_0.9.9\PythonAPI</w:t>
-      </w:r>
-    </w:p>
-    <w:p>
-      <w:pPr>
-        <w:spacing w:after="0" w:line="240" w:lineRule="auto"/>
-        <w:rPr>
-          <w:u w:val="single"/>
-        </w:rPr>
-      </w:pPr>
-      <w:r>
-        <w:rPr>
-          <w:u w:val="single"/>
-        </w:rPr>
-        <w:t>To run:</w:t>
-      </w:r>
-    </w:p>
-    <w:p>
-      <w:pPr>
-        <w:pStyle w:val="ListParagraph"/>
-        <w:numPr>
-          <w:ilvl w:val="0"/>
-          <w:numId w:val="14"/>
-        </w:numPr>
-      </w:pPr>
-      <w:r>
-        <w:t>Start the server by running CarlaUE4.exe</w:t>
-      </w:r>
-    </w:p>
-    <w:p>
-      <w:pPr>
-        <w:pStyle w:val="ListParagraph"/>
-        <w:numPr>
-          <w:ilvl w:val="0"/>
-          <w:numId w:val="14"/>
-        </w:numPr>
-      </w:pPr>
-      <w:r>
-        <w:t>To change Town: n</w:t>
-      </w:r>
-      <w:r>
-        <w:t>avigate to ~</w:t>
-      </w:r>
-      <w:proofErr w:type="spellStart"/>
-      <w:r>
-        <w:t>PythonAPI</w:t>
-      </w:r>
-      <w:proofErr w:type="spellEnd"/>
-      <w:r>
-        <w:t xml:space="preserve">\util and type </w:t>
-      </w:r>
-      <w:r>
-        <w:rPr>
-          <w:rFonts w:ascii="Consolas" w:hAnsi="Consolas"/>
-        </w:rPr>
-        <w:t>p</w:t>
-      </w:r>
-      <w:proofErr w:type="spellStart"/>
+        <w:t xml:space="preserve">Type </w:t>
+      </w:r>
       <w:r>
         <w:rPr>
           <w:rFonts w:ascii="Consolas" w:eastAsia="Times New Roman" w:hAnsi="Consolas" w:cs="Calibri"/>
           <w:lang w:val="en-US" w:eastAsia="en-CA"/>
         </w:rPr>
-        <w:t>ython</w:t>
-      </w:r>
-      <w:proofErr w:type="spellEnd"/>
+        <w:t>python npc_manager.py -sp test5.json</w:t>
+      </w:r>
+    </w:p>
+    <w:p>
+      <w:pPr>
+        <w:rPr>
+          <w:rFonts w:cstheme="minorHAnsi"/>
+        </w:rPr>
+      </w:pPr>
+      <w:r>
+        <w:t>Note</w:t>
+      </w:r>
+      <w:r>
+        <w:t xml:space="preserve">: if the ego vehicle hits the barricade when turning, make the following changes in the behaviour_agent.py file: </w:t>
+      </w:r>
+      <w:r>
+        <w:br/>
+        <w:t>line 83</w:t>
+      </w:r>
+      <w:r>
+        <w:tab/>
+      </w:r>
+      <w:r>
+        <w:rPr>
+          <w:rFonts w:ascii="Consolas" w:hAnsi="Consolas"/>
+        </w:rPr>
+        <w:t>self.speed_limit = self.vehicle.get_speed_limit() * 0.89</w:t>
+      </w:r>
+      <w:r>
+        <w:rPr>
+          <w:rFonts w:ascii="Consolas" w:hAnsi="Consolas"/>
+        </w:rPr>
+        <w:t xml:space="preserve"> </w:t>
+      </w:r>
+      <w:r>
+        <w:rPr>
+          <w:rFonts w:ascii="Consolas" w:hAnsi="Consolas"/>
+        </w:rPr>
+        <w:br/>
+      </w:r>
+      <w:r>
+        <w:rPr>
+          <w:rFonts w:cstheme="minorHAnsi"/>
+        </w:rPr>
+        <w:t xml:space="preserve"># You can change the value until you find one that </w:t>
+      </w:r>
+      <w:r>
+        <w:rPr>
+          <w:rFonts w:cstheme="minorHAnsi"/>
+        </w:rPr>
+        <w:t>works</w:t>
+      </w:r>
+    </w:p>
+    <w:p>
+      <w:pPr>
+        <w:rPr>
+          <w:b/>
+          <w:bCs/>
+        </w:rPr>
+      </w:pPr>
+    </w:p>
+    <w:p>
+      <w:pPr>
+        <w:rPr>
+          <w:b/>
+          <w:bCs/>
+        </w:rPr>
+      </w:pPr>
+      <w:r>
+        <w:rPr>
+          <w:b/>
+          <w:bCs/>
+        </w:rPr>
+        <w:t>Linux</w:t>
+      </w:r>
+      <w:r>
+        <w:rPr>
+          <w:b/>
+          <w:bCs/>
+        </w:rPr>
+        <w:t xml:space="preserve"> (v0.9.9)</w:t>
+      </w:r>
+    </w:p>
+    <w:p>
+      <w:pPr>
+        <w:pStyle w:val="ListParagraph"/>
+        <w:numPr>
+          <w:ilvl w:val="0"/>
+          <w:numId w:val="12"/>
+        </w:numPr>
+        <w:spacing w:after="0" w:line="240" w:lineRule="auto"/>
+        <w:textAlignment w:val="center"/>
+        <w:rPr>
+          <w:rFonts w:ascii="Calibri" w:eastAsia="Times New Roman" w:hAnsi="Calibri" w:cs="Calibri"/>
+          <w:lang w:val="en-US" w:eastAsia="en-CA"/>
+        </w:rPr>
+      </w:pPr>
+      <w:r>
+        <w:rPr>
+          <w:rFonts w:eastAsia="Times New Roman" w:cs="Calibri"/>
+          <w:lang w:val="en-US" w:eastAsia="en-CA"/>
+        </w:rPr>
+        <w:t>Run anaconda3 as admin</w:t>
+      </w:r>
+    </w:p>
+    <w:p>
+      <w:pPr>
+        <w:pStyle w:val="ListParagraph"/>
+        <w:numPr>
+          <w:ilvl w:val="0"/>
+          <w:numId w:val="12"/>
+        </w:numPr>
+        <w:spacing w:after="0" w:line="240" w:lineRule="auto"/>
+        <w:textAlignment w:val="center"/>
+        <w:rPr>
+          <w:rFonts w:ascii="Calibri" w:eastAsia="Times New Roman" w:hAnsi="Calibri" w:cs="Calibri"/>
+          <w:lang w:val="en-US" w:eastAsia="en-CA"/>
+        </w:rPr>
+      </w:pPr>
+      <w:r>
+        <w:rPr>
+          <w:rFonts w:eastAsia="Times New Roman" w:cs="Calibri"/>
+          <w:lang w:val="en-US" w:eastAsia="en-CA"/>
+        </w:rPr>
+        <w:t xml:space="preserve">Type </w:t>
+      </w:r>
       <w:r>
         <w:rPr>
           <w:rFonts w:ascii="Consolas" w:eastAsia="Times New Roman" w:hAnsi="Consolas" w:cs="Calibri"/>
           <w:lang w:val="en-US" w:eastAsia="en-CA"/>
         </w:rPr>
-        <w:t xml:space="preserve"> config.py -m Town04</w:t>
+        <w:t>conda env export --no-builds &gt; env_carla99.yml</w:t>
       </w:r>
     </w:p>
     <w:p>
@@ -265,26 +444,43 @@
         <w:pStyle w:val="ListParagraph"/>
         <w:numPr>
           <w:ilvl w:val="0"/>
-          <w:numId w:val="14"/>
-        </w:numPr>
-      </w:pPr>
-      <w:r>
-        <w:t>Navigate to ~</w:t>
-      </w:r>
-      <w:proofErr w:type="spellStart"/>
-      <w:r>
-        <w:t>carla</w:t>
-      </w:r>
-      <w:proofErr w:type="spellEnd"/>
-      <w:r>
-        <w:t xml:space="preserve">-takeover-client-main and type </w:t>
+          <w:numId w:val="12"/>
+        </w:numPr>
+        <w:spacing w:after="0" w:line="240" w:lineRule="auto"/>
+        <w:textAlignment w:val="center"/>
+        <w:rPr>
+          <w:rFonts w:ascii="Calibri" w:eastAsia="Times New Roman" w:hAnsi="Calibri" w:cs="Calibri"/>
+          <w:lang w:val="en-US" w:eastAsia="en-CA"/>
+        </w:rPr>
+      </w:pPr>
+      <w:r>
+        <w:rPr>
+          <w:rFonts w:eastAsia="Times New Roman" w:cs="Calibri"/>
+          <w:lang w:val="en-US" w:eastAsia="en-CA"/>
+        </w:rPr>
+        <w:t xml:space="preserve">Type </w:t>
       </w:r>
       <w:r>
         <w:rPr>
           <w:rFonts w:ascii="Consolas" w:eastAsia="Times New Roman" w:hAnsi="Consolas" w:cs="Calibri"/>
           <w:lang w:val="en-US" w:eastAsia="en-CA"/>
         </w:rPr>
-        <w:t>python spawn_locations.py</w:t>
+        <w:t>conda env create -f env_carla99.yml -n carla99</w:t>
+      </w:r>
+    </w:p>
+    <w:p>
+      <w:pPr>
+        <w:spacing w:after="0" w:line="240" w:lineRule="auto"/>
+        <w:textAlignment w:val="center"/>
+        <w:rPr>
+          <w:u w:val="single"/>
+        </w:rPr>
+      </w:pPr>
+      <w:r>
+        <w:rPr>
+          <w:u w:val="single"/>
+        </w:rPr>
+        <w:t>To run:</w:t>
       </w:r>
     </w:p>
     <w:p>
@@ -292,103 +488,51 @@
         <w:pStyle w:val="ListParagraph"/>
         <w:numPr>
           <w:ilvl w:val="0"/>
-          <w:numId w:val="14"/>
-        </w:numPr>
-      </w:pPr>
-      <w:r>
-        <w:t xml:space="preserve">Type </w:t>
-      </w:r>
+          <w:numId w:val="12"/>
+        </w:numPr>
+        <w:spacing w:after="0" w:line="240" w:lineRule="auto"/>
+        <w:textAlignment w:val="center"/>
+      </w:pPr>
       <w:r>
         <w:rPr>
           <w:rFonts w:ascii="Consolas" w:eastAsia="Times New Roman" w:hAnsi="Consolas" w:cs="Calibri"/>
           <w:lang w:val="en-US" w:eastAsia="en-CA"/>
         </w:rPr>
-        <w:t>python synchronous_client.py -</w:t>
-      </w:r>
-      <w:proofErr w:type="spellStart"/>
+        <w:t>Type conda activate carla99</w:t>
+      </w:r>
+    </w:p>
+    <w:p>
+      <w:pPr>
+        <w:pStyle w:val="ListParagraph"/>
+        <w:numPr>
+          <w:ilvl w:val="0"/>
+          <w:numId w:val="12"/>
+        </w:numPr>
+        <w:spacing w:after="0" w:line="240" w:lineRule="auto"/>
+        <w:textAlignment w:val="center"/>
+        <w:rPr>
+          <w:rFonts w:ascii="Calibri" w:eastAsia="Times New Roman" w:hAnsi="Calibri" w:cs="Calibri"/>
+          <w:lang w:val="en-US" w:eastAsia="en-CA"/>
+        </w:rPr>
+      </w:pPr>
+      <w:r>
+        <w:rPr>
+          <w:rFonts w:eastAsia="Times New Roman" w:cs="Calibri"/>
+          <w:lang w:val="en-US" w:eastAsia="en-CA"/>
+        </w:rPr>
+        <w:t xml:space="preserve">Type </w:t>
+      </w:r>
       <w:r>
         <w:rPr>
           <w:rFonts w:ascii="Consolas" w:eastAsia="Times New Roman" w:hAnsi="Consolas" w:cs="Calibri"/>
           <w:lang w:val="en-US" w:eastAsia="en-CA"/>
         </w:rPr>
-        <w:t>sp</w:t>
-      </w:r>
-      <w:proofErr w:type="spellEnd"/>
-      <w:r>
-        <w:rPr>
-          <w:rFonts w:ascii="Consolas" w:eastAsia="Times New Roman" w:hAnsi="Consolas" w:cs="Calibri"/>
-          <w:lang w:val="en-US" w:eastAsia="en-CA"/>
-        </w:rPr>
-        <w:t xml:space="preserve"> test5.json</w:t>
-      </w:r>
-      <w:r>
-        <w:rPr>
-          <w:rFonts w:ascii="Consolas" w:eastAsia="Times New Roman" w:hAnsi="Consolas" w:cs="Calibri"/>
-          <w:lang w:val="en-US" w:eastAsia="en-CA"/>
-        </w:rPr>
-        <w:t xml:space="preserve"> -</w:t>
-      </w:r>
-      <w:proofErr w:type="spellStart"/>
-      <w:r>
-        <w:rPr>
-          <w:rFonts w:ascii="Consolas" w:eastAsia="Times New Roman" w:hAnsi="Consolas" w:cs="Calibri"/>
-          <w:lang w:val="en-US" w:eastAsia="en-CA"/>
-        </w:rPr>
-        <w:t>s</w:t>
-      </w:r>
-      <w:r>
-        <w:rPr>
-          <w:rFonts w:ascii="Consolas" w:eastAsia="Times New Roman" w:hAnsi="Consolas" w:cs="Calibri"/>
-          <w:lang w:val="en-US" w:eastAsia="en-CA"/>
-        </w:rPr>
-        <w:t>c</w:t>
-      </w:r>
-      <w:proofErr w:type="spellEnd"/>
-      <w:r>
-        <w:rPr>
-          <w:rFonts w:ascii="Consolas" w:eastAsia="Times New Roman" w:hAnsi="Consolas" w:cs="Calibri"/>
-          <w:lang w:val="en-US" w:eastAsia="en-CA"/>
-        </w:rPr>
-        <w:t xml:space="preserve"> </w:t>
-      </w:r>
-      <w:proofErr w:type="spellStart"/>
-      <w:r>
-        <w:rPr>
-          <w:rFonts w:ascii="Consolas" w:eastAsia="Times New Roman" w:hAnsi="Consolas" w:cs="Calibri"/>
-          <w:lang w:val="en-US" w:eastAsia="en-CA"/>
-        </w:rPr>
-        <w:t>scenario_configs</w:t>
-      </w:r>
-      <w:proofErr w:type="spellEnd"/>
-      <w:r>
-        <w:rPr>
-          <w:rFonts w:ascii="Consolas" w:eastAsia="Times New Roman" w:hAnsi="Consolas" w:cs="Calibri"/>
-          <w:lang w:val="en-US" w:eastAsia="en-CA"/>
-        </w:rPr>
-        <w:t>/</w:t>
-      </w:r>
-      <w:proofErr w:type="spellStart"/>
-      <w:r>
-        <w:rPr>
-          <w:rFonts w:ascii="Consolas" w:eastAsia="Times New Roman" w:hAnsi="Consolas" w:cs="Calibri"/>
-          <w:lang w:val="en-US" w:eastAsia="en-CA"/>
-        </w:rPr>
-        <w:t>bike</w:t>
-      </w:r>
-      <w:r>
-        <w:rPr>
-          <w:rFonts w:ascii="Consolas" w:eastAsia="Times New Roman" w:hAnsi="Consolas" w:cs="Calibri"/>
-          <w:lang w:val="en-US" w:eastAsia="en-CA"/>
-        </w:rPr>
-        <w:t>.json</w:t>
-      </w:r>
-      <w:proofErr w:type="spellEnd"/>
-      <w:r>
-        <w:rPr>
-          <w:rFonts w:ascii="Consolas" w:eastAsia="Times New Roman" w:hAnsi="Consolas" w:cs="Calibri"/>
-          <w:lang w:val="en-US" w:eastAsia="en-CA"/>
-        </w:rPr>
-        <w:t xml:space="preserve"> -r True</w:t>
+        <w:t>export PYTHONPATH=/media/homlabadmin/CE3A4C113A4BF4CD/Ubuntu/CARLA/CARLA_0.9.9/PythonAPI/carla</w:t>
+      </w:r>
+    </w:p>
+    <w:p>
+      <w:r>
+        <w:t>Launch CARLA server first (CarlaUE4.sh) and then run launch_client.py. Server needs to run before the client</w:t>
       </w:r>
     </w:p>
     <w:p>
@@ -396,36 +540,45 @@
         <w:pStyle w:val="ListParagraph"/>
         <w:numPr>
           <w:ilvl w:val="0"/>
-          <w:numId w:val="14"/>
-        </w:numPr>
-      </w:pPr>
-      <w:r>
-        <w:t xml:space="preserve">Type </w:t>
-      </w:r>
-      <w:r>
-        <w:rPr>
-          <w:rFonts w:ascii="Consolas" w:eastAsia="Times New Roman" w:hAnsi="Consolas" w:cs="Calibri"/>
-          <w:lang w:val="en-US" w:eastAsia="en-CA"/>
-        </w:rPr>
-        <w:t>python npc_manager.py -</w:t>
-      </w:r>
-      <w:proofErr w:type="spellStart"/>
-      <w:r>
-        <w:rPr>
-          <w:rFonts w:ascii="Consolas" w:eastAsia="Times New Roman" w:hAnsi="Consolas" w:cs="Calibri"/>
-          <w:lang w:val="en-US" w:eastAsia="en-CA"/>
-        </w:rPr>
-        <w:t>sp</w:t>
-      </w:r>
-      <w:proofErr w:type="spellEnd"/>
-      <w:r>
-        <w:rPr>
-          <w:rFonts w:ascii="Consolas" w:eastAsia="Times New Roman" w:hAnsi="Consolas" w:cs="Calibri"/>
-          <w:lang w:val="en-US" w:eastAsia="en-CA"/>
-        </w:rPr>
-        <w:t xml:space="preserve"> test5.json</w:t>
-      </w:r>
-    </w:p>
+          <w:numId w:val="1"/>
+        </w:numPr>
+      </w:pPr>
+      <w:r>
+        <w:t xml:space="preserve">Don't need the 'record', otherwise it will record every time </w:t>
+      </w:r>
+    </w:p>
+    <w:p/>
+    <w:p>
+      <w:r>
+        <w:t xml:space="preserve">Note: </w:t>
+      </w:r>
+    </w:p>
+    <w:p>
+      <w:pPr>
+        <w:pStyle w:val="ListParagraph"/>
+        <w:numPr>
+          <w:ilvl w:val="0"/>
+          <w:numId w:val="1"/>
+        </w:numPr>
+      </w:pPr>
+      <w:r>
+        <w:t>Can't test Autopilot - not very responsive on keyboard</w:t>
+      </w:r>
+    </w:p>
+    <w:p>
+      <w:pPr>
+        <w:pStyle w:val="ListParagraph"/>
+        <w:numPr>
+          <w:ilvl w:val="0"/>
+          <w:numId w:val="1"/>
+        </w:numPr>
+      </w:pPr>
+      <w:r>
+        <w:lastRenderedPageBreak/>
+        <w:t>Scenario: stops 100m before hitting the cyclist - can be changed in the configuration</w:t>
+      </w:r>
+    </w:p>
+    <w:p/>
     <w:p>
       <w:pPr>
         <w:rPr>
@@ -441,12 +594,17 @@
           <w:bCs/>
         </w:rPr>
       </w:pPr>
+    </w:p>
+    <w:p>
       <w:r>
         <w:rPr>
           <w:b/>
           <w:bCs/>
         </w:rPr>
-        <w:t>Linux</w:t>
+        <w:t>To use a different Town (Linux):</w:t>
+      </w:r>
+      <w:r>
+        <w:t xml:space="preserve"> </w:t>
       </w:r>
     </w:p>
     <w:p>
@@ -454,21 +612,11 @@
         <w:pStyle w:val="ListParagraph"/>
         <w:numPr>
           <w:ilvl w:val="0"/>
-          <w:numId w:val="12"/>
-        </w:numPr>
-        <w:spacing w:after="0" w:line="240" w:lineRule="auto"/>
-        <w:textAlignment w:val="center"/>
-        <w:rPr>
-          <w:rFonts w:ascii="Calibri" w:eastAsia="Times New Roman" w:hAnsi="Calibri" w:cs="Calibri"/>
-          <w:lang w:val="en-US" w:eastAsia="en-CA"/>
-        </w:rPr>
-      </w:pPr>
-      <w:r>
-        <w:rPr>
-          <w:rFonts w:eastAsia="Times New Roman" w:cs="Calibri"/>
-          <w:lang w:val="en-US" w:eastAsia="en-CA"/>
-        </w:rPr>
-        <w:t>Run anaconda3 as admin</w:t>
+          <w:numId w:val="11"/>
+        </w:numPr>
+      </w:pPr>
+      <w:r>
+        <w:t xml:space="preserve">Note: recorder-client-master folder needs to be outside (not in CARLA folder). setup_server.sh is going to look for the CARLA folder in a specific way, needs to be outside for it to work </w:t>
       </w:r>
     </w:p>
     <w:p>
@@ -476,37 +624,11 @@
         <w:pStyle w:val="ListParagraph"/>
         <w:numPr>
           <w:ilvl w:val="0"/>
-          <w:numId w:val="12"/>
-        </w:numPr>
-        <w:spacing w:after="0" w:line="240" w:lineRule="auto"/>
-        <w:textAlignment w:val="center"/>
-        <w:rPr>
-          <w:rFonts w:ascii="Calibri" w:eastAsia="Times New Roman" w:hAnsi="Calibri" w:cs="Calibri"/>
-          <w:lang w:val="en-US" w:eastAsia="en-CA"/>
-        </w:rPr>
-      </w:pPr>
-      <w:r>
-        <w:rPr>
-          <w:rFonts w:eastAsia="Times New Roman" w:cs="Calibri"/>
-          <w:lang w:val="en-US" w:eastAsia="en-CA"/>
-        </w:rPr>
-        <w:t xml:space="preserve">Type </w:t>
-      </w:r>
-      <w:proofErr w:type="spellStart"/>
-      <w:r>
-        <w:rPr>
-          <w:rFonts w:ascii="Consolas" w:eastAsia="Times New Roman" w:hAnsi="Consolas" w:cs="Calibri"/>
-          <w:lang w:val="en-US" w:eastAsia="en-CA"/>
-        </w:rPr>
-        <w:t>conda</w:t>
-      </w:r>
-      <w:proofErr w:type="spellEnd"/>
-      <w:r>
-        <w:rPr>
-          <w:rFonts w:ascii="Consolas" w:eastAsia="Times New Roman" w:hAnsi="Consolas" w:cs="Calibri"/>
-          <w:lang w:val="en-US" w:eastAsia="en-CA"/>
-        </w:rPr>
-        <w:t xml:space="preserve"> env export --no-builds &gt; env_carla99.yml</w:t>
+          <w:numId w:val="11"/>
+        </w:numPr>
+      </w:pPr>
+      <w:r>
+        <w:t xml:space="preserve">Close CARLA server </w:t>
       </w:r>
     </w:p>
     <w:p>
@@ -514,52 +636,20 @@
         <w:pStyle w:val="ListParagraph"/>
         <w:numPr>
           <w:ilvl w:val="0"/>
-          <w:numId w:val="12"/>
-        </w:numPr>
-        <w:spacing w:after="0" w:line="240" w:lineRule="auto"/>
-        <w:textAlignment w:val="center"/>
-        <w:rPr>
-          <w:rFonts w:ascii="Calibri" w:eastAsia="Times New Roman" w:hAnsi="Calibri" w:cs="Calibri"/>
-          <w:lang w:val="en-US" w:eastAsia="en-CA"/>
-        </w:rPr>
-      </w:pPr>
-      <w:r>
-        <w:rPr>
-          <w:rFonts w:eastAsia="Times New Roman" w:cs="Calibri"/>
-          <w:lang w:val="en-US" w:eastAsia="en-CA"/>
-        </w:rPr>
-        <w:t xml:space="preserve">Type </w:t>
-      </w:r>
-      <w:proofErr w:type="spellStart"/>
-      <w:r>
-        <w:rPr>
-          <w:rFonts w:ascii="Consolas" w:eastAsia="Times New Roman" w:hAnsi="Consolas" w:cs="Calibri"/>
-          <w:lang w:val="en-US" w:eastAsia="en-CA"/>
-        </w:rPr>
-        <w:t>conda</w:t>
-      </w:r>
-      <w:proofErr w:type="spellEnd"/>
-      <w:r>
-        <w:rPr>
-          <w:rFonts w:ascii="Consolas" w:eastAsia="Times New Roman" w:hAnsi="Consolas" w:cs="Calibri"/>
-          <w:lang w:val="en-US" w:eastAsia="en-CA"/>
-        </w:rPr>
-        <w:t xml:space="preserve"> env create -f env_carla99.yml -n carla99</w:t>
-      </w:r>
-    </w:p>
-    <w:p>
-      <w:pPr>
-        <w:spacing w:after="0" w:line="240" w:lineRule="auto"/>
-        <w:textAlignment w:val="center"/>
-        <w:rPr>
-          <w:u w:val="single"/>
-        </w:rPr>
-      </w:pPr>
-      <w:r>
-        <w:rPr>
-          <w:u w:val="single"/>
-        </w:rPr>
-        <w:t>To run:</w:t>
+          <w:numId w:val="4"/>
+        </w:numPr>
+      </w:pPr>
+      <w:r>
+        <w:t xml:space="preserve">Need to change path in setup_server.sh: go to “carlaPath” line3 → (open a Terminal → type pwd) → copy the path of the CARLA folder e.g. "/media/homlabadmin/CE3A4C113A4BF4CD/Ubuntu/CARLA/CARLA_0.9.9" → Save → in Terminal, type </w:t>
+      </w:r>
+      <w:r>
+        <w:rPr>
+          <w:rFonts w:ascii="Consolas" w:hAnsi="Consolas"/>
+        </w:rPr>
+        <w:t>./setup_server.sh -m Town04</w:t>
+      </w:r>
+      <w:r>
+        <w:t xml:space="preserve"> to launch the server</w:t>
       </w:r>
     </w:p>
     <w:p>
@@ -567,148 +657,198 @@
         <w:pStyle w:val="ListParagraph"/>
         <w:numPr>
           <w:ilvl w:val="0"/>
-          <w:numId w:val="12"/>
-        </w:numPr>
-        <w:spacing w:after="0" w:line="240" w:lineRule="auto"/>
-        <w:textAlignment w:val="center"/>
-      </w:pPr>
-      <w:r>
-        <w:rPr>
-          <w:rFonts w:ascii="Consolas" w:eastAsia="Times New Roman" w:hAnsi="Consolas" w:cs="Calibri"/>
-          <w:lang w:val="en-US" w:eastAsia="en-CA"/>
-        </w:rPr>
-        <w:t xml:space="preserve">Type </w:t>
-      </w:r>
-      <w:proofErr w:type="spellStart"/>
-      <w:r>
-        <w:rPr>
-          <w:rFonts w:ascii="Consolas" w:eastAsia="Times New Roman" w:hAnsi="Consolas" w:cs="Calibri"/>
-          <w:lang w:val="en-US" w:eastAsia="en-CA"/>
-        </w:rPr>
-        <w:t>conda</w:t>
-      </w:r>
-      <w:proofErr w:type="spellEnd"/>
-      <w:r>
-        <w:rPr>
-          <w:rFonts w:ascii="Consolas" w:eastAsia="Times New Roman" w:hAnsi="Consolas" w:cs="Calibri"/>
-          <w:lang w:val="en-US" w:eastAsia="en-CA"/>
-        </w:rPr>
-        <w:t xml:space="preserve"> activate carla99</w:t>
-      </w:r>
-    </w:p>
-    <w:p>
-      <w:pPr>
-        <w:pStyle w:val="ListParagraph"/>
-        <w:numPr>
-          <w:ilvl w:val="0"/>
-          <w:numId w:val="12"/>
-        </w:numPr>
-        <w:spacing w:after="0" w:line="240" w:lineRule="auto"/>
-        <w:textAlignment w:val="center"/>
-        <w:rPr>
-          <w:rFonts w:ascii="Calibri" w:eastAsia="Times New Roman" w:hAnsi="Calibri" w:cs="Calibri"/>
-          <w:lang w:val="en-US" w:eastAsia="en-CA"/>
-        </w:rPr>
-      </w:pPr>
-      <w:r>
-        <w:rPr>
-          <w:rFonts w:eastAsia="Times New Roman" w:cs="Calibri"/>
-          <w:lang w:val="en-US" w:eastAsia="en-CA"/>
-        </w:rPr>
-        <w:t xml:space="preserve">Type </w:t>
-      </w:r>
-      <w:r>
-        <w:rPr>
-          <w:rFonts w:ascii="Consolas" w:eastAsia="Times New Roman" w:hAnsi="Consolas" w:cs="Calibri"/>
-          <w:lang w:val="en-US" w:eastAsia="en-CA"/>
-        </w:rPr>
-        <w:t>export PYTHONPATH=/media/homlabadmin/CE3A4C113A4BF4CD/Ubuntu/CARLA/CARLA_0.9.9/PythonAPI/carla</w:t>
-      </w:r>
-    </w:p>
-    <w:p>
-      <w:r>
-        <w:t>Launch CARLA server first (CarlaUE4.sh) and then run launch_client.py. Server needs to run before the client</w:t>
-      </w:r>
-    </w:p>
-    <w:p>
-      <w:pPr>
-        <w:pStyle w:val="ListParagraph"/>
-        <w:numPr>
-          <w:ilvl w:val="0"/>
-          <w:numId w:val="1"/>
-        </w:numPr>
-      </w:pPr>
-      <w:proofErr w:type="gramStart"/>
-      <w:r>
-        <w:t>Don't</w:t>
-      </w:r>
-      <w:proofErr w:type="gramEnd"/>
-      <w:r>
-        <w:t xml:space="preserve"> need the 'record', otherwise it will record every time </w:t>
+          <w:numId w:val="4"/>
+        </w:numPr>
+      </w:pPr>
+      <w:r>
+        <w:t>The configuration file and scenario are designed for Town03, but you can generate new scenarios for Town04</w:t>
+      </w:r>
+    </w:p>
+    <w:p>
+      <w:pPr>
+        <w:pStyle w:val="ListParagraph"/>
+        <w:numPr>
+          <w:ilvl w:val="1"/>
+          <w:numId w:val="4"/>
+        </w:numPr>
+      </w:pPr>
+      <w:r>
+        <w:t xml:space="preserve">Have to change spawn points because spawn points are for Town03: server should be open in Town04 → green/red dots show where the npc will be spawning → type </w:t>
+      </w:r>
+      <w:r>
+        <w:rPr>
+          <w:rFonts w:ascii="Consolas" w:hAnsi="Consolas"/>
+        </w:rPr>
+        <w:t>python spawn_locations.py</w:t>
+      </w:r>
+      <w:r>
+        <w:t xml:space="preserve"> → open launch_client.sh → go to spawn_config line → when you ran spawn_locations.py you generated a new test3.json. Need to change path to that file by deleting “spawn_configs” → Open Terminal, type </w:t>
+      </w:r>
+      <w:r>
+        <w:rPr>
+          <w:rFonts w:ascii="Consolas" w:hAnsi="Consolas"/>
+        </w:rPr>
+        <w:t>./setup_server.sh -m Town04</w:t>
+      </w:r>
+      <w:r>
+        <w:t xml:space="preserve"> → type </w:t>
+      </w:r>
+      <w:r>
+        <w:rPr>
+          <w:rFonts w:ascii="Consolas" w:hAnsi="Consolas"/>
+        </w:rPr>
+        <w:t>./launch_client.sh -npc</w:t>
+      </w:r>
+      <w:r>
+        <w:t xml:space="preserve"> → </w:t>
+      </w:r>
+    </w:p>
+    <w:p>
+      <w:pPr>
+        <w:pStyle w:val="ListParagraph"/>
+        <w:numPr>
+          <w:ilvl w:val="1"/>
+          <w:numId w:val="4"/>
+        </w:numPr>
+      </w:pPr>
+      <w:r>
+        <w:t>To close npc: press enter in the Terminal</w:t>
+      </w:r>
+    </w:p>
+    <w:p>
+      <w:pPr>
+        <w:pStyle w:val="ListParagraph"/>
+        <w:numPr>
+          <w:ilvl w:val="1"/>
+          <w:numId w:val="4"/>
+        </w:numPr>
+      </w:pPr>
+      <w:r>
+        <w:t>Note: Bike crossing scenario would not work here because it was created for Town03</w:t>
       </w:r>
     </w:p>
     <w:p/>
     <w:p>
       <w:r>
-        <w:t xml:space="preserve">Note: </w:t>
-      </w:r>
-    </w:p>
-    <w:p>
-      <w:pPr>
-        <w:pStyle w:val="ListParagraph"/>
-        <w:numPr>
-          <w:ilvl w:val="0"/>
-          <w:numId w:val="1"/>
-        </w:numPr>
-      </w:pPr>
-      <w:proofErr w:type="gramStart"/>
-      <w:r>
-        <w:t>Can't</w:t>
-      </w:r>
-      <w:proofErr w:type="gramEnd"/>
-      <w:r>
-        <w:t xml:space="preserve"> test Autopilot - not very responsive on keyboard</w:t>
-      </w:r>
-    </w:p>
-    <w:p>
-      <w:pPr>
-        <w:pStyle w:val="ListParagraph"/>
-        <w:numPr>
-          <w:ilvl w:val="0"/>
-          <w:numId w:val="1"/>
-        </w:numPr>
-      </w:pPr>
-      <w:r>
-        <w:t>Scenario: stops 100m before hitting the cyclist - can be changed in the configuration</w:t>
-      </w:r>
-    </w:p>
-    <w:p/>
-    <w:p>
-      <w:pPr>
         <w:rPr>
           <w:b/>
           <w:bCs/>
         </w:rPr>
-      </w:pPr>
-    </w:p>
-    <w:p>
-      <w:pPr>
+        <w:t>To close client:</w:t>
+      </w:r>
+      <w:r>
+        <w:t xml:space="preserve"> close the Terminal</w:t>
+      </w:r>
+    </w:p>
+    <w:p/>
+    <w:p>
+      <w:r>
         <w:rPr>
           <w:b/>
           <w:bCs/>
         </w:rPr>
-      </w:pPr>
-    </w:p>
+        <w:t>To change scenarios:</w:t>
+      </w:r>
+      <w:r>
+        <w:t xml:space="preserve"> </w:t>
+      </w:r>
+    </w:p>
+    <w:p>
+      <w:pPr>
+        <w:pStyle w:val="ListParagraph"/>
+        <w:numPr>
+          <w:ilvl w:val="0"/>
+          <w:numId w:val="5"/>
+        </w:numPr>
+      </w:pPr>
+      <w:r>
+        <w:t>Open scenario_configs folder → open bike.json - configurations for scenario → "dist" 1 and 2 are trigger distances. If 150m away, it will start giving the alarm. If 50m away, it will take you off Autopilot and brake the car.</w:t>
+      </w:r>
+    </w:p>
+    <w:p>
+      <w:pPr>
+        <w:pStyle w:val="ListParagraph"/>
+        <w:numPr>
+          <w:ilvl w:val="0"/>
+          <w:numId w:val="5"/>
+        </w:numPr>
+      </w:pPr>
+      <w:r>
+        <w:t>Can change values BUT they have to be strings with double curly braces around them. Can't type in integer or float. Won't be able to save</w:t>
+      </w:r>
+    </w:p>
+    <w:p>
+      <w:pPr>
+        <w:pStyle w:val="ListParagraph"/>
+        <w:numPr>
+          <w:ilvl w:val="1"/>
+          <w:numId w:val="5"/>
+        </w:numPr>
+      </w:pPr>
+      <w:r>
+        <w:t>"bikes": spawn point for the bike in Town03</w:t>
+      </w:r>
+    </w:p>
+    <w:p>
+      <w:pPr>
+        <w:pStyle w:val="ListParagraph"/>
+        <w:numPr>
+          <w:ilvl w:val="1"/>
+          <w:numId w:val="5"/>
+        </w:numPr>
+      </w:pPr>
+      <w:r>
+        <w:t>Can change the actor_type e.g. can make a pedestrian cross</w:t>
+      </w:r>
+    </w:p>
+    <w:p>
+      <w:pPr>
+        <w:pStyle w:val="ListParagraph"/>
+        <w:numPr>
+          <w:ilvl w:val="1"/>
+          <w:numId w:val="5"/>
+        </w:numPr>
+      </w:pPr>
+      <w:r>
+        <w:t xml:space="preserve">If want the bike to move faster, change the "throttle" value </w:t>
+      </w:r>
+    </w:p>
+    <w:p>
+      <w:pPr>
+        <w:pStyle w:val="ListParagraph"/>
+        <w:numPr>
+          <w:ilvl w:val="1"/>
+          <w:numId w:val="5"/>
+        </w:numPr>
+      </w:pPr>
+      <w:r>
+        <w:t>Make a copy of the file and change values if you want new scenarios</w:t>
+      </w:r>
+    </w:p>
+    <w:p>
+      <w:pPr>
+        <w:pStyle w:val="ListParagraph"/>
+        <w:numPr>
+          <w:ilvl w:val="1"/>
+          <w:numId w:val="5"/>
+        </w:numPr>
+      </w:pPr>
+      <w:r>
+        <w:t xml:space="preserve">Bike_crossing.py: runs the bike scenario - don't need to make any changes here. Changes only have to be made to the configuration file </w:t>
+      </w:r>
+    </w:p>
+    <w:p/>
     <w:p>
       <w:r>
         <w:rPr>
           <w:b/>
           <w:bCs/>
         </w:rPr>
-        <w:t>To use a different Town (Linux):</w:t>
-      </w:r>
-      <w:r>
-        <w:t xml:space="preserve"> </w:t>
+        <w:lastRenderedPageBreak/>
+        <w:t>Logitech steering wheel:</w:t>
+      </w:r>
+      <w:r>
+        <w:t xml:space="preserve"> file is wheel_config.ini</w:t>
       </w:r>
     </w:p>
     <w:p>
@@ -716,11 +856,11 @@
         <w:pStyle w:val="ListParagraph"/>
         <w:numPr>
           <w:ilvl w:val="0"/>
-          <w:numId w:val="11"/>
-        </w:numPr>
-      </w:pPr>
-      <w:r>
-        <w:t xml:space="preserve">Note: recorder-client-master folder needs to be outside (not in CARLA folder). setup_server.sh is going to look for the CARLA folder in a specific way, needs to be outside for it to work </w:t>
+          <w:numId w:val="6"/>
+        </w:numPr>
+      </w:pPr>
+      <w:r>
+        <w:t>If want to add your own controller: copy the code → add a new section just like the two above, called "G27 Racing Wheel" → do your own key mappings - assign actions to buttons you want</w:t>
       </w:r>
     </w:p>
     <w:p>
@@ -728,197 +868,164 @@
         <w:pStyle w:val="ListParagraph"/>
         <w:numPr>
           <w:ilvl w:val="0"/>
-          <w:numId w:val="11"/>
-        </w:numPr>
-      </w:pPr>
-      <w:r>
-        <w:t xml:space="preserve">Close CARLA server </w:t>
-      </w:r>
-    </w:p>
-    <w:p>
-      <w:pPr>
-        <w:pStyle w:val="ListParagraph"/>
-        <w:numPr>
-          <w:ilvl w:val="0"/>
-          <w:numId w:val="4"/>
-        </w:numPr>
-      </w:pPr>
-      <w:r>
-        <w:t>Need to change path in setup_server.sh: go to “</w:t>
-      </w:r>
-      <w:proofErr w:type="spellStart"/>
-      <w:r>
-        <w:t>carlaPath</w:t>
-      </w:r>
-      <w:proofErr w:type="spellEnd"/>
-      <w:r>
-        <w:t xml:space="preserve">” line3 → (open a Terminal → type </w:t>
-      </w:r>
-      <w:proofErr w:type="spellStart"/>
-      <w:r>
-        <w:t>pwd</w:t>
-      </w:r>
-      <w:proofErr w:type="spellEnd"/>
-      <w:r>
-        <w:t xml:space="preserve">) → copy the path of the CARLA folder </w:t>
-      </w:r>
-      <w:proofErr w:type="gramStart"/>
-      <w:r>
-        <w:t>e.g.</w:t>
-      </w:r>
-      <w:proofErr w:type="gramEnd"/>
-      <w:r>
-        <w:t xml:space="preserve"> "/media/</w:t>
-      </w:r>
-      <w:proofErr w:type="spellStart"/>
-      <w:r>
-        <w:t>homlabadmin</w:t>
-      </w:r>
-      <w:proofErr w:type="spellEnd"/>
-      <w:r>
-        <w:t xml:space="preserve">/CE3A4C113A4BF4CD/Ubuntu/CARLA/CARLA_0.9.9" → Save → in Terminal, type </w:t>
-      </w:r>
-      <w:r>
-        <w:rPr>
-          <w:rFonts w:ascii="Consolas" w:hAnsi="Consolas"/>
-        </w:rPr>
-        <w:t>./setup_server.sh -m Town04</w:t>
-      </w:r>
-      <w:r>
-        <w:t xml:space="preserve"> to launch the server</w:t>
-      </w:r>
-    </w:p>
-    <w:p>
-      <w:pPr>
-        <w:pStyle w:val="ListParagraph"/>
-        <w:numPr>
-          <w:ilvl w:val="0"/>
-          <w:numId w:val="4"/>
-        </w:numPr>
-      </w:pPr>
-      <w:r>
-        <w:t>The configuration file and scenario are designed for Town03, but you can generate new scenarios for Town04</w:t>
-      </w:r>
-    </w:p>
-    <w:p>
-      <w:pPr>
-        <w:pStyle w:val="ListParagraph"/>
-        <w:numPr>
-          <w:ilvl w:val="1"/>
-          <w:numId w:val="4"/>
-        </w:numPr>
-      </w:pPr>
-      <w:proofErr w:type="gramStart"/>
-      <w:r>
-        <w:t>Have to</w:t>
-      </w:r>
-      <w:proofErr w:type="gramEnd"/>
-      <w:r>
-        <w:t xml:space="preserve"> change spawn points because spawn points are for Town03: server should be open in Town04 → green/red dots show where the </w:t>
-      </w:r>
-      <w:proofErr w:type="spellStart"/>
-      <w:r>
-        <w:t>npc</w:t>
-      </w:r>
-      <w:proofErr w:type="spellEnd"/>
-      <w:r>
-        <w:t xml:space="preserve"> will be spawning → type </w:t>
-      </w:r>
-      <w:r>
-        <w:rPr>
-          <w:rFonts w:ascii="Consolas" w:hAnsi="Consolas"/>
-        </w:rPr>
-        <w:t>python spawn_locations.py</w:t>
-      </w:r>
-      <w:r>
-        <w:t xml:space="preserve"> → open launch_client.sh → go to </w:t>
-      </w:r>
-      <w:proofErr w:type="spellStart"/>
-      <w:r>
-        <w:t>spawn_config</w:t>
-      </w:r>
-      <w:proofErr w:type="spellEnd"/>
-      <w:r>
-        <w:t xml:space="preserve"> line → when you ran spawn_locations.py you generated a new test3.json. Need to change path to that file by deleting “</w:t>
-      </w:r>
-      <w:proofErr w:type="spellStart"/>
-      <w:r>
-        <w:t>spawn_configs</w:t>
-      </w:r>
-      <w:proofErr w:type="spellEnd"/>
-      <w:r>
-        <w:t xml:space="preserve">” → Open Terminal, type </w:t>
-      </w:r>
-      <w:r>
-        <w:rPr>
-          <w:rFonts w:ascii="Consolas" w:hAnsi="Consolas"/>
-        </w:rPr>
-        <w:t>./setup_server.sh -m Town04</w:t>
-      </w:r>
-      <w:r>
-        <w:t xml:space="preserve"> → type </w:t>
-      </w:r>
-      <w:r>
-        <w:rPr>
-          <w:rFonts w:ascii="Consolas" w:hAnsi="Consolas"/>
-        </w:rPr>
-        <w:t>./launch_client.sh -</w:t>
-      </w:r>
-      <w:proofErr w:type="spellStart"/>
-      <w:r>
-        <w:rPr>
-          <w:rFonts w:ascii="Consolas" w:hAnsi="Consolas"/>
-        </w:rPr>
-        <w:t>npc</w:t>
-      </w:r>
-      <w:proofErr w:type="spellEnd"/>
-      <w:r>
-        <w:t xml:space="preserve"> → </w:t>
-      </w:r>
-    </w:p>
-    <w:p>
-      <w:pPr>
-        <w:pStyle w:val="ListParagraph"/>
-        <w:numPr>
-          <w:ilvl w:val="1"/>
-          <w:numId w:val="4"/>
-        </w:numPr>
-      </w:pPr>
-      <w:r>
-        <w:t xml:space="preserve">To close </w:t>
-      </w:r>
-      <w:proofErr w:type="spellStart"/>
-      <w:r>
-        <w:t>npc</w:t>
-      </w:r>
-      <w:proofErr w:type="spellEnd"/>
-      <w:r>
-        <w:t>: press enter in the Terminal</w:t>
-      </w:r>
-    </w:p>
-    <w:p>
-      <w:pPr>
-        <w:pStyle w:val="ListParagraph"/>
-        <w:numPr>
-          <w:ilvl w:val="1"/>
-          <w:numId w:val="4"/>
-        </w:numPr>
-      </w:pPr>
-      <w:r>
-        <w:t>Note: Bike crossing scenario would not work here because it was created for Town03</w:t>
-      </w:r>
-    </w:p>
-    <w:p/>
+          <w:numId w:val="6"/>
+        </w:numPr>
+      </w:pPr>
+      <w:r>
+        <w:t>Note: it looks for a controller first, so if you want to use keyboard you'll have to unplug the controller</w:t>
+      </w:r>
+    </w:p>
     <w:p>
       <w:r>
         <w:rPr>
           <w:b/>
           <w:bCs/>
         </w:rPr>
-        <w:t>To close client:</w:t>
-      </w:r>
-      <w:r>
-        <w:t xml:space="preserve"> close the Terminal</w:t>
+        <w:t>To change the number of npcs surrounding my vehicle:</w:t>
+      </w:r>
+      <w:r>
+        <w:t xml:space="preserve"> </w:t>
+      </w:r>
+    </w:p>
+    <w:p>
+      <w:pPr>
+        <w:pStyle w:val="ListParagraph"/>
+        <w:numPr>
+          <w:ilvl w:val="0"/>
+          <w:numId w:val="7"/>
+        </w:numPr>
+      </w:pPr>
+      <w:r>
+        <w:t xml:space="preserve">Make sure server is running and current pygame is closed → type </w:t>
+      </w:r>
+      <w:r>
+        <w:rPr>
+          <w:rFonts w:ascii="Consolas" w:hAnsi="Consolas"/>
+        </w:rPr>
+        <w:t>python spawn_locations.py</w:t>
+      </w:r>
+      <w:r>
+        <w:t xml:space="preserve"> → will see spawn locations in the server window - where npcs will spawn. If not happy with it, run the same command again to get new spawn locations. It randomly generates new spawn locations.</w:t>
+      </w:r>
+    </w:p>
+    <w:p>
+      <w:pPr>
+        <w:pStyle w:val="ListParagraph"/>
+        <w:numPr>
+          <w:ilvl w:val="0"/>
+          <w:numId w:val="7"/>
+        </w:numPr>
+      </w:pPr>
+      <w:r>
+        <w:t xml:space="preserve">Flags to change number of npcs spawned:  type </w:t>
+      </w:r>
+      <w:r>
+        <w:rPr>
+          <w:rFonts w:ascii="Consolas" w:hAnsi="Consolas"/>
+        </w:rPr>
+        <w:t>python spawn_locations.py -cr 30</w:t>
+      </w:r>
+      <w:r>
+        <w:t xml:space="preserve"> → type </w:t>
+      </w:r>
+      <w:r>
+        <w:rPr>
+          <w:rFonts w:ascii="Consolas" w:hAnsi="Consolas"/>
+        </w:rPr>
+        <w:t>./launch_client.sh -npc</w:t>
+      </w:r>
+    </w:p>
+    <w:p>
+      <w:pPr>
+        <w:pStyle w:val="ListParagraph"/>
+        <w:numPr>
+          <w:ilvl w:val="1"/>
+          <w:numId w:val="7"/>
+        </w:numPr>
+      </w:pPr>
+      <w:r>
+        <w:rPr>
+          <w:rFonts w:ascii="Consolas" w:hAnsi="Consolas"/>
+        </w:rPr>
+        <w:t>-cr</w:t>
+      </w:r>
+      <w:r>
+        <w:t>: radius - default is 70. if you make it smaller, cars will be more concentrated</w:t>
+      </w:r>
+    </w:p>
+    <w:p>
+      <w:pPr>
+        <w:pStyle w:val="ListParagraph"/>
+        <w:numPr>
+          <w:ilvl w:val="1"/>
+          <w:numId w:val="7"/>
+        </w:numPr>
+      </w:pPr>
+      <w:r>
+        <w:rPr>
+          <w:rFonts w:ascii="Consolas" w:hAnsi="Consolas"/>
+        </w:rPr>
+        <w:t>-cn</w:t>
+      </w:r>
+      <w:r>
+        <w:t>: number of npc vehicles spawned in the map. More vehicles will make it slower</w:t>
+      </w:r>
+    </w:p>
+    <w:p>
+      <w:pPr>
+        <w:pStyle w:val="ListParagraph"/>
+        <w:numPr>
+          <w:ilvl w:val="1"/>
+          <w:numId w:val="7"/>
+        </w:numPr>
+      </w:pPr>
+      <w:r>
+        <w:t xml:space="preserve">For list of flags: open spawn_locations.py → go to </w:t>
+      </w:r>
+      <w:r>
+        <w:rPr>
+          <w:rFonts w:ascii="Consolas" w:hAnsi="Consolas"/>
+        </w:rPr>
+        <w:t>spawn_info</w:t>
+      </w:r>
+      <w:r>
+        <w:t xml:space="preserve">: list of tuples generated by </w:t>
+      </w:r>
+      <w:r>
+        <w:rPr>
+          <w:rFonts w:ascii="Consolas" w:hAnsi="Consolas"/>
+        </w:rPr>
+        <w:t>pair_sp_with_bp</w:t>
+      </w:r>
+      <w:r>
+        <w:t xml:space="preserve"> function line 177</w:t>
+      </w:r>
+    </w:p>
+    <w:p>
+      <w:pPr>
+        <w:pStyle w:val="ListParagraph"/>
+        <w:numPr>
+          <w:ilvl w:val="1"/>
+          <w:numId w:val="7"/>
+        </w:numPr>
+      </w:pPr>
+      <w:r>
+        <w:t xml:space="preserve">Note: when using Town06, run </w:t>
+      </w:r>
+      <w:r>
+        <w:rPr>
+          <w:rFonts w:ascii="Consolas" w:hAnsi="Consolas"/>
+        </w:rPr>
+        <w:t>spawn_location.py</w:t>
+      </w:r>
+      <w:r>
+        <w:t xml:space="preserve"> without pedestrians, to avoid cars colliding with pedestrians that walk on the street, you can do this with the flag </w:t>
+      </w:r>
+      <w:r>
+        <w:rPr>
+          <w:rFonts w:ascii="Consolas" w:hAnsi="Consolas"/>
+        </w:rPr>
+        <w:t>python spawn_locations.py --ped-num 0</w:t>
       </w:r>
     </w:p>
     <w:p/>
@@ -928,7 +1035,7 @@
           <w:b/>
           <w:bCs/>
         </w:rPr>
-        <w:t>To change scenarios:</w:t>
+        <w:t>To change the warning message:</w:t>
       </w:r>
       <w:r>
         <w:t xml:space="preserve"> </w:t>
@@ -939,37 +1046,11 @@
         <w:pStyle w:val="ListParagraph"/>
         <w:numPr>
           <w:ilvl w:val="0"/>
-          <w:numId w:val="5"/>
-        </w:numPr>
-      </w:pPr>
-      <w:r>
-        <w:t xml:space="preserve">Open </w:t>
-      </w:r>
-      <w:proofErr w:type="spellStart"/>
-      <w:r>
-        <w:t>scenario_configs</w:t>
-      </w:r>
-      <w:proofErr w:type="spellEnd"/>
-      <w:r>
-        <w:t xml:space="preserve"> folder → open </w:t>
-      </w:r>
-      <w:proofErr w:type="spellStart"/>
-      <w:proofErr w:type="gramStart"/>
-      <w:r>
-        <w:t>bike.json</w:t>
-      </w:r>
-      <w:proofErr w:type="spellEnd"/>
-      <w:proofErr w:type="gramEnd"/>
-      <w:r>
-        <w:t xml:space="preserve"> - configurations for scenario → "</w:t>
-      </w:r>
-      <w:proofErr w:type="spellStart"/>
-      <w:r>
-        <w:t>dist</w:t>
-      </w:r>
-      <w:proofErr w:type="spellEnd"/>
-      <w:r>
-        <w:t>" 1 and 2 are trigger distances. If 150m away, it will start giving the alarm. If 50m away, it will take you off Autopilot and brake the car.</w:t>
+          <w:numId w:val="9"/>
+        </w:numPr>
+      </w:pPr>
+      <w:r>
+        <w:t>Go to assets folder → icons / sounds</w:t>
       </w:r>
     </w:p>
     <w:p>
@@ -977,127 +1058,11 @@
         <w:pStyle w:val="ListParagraph"/>
         <w:numPr>
           <w:ilvl w:val="0"/>
-          <w:numId w:val="5"/>
-        </w:numPr>
-      </w:pPr>
-      <w:r>
-        <w:t xml:space="preserve">Can change values BUT they </w:t>
-      </w:r>
-      <w:proofErr w:type="gramStart"/>
-      <w:r>
-        <w:t>have to</w:t>
-      </w:r>
-      <w:proofErr w:type="gramEnd"/>
-      <w:r>
-        <w:t xml:space="preserve"> be strings with double curly braces around them. </w:t>
-      </w:r>
-      <w:proofErr w:type="gramStart"/>
-      <w:r>
-        <w:t>Can't</w:t>
-      </w:r>
-      <w:proofErr w:type="gramEnd"/>
-      <w:r>
-        <w:t xml:space="preserve"> type in integer or float. </w:t>
-      </w:r>
-      <w:proofErr w:type="gramStart"/>
-      <w:r>
-        <w:t>Won't</w:t>
-      </w:r>
-      <w:proofErr w:type="gramEnd"/>
-      <w:r>
-        <w:t xml:space="preserve"> be able to save</w:t>
-      </w:r>
-    </w:p>
-    <w:p>
-      <w:pPr>
-        <w:pStyle w:val="ListParagraph"/>
-        <w:numPr>
-          <w:ilvl w:val="1"/>
-          <w:numId w:val="5"/>
-        </w:numPr>
-      </w:pPr>
-      <w:r>
-        <w:t>"bikes": spawn point for the bike in Town03</w:t>
-      </w:r>
-    </w:p>
-    <w:p>
-      <w:pPr>
-        <w:pStyle w:val="ListParagraph"/>
-        <w:numPr>
-          <w:ilvl w:val="1"/>
-          <w:numId w:val="5"/>
-        </w:numPr>
-      </w:pPr>
-      <w:r>
-        <w:t xml:space="preserve">Can change the </w:t>
-      </w:r>
-      <w:proofErr w:type="spellStart"/>
-      <w:r>
-        <w:t>actor_type</w:t>
-      </w:r>
-      <w:proofErr w:type="spellEnd"/>
-      <w:r>
-        <w:t xml:space="preserve"> </w:t>
-      </w:r>
-      <w:proofErr w:type="gramStart"/>
-      <w:r>
-        <w:t>e.g.</w:t>
-      </w:r>
-      <w:proofErr w:type="gramEnd"/>
-      <w:r>
-        <w:t xml:space="preserve"> can make a pedestrian cross</w:t>
-      </w:r>
-    </w:p>
-    <w:p>
-      <w:pPr>
-        <w:pStyle w:val="ListParagraph"/>
-        <w:numPr>
-          <w:ilvl w:val="1"/>
-          <w:numId w:val="5"/>
-        </w:numPr>
-      </w:pPr>
-      <w:r>
-        <w:t xml:space="preserve">If want the bike to move faster, change the "throttle" value </w:t>
-      </w:r>
-    </w:p>
-    <w:p>
-      <w:pPr>
-        <w:pStyle w:val="ListParagraph"/>
-        <w:numPr>
-          <w:ilvl w:val="1"/>
-          <w:numId w:val="5"/>
-        </w:numPr>
-      </w:pPr>
-      <w:r>
-        <w:t>Make a copy of the file and change values if you want new scenarios</w:t>
-      </w:r>
-    </w:p>
-    <w:p>
-      <w:pPr>
-        <w:pStyle w:val="ListParagraph"/>
-        <w:numPr>
-          <w:ilvl w:val="1"/>
-          <w:numId w:val="5"/>
-        </w:numPr>
-      </w:pPr>
-      <w:r>
-        <w:t xml:space="preserve">Bike_crossing.py: runs the bike scenario - </w:t>
-      </w:r>
-      <w:proofErr w:type="gramStart"/>
-      <w:r>
-        <w:t>don't</w:t>
-      </w:r>
-      <w:proofErr w:type="gramEnd"/>
-      <w:r>
-        <w:t xml:space="preserve"> need to make any changes here. Changes only </w:t>
-      </w:r>
-      <w:proofErr w:type="gramStart"/>
-      <w:r>
-        <w:t>have to</w:t>
-      </w:r>
-      <w:proofErr w:type="gramEnd"/>
-      <w:r>
-        <w:t xml:space="preserve"> be made to the configuration file </w:t>
+          <w:numId w:val="9"/>
+        </w:numPr>
+      </w:pPr>
+      <w:r>
+        <w:t>To change message text: go to synchronous_client.py  → line 377</w:t>
       </w:r>
     </w:p>
     <w:p/>
@@ -1107,395 +1072,28 @@
           <w:b/>
           <w:bCs/>
         </w:rPr>
-        <w:t>Logitech steering wheel:</w:t>
-      </w:r>
-      <w:r>
-        <w:t xml:space="preserve"> file is wheel_config.ini</w:t>
-      </w:r>
-    </w:p>
-    <w:p>
-      <w:pPr>
-        <w:pStyle w:val="ListParagraph"/>
-        <w:numPr>
-          <w:ilvl w:val="0"/>
-          <w:numId w:val="6"/>
-        </w:numPr>
-      </w:pPr>
-      <w:r>
-        <w:t>If want to add your own controller: copy the code → add a new section just like the two above, called "G27 Racing Wheel" → do your own key mappings - assign actions to buttons you want</w:t>
-      </w:r>
-    </w:p>
-    <w:p>
-      <w:pPr>
-        <w:pStyle w:val="ListParagraph"/>
-        <w:numPr>
-          <w:ilvl w:val="0"/>
-          <w:numId w:val="6"/>
-        </w:numPr>
-      </w:pPr>
-      <w:r>
-        <w:lastRenderedPageBreak/>
-        <w:t xml:space="preserve">Note: it looks for a controller first, so if you want to use </w:t>
-      </w:r>
-      <w:proofErr w:type="gramStart"/>
-      <w:r>
-        <w:t>keyboard</w:t>
-      </w:r>
-      <w:proofErr w:type="gramEnd"/>
-      <w:r>
-        <w:t xml:space="preserve"> you'll have to unplug the controller</w:t>
-      </w:r>
-    </w:p>
-    <w:p>
-      <w:r>
+        <w:t>To change pygame windows size:</w:t>
+      </w:r>
+      <w:r>
+        <w:t xml:space="preserve"> go to synchronous_client.py  → lines 47 and 48</w:t>
+      </w:r>
+    </w:p>
+    <w:p>
+      <w:pPr>
         <w:rPr>
           <w:b/>
           <w:bCs/>
         </w:rPr>
-        <w:t xml:space="preserve">To change the number of </w:t>
-      </w:r>
-      <w:proofErr w:type="spellStart"/>
+      </w:pPr>
+    </w:p>
+    <w:p>
       <w:r>
         <w:rPr>
           <w:b/>
           <w:bCs/>
         </w:rPr>
-        <w:t>npcs</w:t>
-      </w:r>
-      <w:proofErr w:type="spellEnd"/>
-      <w:r>
-        <w:rPr>
-          <w:b/>
-          <w:bCs/>
-        </w:rPr>
-        <w:t xml:space="preserve"> surrounding my vehicle:</w:t>
-      </w:r>
-      <w:r>
-        <w:t xml:space="preserve"> </w:t>
-      </w:r>
-    </w:p>
-    <w:p>
-      <w:pPr>
-        <w:pStyle w:val="ListParagraph"/>
-        <w:numPr>
-          <w:ilvl w:val="0"/>
-          <w:numId w:val="7"/>
-        </w:numPr>
-      </w:pPr>
-      <w:r>
-        <w:t xml:space="preserve">Make sure server is running and current </w:t>
-      </w:r>
-      <w:proofErr w:type="spellStart"/>
-      <w:r>
-        <w:t>pygame</w:t>
-      </w:r>
-      <w:proofErr w:type="spellEnd"/>
-      <w:r>
-        <w:t xml:space="preserve"> is closed → type </w:t>
-      </w:r>
-      <w:r>
-        <w:rPr>
-          <w:rFonts w:ascii="Consolas" w:hAnsi="Consolas"/>
-        </w:rPr>
-        <w:t>python spawn_locations.py</w:t>
-      </w:r>
-      <w:r>
-        <w:t xml:space="preserve"> → will see spawn locations in the server window - where </w:t>
-      </w:r>
-      <w:proofErr w:type="spellStart"/>
-      <w:r>
-        <w:t>npcs</w:t>
-      </w:r>
-      <w:proofErr w:type="spellEnd"/>
-      <w:r>
-        <w:t xml:space="preserve"> will spawn. If not happy with it, run the same command again to get new spawn locations. It randomly generates new spawn locations.</w:t>
-      </w:r>
-    </w:p>
-    <w:p>
-      <w:pPr>
-        <w:pStyle w:val="ListParagraph"/>
-        <w:numPr>
-          <w:ilvl w:val="0"/>
-          <w:numId w:val="7"/>
-        </w:numPr>
-      </w:pPr>
-      <w:r>
-        <w:t xml:space="preserve">Flags to change number of </w:t>
-      </w:r>
-      <w:proofErr w:type="spellStart"/>
-      <w:r>
-        <w:t>npcs</w:t>
-      </w:r>
-      <w:proofErr w:type="spellEnd"/>
-      <w:r>
-        <w:t xml:space="preserve"> spawned:  type </w:t>
-      </w:r>
-      <w:r>
-        <w:rPr>
-          <w:rFonts w:ascii="Consolas" w:hAnsi="Consolas"/>
-        </w:rPr>
-        <w:t>python spawn_locations.py -</w:t>
-      </w:r>
-      <w:proofErr w:type="spellStart"/>
-      <w:r>
-        <w:rPr>
-          <w:rFonts w:ascii="Consolas" w:hAnsi="Consolas"/>
-        </w:rPr>
-        <w:t>cr</w:t>
-      </w:r>
-      <w:proofErr w:type="spellEnd"/>
-      <w:r>
-        <w:rPr>
-          <w:rFonts w:ascii="Consolas" w:hAnsi="Consolas"/>
-        </w:rPr>
-        <w:t xml:space="preserve"> 30</w:t>
-      </w:r>
-      <w:r>
-        <w:t xml:space="preserve"> → type </w:t>
-      </w:r>
-      <w:r>
-        <w:rPr>
-          <w:rFonts w:ascii="Consolas" w:hAnsi="Consolas"/>
-        </w:rPr>
-        <w:t>./launch_client.sh -</w:t>
-      </w:r>
-      <w:proofErr w:type="spellStart"/>
-      <w:r>
-        <w:rPr>
-          <w:rFonts w:ascii="Consolas" w:hAnsi="Consolas"/>
-        </w:rPr>
-        <w:t>npc</w:t>
-      </w:r>
-      <w:proofErr w:type="spellEnd"/>
-    </w:p>
-    <w:p>
-      <w:pPr>
-        <w:pStyle w:val="ListParagraph"/>
-        <w:numPr>
-          <w:ilvl w:val="1"/>
-          <w:numId w:val="7"/>
-        </w:numPr>
-      </w:pPr>
-      <w:r>
-        <w:rPr>
-          <w:rFonts w:ascii="Consolas" w:hAnsi="Consolas"/>
-        </w:rPr>
-        <w:t>-</w:t>
-      </w:r>
-      <w:proofErr w:type="spellStart"/>
-      <w:r>
-        <w:rPr>
-          <w:rFonts w:ascii="Consolas" w:hAnsi="Consolas"/>
-        </w:rPr>
-        <w:t>cr</w:t>
-      </w:r>
-      <w:proofErr w:type="spellEnd"/>
-      <w:r>
-        <w:t>: radius - default is 70. if you make it smaller, cars will be more concentrated</w:t>
-      </w:r>
-    </w:p>
-    <w:p>
-      <w:pPr>
-        <w:pStyle w:val="ListParagraph"/>
-        <w:numPr>
-          <w:ilvl w:val="1"/>
-          <w:numId w:val="7"/>
-        </w:numPr>
-      </w:pPr>
-      <w:r>
-        <w:rPr>
-          <w:rFonts w:ascii="Consolas" w:hAnsi="Consolas"/>
-        </w:rPr>
-        <w:t>-</w:t>
-      </w:r>
-      <w:proofErr w:type="spellStart"/>
-      <w:r>
-        <w:rPr>
-          <w:rFonts w:ascii="Consolas" w:hAnsi="Consolas"/>
-        </w:rPr>
-        <w:t>cn</w:t>
-      </w:r>
-      <w:proofErr w:type="spellEnd"/>
-      <w:r>
-        <w:t xml:space="preserve">: number of </w:t>
-      </w:r>
-      <w:proofErr w:type="spellStart"/>
-      <w:r>
-        <w:t>npc</w:t>
-      </w:r>
-      <w:proofErr w:type="spellEnd"/>
-      <w:r>
-        <w:t xml:space="preserve"> vehicles spawned in the map. More vehicles will make it slower</w:t>
-      </w:r>
-    </w:p>
-    <w:p>
-      <w:pPr>
-        <w:pStyle w:val="ListParagraph"/>
-        <w:numPr>
-          <w:ilvl w:val="1"/>
-          <w:numId w:val="7"/>
-        </w:numPr>
-      </w:pPr>
-      <w:r>
-        <w:t xml:space="preserve">For list of flags: open spawn_locations.py → go to </w:t>
-      </w:r>
-      <w:proofErr w:type="spellStart"/>
-      <w:r>
-        <w:rPr>
-          <w:rFonts w:ascii="Consolas" w:hAnsi="Consolas"/>
-        </w:rPr>
-        <w:t>spawn_info</w:t>
-      </w:r>
-      <w:proofErr w:type="spellEnd"/>
-      <w:r>
-        <w:t xml:space="preserve">: list of tuples generated by </w:t>
-      </w:r>
-      <w:proofErr w:type="spellStart"/>
-      <w:r>
-        <w:rPr>
-          <w:rFonts w:ascii="Consolas" w:hAnsi="Consolas"/>
-        </w:rPr>
-        <w:t>pair_sp_with_bp</w:t>
-      </w:r>
-      <w:proofErr w:type="spellEnd"/>
-      <w:r>
-        <w:t xml:space="preserve"> function line 177</w:t>
-      </w:r>
-    </w:p>
-    <w:p>
-      <w:pPr>
-        <w:pStyle w:val="ListParagraph"/>
-        <w:numPr>
-          <w:ilvl w:val="1"/>
-          <w:numId w:val="7"/>
-        </w:numPr>
-      </w:pPr>
-      <w:r>
-        <w:t xml:space="preserve">Note: when using Town06, run </w:t>
-      </w:r>
-      <w:r>
-        <w:rPr>
-          <w:rFonts w:ascii="Consolas" w:hAnsi="Consolas"/>
-        </w:rPr>
-        <w:t>spawn_location.py</w:t>
-      </w:r>
-      <w:r>
-        <w:t xml:space="preserve"> without pedestrians, to avoid cars colliding with pedestrians that walk on the street, you can do this with the flag </w:t>
-      </w:r>
-      <w:r>
-        <w:rPr>
-          <w:rFonts w:ascii="Consolas" w:hAnsi="Consolas"/>
-        </w:rPr>
-        <w:t>python spawn_locations.py --ped-num 0</w:t>
-      </w:r>
-    </w:p>
-    <w:p/>
-    <w:p>
-      <w:r>
-        <w:rPr>
-          <w:b/>
-          <w:bCs/>
-        </w:rPr>
-        <w:t>To change the warning message:</w:t>
-      </w:r>
-      <w:r>
-        <w:t xml:space="preserve"> </w:t>
-      </w:r>
-    </w:p>
-    <w:p>
-      <w:pPr>
-        <w:pStyle w:val="ListParagraph"/>
-        <w:numPr>
-          <w:ilvl w:val="0"/>
-          <w:numId w:val="9"/>
-        </w:numPr>
-      </w:pPr>
-      <w:r>
-        <w:t>Go to assets folder → icons / sounds</w:t>
-      </w:r>
-    </w:p>
-    <w:p>
-      <w:pPr>
-        <w:pStyle w:val="ListParagraph"/>
-        <w:numPr>
-          <w:ilvl w:val="0"/>
-          <w:numId w:val="9"/>
-        </w:numPr>
-      </w:pPr>
-      <w:r>
-        <w:t xml:space="preserve">To change message text: go to </w:t>
-      </w:r>
-      <w:proofErr w:type="gramStart"/>
-      <w:r>
-        <w:t>synchronous_client.py  →</w:t>
-      </w:r>
-      <w:proofErr w:type="gramEnd"/>
-      <w:r>
-        <w:t xml:space="preserve"> line 377</w:t>
-      </w:r>
-    </w:p>
-    <w:p/>
-    <w:p>
-      <w:r>
-        <w:rPr>
-          <w:b/>
-          <w:bCs/>
-        </w:rPr>
-        <w:t xml:space="preserve">To change </w:t>
-      </w:r>
-      <w:proofErr w:type="spellStart"/>
-      <w:r>
-        <w:rPr>
-          <w:b/>
-          <w:bCs/>
-        </w:rPr>
-        <w:t>pygame</w:t>
-      </w:r>
-      <w:proofErr w:type="spellEnd"/>
-      <w:r>
-        <w:rPr>
-          <w:b/>
-          <w:bCs/>
-        </w:rPr>
-        <w:t xml:space="preserve"> windows size:</w:t>
-      </w:r>
-      <w:r>
-        <w:t xml:space="preserve"> go to </w:t>
-      </w:r>
-      <w:proofErr w:type="gramStart"/>
-      <w:r>
-        <w:t>synchronous_client.py  →</w:t>
-      </w:r>
-      <w:proofErr w:type="gramEnd"/>
-      <w:r>
-        <w:t xml:space="preserve"> lines 47 and 48</w:t>
-      </w:r>
-    </w:p>
-    <w:p>
-      <w:pPr>
-        <w:rPr>
-          <w:b/>
-          <w:bCs/>
-        </w:rPr>
-      </w:pPr>
-    </w:p>
-    <w:p>
-      <w:r>
-        <w:rPr>
-          <w:b/>
-          <w:bCs/>
-        </w:rPr>
-        <w:t xml:space="preserve">How to check if it is continuously surrounded by </w:t>
-      </w:r>
-      <w:proofErr w:type="spellStart"/>
-      <w:r>
-        <w:rPr>
-          <w:b/>
-          <w:bCs/>
-        </w:rPr>
-        <w:t>npcs</w:t>
-      </w:r>
-      <w:proofErr w:type="spellEnd"/>
+        <w:t>How to check if it is continuously surrounded by npcs</w:t>
+      </w:r>
       <w:r>
         <w:t xml:space="preserve">: </w:t>
       </w:r>
@@ -1509,15 +1107,7 @@
         </w:numPr>
       </w:pPr>
       <w:r>
-        <w:t xml:space="preserve">Check the Saved recordings: Saved folder → open the saved recordings → targets → each .json file is a timestep. If you open them, you will see the list of pedestrians. Each timestep is a json object, within each object there are keys and values. One of the values would be list of pedestrians, </w:t>
-      </w:r>
-      <w:proofErr w:type="spellStart"/>
-      <w:r>
-        <w:t>npc</w:t>
-      </w:r>
-      <w:proofErr w:type="spellEnd"/>
-      <w:r>
-        <w:t xml:space="preserve"> cars </w:t>
+        <w:t xml:space="preserve">Check the Saved recordings: Saved folder → open the saved recordings → targets → each .json file is a timestep. If you open them, you will see the list of pedestrians. Each timestep is a json object, within each object there are keys and values. One of the values would be list of pedestrians, npc cars </w:t>
       </w:r>
     </w:p>
     <w:p>
@@ -1529,28 +1119,7 @@
         </w:numPr>
       </w:pPr>
       <w:r>
-        <w:t>"</w:t>
-      </w:r>
-      <w:proofErr w:type="spellStart"/>
-      <w:proofErr w:type="gramStart"/>
-      <w:r>
-        <w:t>car</w:t>
-      </w:r>
-      <w:proofErr w:type="gramEnd"/>
-      <w:r>
-        <w:t>_vx</w:t>
-      </w:r>
-      <w:proofErr w:type="spellEnd"/>
-      <w:r>
-        <w:t>/</w:t>
-      </w:r>
-      <w:proofErr w:type="spellStart"/>
-      <w:r>
-        <w:t>vy</w:t>
-      </w:r>
-      <w:proofErr w:type="spellEnd"/>
-      <w:r>
-        <w:t>" - your own car</w:t>
+        <w:t>"car_vx/vy" - your own car</w:t>
       </w:r>
     </w:p>
     <w:p>
@@ -1562,28 +1131,7 @@
         </w:numPr>
       </w:pPr>
       <w:r>
-        <w:t>"</w:t>
-      </w:r>
-      <w:proofErr w:type="spellStart"/>
-      <w:proofErr w:type="gramStart"/>
-      <w:r>
-        <w:t>type</w:t>
-      </w:r>
-      <w:proofErr w:type="gramEnd"/>
-      <w:r>
-        <w:t>_id</w:t>
-      </w:r>
-      <w:proofErr w:type="spellEnd"/>
-      <w:r>
-        <w:t xml:space="preserve">" - any </w:t>
-      </w:r>
-      <w:proofErr w:type="spellStart"/>
-      <w:r>
-        <w:t>npc</w:t>
-      </w:r>
-      <w:proofErr w:type="spellEnd"/>
-      <w:r>
-        <w:t xml:space="preserve"> (pedestrians and vehicles). Separate lists for pedestrians and cars</w:t>
+        <w:t>"type_id" - any npc (pedestrians and vehicles). Separate lists for pedestrians and cars</w:t>
       </w:r>
     </w:p>
     <w:p>
@@ -1618,15 +1166,7 @@
         </w:numPr>
       </w:pPr>
       <w:r>
-        <w:t xml:space="preserve">If you need to analyse the entire data, use a python script to parse through all of it. Use </w:t>
-      </w:r>
-      <w:proofErr w:type="spellStart"/>
-      <w:r>
-        <w:t>Jupyter</w:t>
-      </w:r>
-      <w:proofErr w:type="spellEnd"/>
-      <w:r>
-        <w:t xml:space="preserve"> notebook</w:t>
+        <w:t>If you need to analyse the entire data, use a python script to parse through all of it. Use Jupyter notebook</w:t>
       </w:r>
     </w:p>
     <w:p>
@@ -1638,28 +1178,13 @@
         </w:numPr>
       </w:pPr>
       <w:r>
-        <w:t xml:space="preserve">Good practice to not combine them because every timestep is one snapshot of the world, so </w:t>
-      </w:r>
-      <w:proofErr w:type="gramStart"/>
-      <w:r>
-        <w:t>don't</w:t>
-      </w:r>
-      <w:proofErr w:type="gramEnd"/>
-      <w:r>
-        <w:t xml:space="preserve"> want to combine different timesteps</w:t>
-      </w:r>
-    </w:p>
-    <w:p>
-      <w:r>
-        <w:t xml:space="preserve">Note: .json files are every time step. </w:t>
-      </w:r>
-      <w:proofErr w:type="gramStart"/>
-      <w:r>
-        <w:t>It's</w:t>
-      </w:r>
-      <w:proofErr w:type="gramEnd"/>
-      <w:r>
-        <w:t xml:space="preserve"> in 15Hz so </w:t>
+        <w:lastRenderedPageBreak/>
+        <w:t>Good practice to not combine them because every timestep is one snapshot of the world, so don't want to combine different timesteps</w:t>
+      </w:r>
+    </w:p>
+    <w:p>
+      <w:r>
+        <w:t xml:space="preserve">Note: .json files are every time step. It's in 15Hz so </w:t>
       </w:r>
       <w:r>
         <w:rPr>
@@ -1853,13 +1378,8 @@
           <w:numId w:val="8"/>
         </w:numPr>
       </w:pPr>
-      <w:proofErr w:type="spellStart"/>
-      <w:r>
-        <w:t>cte</w:t>
-      </w:r>
-      <w:proofErr w:type="spellEnd"/>
-      <w:r>
-        <w:t xml:space="preserve"> = cross track error, largest error is about 0.2m</w:t>
+      <w:r>
+        <w:t>cte = cross track error, largest error is about 0.2m</w:t>
       </w:r>
     </w:p>
     <w:p>
@@ -1895,15 +1415,7 @@
         </w:numPr>
       </w:pPr>
       <w:r>
-        <w:t xml:space="preserve">To identify the moment of lane shift from lane to another: If you plot the </w:t>
-      </w:r>
-      <w:proofErr w:type="spellStart"/>
-      <w:r>
-        <w:t>cte</w:t>
-      </w:r>
-      <w:proofErr w:type="spellEnd"/>
-      <w:r>
-        <w:t xml:space="preserve">, you will see a sudden jump. First need to convert values to a table </w:t>
+        <w:t xml:space="preserve">To identify the moment of lane shift from lane to another: If you plot the cte, you will see a sudden jump. First need to convert values to a table </w:t>
       </w:r>
     </w:p>
     <w:p>
@@ -1968,21 +1480,8 @@
           <w:numId w:val="10"/>
         </w:numPr>
       </w:pPr>
-      <w:proofErr w:type="spellStart"/>
-      <w:r>
-        <w:t>car_vx</w:t>
-      </w:r>
-      <w:proofErr w:type="spellEnd"/>
-      <w:r>
-        <w:t xml:space="preserve">, car_vy, </w:t>
-      </w:r>
-      <w:proofErr w:type="gramStart"/>
-      <w:r>
-        <w:t>... :</w:t>
-      </w:r>
-      <w:proofErr w:type="gramEnd"/>
-      <w:r>
-        <w:t xml:space="preserve"> velocities in the vehicle reference frame</w:t>
+      <w:r>
+        <w:t>car_vx, car_vy, ... : velocities in the vehicle reference frame</w:t>
       </w:r>
     </w:p>
     <w:p>
@@ -2006,6 +1505,7 @@
         </w:numPr>
       </w:pPr>
       <w:r>
+        <w:lastRenderedPageBreak/>
         <w:t>stage: variable used by the state machine for showing warning and disengaging autopilot. for what happens in each stage, please look at the code in synchronous_client.py</w:t>
       </w:r>
     </w:p>
@@ -2053,14 +1553,8 @@
           <w:numId w:val="10"/>
         </w:numPr>
       </w:pPr>
-      <w:proofErr w:type="spellStart"/>
-      <w:r>
-        <w:lastRenderedPageBreak/>
-        <w:t>headingerror</w:t>
-      </w:r>
-      <w:proofErr w:type="spellEnd"/>
-      <w:r>
-        <w:t>: angular difference between lane and car</w:t>
+      <w:r>
+        <w:t>headingerror: angular difference between lane and car</w:t>
       </w:r>
     </w:p>
     <w:p>
@@ -2071,13 +1565,8 @@
           <w:numId w:val="10"/>
         </w:numPr>
       </w:pPr>
-      <w:proofErr w:type="spellStart"/>
-      <w:r>
-        <w:t>cte</w:t>
-      </w:r>
-      <w:proofErr w:type="spellEnd"/>
-      <w:r>
-        <w:t>: lateral difference between lane and car</w:t>
+      <w:r>
+        <w:t>cte: lateral difference between lane and car</w:t>
       </w:r>
     </w:p>
     <w:p>
@@ -2100,21 +1589,8 @@
           <w:numId w:val="10"/>
         </w:numPr>
       </w:pPr>
-      <w:proofErr w:type="spellStart"/>
-      <w:r>
-        <w:t>dist_to_car</w:t>
-      </w:r>
-      <w:proofErr w:type="spellEnd"/>
-      <w:r>
-        <w:t xml:space="preserve">: distance to nearest car in front. if </w:t>
-      </w:r>
-      <w:proofErr w:type="gramStart"/>
-      <w:r>
-        <w:t>there's</w:t>
-      </w:r>
-      <w:proofErr w:type="gramEnd"/>
-      <w:r>
-        <w:t xml:space="preserve"> no car, defaults to 50</w:t>
+      <w:r>
+        <w:t>dist_to_car: distance to nearest car in front. if there's no car, defaults to 50</w:t>
       </w:r>
     </w:p>
     <w:p>
@@ -2125,13 +1601,8 @@
           <w:numId w:val="10"/>
         </w:numPr>
       </w:pPr>
-      <w:proofErr w:type="spellStart"/>
-      <w:r>
-        <w:t>dist_to_walker</w:t>
-      </w:r>
-      <w:proofErr w:type="spellEnd"/>
-      <w:r>
-        <w:t>: distance to nearest pedestrian in front, also defaults to 50</w:t>
+      <w:r>
+        <w:t>dist_to_walker: distance to nearest pedestrian in front, also defaults to 50</w:t>
       </w:r>
     </w:p>
     <w:p>
@@ -2142,21 +1613,8 @@
           <w:numId w:val="10"/>
         </w:numPr>
       </w:pPr>
-      <w:proofErr w:type="spellStart"/>
-      <w:r>
-        <w:t>is_junction</w:t>
-      </w:r>
-      <w:proofErr w:type="spellEnd"/>
-      <w:r>
-        <w:t xml:space="preserve">: </w:t>
-      </w:r>
-      <w:proofErr w:type="spellStart"/>
-      <w:r>
-        <w:t>boolean</w:t>
-      </w:r>
-      <w:proofErr w:type="spellEnd"/>
-      <w:r>
-        <w:t xml:space="preserve"> on whether the car is at a junction</w:t>
+      <w:r>
+        <w:t>is_junction: boolean on whether the car is at a junction</w:t>
       </w:r>
     </w:p>
     <w:p>
@@ -2167,13 +1625,8 @@
           <w:numId w:val="10"/>
         </w:numPr>
       </w:pPr>
-      <w:proofErr w:type="spellStart"/>
-      <w:r>
-        <w:t>land_id</w:t>
-      </w:r>
-      <w:proofErr w:type="spellEnd"/>
-      <w:r>
-        <w:t>: which lane the car is in</w:t>
+      <w:r>
+        <w:t>land_id: which lane the car is in</w:t>
       </w:r>
     </w:p>
     <w:sectPr>

</xml_diff>

<commit_message>
Updated change npc speed instructions
</commit_message>
<xml_diff>
--- a/How to Use CARLA.docx
+++ b/How to Use CARLA.docx
@@ -39,12 +39,401 @@
         </w:rPr>
         <w:t>Windows</w:t>
       </w:r>
-      <w:r>
+    </w:p>
+    <w:p>
+      <w:pPr>
+        <w:pStyle w:val="ListParagraph"/>
+        <w:numPr>
+          <w:ilvl w:val="0"/>
+          <w:numId w:val="14"/>
+        </w:numPr>
+      </w:pPr>
+      <w:r>
+        <w:t>Run anaconda3 as admin</w:t>
+      </w:r>
+    </w:p>
+    <w:p>
+      <w:pPr>
+        <w:pStyle w:val="ListParagraph"/>
+        <w:numPr>
+          <w:ilvl w:val="0"/>
+          <w:numId w:val="14"/>
+        </w:numPr>
+      </w:pPr>
+      <w:r>
+        <w:t xml:space="preserve">Type </w:t>
+      </w:r>
+      <w:proofErr w:type="spellStart"/>
+      <w:r>
+        <w:rPr>
+          <w:rFonts w:ascii="Consolas" w:eastAsia="Times New Roman" w:hAnsi="Consolas" w:cs="Calibri"/>
+          <w:lang w:val="en-US" w:eastAsia="en-CA"/>
+        </w:rPr>
+        <w:t>conda</w:t>
+      </w:r>
+      <w:proofErr w:type="spellEnd"/>
+      <w:r>
+        <w:rPr>
+          <w:rFonts w:ascii="Consolas" w:eastAsia="Times New Roman" w:hAnsi="Consolas" w:cs="Calibri"/>
+          <w:lang w:val="en-US" w:eastAsia="en-CA"/>
+        </w:rPr>
+        <w:t xml:space="preserve"> env export --no-builds &gt; env_carla99.yml</w:t>
+      </w:r>
+    </w:p>
+    <w:p>
+      <w:pPr>
+        <w:pStyle w:val="ListParagraph"/>
+        <w:numPr>
+          <w:ilvl w:val="0"/>
+          <w:numId w:val="14"/>
+        </w:numPr>
+      </w:pPr>
+      <w:r>
+        <w:t xml:space="preserve">Type </w:t>
+      </w:r>
+      <w:proofErr w:type="spellStart"/>
+      <w:r>
+        <w:rPr>
+          <w:rFonts w:ascii="Consolas" w:eastAsia="Times New Roman" w:hAnsi="Consolas" w:cs="Calibri"/>
+          <w:lang w:val="en-US" w:eastAsia="en-CA"/>
+        </w:rPr>
+        <w:t>conda</w:t>
+      </w:r>
+      <w:proofErr w:type="spellEnd"/>
+      <w:r>
+        <w:rPr>
+          <w:rFonts w:ascii="Consolas" w:eastAsia="Times New Roman" w:hAnsi="Consolas" w:cs="Calibri"/>
+          <w:lang w:val="en-US" w:eastAsia="en-CA"/>
+        </w:rPr>
+        <w:t xml:space="preserve"> env create -f env_carla99.yml -n carla99</w:t>
+      </w:r>
+    </w:p>
+    <w:p>
+      <w:pPr>
+        <w:pStyle w:val="ListParagraph"/>
+        <w:numPr>
+          <w:ilvl w:val="0"/>
+          <w:numId w:val="14"/>
+        </w:numPr>
+      </w:pPr>
+      <w:r>
+        <w:t xml:space="preserve">Type </w:t>
+      </w:r>
+      <w:proofErr w:type="spellStart"/>
+      <w:r>
+        <w:rPr>
+          <w:rFonts w:ascii="Consolas" w:eastAsia="Times New Roman" w:hAnsi="Consolas" w:cs="Calibri"/>
+          <w:lang w:val="en-US" w:eastAsia="en-CA"/>
+        </w:rPr>
+        <w:t>conda</w:t>
+      </w:r>
+      <w:proofErr w:type="spellEnd"/>
+      <w:r>
+        <w:rPr>
+          <w:rFonts w:ascii="Consolas" w:eastAsia="Times New Roman" w:hAnsi="Consolas" w:cs="Calibri"/>
+          <w:lang w:val="en-US" w:eastAsia="en-CA"/>
+        </w:rPr>
+        <w:t xml:space="preserve"> activate carla99</w:t>
+      </w:r>
+    </w:p>
+    <w:p>
+      <w:pPr>
+        <w:pStyle w:val="ListParagraph"/>
+        <w:numPr>
+          <w:ilvl w:val="0"/>
+          <w:numId w:val="14"/>
+        </w:numPr>
+      </w:pPr>
+      <w:r>
+        <w:t>Add the following to PYTHONPATH in the system Environment Variables:</w:t>
+      </w:r>
+    </w:p>
+    <w:p>
+      <w:pPr>
+        <w:pStyle w:val="ListParagraph"/>
+        <w:numPr>
+          <w:ilvl w:val="1"/>
+          <w:numId w:val="14"/>
+        </w:numPr>
+      </w:pPr>
+      <w:r>
+        <w:t>D:\Windows\CARLA\CARLA_0.9.9\PythonAPI\carla\dist\carla-0.9.9-py3.7-win-amd64.egg</w:t>
+      </w:r>
+    </w:p>
+    <w:p>
+      <w:pPr>
+        <w:pStyle w:val="ListParagraph"/>
+        <w:numPr>
+          <w:ilvl w:val="1"/>
+          <w:numId w:val="14"/>
+        </w:numPr>
+      </w:pPr>
+      <w:r>
+        <w:t>D:\Windows\CARLA\CARLA_0.9.9\PythonAPI\carla</w:t>
+      </w:r>
+    </w:p>
+    <w:p>
+      <w:pPr>
+        <w:pStyle w:val="ListParagraph"/>
+        <w:numPr>
+          <w:ilvl w:val="1"/>
+          <w:numId w:val="14"/>
+        </w:numPr>
+        <w:spacing w:after="0" w:line="240" w:lineRule="auto"/>
+        <w:ind w:left="1434" w:hanging="357"/>
+        <w:rPr>
+          <w:u w:val="single"/>
+        </w:rPr>
+      </w:pPr>
+      <w:r>
+        <w:t>D:\Windows\CARLA\CARLA_0.9.9\PythonAPI</w:t>
+      </w:r>
+    </w:p>
+    <w:p>
+      <w:pPr>
+        <w:spacing w:after="0" w:line="240" w:lineRule="auto"/>
+        <w:rPr>
+          <w:u w:val="single"/>
+        </w:rPr>
+      </w:pPr>
+      <w:r>
+        <w:rPr>
+          <w:u w:val="single"/>
+        </w:rPr>
+        <w:t>To run:</w:t>
+      </w:r>
+    </w:p>
+    <w:p>
+      <w:pPr>
+        <w:pStyle w:val="ListParagraph"/>
+        <w:numPr>
+          <w:ilvl w:val="0"/>
+          <w:numId w:val="14"/>
+        </w:numPr>
+      </w:pPr>
+      <w:r>
+        <w:t>Start the server by running CarlaUE4.exe</w:t>
+      </w:r>
+    </w:p>
+    <w:p>
+      <w:pPr>
+        <w:pStyle w:val="ListParagraph"/>
+        <w:numPr>
+          <w:ilvl w:val="0"/>
+          <w:numId w:val="14"/>
+        </w:numPr>
+      </w:pPr>
+      <w:r>
+        <w:t>To change Town: n</w:t>
+      </w:r>
+      <w:r>
+        <w:t>avigate to ~</w:t>
+      </w:r>
+      <w:proofErr w:type="spellStart"/>
+      <w:r>
+        <w:t>PythonAPI</w:t>
+      </w:r>
+      <w:proofErr w:type="spellEnd"/>
+      <w:r>
+        <w:t>\util and type p</w:t>
+      </w:r>
+      <w:proofErr w:type="spellStart"/>
+      <w:r>
+        <w:rPr>
+          <w:rFonts w:ascii="Consolas" w:eastAsia="Times New Roman" w:hAnsi="Consolas" w:cs="Calibri"/>
+          <w:lang w:val="en-US" w:eastAsia="en-CA"/>
+        </w:rPr>
+        <w:t>ython</w:t>
+      </w:r>
+      <w:proofErr w:type="spellEnd"/>
+      <w:r>
+        <w:rPr>
+          <w:rFonts w:ascii="Consolas" w:eastAsia="Times New Roman" w:hAnsi="Consolas" w:cs="Calibri"/>
+          <w:lang w:val="en-US" w:eastAsia="en-CA"/>
+        </w:rPr>
+        <w:t xml:space="preserve"> config.py -m Town04</w:t>
+      </w:r>
+    </w:p>
+    <w:p>
+      <w:pPr>
+        <w:pStyle w:val="ListParagraph"/>
+        <w:numPr>
+          <w:ilvl w:val="0"/>
+          <w:numId w:val="14"/>
+        </w:numPr>
+      </w:pPr>
+      <w:r>
+        <w:t>Navigate to ~</w:t>
+      </w:r>
+      <w:proofErr w:type="spellStart"/>
+      <w:r>
+        <w:t>carla</w:t>
+      </w:r>
+      <w:proofErr w:type="spellEnd"/>
+      <w:r>
+        <w:t xml:space="preserve">-takeover-client-main and type </w:t>
+      </w:r>
+      <w:r>
+        <w:rPr>
+          <w:rFonts w:ascii="Consolas" w:eastAsia="Times New Roman" w:hAnsi="Consolas" w:cs="Calibri"/>
+          <w:lang w:val="en-US" w:eastAsia="en-CA"/>
+        </w:rPr>
+        <w:t>python spawn_locations.py</w:t>
+      </w:r>
+    </w:p>
+    <w:p>
+      <w:pPr>
+        <w:pStyle w:val="ListParagraph"/>
+        <w:numPr>
+          <w:ilvl w:val="0"/>
+          <w:numId w:val="14"/>
+        </w:numPr>
+      </w:pPr>
+      <w:r>
+        <w:t xml:space="preserve">Type </w:t>
+      </w:r>
+      <w:r>
+        <w:rPr>
+          <w:rFonts w:ascii="Consolas" w:eastAsia="Times New Roman" w:hAnsi="Consolas" w:cs="Calibri"/>
+          <w:lang w:val="en-US" w:eastAsia="en-CA"/>
+        </w:rPr>
+        <w:t>python synchronous_client.py -</w:t>
+      </w:r>
+      <w:proofErr w:type="spellStart"/>
+      <w:r>
+        <w:rPr>
+          <w:rFonts w:ascii="Consolas" w:eastAsia="Times New Roman" w:hAnsi="Consolas" w:cs="Calibri"/>
+          <w:lang w:val="en-US" w:eastAsia="en-CA"/>
+        </w:rPr>
+        <w:t>sp</w:t>
+      </w:r>
+      <w:proofErr w:type="spellEnd"/>
+      <w:r>
+        <w:rPr>
+          <w:rFonts w:ascii="Consolas" w:eastAsia="Times New Roman" w:hAnsi="Consolas" w:cs="Calibri"/>
+          <w:lang w:val="en-US" w:eastAsia="en-CA"/>
+        </w:rPr>
+        <w:t xml:space="preserve"> test5.json</w:t>
+      </w:r>
+      <w:r>
+        <w:rPr>
+          <w:rFonts w:ascii="Consolas" w:eastAsia="Times New Roman" w:hAnsi="Consolas" w:cs="Calibri"/>
+          <w:lang w:val="en-US" w:eastAsia="en-CA"/>
+        </w:rPr>
+        <w:t xml:space="preserve"> -</w:t>
+      </w:r>
+      <w:proofErr w:type="spellStart"/>
+      <w:r>
+        <w:rPr>
+          <w:rFonts w:ascii="Consolas" w:eastAsia="Times New Roman" w:hAnsi="Consolas" w:cs="Calibri"/>
+          <w:lang w:val="en-US" w:eastAsia="en-CA"/>
+        </w:rPr>
+        <w:t>s</w:t>
+      </w:r>
+      <w:r>
+        <w:rPr>
+          <w:rFonts w:ascii="Consolas" w:eastAsia="Times New Roman" w:hAnsi="Consolas" w:cs="Calibri"/>
+          <w:lang w:val="en-US" w:eastAsia="en-CA"/>
+        </w:rPr>
+        <w:t>c</w:t>
+      </w:r>
+      <w:proofErr w:type="spellEnd"/>
+      <w:r>
+        <w:rPr>
+          <w:rFonts w:ascii="Consolas" w:eastAsia="Times New Roman" w:hAnsi="Consolas" w:cs="Calibri"/>
+          <w:lang w:val="en-US" w:eastAsia="en-CA"/>
+        </w:rPr>
+        <w:t xml:space="preserve"> </w:t>
+      </w:r>
+      <w:proofErr w:type="spellStart"/>
+      <w:r>
+        <w:rPr>
+          <w:rFonts w:ascii="Consolas" w:eastAsia="Times New Roman" w:hAnsi="Consolas" w:cs="Calibri"/>
+          <w:lang w:val="en-US" w:eastAsia="en-CA"/>
+        </w:rPr>
+        <w:t>scenario_configs</w:t>
+      </w:r>
+      <w:proofErr w:type="spellEnd"/>
+      <w:r>
+        <w:rPr>
+          <w:rFonts w:ascii="Consolas" w:eastAsia="Times New Roman" w:hAnsi="Consolas" w:cs="Calibri"/>
+          <w:lang w:val="en-US" w:eastAsia="en-CA"/>
+        </w:rPr>
+        <w:t>/</w:t>
+      </w:r>
+      <w:proofErr w:type="spellStart"/>
+      <w:r>
+        <w:rPr>
+          <w:rFonts w:ascii="Consolas" w:eastAsia="Times New Roman" w:hAnsi="Consolas" w:cs="Calibri"/>
+          <w:lang w:val="en-US" w:eastAsia="en-CA"/>
+        </w:rPr>
+        <w:t>bike.json</w:t>
+      </w:r>
+      <w:proofErr w:type="spellEnd"/>
+      <w:r>
+        <w:rPr>
+          <w:rFonts w:ascii="Consolas" w:eastAsia="Times New Roman" w:hAnsi="Consolas" w:cs="Calibri"/>
+          <w:lang w:val="en-US" w:eastAsia="en-CA"/>
+        </w:rPr>
+        <w:t xml:space="preserve"> -r True</w:t>
+      </w:r>
+    </w:p>
+    <w:p>
+      <w:pPr>
+        <w:pStyle w:val="ListParagraph"/>
+        <w:numPr>
+          <w:ilvl w:val="0"/>
+          <w:numId w:val="14"/>
+        </w:numPr>
+      </w:pPr>
+      <w:r>
+        <w:t xml:space="preserve">Type </w:t>
+      </w:r>
+      <w:r>
+        <w:rPr>
+          <w:rFonts w:ascii="Consolas" w:eastAsia="Times New Roman" w:hAnsi="Consolas" w:cs="Calibri"/>
+          <w:lang w:val="en-US" w:eastAsia="en-CA"/>
+        </w:rPr>
+        <w:t>python npc_manager.py -</w:t>
+      </w:r>
+      <w:proofErr w:type="spellStart"/>
+      <w:r>
+        <w:rPr>
+          <w:rFonts w:ascii="Consolas" w:eastAsia="Times New Roman" w:hAnsi="Consolas" w:cs="Calibri"/>
+          <w:lang w:val="en-US" w:eastAsia="en-CA"/>
+        </w:rPr>
+        <w:t>sp</w:t>
+      </w:r>
+      <w:proofErr w:type="spellEnd"/>
+      <w:r>
+        <w:rPr>
+          <w:rFonts w:ascii="Consolas" w:eastAsia="Times New Roman" w:hAnsi="Consolas" w:cs="Calibri"/>
+          <w:lang w:val="en-US" w:eastAsia="en-CA"/>
+        </w:rPr>
+        <w:t xml:space="preserve"> test5.json</w:t>
+      </w:r>
+    </w:p>
+    <w:p>
+      <w:pPr>
         <w:rPr>
           <w:b/>
           <w:bCs/>
         </w:rPr>
-        <w:t xml:space="preserve"> (v0.9.11)</w:t>
+      </w:pPr>
+    </w:p>
+    <w:p>
+      <w:pPr>
+        <w:rPr>
+          <w:b/>
+          <w:bCs/>
+        </w:rPr>
+      </w:pPr>
+      <w:r>
+        <w:rPr>
+          <w:b/>
+          <w:bCs/>
+        </w:rPr>
+        <w:t>Linux</w:t>
       </w:r>
     </w:p>
     <w:p>
@@ -52,10 +441,20 @@
         <w:pStyle w:val="ListParagraph"/>
         <w:numPr>
           <w:ilvl w:val="0"/>
-          <w:numId w:val="14"/>
-        </w:numPr>
-      </w:pPr>
-      <w:r>
+          <w:numId w:val="12"/>
+        </w:numPr>
+        <w:spacing w:after="0" w:line="240" w:lineRule="auto"/>
+        <w:textAlignment w:val="center"/>
+        <w:rPr>
+          <w:rFonts w:ascii="Calibri" w:eastAsia="Times New Roman" w:hAnsi="Calibri" w:cs="Calibri"/>
+          <w:lang w:val="en-US" w:eastAsia="en-CA"/>
+        </w:rPr>
+      </w:pPr>
+      <w:r>
+        <w:rPr>
+          <w:rFonts w:eastAsia="Times New Roman" w:cs="Calibri"/>
+          <w:lang w:val="en-US" w:eastAsia="en-CA"/>
+        </w:rPr>
         <w:t>Run anaconda3 as admin</w:t>
       </w:r>
     </w:p>
@@ -64,37 +463,37 @@
         <w:pStyle w:val="ListParagraph"/>
         <w:numPr>
           <w:ilvl w:val="0"/>
-          <w:numId w:val="14"/>
-        </w:numPr>
-      </w:pPr>
-      <w:r>
+          <w:numId w:val="12"/>
+        </w:numPr>
+        <w:spacing w:after="0" w:line="240" w:lineRule="auto"/>
+        <w:textAlignment w:val="center"/>
+        <w:rPr>
+          <w:rFonts w:ascii="Calibri" w:eastAsia="Times New Roman" w:hAnsi="Calibri" w:cs="Calibri"/>
+          <w:lang w:val="en-US" w:eastAsia="en-CA"/>
+        </w:rPr>
+      </w:pPr>
+      <w:r>
+        <w:rPr>
+          <w:rFonts w:eastAsia="Times New Roman" w:cs="Calibri"/>
+          <w:lang w:val="en-US" w:eastAsia="en-CA"/>
+        </w:rPr>
         <w:t xml:space="preserve">Type </w:t>
       </w:r>
+      <w:proofErr w:type="spellStart"/>
       <w:r>
         <w:rPr>
           <w:rFonts w:ascii="Consolas" w:eastAsia="Times New Roman" w:hAnsi="Consolas" w:cs="Calibri"/>
           <w:lang w:val="en-US" w:eastAsia="en-CA"/>
         </w:rPr>
-        <w:t>conda env export --no-builds &gt; env_carla99.yml</w:t>
-      </w:r>
-    </w:p>
-    <w:p>
-      <w:pPr>
-        <w:pStyle w:val="ListParagraph"/>
-        <w:numPr>
-          <w:ilvl w:val="0"/>
-          <w:numId w:val="14"/>
-        </w:numPr>
-      </w:pPr>
-      <w:r>
-        <w:t xml:space="preserve">Type </w:t>
-      </w:r>
+        <w:t>conda</w:t>
+      </w:r>
+      <w:proofErr w:type="spellEnd"/>
       <w:r>
         <w:rPr>
           <w:rFonts w:ascii="Consolas" w:eastAsia="Times New Roman" w:hAnsi="Consolas" w:cs="Calibri"/>
           <w:lang w:val="en-US" w:eastAsia="en-CA"/>
         </w:rPr>
-        <w:t>conda env create -f env_carla99.yml -n carla99</w:t>
+        <w:t xml:space="preserve"> env export --no-builds &gt; env_carla99.yml</w:t>
       </w:r>
     </w:p>
     <w:p>
@@ -102,125 +501,52 @@
         <w:pStyle w:val="ListParagraph"/>
         <w:numPr>
           <w:ilvl w:val="0"/>
-          <w:numId w:val="14"/>
-        </w:numPr>
-      </w:pPr>
-      <w:r>
+          <w:numId w:val="12"/>
+        </w:numPr>
+        <w:spacing w:after="0" w:line="240" w:lineRule="auto"/>
+        <w:textAlignment w:val="center"/>
+        <w:rPr>
+          <w:rFonts w:ascii="Calibri" w:eastAsia="Times New Roman" w:hAnsi="Calibri" w:cs="Calibri"/>
+          <w:lang w:val="en-US" w:eastAsia="en-CA"/>
+        </w:rPr>
+      </w:pPr>
+      <w:r>
+        <w:rPr>
+          <w:rFonts w:eastAsia="Times New Roman" w:cs="Calibri"/>
+          <w:lang w:val="en-US" w:eastAsia="en-CA"/>
+        </w:rPr>
         <w:t xml:space="preserve">Type </w:t>
       </w:r>
+      <w:proofErr w:type="spellStart"/>
       <w:r>
         <w:rPr>
           <w:rFonts w:ascii="Consolas" w:eastAsia="Times New Roman" w:hAnsi="Consolas" w:cs="Calibri"/>
           <w:lang w:val="en-US" w:eastAsia="en-CA"/>
         </w:rPr>
-        <w:t>conda activate carla99</w:t>
-      </w:r>
-    </w:p>
-    <w:p>
-      <w:pPr>
-        <w:pStyle w:val="ListParagraph"/>
-        <w:numPr>
-          <w:ilvl w:val="0"/>
-          <w:numId w:val="14"/>
-        </w:numPr>
-      </w:pPr>
-      <w:r>
-        <w:t>Add the following to PYTHONPATH in the system Environment Variables:</w:t>
-      </w:r>
-    </w:p>
-    <w:p>
-      <w:pPr>
-        <w:pStyle w:val="ListParagraph"/>
-        <w:numPr>
-          <w:ilvl w:val="1"/>
-          <w:numId w:val="14"/>
-        </w:numPr>
-      </w:pPr>
-      <w:r>
-        <w:t>D:\Windows\CARLA\CARLA_0.9.9\PythonAPI\carla\dist\carla-0.9.9-py3.7-win-amd64.egg</w:t>
-      </w:r>
-    </w:p>
-    <w:p>
-      <w:pPr>
-        <w:pStyle w:val="ListParagraph"/>
-        <w:numPr>
-          <w:ilvl w:val="1"/>
-          <w:numId w:val="14"/>
-        </w:numPr>
-      </w:pPr>
-      <w:r>
-        <w:t>D:\Windows\CARLA\CARLA_0.9.9\PythonAPI\carla</w:t>
-      </w:r>
-    </w:p>
-    <w:p>
-      <w:pPr>
-        <w:pStyle w:val="ListParagraph"/>
-        <w:numPr>
-          <w:ilvl w:val="1"/>
-          <w:numId w:val="14"/>
-        </w:numPr>
-        <w:spacing w:after="0" w:line="240" w:lineRule="auto"/>
-        <w:ind w:left="1434" w:hanging="357"/>
-        <w:rPr>
-          <w:u w:val="single"/>
-        </w:rPr>
-      </w:pPr>
-      <w:r>
-        <w:t>D:\Windows\CARLA\CARLA_0.9.9\PythonAPI</w:t>
-      </w:r>
-    </w:p>
-    <w:p>
-      <w:pPr>
-        <w:spacing w:after="0" w:line="240" w:lineRule="auto"/>
-        <w:rPr>
-          <w:u w:val="single"/>
-        </w:rPr>
-      </w:pPr>
-      <w:r>
-        <w:rPr>
-          <w:u w:val="single"/>
-        </w:rPr>
-        <w:t>To run:</w:t>
-      </w:r>
-    </w:p>
-    <w:p>
-      <w:pPr>
-        <w:pStyle w:val="ListParagraph"/>
-        <w:numPr>
-          <w:ilvl w:val="0"/>
-          <w:numId w:val="14"/>
-        </w:numPr>
-      </w:pPr>
-      <w:r>
-        <w:t>Start the server by running CarlaUE4.exe</w:t>
-      </w:r>
-    </w:p>
-    <w:p>
-      <w:pPr>
-        <w:pStyle w:val="ListParagraph"/>
-        <w:numPr>
-          <w:ilvl w:val="0"/>
-          <w:numId w:val="14"/>
-        </w:numPr>
-      </w:pPr>
-      <w:r>
-        <w:t>To change Town: n</w:t>
-      </w:r>
-      <w:r>
-        <w:t xml:space="preserve">avigate to ~PythonAPI\util and type </w:t>
-      </w:r>
-      <w:r>
-        <w:rPr>
-          <w:rFonts w:ascii="Consolas" w:hAnsi="Consolas"/>
-        </w:rPr>
-        <w:t>p</w:t>
-      </w:r>
+        <w:t>conda</w:t>
+      </w:r>
+      <w:proofErr w:type="spellEnd"/>
       <w:r>
         <w:rPr>
           <w:rFonts w:ascii="Consolas" w:eastAsia="Times New Roman" w:hAnsi="Consolas" w:cs="Calibri"/>
           <w:lang w:val="en-US" w:eastAsia="en-CA"/>
         </w:rPr>
-        <w:t>ython config.py -m Town04</w:t>
+        <w:t xml:space="preserve"> env create -f env_carla99.yml -n carla99</w:t>
+      </w:r>
+    </w:p>
+    <w:p>
+      <w:pPr>
+        <w:spacing w:after="0" w:line="240" w:lineRule="auto"/>
+        <w:textAlignment w:val="center"/>
+        <w:rPr>
+          <w:u w:val="single"/>
+        </w:rPr>
+      </w:pPr>
+      <w:r>
+        <w:rPr>
+          <w:u w:val="single"/>
+        </w:rPr>
+        <w:t>To run:</w:t>
       </w:r>
     </w:p>
     <w:p>
@@ -228,65 +554,67 @@
         <w:pStyle w:val="ListParagraph"/>
         <w:numPr>
           <w:ilvl w:val="0"/>
-          <w:numId w:val="14"/>
-        </w:numPr>
-      </w:pPr>
-      <w:r>
-        <w:t xml:space="preserve">Navigate to ~carla-takeover-client-main and type </w:t>
-      </w:r>
+          <w:numId w:val="12"/>
+        </w:numPr>
+        <w:spacing w:after="0" w:line="240" w:lineRule="auto"/>
+        <w:textAlignment w:val="center"/>
+      </w:pPr>
       <w:r>
         <w:rPr>
           <w:rFonts w:ascii="Consolas" w:eastAsia="Times New Roman" w:hAnsi="Consolas" w:cs="Calibri"/>
           <w:lang w:val="en-US" w:eastAsia="en-CA"/>
         </w:rPr>
-        <w:t>python spawn_locations.py</w:t>
-      </w:r>
-    </w:p>
-    <w:p>
-      <w:pPr>
-        <w:pStyle w:val="ListParagraph"/>
-        <w:numPr>
-          <w:ilvl w:val="0"/>
-          <w:numId w:val="14"/>
-        </w:numPr>
-      </w:pPr>
-      <w:r>
         <w:t xml:space="preserve">Type </w:t>
       </w:r>
+      <w:proofErr w:type="spellStart"/>
       <w:r>
         <w:rPr>
           <w:rFonts w:ascii="Consolas" w:eastAsia="Times New Roman" w:hAnsi="Consolas" w:cs="Calibri"/>
           <w:lang w:val="en-US" w:eastAsia="en-CA"/>
         </w:rPr>
-        <w:t>python synchronous_client.py -sp test5.json</w:t>
-      </w:r>
+        <w:t>conda</w:t>
+      </w:r>
+      <w:proofErr w:type="spellEnd"/>
       <w:r>
         <w:rPr>
           <w:rFonts w:ascii="Consolas" w:eastAsia="Times New Roman" w:hAnsi="Consolas" w:cs="Calibri"/>
           <w:lang w:val="en-US" w:eastAsia="en-CA"/>
         </w:rPr>
-        <w:t xml:space="preserve"> -s</w:t>
+        <w:t xml:space="preserve"> activate carla99</w:t>
+      </w:r>
+    </w:p>
+    <w:p>
+      <w:pPr>
+        <w:pStyle w:val="ListParagraph"/>
+        <w:numPr>
+          <w:ilvl w:val="0"/>
+          <w:numId w:val="12"/>
+        </w:numPr>
+        <w:spacing w:after="0" w:line="240" w:lineRule="auto"/>
+        <w:textAlignment w:val="center"/>
+        <w:rPr>
+          <w:rFonts w:ascii="Calibri" w:eastAsia="Times New Roman" w:hAnsi="Calibri" w:cs="Calibri"/>
+          <w:lang w:val="en-US" w:eastAsia="en-CA"/>
+        </w:rPr>
+      </w:pPr>
+      <w:r>
+        <w:rPr>
+          <w:rFonts w:eastAsia="Times New Roman" w:cs="Calibri"/>
+          <w:lang w:val="en-US" w:eastAsia="en-CA"/>
+        </w:rPr>
+        <w:t xml:space="preserve">Type </w:t>
       </w:r>
       <w:r>
         <w:rPr>
           <w:rFonts w:ascii="Consolas" w:eastAsia="Times New Roman" w:hAnsi="Consolas" w:cs="Calibri"/>
           <w:lang w:val="en-US" w:eastAsia="en-CA"/>
         </w:rPr>
-        <w:t xml:space="preserve">c </w:t>
-      </w:r>
-      <w:r>
-        <w:rPr>
-          <w:rFonts w:ascii="Consolas" w:eastAsia="Times New Roman" w:hAnsi="Consolas" w:cs="Calibri"/>
-          <w:lang w:val="en-US" w:eastAsia="en-CA"/>
-        </w:rPr>
-        <w:t>scenario_configs/bike.json</w:t>
-      </w:r>
-      <w:r>
-        <w:rPr>
-          <w:rFonts w:ascii="Consolas" w:eastAsia="Times New Roman" w:hAnsi="Consolas" w:cs="Calibri"/>
-          <w:lang w:val="en-US" w:eastAsia="en-CA"/>
-        </w:rPr>
-        <w:t xml:space="preserve"> -r True</w:t>
+        <w:t>export PYTHONPATH=/media/homlabadmin/CE3A4C113A4BF4CD/Ubuntu/CARLA/CARLA_0.9.9/PythonAPI/carla</w:t>
+      </w:r>
+    </w:p>
+    <w:p>
+      <w:r>
+        <w:t>Launch CARLA server first (CarlaUE4.sh) and then run launch_client.py. Server needs to run before the client</w:t>
       </w:r>
     </w:p>
     <w:p>
@@ -294,98 +622,506 @@
         <w:pStyle w:val="ListParagraph"/>
         <w:numPr>
           <w:ilvl w:val="0"/>
-          <w:numId w:val="14"/>
-        </w:numPr>
-      </w:pPr>
-      <w:r>
-        <w:t xml:space="preserve">Type </w:t>
-      </w:r>
-      <w:r>
-        <w:rPr>
-          <w:rFonts w:ascii="Consolas" w:eastAsia="Times New Roman" w:hAnsi="Consolas" w:cs="Calibri"/>
-          <w:lang w:val="en-US" w:eastAsia="en-CA"/>
-        </w:rPr>
-        <w:t>python npc_manager.py -sp test5.json</w:t>
-      </w:r>
-    </w:p>
-    <w:p>
-      <w:pPr>
+          <w:numId w:val="1"/>
+        </w:numPr>
+      </w:pPr>
+      <w:proofErr w:type="gramStart"/>
+      <w:r>
+        <w:t>Don't</w:t>
+      </w:r>
+      <w:proofErr w:type="gramEnd"/>
+      <w:r>
+        <w:t xml:space="preserve"> need the 'record', otherwise it will record every time </w:t>
+      </w:r>
+    </w:p>
+    <w:p/>
+    <w:p>
+      <w:r>
+        <w:t xml:space="preserve">Note: </w:t>
+      </w:r>
+    </w:p>
+    <w:p>
+      <w:pPr>
+        <w:pStyle w:val="ListParagraph"/>
+        <w:numPr>
+          <w:ilvl w:val="0"/>
+          <w:numId w:val="1"/>
+        </w:numPr>
+      </w:pPr>
+      <w:proofErr w:type="gramStart"/>
+      <w:r>
+        <w:t>Can't</w:t>
+      </w:r>
+      <w:proofErr w:type="gramEnd"/>
+      <w:r>
+        <w:t xml:space="preserve"> test Autopilot - not very responsive on keyboard</w:t>
+      </w:r>
+    </w:p>
+    <w:p>
+      <w:pPr>
+        <w:pStyle w:val="ListParagraph"/>
+        <w:numPr>
+          <w:ilvl w:val="0"/>
+          <w:numId w:val="1"/>
+        </w:numPr>
+      </w:pPr>
+      <w:r>
+        <w:t>Scenario: stops 100m before hitting the cyclist - can be changed in the configuration</w:t>
+      </w:r>
+    </w:p>
+    <w:p>
+      <w:pPr>
+        <w:pStyle w:val="ListParagraph"/>
+        <w:numPr>
+          <w:ilvl w:val="0"/>
+          <w:numId w:val="1"/>
+        </w:numPr>
+      </w:pPr>
+      <w:proofErr w:type="spellStart"/>
+      <w:r>
+        <w:t>Npc</w:t>
+      </w:r>
+      <w:proofErr w:type="spellEnd"/>
+      <w:r>
+        <w:t xml:space="preserve"> speed can be changed in the </w:t>
+      </w:r>
+      <w:r>
         <w:rPr>
           <w:rFonts w:cstheme="minorHAnsi"/>
         </w:rPr>
-      </w:pPr>
-      <w:r>
-        <w:t>Note</w:t>
-      </w:r>
-      <w:r>
-        <w:t xml:space="preserve">: if the ego vehicle hits the barricade when turning, make the following changes in the behaviour_agent.py file: </w:t>
-      </w:r>
-      <w:r>
-        <w:br/>
-        <w:t>line 83</w:t>
-      </w:r>
-      <w:r>
-        <w:tab/>
-      </w:r>
-      <w:r>
-        <w:rPr>
-          <w:rFonts w:ascii="Consolas" w:hAnsi="Consolas"/>
-        </w:rPr>
-        <w:t>self.speed_limit = self.vehicle.get_speed_limit() * 0.89</w:t>
-      </w:r>
-      <w:r>
-        <w:rPr>
-          <w:rFonts w:ascii="Consolas" w:hAnsi="Consolas"/>
-        </w:rPr>
-        <w:t xml:space="preserve"> </w:t>
-      </w:r>
-      <w:r>
-        <w:rPr>
-          <w:rFonts w:ascii="Consolas" w:hAnsi="Consolas"/>
-        </w:rPr>
-        <w:br/>
-      </w:r>
-      <w:r>
-        <w:rPr>
-          <w:rFonts w:cstheme="minorHAnsi"/>
-        </w:rPr>
-        <w:t xml:space="preserve"># You can change the value until you find one that </w:t>
-      </w:r>
-      <w:r>
-        <w:rPr>
-          <w:rFonts w:cstheme="minorHAnsi"/>
-        </w:rPr>
-        <w:t>works</w:t>
-      </w:r>
-    </w:p>
-    <w:p>
-      <w:pPr>
+        <w:t>npc_manager.py</w:t>
+      </w:r>
+      <w:r>
+        <w:t xml:space="preserve"> line 13</w:t>
+      </w:r>
+      <w:r>
+        <w:t xml:space="preserve">. Higher value indicates </w:t>
+      </w:r>
+      <w:r>
+        <w:rPr>
+          <w:i/>
+          <w:iCs/>
+        </w:rPr>
+        <w:t xml:space="preserve">slower </w:t>
+      </w:r>
+      <w:r>
+        <w:t>speed</w:t>
+      </w:r>
+    </w:p>
+    <w:p/>
+    <w:p>
+      <w:r>
         <w:rPr>
           <w:b/>
           <w:bCs/>
         </w:rPr>
-      </w:pPr>
-    </w:p>
-    <w:p>
-      <w:pPr>
+        <w:lastRenderedPageBreak/>
+        <w:t>To use a different Town (Linux):</w:t>
+      </w:r>
+      <w:r>
+        <w:t xml:space="preserve"> </w:t>
+      </w:r>
+    </w:p>
+    <w:p>
+      <w:pPr>
+        <w:pStyle w:val="ListParagraph"/>
+        <w:numPr>
+          <w:ilvl w:val="0"/>
+          <w:numId w:val="11"/>
+        </w:numPr>
+      </w:pPr>
+      <w:r>
+        <w:t xml:space="preserve">Note: recorder-client-master folder needs to be outside (not in CARLA folder). setup_server.sh is going to look for the CARLA folder in a specific way, needs to be outside for it to work </w:t>
+      </w:r>
+    </w:p>
+    <w:p>
+      <w:pPr>
+        <w:pStyle w:val="ListParagraph"/>
+        <w:numPr>
+          <w:ilvl w:val="0"/>
+          <w:numId w:val="11"/>
+        </w:numPr>
+      </w:pPr>
+      <w:r>
+        <w:t xml:space="preserve">Close CARLA server </w:t>
+      </w:r>
+    </w:p>
+    <w:p>
+      <w:pPr>
+        <w:pStyle w:val="ListParagraph"/>
+        <w:numPr>
+          <w:ilvl w:val="0"/>
+          <w:numId w:val="4"/>
+        </w:numPr>
+      </w:pPr>
+      <w:r>
+        <w:t>Need to change path in setup_server.sh: go to “</w:t>
+      </w:r>
+      <w:proofErr w:type="spellStart"/>
+      <w:r>
+        <w:t>carlaPath</w:t>
+      </w:r>
+      <w:proofErr w:type="spellEnd"/>
+      <w:r>
+        <w:t xml:space="preserve">” line3 → (open a Terminal → type </w:t>
+      </w:r>
+      <w:proofErr w:type="spellStart"/>
+      <w:r>
+        <w:t>pwd</w:t>
+      </w:r>
+      <w:proofErr w:type="spellEnd"/>
+      <w:r>
+        <w:t xml:space="preserve">) → copy the path of the CARLA folder </w:t>
+      </w:r>
+      <w:proofErr w:type="gramStart"/>
+      <w:r>
+        <w:t>e.g.</w:t>
+      </w:r>
+      <w:proofErr w:type="gramEnd"/>
+      <w:r>
+        <w:t xml:space="preserve"> "/media/</w:t>
+      </w:r>
+      <w:proofErr w:type="spellStart"/>
+      <w:r>
+        <w:t>homlabadmin</w:t>
+      </w:r>
+      <w:proofErr w:type="spellEnd"/>
+      <w:r>
+        <w:t xml:space="preserve">/CE3A4C113A4BF4CD/Ubuntu/CARLA/CARLA_0.9.9" → Save → in Terminal, type </w:t>
+      </w:r>
+      <w:r>
+        <w:rPr>
+          <w:rFonts w:ascii="Consolas" w:hAnsi="Consolas"/>
+        </w:rPr>
+        <w:t>./setup_server.sh -m Town04</w:t>
+      </w:r>
+      <w:r>
+        <w:t xml:space="preserve"> to launch the server</w:t>
+      </w:r>
+    </w:p>
+    <w:p>
+      <w:pPr>
+        <w:pStyle w:val="ListParagraph"/>
+        <w:numPr>
+          <w:ilvl w:val="0"/>
+          <w:numId w:val="4"/>
+        </w:numPr>
+      </w:pPr>
+      <w:r>
+        <w:t>The configuration file and scenario are designed for Town03, but you can generate new scenarios for Town04</w:t>
+      </w:r>
+    </w:p>
+    <w:p>
+      <w:pPr>
+        <w:pStyle w:val="ListParagraph"/>
+        <w:numPr>
+          <w:ilvl w:val="1"/>
+          <w:numId w:val="4"/>
+        </w:numPr>
+      </w:pPr>
+      <w:proofErr w:type="gramStart"/>
+      <w:r>
+        <w:t>Have to</w:t>
+      </w:r>
+      <w:proofErr w:type="gramEnd"/>
+      <w:r>
+        <w:t xml:space="preserve"> change spawn points because spawn points are for Town03: server should be open in Town04 → green/red dots show where the </w:t>
+      </w:r>
+      <w:proofErr w:type="spellStart"/>
+      <w:r>
+        <w:t>npc</w:t>
+      </w:r>
+      <w:proofErr w:type="spellEnd"/>
+      <w:r>
+        <w:t xml:space="preserve"> will be spawning → type </w:t>
+      </w:r>
+      <w:r>
+        <w:rPr>
+          <w:rFonts w:ascii="Consolas" w:hAnsi="Consolas"/>
+        </w:rPr>
+        <w:t>python spawn_locations.py</w:t>
+      </w:r>
+      <w:r>
+        <w:t xml:space="preserve"> → open launch_client.sh → go to </w:t>
+      </w:r>
+      <w:proofErr w:type="spellStart"/>
+      <w:r>
+        <w:t>spawn_config</w:t>
+      </w:r>
+      <w:proofErr w:type="spellEnd"/>
+      <w:r>
+        <w:t xml:space="preserve"> line → when you ran spawn_locations.py you generated a new test3.json. Need to change path to that file by deleting “</w:t>
+      </w:r>
+      <w:proofErr w:type="spellStart"/>
+      <w:r>
+        <w:t>spawn_configs</w:t>
+      </w:r>
+      <w:proofErr w:type="spellEnd"/>
+      <w:r>
+        <w:t xml:space="preserve">” → Open Terminal, type </w:t>
+      </w:r>
+      <w:r>
+        <w:rPr>
+          <w:rFonts w:ascii="Consolas" w:hAnsi="Consolas"/>
+        </w:rPr>
+        <w:t>./setup_server.sh -m Town04</w:t>
+      </w:r>
+      <w:r>
+        <w:t xml:space="preserve"> → type </w:t>
+      </w:r>
+      <w:r>
+        <w:rPr>
+          <w:rFonts w:ascii="Consolas" w:hAnsi="Consolas"/>
+        </w:rPr>
+        <w:t>./launch_client.sh -</w:t>
+      </w:r>
+      <w:proofErr w:type="spellStart"/>
+      <w:r>
+        <w:rPr>
+          <w:rFonts w:ascii="Consolas" w:hAnsi="Consolas"/>
+        </w:rPr>
+        <w:t>npc</w:t>
+      </w:r>
+      <w:proofErr w:type="spellEnd"/>
+      <w:r>
+        <w:t xml:space="preserve"> → </w:t>
+      </w:r>
+    </w:p>
+    <w:p>
+      <w:pPr>
+        <w:pStyle w:val="ListParagraph"/>
+        <w:numPr>
+          <w:ilvl w:val="1"/>
+          <w:numId w:val="4"/>
+        </w:numPr>
+      </w:pPr>
+      <w:r>
+        <w:t xml:space="preserve">To close </w:t>
+      </w:r>
+      <w:proofErr w:type="spellStart"/>
+      <w:r>
+        <w:t>npc</w:t>
+      </w:r>
+      <w:proofErr w:type="spellEnd"/>
+      <w:r>
+        <w:t>: press enter in the Terminal</w:t>
+      </w:r>
+    </w:p>
+    <w:p>
+      <w:pPr>
+        <w:pStyle w:val="ListParagraph"/>
+        <w:numPr>
+          <w:ilvl w:val="1"/>
+          <w:numId w:val="4"/>
+        </w:numPr>
+      </w:pPr>
+      <w:r>
+        <w:t>Note: Bike crossing scenario would not work here because it was created for Town03</w:t>
+      </w:r>
+    </w:p>
+    <w:p/>
+    <w:p>
+      <w:r>
         <w:rPr>
           <w:b/>
           <w:bCs/>
         </w:rPr>
-      </w:pPr>
+        <w:t>To close client:</w:t>
+      </w:r>
+      <w:r>
+        <w:t xml:space="preserve"> close the Terminal</w:t>
+      </w:r>
+    </w:p>
+    <w:p/>
+    <w:p>
       <w:r>
         <w:rPr>
           <w:b/>
           <w:bCs/>
         </w:rPr>
-        <w:t>Linux</w:t>
-      </w:r>
+        <w:t>To change scenarios:</w:t>
+      </w:r>
+      <w:r>
+        <w:t xml:space="preserve"> </w:t>
+      </w:r>
+    </w:p>
+    <w:p>
+      <w:pPr>
+        <w:pStyle w:val="ListParagraph"/>
+        <w:numPr>
+          <w:ilvl w:val="0"/>
+          <w:numId w:val="5"/>
+        </w:numPr>
+      </w:pPr>
+      <w:r>
+        <w:t xml:space="preserve">Open </w:t>
+      </w:r>
+      <w:proofErr w:type="spellStart"/>
+      <w:r>
+        <w:t>scenario_configs</w:t>
+      </w:r>
+      <w:proofErr w:type="spellEnd"/>
+      <w:r>
+        <w:t xml:space="preserve"> folder → open </w:t>
+      </w:r>
+      <w:proofErr w:type="spellStart"/>
+      <w:proofErr w:type="gramStart"/>
+      <w:r>
+        <w:t>bike.json</w:t>
+      </w:r>
+      <w:proofErr w:type="spellEnd"/>
+      <w:proofErr w:type="gramEnd"/>
+      <w:r>
+        <w:t xml:space="preserve"> - configurations for scenario → "</w:t>
+      </w:r>
+      <w:proofErr w:type="spellStart"/>
+      <w:r>
+        <w:t>dist</w:t>
+      </w:r>
+      <w:proofErr w:type="spellEnd"/>
+      <w:r>
+        <w:t>" 1 and 2 are trigger distances. If 150m away, it will start giving the alarm. If 50m away, it will take you off Autopilot and brake the car.</w:t>
+      </w:r>
+    </w:p>
+    <w:p>
+      <w:pPr>
+        <w:pStyle w:val="ListParagraph"/>
+        <w:numPr>
+          <w:ilvl w:val="0"/>
+          <w:numId w:val="5"/>
+        </w:numPr>
+      </w:pPr>
+      <w:r>
+        <w:t xml:space="preserve">Can change values BUT they </w:t>
+      </w:r>
+      <w:proofErr w:type="gramStart"/>
+      <w:r>
+        <w:t>have to</w:t>
+      </w:r>
+      <w:proofErr w:type="gramEnd"/>
+      <w:r>
+        <w:t xml:space="preserve"> be strings with double curly braces around them. </w:t>
+      </w:r>
+      <w:proofErr w:type="gramStart"/>
+      <w:r>
+        <w:t>Can't</w:t>
+      </w:r>
+      <w:proofErr w:type="gramEnd"/>
+      <w:r>
+        <w:t xml:space="preserve"> type in integer or float. </w:t>
+      </w:r>
+      <w:proofErr w:type="gramStart"/>
+      <w:r>
+        <w:t>Won't</w:t>
+      </w:r>
+      <w:proofErr w:type="gramEnd"/>
+      <w:r>
+        <w:t xml:space="preserve"> be able to save</w:t>
+      </w:r>
+    </w:p>
+    <w:p>
+      <w:pPr>
+        <w:pStyle w:val="ListParagraph"/>
+        <w:numPr>
+          <w:ilvl w:val="1"/>
+          <w:numId w:val="5"/>
+        </w:numPr>
+      </w:pPr>
+      <w:r>
+        <w:t>"bikes": spawn point for the bike in Town03</w:t>
+      </w:r>
+    </w:p>
+    <w:p>
+      <w:pPr>
+        <w:pStyle w:val="ListParagraph"/>
+        <w:numPr>
+          <w:ilvl w:val="1"/>
+          <w:numId w:val="5"/>
+        </w:numPr>
+      </w:pPr>
+      <w:r>
+        <w:t xml:space="preserve">Can change the </w:t>
+      </w:r>
+      <w:proofErr w:type="spellStart"/>
+      <w:r>
+        <w:t>actor_type</w:t>
+      </w:r>
+      <w:proofErr w:type="spellEnd"/>
+      <w:r>
+        <w:t xml:space="preserve"> </w:t>
+      </w:r>
+      <w:proofErr w:type="gramStart"/>
+      <w:r>
+        <w:t>e.g.</w:t>
+      </w:r>
+      <w:proofErr w:type="gramEnd"/>
+      <w:r>
+        <w:t xml:space="preserve"> can make a pedestrian cross</w:t>
+      </w:r>
+    </w:p>
+    <w:p>
+      <w:pPr>
+        <w:pStyle w:val="ListParagraph"/>
+        <w:numPr>
+          <w:ilvl w:val="1"/>
+          <w:numId w:val="5"/>
+        </w:numPr>
+      </w:pPr>
+      <w:r>
+        <w:t xml:space="preserve">If want the bike to move faster, change the "throttle" value </w:t>
+      </w:r>
+    </w:p>
+    <w:p>
+      <w:pPr>
+        <w:pStyle w:val="ListParagraph"/>
+        <w:numPr>
+          <w:ilvl w:val="1"/>
+          <w:numId w:val="5"/>
+        </w:numPr>
+      </w:pPr>
+      <w:r>
+        <w:t>Make a copy of the file and change values if you want new scenarios</w:t>
+      </w:r>
+    </w:p>
+    <w:p>
+      <w:pPr>
+        <w:pStyle w:val="ListParagraph"/>
+        <w:numPr>
+          <w:ilvl w:val="1"/>
+          <w:numId w:val="5"/>
+        </w:numPr>
+      </w:pPr>
+      <w:r>
+        <w:t xml:space="preserve">Bike_crossing.py: runs the bike scenario - </w:t>
+      </w:r>
+      <w:proofErr w:type="gramStart"/>
+      <w:r>
+        <w:t>don't</w:t>
+      </w:r>
+      <w:proofErr w:type="gramEnd"/>
+      <w:r>
+        <w:t xml:space="preserve"> need to make any changes here. Changes only </w:t>
+      </w:r>
+      <w:proofErr w:type="gramStart"/>
+      <w:r>
+        <w:t>have to</w:t>
+      </w:r>
+      <w:proofErr w:type="gramEnd"/>
+      <w:r>
+        <w:t xml:space="preserve"> be made to the configuration file </w:t>
+      </w:r>
+    </w:p>
+    <w:p/>
+    <w:p>
       <w:r>
         <w:rPr>
           <w:b/>
           <w:bCs/>
         </w:rPr>
-        <w:t xml:space="preserve"> (v0.9.9)</w:t>
+        <w:t>Logitech steering wheel:</w:t>
+      </w:r>
+      <w:r>
+        <w:t xml:space="preserve"> file is wheel_config.ini</w:t>
       </w:r>
     </w:p>
     <w:p>
@@ -393,21 +1129,11 @@
         <w:pStyle w:val="ListParagraph"/>
         <w:numPr>
           <w:ilvl w:val="0"/>
-          <w:numId w:val="12"/>
-        </w:numPr>
-        <w:spacing w:after="0" w:line="240" w:lineRule="auto"/>
-        <w:textAlignment w:val="center"/>
-        <w:rPr>
-          <w:rFonts w:ascii="Calibri" w:eastAsia="Times New Roman" w:hAnsi="Calibri" w:cs="Calibri"/>
-          <w:lang w:val="en-US" w:eastAsia="en-CA"/>
-        </w:rPr>
-      </w:pPr>
-      <w:r>
-        <w:rPr>
-          <w:rFonts w:eastAsia="Times New Roman" w:cs="Calibri"/>
-          <w:lang w:val="en-US" w:eastAsia="en-CA"/>
-        </w:rPr>
-        <w:t>Run anaconda3 as admin</w:t>
+          <w:numId w:val="6"/>
+        </w:numPr>
+      </w:pPr>
+      <w:r>
+        <w:t>If want to add your own controller: copy the code → add a new section just like the two above, called "G27 Racing Wheel" → do your own key mappings - assign actions to buttons you want</w:t>
       </w:r>
     </w:p>
     <w:p>
@@ -415,193 +1141,45 @@
         <w:pStyle w:val="ListParagraph"/>
         <w:numPr>
           <w:ilvl w:val="0"/>
-          <w:numId w:val="12"/>
-        </w:numPr>
-        <w:spacing w:after="0" w:line="240" w:lineRule="auto"/>
-        <w:textAlignment w:val="center"/>
-        <w:rPr>
-          <w:rFonts w:ascii="Calibri" w:eastAsia="Times New Roman" w:hAnsi="Calibri" w:cs="Calibri"/>
-          <w:lang w:val="en-US" w:eastAsia="en-CA"/>
-        </w:rPr>
-      </w:pPr>
-      <w:r>
-        <w:rPr>
-          <w:rFonts w:eastAsia="Times New Roman" w:cs="Calibri"/>
-          <w:lang w:val="en-US" w:eastAsia="en-CA"/>
-        </w:rPr>
-        <w:t xml:space="preserve">Type </w:t>
-      </w:r>
-      <w:r>
-        <w:rPr>
-          <w:rFonts w:ascii="Consolas" w:eastAsia="Times New Roman" w:hAnsi="Consolas" w:cs="Calibri"/>
-          <w:lang w:val="en-US" w:eastAsia="en-CA"/>
-        </w:rPr>
-        <w:t>conda env export --no-builds &gt; env_carla99.yml</w:t>
-      </w:r>
-    </w:p>
-    <w:p>
-      <w:pPr>
-        <w:pStyle w:val="ListParagraph"/>
-        <w:numPr>
-          <w:ilvl w:val="0"/>
-          <w:numId w:val="12"/>
-        </w:numPr>
-        <w:spacing w:after="0" w:line="240" w:lineRule="auto"/>
-        <w:textAlignment w:val="center"/>
-        <w:rPr>
-          <w:rFonts w:ascii="Calibri" w:eastAsia="Times New Roman" w:hAnsi="Calibri" w:cs="Calibri"/>
-          <w:lang w:val="en-US" w:eastAsia="en-CA"/>
-        </w:rPr>
-      </w:pPr>
-      <w:r>
-        <w:rPr>
-          <w:rFonts w:eastAsia="Times New Roman" w:cs="Calibri"/>
-          <w:lang w:val="en-US" w:eastAsia="en-CA"/>
-        </w:rPr>
-        <w:t xml:space="preserve">Type </w:t>
-      </w:r>
-      <w:r>
-        <w:rPr>
-          <w:rFonts w:ascii="Consolas" w:eastAsia="Times New Roman" w:hAnsi="Consolas" w:cs="Calibri"/>
-          <w:lang w:val="en-US" w:eastAsia="en-CA"/>
-        </w:rPr>
-        <w:t>conda env create -f env_carla99.yml -n carla99</w:t>
-      </w:r>
-    </w:p>
-    <w:p>
-      <w:pPr>
-        <w:spacing w:after="0" w:line="240" w:lineRule="auto"/>
-        <w:textAlignment w:val="center"/>
-        <w:rPr>
-          <w:u w:val="single"/>
-        </w:rPr>
-      </w:pPr>
-      <w:r>
-        <w:rPr>
-          <w:u w:val="single"/>
-        </w:rPr>
-        <w:t>To run:</w:t>
-      </w:r>
-    </w:p>
-    <w:p>
-      <w:pPr>
-        <w:pStyle w:val="ListParagraph"/>
-        <w:numPr>
-          <w:ilvl w:val="0"/>
-          <w:numId w:val="12"/>
-        </w:numPr>
-        <w:spacing w:after="0" w:line="240" w:lineRule="auto"/>
-        <w:textAlignment w:val="center"/>
-      </w:pPr>
-      <w:r>
-        <w:rPr>
-          <w:rFonts w:ascii="Consolas" w:eastAsia="Times New Roman" w:hAnsi="Consolas" w:cs="Calibri"/>
-          <w:lang w:val="en-US" w:eastAsia="en-CA"/>
-        </w:rPr>
-        <w:t>Type conda activate carla99</w:t>
-      </w:r>
-    </w:p>
-    <w:p>
-      <w:pPr>
-        <w:pStyle w:val="ListParagraph"/>
-        <w:numPr>
-          <w:ilvl w:val="0"/>
-          <w:numId w:val="12"/>
-        </w:numPr>
-        <w:spacing w:after="0" w:line="240" w:lineRule="auto"/>
-        <w:textAlignment w:val="center"/>
-        <w:rPr>
-          <w:rFonts w:ascii="Calibri" w:eastAsia="Times New Roman" w:hAnsi="Calibri" w:cs="Calibri"/>
-          <w:lang w:val="en-US" w:eastAsia="en-CA"/>
-        </w:rPr>
-      </w:pPr>
-      <w:r>
-        <w:rPr>
-          <w:rFonts w:eastAsia="Times New Roman" w:cs="Calibri"/>
-          <w:lang w:val="en-US" w:eastAsia="en-CA"/>
-        </w:rPr>
-        <w:t xml:space="preserve">Type </w:t>
-      </w:r>
-      <w:r>
-        <w:rPr>
-          <w:rFonts w:ascii="Consolas" w:eastAsia="Times New Roman" w:hAnsi="Consolas" w:cs="Calibri"/>
-          <w:lang w:val="en-US" w:eastAsia="en-CA"/>
-        </w:rPr>
-        <w:t>export PYTHONPATH=/media/homlabadmin/CE3A4C113A4BF4CD/Ubuntu/CARLA/CARLA_0.9.9/PythonAPI/carla</w:t>
-      </w:r>
-    </w:p>
-    <w:p>
-      <w:r>
-        <w:t>Launch CARLA server first (CarlaUE4.sh) and then run launch_client.py. Server needs to run before the client</w:t>
-      </w:r>
-    </w:p>
-    <w:p>
-      <w:pPr>
-        <w:pStyle w:val="ListParagraph"/>
-        <w:numPr>
-          <w:ilvl w:val="0"/>
-          <w:numId w:val="1"/>
-        </w:numPr>
-      </w:pPr>
-      <w:r>
-        <w:t xml:space="preserve">Don't need the 'record', otherwise it will record every time </w:t>
-      </w:r>
-    </w:p>
-    <w:p/>
-    <w:p>
-      <w:r>
-        <w:t xml:space="preserve">Note: </w:t>
-      </w:r>
-    </w:p>
-    <w:p>
-      <w:pPr>
-        <w:pStyle w:val="ListParagraph"/>
-        <w:numPr>
-          <w:ilvl w:val="0"/>
-          <w:numId w:val="1"/>
-        </w:numPr>
-      </w:pPr>
-      <w:r>
-        <w:t>Can't test Autopilot - not very responsive on keyboard</w:t>
-      </w:r>
-    </w:p>
-    <w:p>
-      <w:pPr>
-        <w:pStyle w:val="ListParagraph"/>
-        <w:numPr>
-          <w:ilvl w:val="0"/>
-          <w:numId w:val="1"/>
-        </w:numPr>
-      </w:pPr>
-      <w:r>
-        <w:lastRenderedPageBreak/>
-        <w:t>Scenario: stops 100m before hitting the cyclist - can be changed in the configuration</w:t>
-      </w:r>
-    </w:p>
-    <w:p/>
-    <w:p>
-      <w:pPr>
+          <w:numId w:val="6"/>
+        </w:numPr>
+      </w:pPr>
+      <w:r>
+        <w:t xml:space="preserve">Note: it looks for a controller first, so if you want to use </w:t>
+      </w:r>
+      <w:proofErr w:type="gramStart"/>
+      <w:r>
+        <w:t>keyboard</w:t>
+      </w:r>
+      <w:proofErr w:type="gramEnd"/>
+      <w:r>
+        <w:t xml:space="preserve"> you'll have to unplug the controller</w:t>
+      </w:r>
+    </w:p>
+    <w:p>
+      <w:r>
         <w:rPr>
           <w:b/>
           <w:bCs/>
         </w:rPr>
-      </w:pPr>
-    </w:p>
-    <w:p>
-      <w:pPr>
+        <w:lastRenderedPageBreak/>
+        <w:t xml:space="preserve">To change the number of </w:t>
+      </w:r>
+      <w:proofErr w:type="spellStart"/>
+      <w:r>
         <w:rPr>
           <w:b/>
           <w:bCs/>
         </w:rPr>
-      </w:pPr>
-    </w:p>
-    <w:p>
+        <w:t>npcs</w:t>
+      </w:r>
+      <w:proofErr w:type="spellEnd"/>
       <w:r>
         <w:rPr>
           <w:b/>
           <w:bCs/>
         </w:rPr>
-        <w:t>To use a different Town (Linux):</w:t>
+        <w:t xml:space="preserve"> surrounding my vehicle:</w:t>
       </w:r>
       <w:r>
         <w:t xml:space="preserve"> </w:t>
@@ -612,11 +1190,36 @@
         <w:pStyle w:val="ListParagraph"/>
         <w:numPr>
           <w:ilvl w:val="0"/>
-          <w:numId w:val="11"/>
-        </w:numPr>
-      </w:pPr>
-      <w:r>
-        <w:t xml:space="preserve">Note: recorder-client-master folder needs to be outside (not in CARLA folder). setup_server.sh is going to look for the CARLA folder in a specific way, needs to be outside for it to work </w:t>
+          <w:numId w:val="7"/>
+        </w:numPr>
+      </w:pPr>
+      <w:r>
+        <w:t xml:space="preserve">Make sure server is running and current </w:t>
+      </w:r>
+      <w:proofErr w:type="spellStart"/>
+      <w:r>
+        <w:t>pygame</w:t>
+      </w:r>
+      <w:proofErr w:type="spellEnd"/>
+      <w:r>
+        <w:t xml:space="preserve"> is closed → type </w:t>
+      </w:r>
+      <w:r>
+        <w:rPr>
+          <w:rFonts w:ascii="Consolas" w:hAnsi="Consolas"/>
+        </w:rPr>
+        <w:t>python spawn_locations.py</w:t>
+      </w:r>
+      <w:r>
+        <w:t xml:space="preserve"> → will see spawn locations in the server window - where </w:t>
+      </w:r>
+      <w:proofErr w:type="spellStart"/>
+      <w:r>
+        <w:t>npcs</w:t>
+      </w:r>
+      <w:proofErr w:type="spellEnd"/>
+      <w:r>
+        <w:t xml:space="preserve"> will spawn. If not happy with it, run the same command again to get new spawn locations. It randomly generates new spawn locations.</w:t>
       </w:r>
     </w:p>
     <w:p>
@@ -624,83 +1227,116 @@
         <w:pStyle w:val="ListParagraph"/>
         <w:numPr>
           <w:ilvl w:val="0"/>
-          <w:numId w:val="11"/>
-        </w:numPr>
-      </w:pPr>
-      <w:r>
-        <w:t xml:space="preserve">Close CARLA server </w:t>
-      </w:r>
-    </w:p>
-    <w:p>
-      <w:pPr>
-        <w:pStyle w:val="ListParagraph"/>
-        <w:numPr>
-          <w:ilvl w:val="0"/>
-          <w:numId w:val="4"/>
-        </w:numPr>
-      </w:pPr>
-      <w:r>
-        <w:t xml:space="preserve">Need to change path in setup_server.sh: go to “carlaPath” line3 → (open a Terminal → type pwd) → copy the path of the CARLA folder e.g. "/media/homlabadmin/CE3A4C113A4BF4CD/Ubuntu/CARLA/CARLA_0.9.9" → Save → in Terminal, type </w:t>
+          <w:numId w:val="7"/>
+        </w:numPr>
+      </w:pPr>
+      <w:r>
+        <w:t xml:space="preserve">Flags to change number of </w:t>
+      </w:r>
+      <w:proofErr w:type="spellStart"/>
+      <w:r>
+        <w:t>npcs</w:t>
+      </w:r>
+      <w:proofErr w:type="spellEnd"/>
+      <w:r>
+        <w:t xml:space="preserve"> spawned:  type </w:t>
       </w:r>
       <w:r>
         <w:rPr>
           <w:rFonts w:ascii="Consolas" w:hAnsi="Consolas"/>
         </w:rPr>
-        <w:t>./setup_server.sh -m Town04</w:t>
-      </w:r>
-      <w:r>
-        <w:t xml:space="preserve"> to launch the server</w:t>
-      </w:r>
-    </w:p>
-    <w:p>
-      <w:pPr>
-        <w:pStyle w:val="ListParagraph"/>
-        <w:numPr>
-          <w:ilvl w:val="0"/>
-          <w:numId w:val="4"/>
-        </w:numPr>
-      </w:pPr>
-      <w:r>
-        <w:t>The configuration file and scenario are designed for Town03, but you can generate new scenarios for Town04</w:t>
-      </w:r>
+        <w:t>python spawn_locations.py -</w:t>
+      </w:r>
+      <w:proofErr w:type="spellStart"/>
+      <w:r>
+        <w:rPr>
+          <w:rFonts w:ascii="Consolas" w:hAnsi="Consolas"/>
+        </w:rPr>
+        <w:t>cr</w:t>
+      </w:r>
+      <w:proofErr w:type="spellEnd"/>
+      <w:r>
+        <w:rPr>
+          <w:rFonts w:ascii="Consolas" w:hAnsi="Consolas"/>
+        </w:rPr>
+        <w:t xml:space="preserve"> 30</w:t>
+      </w:r>
+      <w:r>
+        <w:t xml:space="preserve"> → type </w:t>
+      </w:r>
+      <w:r>
+        <w:rPr>
+          <w:rFonts w:ascii="Consolas" w:hAnsi="Consolas"/>
+        </w:rPr>
+        <w:t>./launch_client.sh -</w:t>
+      </w:r>
+      <w:proofErr w:type="spellStart"/>
+      <w:r>
+        <w:rPr>
+          <w:rFonts w:ascii="Consolas" w:hAnsi="Consolas"/>
+        </w:rPr>
+        <w:t>npc</w:t>
+      </w:r>
+      <w:proofErr w:type="spellEnd"/>
     </w:p>
     <w:p>
       <w:pPr>
         <w:pStyle w:val="ListParagraph"/>
         <w:numPr>
           <w:ilvl w:val="1"/>
-          <w:numId w:val="4"/>
-        </w:numPr>
-      </w:pPr>
-      <w:r>
-        <w:t xml:space="preserve">Have to change spawn points because spawn points are for Town03: server should be open in Town04 → green/red dots show where the npc will be spawning → type </w:t>
-      </w:r>
+          <w:numId w:val="7"/>
+        </w:numPr>
+      </w:pPr>
       <w:r>
         <w:rPr>
           <w:rFonts w:ascii="Consolas" w:hAnsi="Consolas"/>
         </w:rPr>
-        <w:t>python spawn_locations.py</w:t>
-      </w:r>
-      <w:r>
-        <w:t xml:space="preserve"> → open launch_client.sh → go to spawn_config line → when you ran spawn_locations.py you generated a new test3.json. Need to change path to that file by deleting “spawn_configs” → Open Terminal, type </w:t>
-      </w:r>
+        <w:t>-</w:t>
+      </w:r>
+      <w:proofErr w:type="spellStart"/>
       <w:r>
         <w:rPr>
           <w:rFonts w:ascii="Consolas" w:hAnsi="Consolas"/>
         </w:rPr>
-        <w:t>./setup_server.sh -m Town04</w:t>
-      </w:r>
-      <w:r>
-        <w:t xml:space="preserve"> → type </w:t>
-      </w:r>
+        <w:t>cr</w:t>
+      </w:r>
+      <w:proofErr w:type="spellEnd"/>
+      <w:r>
+        <w:t>: radius - default is 70. if you make it smaller, cars will be more concentrated</w:t>
+      </w:r>
+    </w:p>
+    <w:p>
+      <w:pPr>
+        <w:pStyle w:val="ListParagraph"/>
+        <w:numPr>
+          <w:ilvl w:val="1"/>
+          <w:numId w:val="7"/>
+        </w:numPr>
+      </w:pPr>
       <w:r>
         <w:rPr>
           <w:rFonts w:ascii="Consolas" w:hAnsi="Consolas"/>
         </w:rPr>
-        <w:t>./launch_client.sh -npc</w:t>
-      </w:r>
-      <w:r>
-        <w:t xml:space="preserve"> → </w:t>
+        <w:t>-</w:t>
+      </w:r>
+      <w:proofErr w:type="spellStart"/>
+      <w:r>
+        <w:rPr>
+          <w:rFonts w:ascii="Consolas" w:hAnsi="Consolas"/>
+        </w:rPr>
+        <w:t>cn</w:t>
+      </w:r>
+      <w:proofErr w:type="spellEnd"/>
+      <w:r>
+        <w:t xml:space="preserve">: number of </w:t>
+      </w:r>
+      <w:proofErr w:type="spellStart"/>
+      <w:r>
+        <w:t>npc</w:t>
+      </w:r>
+      <w:proofErr w:type="spellEnd"/>
+      <w:r>
+        <w:t xml:space="preserve"> vehicles spawned in the map. More vehicles will make it slower</w:t>
       </w:r>
     </w:p>
     <w:p>
@@ -708,11 +1344,33 @@
         <w:pStyle w:val="ListParagraph"/>
         <w:numPr>
           <w:ilvl w:val="1"/>
-          <w:numId w:val="4"/>
-        </w:numPr>
-      </w:pPr>
-      <w:r>
-        <w:t>To close npc: press enter in the Terminal</w:t>
+          <w:numId w:val="7"/>
+        </w:numPr>
+      </w:pPr>
+      <w:r>
+        <w:t xml:space="preserve">For list of flags: open spawn_locations.py → go to </w:t>
+      </w:r>
+      <w:proofErr w:type="spellStart"/>
+      <w:r>
+        <w:rPr>
+          <w:rFonts w:ascii="Consolas" w:hAnsi="Consolas"/>
+        </w:rPr>
+        <w:t>spawn_info</w:t>
+      </w:r>
+      <w:proofErr w:type="spellEnd"/>
+      <w:r>
+        <w:t xml:space="preserve">: list of tuples generated by </w:t>
+      </w:r>
+      <w:proofErr w:type="spellStart"/>
+      <w:r>
+        <w:rPr>
+          <w:rFonts w:ascii="Consolas" w:hAnsi="Consolas"/>
+        </w:rPr>
+        <w:t>pair_sp_with_bp</w:t>
+      </w:r>
+      <w:proofErr w:type="spellEnd"/>
+      <w:r>
+        <w:t xml:space="preserve"> function line 177</w:t>
       </w:r>
     </w:p>
     <w:p>
@@ -720,11 +1378,26 @@
         <w:pStyle w:val="ListParagraph"/>
         <w:numPr>
           <w:ilvl w:val="1"/>
-          <w:numId w:val="4"/>
-        </w:numPr>
-      </w:pPr>
-      <w:r>
-        <w:t>Note: Bike crossing scenario would not work here because it was created for Town03</w:t>
+          <w:numId w:val="7"/>
+        </w:numPr>
+      </w:pPr>
+      <w:r>
+        <w:t xml:space="preserve">Note: when using Town06, run </w:t>
+      </w:r>
+      <w:r>
+        <w:rPr>
+          <w:rFonts w:ascii="Consolas" w:hAnsi="Consolas"/>
+        </w:rPr>
+        <w:t>spawn_location.py</w:t>
+      </w:r>
+      <w:r>
+        <w:t xml:space="preserve"> without pedestrians, to avoid cars colliding with pedestrians that walk on the street, you can do this with the flag </w:t>
+      </w:r>
+      <w:r>
+        <w:rPr>
+          <w:rFonts w:ascii="Consolas" w:hAnsi="Consolas"/>
+        </w:rPr>
+        <w:t>python spawn_locations.py --ped-num 0</w:t>
       </w:r>
     </w:p>
     <w:p/>
@@ -734,10 +1407,42 @@
           <w:b/>
           <w:bCs/>
         </w:rPr>
-        <w:t>To close client:</w:t>
-      </w:r>
-      <w:r>
-        <w:t xml:space="preserve"> close the Terminal</w:t>
+        <w:t>To change the warning message:</w:t>
+      </w:r>
+      <w:r>
+        <w:t xml:space="preserve"> </w:t>
+      </w:r>
+    </w:p>
+    <w:p>
+      <w:pPr>
+        <w:pStyle w:val="ListParagraph"/>
+        <w:numPr>
+          <w:ilvl w:val="0"/>
+          <w:numId w:val="9"/>
+        </w:numPr>
+      </w:pPr>
+      <w:r>
+        <w:t>Go to assets folder → icons / sounds</w:t>
+      </w:r>
+    </w:p>
+    <w:p>
+      <w:pPr>
+        <w:pStyle w:val="ListParagraph"/>
+        <w:numPr>
+          <w:ilvl w:val="0"/>
+          <w:numId w:val="9"/>
+        </w:numPr>
+      </w:pPr>
+      <w:r>
+        <w:t xml:space="preserve">To change message text: go to </w:t>
+      </w:r>
+      <w:proofErr w:type="gramStart"/>
+      <w:r>
+        <w:t>synchronous_client.py  →</w:t>
+      </w:r>
+      <w:proofErr w:type="gramEnd"/>
+      <w:r>
+        <w:t xml:space="preserve"> line 377</w:t>
       </w:r>
     </w:p>
     <w:p/>
@@ -747,353 +1452,61 @@
           <w:b/>
           <w:bCs/>
         </w:rPr>
-        <w:t>To change scenarios:</w:t>
-      </w:r>
-      <w:r>
-        <w:t xml:space="preserve"> </w:t>
-      </w:r>
-    </w:p>
-    <w:p>
-      <w:pPr>
-        <w:pStyle w:val="ListParagraph"/>
-        <w:numPr>
-          <w:ilvl w:val="0"/>
-          <w:numId w:val="5"/>
-        </w:numPr>
-      </w:pPr>
-      <w:r>
-        <w:t>Open scenario_configs folder → open bike.json - configurations for scenario → "dist" 1 and 2 are trigger distances. If 150m away, it will start giving the alarm. If 50m away, it will take you off Autopilot and brake the car.</w:t>
-      </w:r>
-    </w:p>
-    <w:p>
-      <w:pPr>
-        <w:pStyle w:val="ListParagraph"/>
-        <w:numPr>
-          <w:ilvl w:val="0"/>
-          <w:numId w:val="5"/>
-        </w:numPr>
-      </w:pPr>
-      <w:r>
-        <w:t>Can change values BUT they have to be strings with double curly braces around them. Can't type in integer or float. Won't be able to save</w:t>
-      </w:r>
-    </w:p>
-    <w:p>
-      <w:pPr>
-        <w:pStyle w:val="ListParagraph"/>
-        <w:numPr>
-          <w:ilvl w:val="1"/>
-          <w:numId w:val="5"/>
-        </w:numPr>
-      </w:pPr>
-      <w:r>
-        <w:t>"bikes": spawn point for the bike in Town03</w:t>
-      </w:r>
-    </w:p>
-    <w:p>
-      <w:pPr>
-        <w:pStyle w:val="ListParagraph"/>
-        <w:numPr>
-          <w:ilvl w:val="1"/>
-          <w:numId w:val="5"/>
-        </w:numPr>
-      </w:pPr>
-      <w:r>
-        <w:t>Can change the actor_type e.g. can make a pedestrian cross</w:t>
-      </w:r>
-    </w:p>
-    <w:p>
-      <w:pPr>
-        <w:pStyle w:val="ListParagraph"/>
-        <w:numPr>
-          <w:ilvl w:val="1"/>
-          <w:numId w:val="5"/>
-        </w:numPr>
-      </w:pPr>
-      <w:r>
-        <w:t xml:space="preserve">If want the bike to move faster, change the "throttle" value </w:t>
-      </w:r>
-    </w:p>
-    <w:p>
-      <w:pPr>
-        <w:pStyle w:val="ListParagraph"/>
-        <w:numPr>
-          <w:ilvl w:val="1"/>
-          <w:numId w:val="5"/>
-        </w:numPr>
-      </w:pPr>
-      <w:r>
-        <w:t>Make a copy of the file and change values if you want new scenarios</w:t>
-      </w:r>
-    </w:p>
-    <w:p>
-      <w:pPr>
-        <w:pStyle w:val="ListParagraph"/>
-        <w:numPr>
-          <w:ilvl w:val="1"/>
-          <w:numId w:val="5"/>
-        </w:numPr>
-      </w:pPr>
-      <w:r>
-        <w:t xml:space="preserve">Bike_crossing.py: runs the bike scenario - don't need to make any changes here. Changes only have to be made to the configuration file </w:t>
-      </w:r>
-    </w:p>
-    <w:p/>
-    <w:p>
+        <w:t xml:space="preserve">To change </w:t>
+      </w:r>
+      <w:proofErr w:type="spellStart"/>
       <w:r>
         <w:rPr>
           <w:b/>
           <w:bCs/>
         </w:rPr>
-        <w:lastRenderedPageBreak/>
-        <w:t>Logitech steering wheel:</w:t>
-      </w:r>
-      <w:r>
-        <w:t xml:space="preserve"> file is wheel_config.ini</w:t>
-      </w:r>
-    </w:p>
-    <w:p>
-      <w:pPr>
-        <w:pStyle w:val="ListParagraph"/>
-        <w:numPr>
-          <w:ilvl w:val="0"/>
-          <w:numId w:val="6"/>
-        </w:numPr>
-      </w:pPr>
-      <w:r>
-        <w:t>If want to add your own controller: copy the code → add a new section just like the two above, called "G27 Racing Wheel" → do your own key mappings - assign actions to buttons you want</w:t>
-      </w:r>
-    </w:p>
-    <w:p>
-      <w:pPr>
-        <w:pStyle w:val="ListParagraph"/>
-        <w:numPr>
-          <w:ilvl w:val="0"/>
-          <w:numId w:val="6"/>
-        </w:numPr>
-      </w:pPr>
-      <w:r>
-        <w:t>Note: it looks for a controller first, so if you want to use keyboard you'll have to unplug the controller</w:t>
-      </w:r>
-    </w:p>
-    <w:p>
+        <w:t>pygame</w:t>
+      </w:r>
+      <w:proofErr w:type="spellEnd"/>
       <w:r>
         <w:rPr>
           <w:b/>
           <w:bCs/>
         </w:rPr>
-        <w:t>To change the number of npcs surrounding my vehicle:</w:t>
-      </w:r>
-      <w:r>
-        <w:t xml:space="preserve"> </w:t>
-      </w:r>
-    </w:p>
-    <w:p>
-      <w:pPr>
-        <w:pStyle w:val="ListParagraph"/>
-        <w:numPr>
-          <w:ilvl w:val="0"/>
-          <w:numId w:val="7"/>
-        </w:numPr>
-      </w:pPr>
-      <w:r>
-        <w:t xml:space="preserve">Make sure server is running and current pygame is closed → type </w:t>
-      </w:r>
-      <w:r>
-        <w:rPr>
-          <w:rFonts w:ascii="Consolas" w:hAnsi="Consolas"/>
-        </w:rPr>
-        <w:t>python spawn_locations.py</w:t>
-      </w:r>
-      <w:r>
-        <w:t xml:space="preserve"> → will see spawn locations in the server window - where npcs will spawn. If not happy with it, run the same command again to get new spawn locations. It randomly generates new spawn locations.</w:t>
-      </w:r>
-    </w:p>
-    <w:p>
-      <w:pPr>
-        <w:pStyle w:val="ListParagraph"/>
-        <w:numPr>
-          <w:ilvl w:val="0"/>
-          <w:numId w:val="7"/>
-        </w:numPr>
-      </w:pPr>
-      <w:r>
-        <w:t xml:space="preserve">Flags to change number of npcs spawned:  type </w:t>
-      </w:r>
-      <w:r>
-        <w:rPr>
-          <w:rFonts w:ascii="Consolas" w:hAnsi="Consolas"/>
-        </w:rPr>
-        <w:t>python spawn_locations.py -cr 30</w:t>
-      </w:r>
-      <w:r>
-        <w:t xml:space="preserve"> → type </w:t>
-      </w:r>
-      <w:r>
-        <w:rPr>
-          <w:rFonts w:ascii="Consolas" w:hAnsi="Consolas"/>
-        </w:rPr>
-        <w:t>./launch_client.sh -npc</w:t>
-      </w:r>
-    </w:p>
-    <w:p>
-      <w:pPr>
-        <w:pStyle w:val="ListParagraph"/>
-        <w:numPr>
-          <w:ilvl w:val="1"/>
-          <w:numId w:val="7"/>
-        </w:numPr>
-      </w:pPr>
-      <w:r>
-        <w:rPr>
-          <w:rFonts w:ascii="Consolas" w:hAnsi="Consolas"/>
-        </w:rPr>
-        <w:t>-cr</w:t>
-      </w:r>
-      <w:r>
-        <w:t>: radius - default is 70. if you make it smaller, cars will be more concentrated</w:t>
-      </w:r>
-    </w:p>
-    <w:p>
-      <w:pPr>
-        <w:pStyle w:val="ListParagraph"/>
-        <w:numPr>
-          <w:ilvl w:val="1"/>
-          <w:numId w:val="7"/>
-        </w:numPr>
-      </w:pPr>
-      <w:r>
-        <w:rPr>
-          <w:rFonts w:ascii="Consolas" w:hAnsi="Consolas"/>
-        </w:rPr>
-        <w:t>-cn</w:t>
-      </w:r>
-      <w:r>
-        <w:t>: number of npc vehicles spawned in the map. More vehicles will make it slower</w:t>
-      </w:r>
-    </w:p>
-    <w:p>
-      <w:pPr>
-        <w:pStyle w:val="ListParagraph"/>
-        <w:numPr>
-          <w:ilvl w:val="1"/>
-          <w:numId w:val="7"/>
-        </w:numPr>
-      </w:pPr>
-      <w:r>
-        <w:t xml:space="preserve">For list of flags: open spawn_locations.py → go to </w:t>
-      </w:r>
-      <w:r>
-        <w:rPr>
-          <w:rFonts w:ascii="Consolas" w:hAnsi="Consolas"/>
-        </w:rPr>
-        <w:t>spawn_info</w:t>
-      </w:r>
-      <w:r>
-        <w:t xml:space="preserve">: list of tuples generated by </w:t>
-      </w:r>
-      <w:r>
-        <w:rPr>
-          <w:rFonts w:ascii="Consolas" w:hAnsi="Consolas"/>
-        </w:rPr>
-        <w:t>pair_sp_with_bp</w:t>
-      </w:r>
-      <w:r>
-        <w:t xml:space="preserve"> function line 177</w:t>
-      </w:r>
-    </w:p>
-    <w:p>
-      <w:pPr>
-        <w:pStyle w:val="ListParagraph"/>
-        <w:numPr>
-          <w:ilvl w:val="1"/>
-          <w:numId w:val="7"/>
-        </w:numPr>
-      </w:pPr>
-      <w:r>
-        <w:t xml:space="preserve">Note: when using Town06, run </w:t>
-      </w:r>
-      <w:r>
-        <w:rPr>
-          <w:rFonts w:ascii="Consolas" w:hAnsi="Consolas"/>
-        </w:rPr>
-        <w:t>spawn_location.py</w:t>
-      </w:r>
-      <w:r>
-        <w:t xml:space="preserve"> without pedestrians, to avoid cars colliding with pedestrians that walk on the street, you can do this with the flag </w:t>
-      </w:r>
-      <w:r>
-        <w:rPr>
-          <w:rFonts w:ascii="Consolas" w:hAnsi="Consolas"/>
-        </w:rPr>
-        <w:t>python spawn_locations.py --ped-num 0</w:t>
-      </w:r>
-    </w:p>
-    <w:p/>
-    <w:p>
-      <w:r>
+        <w:t xml:space="preserve"> windows size:</w:t>
+      </w:r>
+      <w:r>
+        <w:t xml:space="preserve"> go to </w:t>
+      </w:r>
+      <w:proofErr w:type="gramStart"/>
+      <w:r>
+        <w:t>synchronous_client.py  →</w:t>
+      </w:r>
+      <w:proofErr w:type="gramEnd"/>
+      <w:r>
+        <w:t xml:space="preserve"> lines 47 and 48</w:t>
+      </w:r>
+    </w:p>
+    <w:p>
+      <w:pPr>
         <w:rPr>
           <w:b/>
           <w:bCs/>
         </w:rPr>
-        <w:t>To change the warning message:</w:t>
-      </w:r>
-      <w:r>
-        <w:t xml:space="preserve"> </w:t>
-      </w:r>
-    </w:p>
-    <w:p>
-      <w:pPr>
-        <w:pStyle w:val="ListParagraph"/>
-        <w:numPr>
-          <w:ilvl w:val="0"/>
-          <w:numId w:val="9"/>
-        </w:numPr>
-      </w:pPr>
-      <w:r>
-        <w:t>Go to assets folder → icons / sounds</w:t>
-      </w:r>
-    </w:p>
-    <w:p>
-      <w:pPr>
-        <w:pStyle w:val="ListParagraph"/>
-        <w:numPr>
-          <w:ilvl w:val="0"/>
-          <w:numId w:val="9"/>
-        </w:numPr>
-      </w:pPr>
-      <w:r>
-        <w:t>To change message text: go to synchronous_client.py  → line 377</w:t>
-      </w:r>
-    </w:p>
-    <w:p/>
+      </w:pPr>
+    </w:p>
     <w:p>
       <w:r>
         <w:rPr>
           <w:b/>
           <w:bCs/>
         </w:rPr>
-        <w:t>To change pygame windows size:</w:t>
-      </w:r>
-      <w:r>
-        <w:t xml:space="preserve"> go to synchronous_client.py  → lines 47 and 48</w:t>
-      </w:r>
-    </w:p>
-    <w:p>
-      <w:pPr>
+        <w:t xml:space="preserve">How to check if it is continuously surrounded by </w:t>
+      </w:r>
+      <w:proofErr w:type="spellStart"/>
+      <w:r>
         <w:rPr>
           <w:b/>
           <w:bCs/>
         </w:rPr>
-      </w:pPr>
-    </w:p>
-    <w:p>
-      <w:r>
-        <w:rPr>
-          <w:b/>
-          <w:bCs/>
-        </w:rPr>
-        <w:t>How to check if it is continuously surrounded by npcs</w:t>
-      </w:r>
+        <w:t>npcs</w:t>
+      </w:r>
+      <w:proofErr w:type="spellEnd"/>
       <w:r>
         <w:t xml:space="preserve">: </w:t>
       </w:r>
@@ -1107,7 +1520,15 @@
         </w:numPr>
       </w:pPr>
       <w:r>
-        <w:t xml:space="preserve">Check the Saved recordings: Saved folder → open the saved recordings → targets → each .json file is a timestep. If you open them, you will see the list of pedestrians. Each timestep is a json object, within each object there are keys and values. One of the values would be list of pedestrians, npc cars </w:t>
+        <w:t xml:space="preserve">Check the Saved recordings: Saved folder → open the saved recordings → targets → each .json file is a timestep. If you open them, you will see the list of pedestrians. Each timestep is a json object, within each object there are keys and values. One of the values would be list of pedestrians, </w:t>
+      </w:r>
+      <w:proofErr w:type="spellStart"/>
+      <w:r>
+        <w:t>npc</w:t>
+      </w:r>
+      <w:proofErr w:type="spellEnd"/>
+      <w:r>
+        <w:t xml:space="preserve"> cars </w:t>
       </w:r>
     </w:p>
     <w:p>
@@ -1119,7 +1540,28 @@
         </w:numPr>
       </w:pPr>
       <w:r>
-        <w:t>"car_vx/vy" - your own car</w:t>
+        <w:t>"</w:t>
+      </w:r>
+      <w:proofErr w:type="spellStart"/>
+      <w:proofErr w:type="gramStart"/>
+      <w:r>
+        <w:t>car</w:t>
+      </w:r>
+      <w:proofErr w:type="gramEnd"/>
+      <w:r>
+        <w:t>_vx</w:t>
+      </w:r>
+      <w:proofErr w:type="spellEnd"/>
+      <w:r>
+        <w:t>/</w:t>
+      </w:r>
+      <w:proofErr w:type="spellStart"/>
+      <w:r>
+        <w:t>vy</w:t>
+      </w:r>
+      <w:proofErr w:type="spellEnd"/>
+      <w:r>
+        <w:t>" - your own car</w:t>
       </w:r>
     </w:p>
     <w:p>
@@ -1131,7 +1573,28 @@
         </w:numPr>
       </w:pPr>
       <w:r>
-        <w:t>"type_id" - any npc (pedestrians and vehicles). Separate lists for pedestrians and cars</w:t>
+        <w:t>"</w:t>
+      </w:r>
+      <w:proofErr w:type="spellStart"/>
+      <w:proofErr w:type="gramStart"/>
+      <w:r>
+        <w:t>type</w:t>
+      </w:r>
+      <w:proofErr w:type="gramEnd"/>
+      <w:r>
+        <w:t>_id</w:t>
+      </w:r>
+      <w:proofErr w:type="spellEnd"/>
+      <w:r>
+        <w:t xml:space="preserve">" - any </w:t>
+      </w:r>
+      <w:proofErr w:type="spellStart"/>
+      <w:r>
+        <w:t>npc</w:t>
+      </w:r>
+      <w:proofErr w:type="spellEnd"/>
+      <w:r>
+        <w:t xml:space="preserve"> (pedestrians and vehicles). Separate lists for pedestrians and cars</w:t>
       </w:r>
     </w:p>
     <w:p>
@@ -1166,7 +1629,15 @@
         </w:numPr>
       </w:pPr>
       <w:r>
-        <w:t>If you need to analyse the entire data, use a python script to parse through all of it. Use Jupyter notebook</w:t>
+        <w:t xml:space="preserve">If you need to analyse the entire data, use a python script to parse through all of it. Use </w:t>
+      </w:r>
+      <w:proofErr w:type="spellStart"/>
+      <w:r>
+        <w:t>Jupyter</w:t>
+      </w:r>
+      <w:proofErr w:type="spellEnd"/>
+      <w:r>
+        <w:t xml:space="preserve"> notebook</w:t>
       </w:r>
     </w:p>
     <w:p>
@@ -1178,13 +1649,28 @@
         </w:numPr>
       </w:pPr>
       <w:r>
-        <w:lastRenderedPageBreak/>
-        <w:t>Good practice to not combine them because every timestep is one snapshot of the world, so don't want to combine different timesteps</w:t>
-      </w:r>
-    </w:p>
-    <w:p>
-      <w:r>
-        <w:t xml:space="preserve">Note: .json files are every time step. It's in 15Hz so </w:t>
+        <w:t xml:space="preserve">Good practice to not combine them because every timestep is one snapshot of the world, so </w:t>
+      </w:r>
+      <w:proofErr w:type="gramStart"/>
+      <w:r>
+        <w:t>don't</w:t>
+      </w:r>
+      <w:proofErr w:type="gramEnd"/>
+      <w:r>
+        <w:t xml:space="preserve"> want to combine different timesteps</w:t>
+      </w:r>
+    </w:p>
+    <w:p>
+      <w:r>
+        <w:t xml:space="preserve">Note: .json files are every time step. </w:t>
+      </w:r>
+      <w:proofErr w:type="gramStart"/>
+      <w:r>
+        <w:t>It's</w:t>
+      </w:r>
+      <w:proofErr w:type="gramEnd"/>
+      <w:r>
+        <w:t xml:space="preserve"> in 15Hz so </w:t>
       </w:r>
       <w:r>
         <w:rPr>
@@ -1220,6 +1706,7 @@
           <w:b/>
           <w:bCs/>
         </w:rPr>
+        <w:lastRenderedPageBreak/>
         <w:t>How to check when Autopilot was engaged:</w:t>
       </w:r>
       <w:r>
@@ -1378,8 +1865,13 @@
           <w:numId w:val="8"/>
         </w:numPr>
       </w:pPr>
-      <w:r>
-        <w:t>cte = cross track error, largest error is about 0.2m</w:t>
+      <w:proofErr w:type="spellStart"/>
+      <w:r>
+        <w:t>cte</w:t>
+      </w:r>
+      <w:proofErr w:type="spellEnd"/>
+      <w:r>
+        <w:t xml:space="preserve"> = cross track error, largest error is about 0.2m</w:t>
       </w:r>
     </w:p>
     <w:p>
@@ -1415,7 +1907,15 @@
         </w:numPr>
       </w:pPr>
       <w:r>
-        <w:t xml:space="preserve">To identify the moment of lane shift from lane to another: If you plot the cte, you will see a sudden jump. First need to convert values to a table </w:t>
+        <w:t xml:space="preserve">To identify the moment of lane shift from lane to another: If you plot the </w:t>
+      </w:r>
+      <w:proofErr w:type="spellStart"/>
+      <w:r>
+        <w:t>cte</w:t>
+      </w:r>
+      <w:proofErr w:type="spellEnd"/>
+      <w:r>
+        <w:t xml:space="preserve">, you will see a sudden jump. First need to convert values to a table </w:t>
       </w:r>
     </w:p>
     <w:p>
@@ -1480,8 +1980,29 @@
           <w:numId w:val="10"/>
         </w:numPr>
       </w:pPr>
-      <w:r>
-        <w:t>car_vx, car_vy, ... : velocities in the vehicle reference frame</w:t>
+      <w:proofErr w:type="spellStart"/>
+      <w:r>
+        <w:t>car_vx</w:t>
+      </w:r>
+      <w:proofErr w:type="spellEnd"/>
+      <w:r>
+        <w:t xml:space="preserve">, </w:t>
+      </w:r>
+      <w:proofErr w:type="spellStart"/>
+      <w:r>
+        <w:t>car_vy</w:t>
+      </w:r>
+      <w:proofErr w:type="spellEnd"/>
+      <w:r>
+        <w:t xml:space="preserve">, </w:t>
+      </w:r>
+      <w:proofErr w:type="gramStart"/>
+      <w:r>
+        <w:t>... :</w:t>
+      </w:r>
+      <w:proofErr w:type="gramEnd"/>
+      <w:r>
+        <w:t xml:space="preserve"> velocities in the vehicle reference frame</w:t>
       </w:r>
     </w:p>
     <w:p>
@@ -1505,7 +2026,6 @@
         </w:numPr>
       </w:pPr>
       <w:r>
-        <w:lastRenderedPageBreak/>
         <w:t>stage: variable used by the state machine for showing warning and disengaging autopilot. for what happens in each stage, please look at the code in synchronous_client.py</w:t>
       </w:r>
     </w:p>
@@ -1553,8 +2073,13 @@
           <w:numId w:val="10"/>
         </w:numPr>
       </w:pPr>
-      <w:r>
-        <w:t>headingerror: angular difference between lane and car</w:t>
+      <w:proofErr w:type="spellStart"/>
+      <w:r>
+        <w:t>headingerror</w:t>
+      </w:r>
+      <w:proofErr w:type="spellEnd"/>
+      <w:r>
+        <w:t>: angular difference between lane and car</w:t>
       </w:r>
     </w:p>
     <w:p>
@@ -1565,8 +2090,13 @@
           <w:numId w:val="10"/>
         </w:numPr>
       </w:pPr>
-      <w:r>
-        <w:t>cte: lateral difference between lane and car</w:t>
+      <w:proofErr w:type="spellStart"/>
+      <w:r>
+        <w:t>cte</w:t>
+      </w:r>
+      <w:proofErr w:type="spellEnd"/>
+      <w:r>
+        <w:t>: lateral difference between lane and car</w:t>
       </w:r>
     </w:p>
     <w:p>
@@ -1589,8 +2119,22 @@
           <w:numId w:val="10"/>
         </w:numPr>
       </w:pPr>
-      <w:r>
-        <w:t>dist_to_car: distance to nearest car in front. if there's no car, defaults to 50</w:t>
+      <w:proofErr w:type="spellStart"/>
+      <w:r>
+        <w:lastRenderedPageBreak/>
+        <w:t>dist_to_car</w:t>
+      </w:r>
+      <w:proofErr w:type="spellEnd"/>
+      <w:r>
+        <w:t xml:space="preserve">: distance to nearest car in front. if </w:t>
+      </w:r>
+      <w:proofErr w:type="gramStart"/>
+      <w:r>
+        <w:t>there's</w:t>
+      </w:r>
+      <w:proofErr w:type="gramEnd"/>
+      <w:r>
+        <w:t xml:space="preserve"> no car, defaults to 50</w:t>
       </w:r>
     </w:p>
     <w:p>
@@ -1601,8 +2145,13 @@
           <w:numId w:val="10"/>
         </w:numPr>
       </w:pPr>
-      <w:r>
-        <w:t>dist_to_walker: distance to nearest pedestrian in front, also defaults to 50</w:t>
+      <w:proofErr w:type="spellStart"/>
+      <w:r>
+        <w:t>dist_to_walker</w:t>
+      </w:r>
+      <w:proofErr w:type="spellEnd"/>
+      <w:r>
+        <w:t>: distance to nearest pedestrian in front, also defaults to 50</w:t>
       </w:r>
     </w:p>
     <w:p>
@@ -1613,8 +2162,21 @@
           <w:numId w:val="10"/>
         </w:numPr>
       </w:pPr>
-      <w:r>
-        <w:t>is_junction: boolean on whether the car is at a junction</w:t>
+      <w:proofErr w:type="spellStart"/>
+      <w:r>
+        <w:t>is_junction</w:t>
+      </w:r>
+      <w:proofErr w:type="spellEnd"/>
+      <w:r>
+        <w:t xml:space="preserve">: </w:t>
+      </w:r>
+      <w:proofErr w:type="spellStart"/>
+      <w:r>
+        <w:t>boolean</w:t>
+      </w:r>
+      <w:proofErr w:type="spellEnd"/>
+      <w:r>
+        <w:t xml:space="preserve"> on whether the car is at a junction</w:t>
       </w:r>
     </w:p>
     <w:p>
@@ -1625,8 +2187,13 @@
           <w:numId w:val="10"/>
         </w:numPr>
       </w:pPr>
-      <w:r>
-        <w:t>land_id: which lane the car is in</w:t>
+      <w:proofErr w:type="spellStart"/>
+      <w:r>
+        <w:t>land_id</w:t>
+      </w:r>
+      <w:proofErr w:type="spellEnd"/>
+      <w:r>
+        <w:t>: which lane the car is in</w:t>
       </w:r>
     </w:p>
     <w:sectPr>

</xml_diff>

<commit_message>
Added instructions to reduce speed on corners
</commit_message>
<xml_diff>
--- a/How to Use CARLA.docx
+++ b/How to Use CARLA.docx
@@ -706,6 +706,48 @@
       </w:r>
       <w:r>
         <w:t>speed</w:t>
+      </w:r>
+    </w:p>
+    <w:p>
+      <w:pPr>
+        <w:pStyle w:val="ListParagraph"/>
+        <w:numPr>
+          <w:ilvl w:val="0"/>
+          <w:numId w:val="1"/>
+        </w:numPr>
+      </w:pPr>
+      <w:r>
+        <w:t xml:space="preserve">To reduce speed on corners: core </w:t>
+      </w:r>
+      <w:r>
+        <w:t>→</w:t>
+      </w:r>
+      <w:r>
+        <w:t xml:space="preserve"> </w:t>
+      </w:r>
+      <w:r>
+        <w:t>custom_behaviour_agent.py</w:t>
+      </w:r>
+      <w:r>
+        <w:t xml:space="preserve"> </w:t>
+      </w:r>
+      <w:r>
+        <w:t>→</w:t>
+      </w:r>
+      <w:r>
+        <w:t xml:space="preserve"> line 89 </w:t>
+      </w:r>
+      <w:r>
+        <w:t>→</w:t>
+      </w:r>
+      <w:r>
+        <w:t xml:space="preserve"> add </w:t>
+      </w:r>
+      <w:r>
+        <w:rPr>
+          <w:rFonts w:ascii="Consolas" w:hAnsi="Consolas"/>
+        </w:rPr>
+        <w:t>* 0.9</w:t>
       </w:r>
     </w:p>
     <w:p/>
@@ -1986,15 +2028,7 @@
       </w:r>
       <w:proofErr w:type="spellEnd"/>
       <w:r>
-        <w:t xml:space="preserve">, </w:t>
-      </w:r>
-      <w:proofErr w:type="spellStart"/>
-      <w:r>
-        <w:t>car_vy</w:t>
-      </w:r>
-      <w:proofErr w:type="spellEnd"/>
-      <w:r>
-        <w:t xml:space="preserve">, </w:t>
+        <w:t xml:space="preserve">, car_vy, </w:t>
       </w:r>
       <w:proofErr w:type="gramStart"/>
       <w:r>

</xml_diff>

<commit_message>
Updated with instructions for changing npc speed
</commit_message>
<xml_diff>
--- a/How to Use CARLA.docx
+++ b/How to Use CARLA.docx
@@ -63,21 +63,31 @@
       <w:r>
         <w:t xml:space="preserve">Type </w:t>
       </w:r>
-      <w:proofErr w:type="spellStart"/>
       <w:r>
         <w:rPr>
           <w:rFonts w:ascii="Consolas" w:eastAsia="Times New Roman" w:hAnsi="Consolas" w:cs="Calibri"/>
           <w:lang w:val="en-US" w:eastAsia="en-CA"/>
         </w:rPr>
-        <w:t>conda</w:t>
-      </w:r>
-      <w:proofErr w:type="spellEnd"/>
+        <w:t>conda env export --no-builds &gt; env_carla99.yml</w:t>
+      </w:r>
+    </w:p>
+    <w:p>
+      <w:pPr>
+        <w:pStyle w:val="ListParagraph"/>
+        <w:numPr>
+          <w:ilvl w:val="0"/>
+          <w:numId w:val="14"/>
+        </w:numPr>
+      </w:pPr>
+      <w:r>
+        <w:t xml:space="preserve">Type </w:t>
+      </w:r>
       <w:r>
         <w:rPr>
           <w:rFonts w:ascii="Consolas" w:eastAsia="Times New Roman" w:hAnsi="Consolas" w:cs="Calibri"/>
           <w:lang w:val="en-US" w:eastAsia="en-CA"/>
         </w:rPr>
-        <w:t xml:space="preserve"> env export --no-builds &gt; env_carla99.yml</w:t>
+        <w:t>conda env create -f env_carla99.yml -n carla99</w:t>
       </w:r>
     </w:p>
     <w:p>
@@ -91,21 +101,137 @@
       <w:r>
         <w:t xml:space="preserve">Type </w:t>
       </w:r>
-      <w:proofErr w:type="spellStart"/>
       <w:r>
         <w:rPr>
           <w:rFonts w:ascii="Consolas" w:eastAsia="Times New Roman" w:hAnsi="Consolas" w:cs="Calibri"/>
           <w:lang w:val="en-US" w:eastAsia="en-CA"/>
         </w:rPr>
-        <w:t>conda</w:t>
-      </w:r>
-      <w:proofErr w:type="spellEnd"/>
+        <w:t>conda activate carla99</w:t>
+      </w:r>
+    </w:p>
+    <w:p>
+      <w:pPr>
+        <w:pStyle w:val="ListParagraph"/>
+        <w:numPr>
+          <w:ilvl w:val="0"/>
+          <w:numId w:val="14"/>
+        </w:numPr>
+      </w:pPr>
+      <w:r>
+        <w:t>Add the following to PYTHONPATH in the system Environment Variables:</w:t>
+      </w:r>
+    </w:p>
+    <w:p>
+      <w:pPr>
+        <w:pStyle w:val="ListParagraph"/>
+        <w:numPr>
+          <w:ilvl w:val="1"/>
+          <w:numId w:val="14"/>
+        </w:numPr>
+      </w:pPr>
+      <w:r>
+        <w:t>D:\Windows\CARLA\CARLA_0.9.</w:t>
+      </w:r>
+      <w:r>
+        <w:t>12</w:t>
+      </w:r>
+      <w:r>
+        <w:t>\PythonAPI\carla\dist\carla-0.9.</w:t>
+      </w:r>
+      <w:r>
+        <w:t>12</w:t>
+      </w:r>
+      <w:r>
+        <w:t>-py3.7-win-amd64.egg</w:t>
+      </w:r>
+    </w:p>
+    <w:p>
+      <w:pPr>
+        <w:pStyle w:val="ListParagraph"/>
+        <w:numPr>
+          <w:ilvl w:val="1"/>
+          <w:numId w:val="14"/>
+        </w:numPr>
+      </w:pPr>
+      <w:r>
+        <w:t>D:\Windows\CARLA\CARLA_0.9.</w:t>
+      </w:r>
+      <w:r>
+        <w:t>12</w:t>
+      </w:r>
+      <w:r>
+        <w:t>\PythonAPI\carla</w:t>
+      </w:r>
+    </w:p>
+    <w:p>
+      <w:pPr>
+        <w:pStyle w:val="ListParagraph"/>
+        <w:numPr>
+          <w:ilvl w:val="1"/>
+          <w:numId w:val="14"/>
+        </w:numPr>
+        <w:spacing w:after="0" w:line="240" w:lineRule="auto"/>
+        <w:ind w:left="1434" w:hanging="357"/>
+        <w:rPr>
+          <w:u w:val="single"/>
+        </w:rPr>
+      </w:pPr>
+      <w:r>
+        <w:t>D:\Windows\CARLA\CARLA_0.9.</w:t>
+      </w:r>
+      <w:r>
+        <w:t>12</w:t>
+      </w:r>
+      <w:r>
+        <w:t>\PythonAPI</w:t>
+      </w:r>
+    </w:p>
+    <w:p>
+      <w:pPr>
+        <w:spacing w:after="0" w:line="240" w:lineRule="auto"/>
+        <w:rPr>
+          <w:u w:val="single"/>
+        </w:rPr>
+      </w:pPr>
+      <w:r>
+        <w:rPr>
+          <w:u w:val="single"/>
+        </w:rPr>
+        <w:t>To run:</w:t>
+      </w:r>
+    </w:p>
+    <w:p>
+      <w:pPr>
+        <w:pStyle w:val="ListParagraph"/>
+        <w:numPr>
+          <w:ilvl w:val="0"/>
+          <w:numId w:val="14"/>
+        </w:numPr>
+      </w:pPr>
+      <w:r>
+        <w:t>Start the server by running CarlaUE4.exe</w:t>
+      </w:r>
+    </w:p>
+    <w:p>
+      <w:pPr>
+        <w:pStyle w:val="ListParagraph"/>
+        <w:numPr>
+          <w:ilvl w:val="0"/>
+          <w:numId w:val="14"/>
+        </w:numPr>
+      </w:pPr>
+      <w:r>
+        <w:t>To change Town: n</w:t>
+      </w:r>
+      <w:r>
+        <w:t>avigate to ~PythonAPI\util and type p</w:t>
+      </w:r>
       <w:r>
         <w:rPr>
           <w:rFonts w:ascii="Consolas" w:eastAsia="Times New Roman" w:hAnsi="Consolas" w:cs="Calibri"/>
           <w:lang w:val="en-US" w:eastAsia="en-CA"/>
         </w:rPr>
-        <w:t xml:space="preserve"> env create -f env_carla99.yml -n carla99</w:t>
+        <w:t>ython config.py -m Town04</w:t>
       </w:r>
     </w:p>
     <w:p>
@@ -117,23 +243,61 @@
         </w:numPr>
       </w:pPr>
       <w:r>
-        <w:t xml:space="preserve">Type </w:t>
-      </w:r>
-      <w:proofErr w:type="spellStart"/>
+        <w:t xml:space="preserve">Navigate to ~carla-takeover-client-main and type </w:t>
+      </w:r>
       <w:r>
         <w:rPr>
           <w:rFonts w:ascii="Consolas" w:eastAsia="Times New Roman" w:hAnsi="Consolas" w:cs="Calibri"/>
           <w:lang w:val="en-US" w:eastAsia="en-CA"/>
         </w:rPr>
-        <w:t>conda</w:t>
-      </w:r>
-      <w:proofErr w:type="spellEnd"/>
+        <w:t>python spawn_locations.py</w:t>
+      </w:r>
+    </w:p>
+    <w:p>
+      <w:pPr>
+        <w:pStyle w:val="ListParagraph"/>
+        <w:numPr>
+          <w:ilvl w:val="0"/>
+          <w:numId w:val="14"/>
+        </w:numPr>
+      </w:pPr>
+      <w:r>
+        <w:t xml:space="preserve">Type </w:t>
+      </w:r>
       <w:r>
         <w:rPr>
           <w:rFonts w:ascii="Consolas" w:eastAsia="Times New Roman" w:hAnsi="Consolas" w:cs="Calibri"/>
           <w:lang w:val="en-US" w:eastAsia="en-CA"/>
         </w:rPr>
-        <w:t xml:space="preserve"> activate carla99</w:t>
+        <w:t>python synchronous_client.py -sp test5.json</w:t>
+      </w:r>
+      <w:r>
+        <w:rPr>
+          <w:rFonts w:ascii="Consolas" w:eastAsia="Times New Roman" w:hAnsi="Consolas" w:cs="Calibri"/>
+          <w:lang w:val="en-US" w:eastAsia="en-CA"/>
+        </w:rPr>
+        <w:t xml:space="preserve"> -s</w:t>
+      </w:r>
+      <w:r>
+        <w:rPr>
+          <w:rFonts w:ascii="Consolas" w:eastAsia="Times New Roman" w:hAnsi="Consolas" w:cs="Calibri"/>
+          <w:lang w:val="en-US" w:eastAsia="en-CA"/>
+        </w:rPr>
+        <w:t xml:space="preserve">c </w:t>
+      </w:r>
+      <w:r>
+        <w:rPr>
+          <w:rFonts w:ascii="Consolas" w:eastAsia="Times New Roman" w:hAnsi="Consolas" w:cs="Calibri"/>
+          <w:lang w:val="en-US" w:eastAsia="en-CA"/>
+        </w:rPr>
+        <w:t>scenario_configs/bike.json</w:t>
+      </w:r>
+      <w:r>
+        <w:rPr>
+          <w:rFonts w:ascii="Consolas" w:eastAsia="Times New Roman" w:hAnsi="Consolas" w:cs="Calibri"/>
+          <w:lang w:val="en-US" w:eastAsia="en-CA"/>
+        </w:rPr>
+        <w:t xml:space="preserve"> -r True</w:t>
       </w:r>
     </w:p>
     <w:p>
@@ -145,113 +309,88 @@
         </w:numPr>
       </w:pPr>
       <w:r>
-        <w:t>Add the following to PYTHONPATH in the system Environment Variables:</w:t>
-      </w:r>
-    </w:p>
-    <w:p>
-      <w:pPr>
-        <w:pStyle w:val="ListParagraph"/>
-        <w:numPr>
-          <w:ilvl w:val="1"/>
-          <w:numId w:val="14"/>
-        </w:numPr>
-      </w:pPr>
-      <w:r>
-        <w:t>D:\Windows\CARLA\CARLA_0.9.9\PythonAPI\carla\dist\carla-0.9.9-py3.7-win-amd64.egg</w:t>
-      </w:r>
-    </w:p>
-    <w:p>
-      <w:pPr>
-        <w:pStyle w:val="ListParagraph"/>
-        <w:numPr>
-          <w:ilvl w:val="1"/>
-          <w:numId w:val="14"/>
-        </w:numPr>
-      </w:pPr>
-      <w:r>
-        <w:t>D:\Windows\CARLA\CARLA_0.9.9\PythonAPI\carla</w:t>
-      </w:r>
-    </w:p>
-    <w:p>
-      <w:pPr>
-        <w:pStyle w:val="ListParagraph"/>
-        <w:numPr>
-          <w:ilvl w:val="1"/>
-          <w:numId w:val="14"/>
-        </w:numPr>
-        <w:spacing w:after="0" w:line="240" w:lineRule="auto"/>
-        <w:ind w:left="1434" w:hanging="357"/>
-        <w:rPr>
-          <w:u w:val="single"/>
-        </w:rPr>
-      </w:pPr>
-      <w:r>
-        <w:t>D:\Windows\CARLA\CARLA_0.9.9\PythonAPI</w:t>
-      </w:r>
-    </w:p>
-    <w:p>
-      <w:pPr>
-        <w:spacing w:after="0" w:line="240" w:lineRule="auto"/>
-        <w:rPr>
-          <w:u w:val="single"/>
-        </w:rPr>
-      </w:pPr>
-      <w:r>
-        <w:rPr>
-          <w:u w:val="single"/>
-        </w:rPr>
-        <w:t>To run:</w:t>
-      </w:r>
-    </w:p>
-    <w:p>
-      <w:pPr>
-        <w:pStyle w:val="ListParagraph"/>
-        <w:numPr>
-          <w:ilvl w:val="0"/>
-          <w:numId w:val="14"/>
-        </w:numPr>
-      </w:pPr>
-      <w:r>
-        <w:t>Start the server by running CarlaUE4.exe</w:t>
-      </w:r>
-    </w:p>
-    <w:p>
-      <w:pPr>
-        <w:pStyle w:val="ListParagraph"/>
-        <w:numPr>
-          <w:ilvl w:val="0"/>
-          <w:numId w:val="14"/>
-        </w:numPr>
-      </w:pPr>
-      <w:r>
-        <w:t>To change Town: n</w:t>
-      </w:r>
-      <w:r>
-        <w:t>avigate to ~</w:t>
-      </w:r>
-      <w:proofErr w:type="spellStart"/>
-      <w:r>
-        <w:t>PythonAPI</w:t>
-      </w:r>
-      <w:proofErr w:type="spellEnd"/>
-      <w:r>
-        <w:t>\util and type p</w:t>
-      </w:r>
-      <w:proofErr w:type="spellStart"/>
+        <w:t xml:space="preserve">Type </w:t>
+      </w:r>
       <w:r>
         <w:rPr>
           <w:rFonts w:ascii="Consolas" w:eastAsia="Times New Roman" w:hAnsi="Consolas" w:cs="Calibri"/>
           <w:lang w:val="en-US" w:eastAsia="en-CA"/>
         </w:rPr>
-        <w:t>ython</w:t>
-      </w:r>
-      <w:proofErr w:type="spellEnd"/>
+        <w:t>python npc_manager.py -sp test5.json</w:t>
+      </w:r>
+    </w:p>
+    <w:p>
+      <w:pPr>
+        <w:rPr>
+          <w:b/>
+          <w:bCs/>
+        </w:rPr>
+      </w:pPr>
+    </w:p>
+    <w:p>
+      <w:pPr>
+        <w:rPr>
+          <w:b/>
+          <w:bCs/>
+        </w:rPr>
+      </w:pPr>
+      <w:r>
+        <w:rPr>
+          <w:b/>
+          <w:bCs/>
+        </w:rPr>
+        <w:t>Linux</w:t>
+      </w:r>
+    </w:p>
+    <w:p>
+      <w:pPr>
+        <w:pStyle w:val="ListParagraph"/>
+        <w:numPr>
+          <w:ilvl w:val="0"/>
+          <w:numId w:val="12"/>
+        </w:numPr>
+        <w:spacing w:after="0" w:line="240" w:lineRule="auto"/>
+        <w:textAlignment w:val="center"/>
+        <w:rPr>
+          <w:rFonts w:ascii="Calibri" w:eastAsia="Times New Roman" w:hAnsi="Calibri" w:cs="Calibri"/>
+          <w:lang w:val="en-US" w:eastAsia="en-CA"/>
+        </w:rPr>
+      </w:pPr>
+      <w:r>
+        <w:rPr>
+          <w:rFonts w:eastAsia="Times New Roman" w:cs="Calibri"/>
+          <w:lang w:val="en-US" w:eastAsia="en-CA"/>
+        </w:rPr>
+        <w:t>Run anaconda3 as admin</w:t>
+      </w:r>
+    </w:p>
+    <w:p>
+      <w:pPr>
+        <w:pStyle w:val="ListParagraph"/>
+        <w:numPr>
+          <w:ilvl w:val="0"/>
+          <w:numId w:val="12"/>
+        </w:numPr>
+        <w:spacing w:after="0" w:line="240" w:lineRule="auto"/>
+        <w:textAlignment w:val="center"/>
+        <w:rPr>
+          <w:rFonts w:ascii="Calibri" w:eastAsia="Times New Roman" w:hAnsi="Calibri" w:cs="Calibri"/>
+          <w:lang w:val="en-US" w:eastAsia="en-CA"/>
+        </w:rPr>
+      </w:pPr>
+      <w:r>
+        <w:rPr>
+          <w:rFonts w:eastAsia="Times New Roman" w:cs="Calibri"/>
+          <w:lang w:val="en-US" w:eastAsia="en-CA"/>
+        </w:rPr>
+        <w:t xml:space="preserve">Type </w:t>
+      </w:r>
       <w:r>
         <w:rPr>
           <w:rFonts w:ascii="Consolas" w:eastAsia="Times New Roman" w:hAnsi="Consolas" w:cs="Calibri"/>
           <w:lang w:val="en-US" w:eastAsia="en-CA"/>
         </w:rPr>
-        <w:t xml:space="preserve"> config.py -m Town04</w:t>
+        <w:t>conda env export --no-builds &gt; env_carla99.yml</w:t>
       </w:r>
     </w:p>
     <w:p>
@@ -259,26 +398,43 @@
         <w:pStyle w:val="ListParagraph"/>
         <w:numPr>
           <w:ilvl w:val="0"/>
-          <w:numId w:val="14"/>
-        </w:numPr>
-      </w:pPr>
-      <w:r>
-        <w:t>Navigate to ~</w:t>
-      </w:r>
-      <w:proofErr w:type="spellStart"/>
-      <w:r>
-        <w:t>carla</w:t>
-      </w:r>
-      <w:proofErr w:type="spellEnd"/>
-      <w:r>
-        <w:t xml:space="preserve">-takeover-client-main and type </w:t>
+          <w:numId w:val="12"/>
+        </w:numPr>
+        <w:spacing w:after="0" w:line="240" w:lineRule="auto"/>
+        <w:textAlignment w:val="center"/>
+        <w:rPr>
+          <w:rFonts w:ascii="Calibri" w:eastAsia="Times New Roman" w:hAnsi="Calibri" w:cs="Calibri"/>
+          <w:lang w:val="en-US" w:eastAsia="en-CA"/>
+        </w:rPr>
+      </w:pPr>
+      <w:r>
+        <w:rPr>
+          <w:rFonts w:eastAsia="Times New Roman" w:cs="Calibri"/>
+          <w:lang w:val="en-US" w:eastAsia="en-CA"/>
+        </w:rPr>
+        <w:t xml:space="preserve">Type </w:t>
       </w:r>
       <w:r>
         <w:rPr>
           <w:rFonts w:ascii="Consolas" w:eastAsia="Times New Roman" w:hAnsi="Consolas" w:cs="Calibri"/>
           <w:lang w:val="en-US" w:eastAsia="en-CA"/>
         </w:rPr>
-        <w:t>python spawn_locations.py</w:t>
+        <w:t>conda env create -f env_carla99.yml -n carla99</w:t>
+      </w:r>
+    </w:p>
+    <w:p>
+      <w:pPr>
+        <w:spacing w:after="0" w:line="240" w:lineRule="auto"/>
+        <w:textAlignment w:val="center"/>
+        <w:rPr>
+          <w:u w:val="single"/>
+        </w:rPr>
+      </w:pPr>
+      <w:r>
+        <w:rPr>
+          <w:u w:val="single"/>
+        </w:rPr>
+        <w:t>To run:</w:t>
       </w:r>
     </w:p>
     <w:p>
@@ -286,96 +442,65 @@
         <w:pStyle w:val="ListParagraph"/>
         <w:numPr>
           <w:ilvl w:val="0"/>
-          <w:numId w:val="14"/>
-        </w:numPr>
-      </w:pPr>
-      <w:r>
-        <w:t xml:space="preserve">Type </w:t>
-      </w:r>
+          <w:numId w:val="12"/>
+        </w:numPr>
+        <w:spacing w:after="0" w:line="240" w:lineRule="auto"/>
+        <w:textAlignment w:val="center"/>
+      </w:pPr>
       <w:r>
         <w:rPr>
           <w:rFonts w:ascii="Consolas" w:eastAsia="Times New Roman" w:hAnsi="Consolas" w:cs="Calibri"/>
           <w:lang w:val="en-US" w:eastAsia="en-CA"/>
         </w:rPr>
-        <w:t>python synchronous_client.py -</w:t>
-      </w:r>
-      <w:proofErr w:type="spellStart"/>
+        <w:t>Type conda activate carla99</w:t>
+      </w:r>
+    </w:p>
+    <w:p>
+      <w:pPr>
+        <w:pStyle w:val="ListParagraph"/>
+        <w:numPr>
+          <w:ilvl w:val="0"/>
+          <w:numId w:val="12"/>
+        </w:numPr>
+        <w:spacing w:after="0" w:line="240" w:lineRule="auto"/>
+        <w:textAlignment w:val="center"/>
+        <w:rPr>
+          <w:rFonts w:ascii="Calibri" w:eastAsia="Times New Roman" w:hAnsi="Calibri" w:cs="Calibri"/>
+          <w:lang w:val="en-US" w:eastAsia="en-CA"/>
+        </w:rPr>
+      </w:pPr>
+      <w:r>
+        <w:rPr>
+          <w:rFonts w:eastAsia="Times New Roman" w:cs="Calibri"/>
+          <w:lang w:val="en-US" w:eastAsia="en-CA"/>
+        </w:rPr>
+        <w:t xml:space="preserve">Type </w:t>
+      </w:r>
       <w:r>
         <w:rPr>
           <w:rFonts w:ascii="Consolas" w:eastAsia="Times New Roman" w:hAnsi="Consolas" w:cs="Calibri"/>
           <w:lang w:val="en-US" w:eastAsia="en-CA"/>
         </w:rPr>
-        <w:t>sp</w:t>
-      </w:r>
-      <w:proofErr w:type="spellEnd"/>
+        <w:t>export PYTHONPATH=/media/homlabadmin/CE3A4C113A4BF4CD/Ubuntu/CARLA/CARLA_0.9.</w:t>
+      </w:r>
       <w:r>
         <w:rPr>
           <w:rFonts w:ascii="Consolas" w:eastAsia="Times New Roman" w:hAnsi="Consolas" w:cs="Calibri"/>
           <w:lang w:val="en-US" w:eastAsia="en-CA"/>
         </w:rPr>
-        <w:t xml:space="preserve"> test5.json</w:t>
+        <w:t>12</w:t>
       </w:r>
       <w:r>
         <w:rPr>
           <w:rFonts w:ascii="Consolas" w:eastAsia="Times New Roman" w:hAnsi="Consolas" w:cs="Calibri"/>
           <w:lang w:val="en-US" w:eastAsia="en-CA"/>
         </w:rPr>
-        <w:t xml:space="preserve"> -</w:t>
-      </w:r>
-      <w:proofErr w:type="spellStart"/>
-      <w:r>
-        <w:rPr>
-          <w:rFonts w:ascii="Consolas" w:eastAsia="Times New Roman" w:hAnsi="Consolas" w:cs="Calibri"/>
-          <w:lang w:val="en-US" w:eastAsia="en-CA"/>
-        </w:rPr>
-        <w:t>s</w:t>
-      </w:r>
-      <w:r>
-        <w:rPr>
-          <w:rFonts w:ascii="Consolas" w:eastAsia="Times New Roman" w:hAnsi="Consolas" w:cs="Calibri"/>
-          <w:lang w:val="en-US" w:eastAsia="en-CA"/>
-        </w:rPr>
-        <w:t>c</w:t>
-      </w:r>
-      <w:proofErr w:type="spellEnd"/>
-      <w:r>
-        <w:rPr>
-          <w:rFonts w:ascii="Consolas" w:eastAsia="Times New Roman" w:hAnsi="Consolas" w:cs="Calibri"/>
-          <w:lang w:val="en-US" w:eastAsia="en-CA"/>
-        </w:rPr>
-        <w:t xml:space="preserve"> </w:t>
-      </w:r>
-      <w:proofErr w:type="spellStart"/>
-      <w:r>
-        <w:rPr>
-          <w:rFonts w:ascii="Consolas" w:eastAsia="Times New Roman" w:hAnsi="Consolas" w:cs="Calibri"/>
-          <w:lang w:val="en-US" w:eastAsia="en-CA"/>
-        </w:rPr>
-        <w:t>scenario_configs</w:t>
-      </w:r>
-      <w:proofErr w:type="spellEnd"/>
-      <w:r>
-        <w:rPr>
-          <w:rFonts w:ascii="Consolas" w:eastAsia="Times New Roman" w:hAnsi="Consolas" w:cs="Calibri"/>
-          <w:lang w:val="en-US" w:eastAsia="en-CA"/>
-        </w:rPr>
-        <w:t>/</w:t>
-      </w:r>
-      <w:proofErr w:type="spellStart"/>
-      <w:r>
-        <w:rPr>
-          <w:rFonts w:ascii="Consolas" w:eastAsia="Times New Roman" w:hAnsi="Consolas" w:cs="Calibri"/>
-          <w:lang w:val="en-US" w:eastAsia="en-CA"/>
-        </w:rPr>
-        <w:t>bike.json</w:t>
-      </w:r>
-      <w:proofErr w:type="spellEnd"/>
-      <w:r>
-        <w:rPr>
-          <w:rFonts w:ascii="Consolas" w:eastAsia="Times New Roman" w:hAnsi="Consolas" w:cs="Calibri"/>
-          <w:lang w:val="en-US" w:eastAsia="en-CA"/>
-        </w:rPr>
-        <w:t xml:space="preserve"> -r True</w:t>
+        <w:t>/PythonAPI/carla</w:t>
+      </w:r>
+    </w:p>
+    <w:p>
+      <w:r>
+        <w:t>Launch CARLA server first (CarlaUE4.sh) and then run launch_client.py. Server needs to run before the client</w:t>
       </w:r>
     </w:p>
     <w:p>
@@ -383,57 +508,238 @@
         <w:pStyle w:val="ListParagraph"/>
         <w:numPr>
           <w:ilvl w:val="0"/>
-          <w:numId w:val="14"/>
-        </w:numPr>
-      </w:pPr>
-      <w:r>
-        <w:t xml:space="preserve">Type </w:t>
-      </w:r>
-      <w:r>
-        <w:rPr>
-          <w:rFonts w:ascii="Consolas" w:eastAsia="Times New Roman" w:hAnsi="Consolas" w:cs="Calibri"/>
-          <w:lang w:val="en-US" w:eastAsia="en-CA"/>
-        </w:rPr>
-        <w:t>python npc_manager.py -</w:t>
-      </w:r>
-      <w:proofErr w:type="spellStart"/>
-      <w:r>
-        <w:rPr>
-          <w:rFonts w:ascii="Consolas" w:eastAsia="Times New Roman" w:hAnsi="Consolas" w:cs="Calibri"/>
-          <w:lang w:val="en-US" w:eastAsia="en-CA"/>
-        </w:rPr>
-        <w:t>sp</w:t>
-      </w:r>
-      <w:proofErr w:type="spellEnd"/>
-      <w:r>
-        <w:rPr>
-          <w:rFonts w:ascii="Consolas" w:eastAsia="Times New Roman" w:hAnsi="Consolas" w:cs="Calibri"/>
-          <w:lang w:val="en-US" w:eastAsia="en-CA"/>
-        </w:rPr>
-        <w:t xml:space="preserve"> test5.json</w:t>
-      </w:r>
-    </w:p>
-    <w:p>
-      <w:pPr>
+          <w:numId w:val="1"/>
+        </w:numPr>
+      </w:pPr>
+      <w:r>
+        <w:t xml:space="preserve">Don't need the 'record', otherwise it will record every time </w:t>
+      </w:r>
+    </w:p>
+    <w:p/>
+    <w:p>
+      <w:r>
+        <w:t xml:space="preserve">Note: </w:t>
+      </w:r>
+    </w:p>
+    <w:p>
+      <w:pPr>
+        <w:pStyle w:val="ListParagraph"/>
+        <w:numPr>
+          <w:ilvl w:val="0"/>
+          <w:numId w:val="1"/>
+        </w:numPr>
+      </w:pPr>
+      <w:r>
+        <w:t>Agent files</w:t>
+      </w:r>
+      <w:r>
+        <w:t xml:space="preserve"> (basic_agent.py, behavior_agent.py, behavior_types.py, controller.py)</w:t>
+      </w:r>
+      <w:r>
+        <w:t xml:space="preserve"> in the core folder are from the </w:t>
+      </w:r>
+      <w:r>
+        <w:t>source files. They are modified to increase the speed and make the agent go to the destination.</w:t>
+      </w:r>
+    </w:p>
+    <w:p>
+      <w:pPr>
+        <w:pStyle w:val="ListParagraph"/>
+        <w:numPr>
+          <w:ilvl w:val="0"/>
+          <w:numId w:val="1"/>
+        </w:numPr>
+      </w:pPr>
+      <w:r>
+        <w:t xml:space="preserve">Npc speed can be changed in the </w:t>
+      </w:r>
+      <w:r>
+        <w:rPr>
+          <w:rFonts w:cstheme="minorHAnsi"/>
+        </w:rPr>
+        <w:t>npc_manager.py</w:t>
+      </w:r>
+      <w:r>
+        <w:t xml:space="preserve"> line 13</w:t>
+      </w:r>
+      <w:r>
+        <w:t xml:space="preserve">. Higher value indicates </w:t>
+      </w:r>
+      <w:r>
+        <w:rPr>
+          <w:i/>
+          <w:iCs/>
+        </w:rPr>
+        <w:t xml:space="preserve">slower </w:t>
+      </w:r>
+      <w:r>
+        <w:t>speed</w:t>
+      </w:r>
+    </w:p>
+    <w:p/>
+    <w:p>
+      <w:r>
         <w:rPr>
           <w:b/>
           <w:bCs/>
         </w:rPr>
-      </w:pPr>
-    </w:p>
-    <w:p>
-      <w:pPr>
+        <w:lastRenderedPageBreak/>
+        <w:t>To use a different Town (Linux):</w:t>
+      </w:r>
+      <w:r>
+        <w:t xml:space="preserve"> </w:t>
+      </w:r>
+    </w:p>
+    <w:p>
+      <w:pPr>
+        <w:pStyle w:val="ListParagraph"/>
+        <w:numPr>
+          <w:ilvl w:val="0"/>
+          <w:numId w:val="11"/>
+        </w:numPr>
+      </w:pPr>
+      <w:r>
+        <w:t xml:space="preserve">Note: recorder-client-master folder needs to be outside (not in CARLA folder). setup_server.sh is going to look for the CARLA folder in a specific way, needs to be outside for it to work </w:t>
+      </w:r>
+    </w:p>
+    <w:p>
+      <w:pPr>
+        <w:pStyle w:val="ListParagraph"/>
+        <w:numPr>
+          <w:ilvl w:val="0"/>
+          <w:numId w:val="11"/>
+        </w:numPr>
+      </w:pPr>
+      <w:r>
+        <w:t xml:space="preserve">Close CARLA server </w:t>
+      </w:r>
+    </w:p>
+    <w:p>
+      <w:pPr>
+        <w:pStyle w:val="ListParagraph"/>
+        <w:numPr>
+          <w:ilvl w:val="0"/>
+          <w:numId w:val="4"/>
+        </w:numPr>
+      </w:pPr>
+      <w:r>
+        <w:t>Need to change path in setup_server.sh: go to “carlaPath” line3 → (open a Terminal → type pwd) → copy the path of the CARLA folder e.g. "/media/homlabadmin/CE3A4C113A4BF4CD/Ubuntu/CARLA/CARLA_0.9.</w:t>
+      </w:r>
+      <w:r>
+        <w:t>12</w:t>
+      </w:r>
+      <w:r>
+        <w:t xml:space="preserve">" → Save → in Terminal, type </w:t>
+      </w:r>
+      <w:r>
+        <w:rPr>
+          <w:rFonts w:ascii="Consolas" w:hAnsi="Consolas"/>
+        </w:rPr>
+        <w:t>./setup_server.sh -m Town04</w:t>
+      </w:r>
+      <w:r>
+        <w:t xml:space="preserve"> to launch the server</w:t>
+      </w:r>
+    </w:p>
+    <w:p>
+      <w:pPr>
+        <w:pStyle w:val="ListParagraph"/>
+        <w:numPr>
+          <w:ilvl w:val="0"/>
+          <w:numId w:val="4"/>
+        </w:numPr>
+      </w:pPr>
+      <w:r>
+        <w:t>The configuration file and scenario are designed for Town03, but you can generate new scenarios for Town04</w:t>
+      </w:r>
+    </w:p>
+    <w:p>
+      <w:pPr>
+        <w:pStyle w:val="ListParagraph"/>
+        <w:numPr>
+          <w:ilvl w:val="1"/>
+          <w:numId w:val="4"/>
+        </w:numPr>
+      </w:pPr>
+      <w:r>
+        <w:t xml:space="preserve">Have to change spawn points because spawn points are for Town03: server should be open in Town04 → green/red dots show where the npc will be spawning → type </w:t>
+      </w:r>
+      <w:r>
+        <w:rPr>
+          <w:rFonts w:ascii="Consolas" w:hAnsi="Consolas"/>
+        </w:rPr>
+        <w:t>python spawn_locations.py</w:t>
+      </w:r>
+      <w:r>
+        <w:t xml:space="preserve"> → open launch_client.sh → go to spawn_config line → when you ran spawn_locations.py you generated a new test3.json. Need to change path to that file by deleting “spawn_configs” → Open Terminal, type </w:t>
+      </w:r>
+      <w:r>
+        <w:rPr>
+          <w:rFonts w:ascii="Consolas" w:hAnsi="Consolas"/>
+        </w:rPr>
+        <w:t>./setup_server.sh -m Town04</w:t>
+      </w:r>
+      <w:r>
+        <w:t xml:space="preserve"> → type </w:t>
+      </w:r>
+      <w:r>
+        <w:rPr>
+          <w:rFonts w:ascii="Consolas" w:hAnsi="Consolas"/>
+        </w:rPr>
+        <w:t>./launch_client.sh -npc</w:t>
+      </w:r>
+      <w:r>
+        <w:t xml:space="preserve"> → </w:t>
+      </w:r>
+    </w:p>
+    <w:p>
+      <w:pPr>
+        <w:pStyle w:val="ListParagraph"/>
+        <w:numPr>
+          <w:ilvl w:val="1"/>
+          <w:numId w:val="4"/>
+        </w:numPr>
+      </w:pPr>
+      <w:r>
+        <w:t>To close npc: press enter in the Terminal</w:t>
+      </w:r>
+    </w:p>
+    <w:p>
+      <w:pPr>
+        <w:pStyle w:val="ListParagraph"/>
+        <w:numPr>
+          <w:ilvl w:val="1"/>
+          <w:numId w:val="4"/>
+        </w:numPr>
+      </w:pPr>
+      <w:r>
+        <w:t>Note: Bike crossing scenario would not work here because it was created for Town03</w:t>
+      </w:r>
+    </w:p>
+    <w:p/>
+    <w:p>
+      <w:r>
         <w:rPr>
           <w:b/>
           <w:bCs/>
         </w:rPr>
-      </w:pPr>
+        <w:t>To close client:</w:t>
+      </w:r>
+      <w:r>
+        <w:t xml:space="preserve"> close the Terminal</w:t>
+      </w:r>
+    </w:p>
+    <w:p/>
+    <w:p>
       <w:r>
         <w:rPr>
           <w:b/>
           <w:bCs/>
         </w:rPr>
-        <w:t>Linux</w:t>
+        <w:t>To change scenarios:</w:t>
+      </w:r>
+      <w:r>
+        <w:t xml:space="preserve"> </w:t>
       </w:r>
     </w:p>
     <w:p>
@@ -441,21 +747,11 @@
         <w:pStyle w:val="ListParagraph"/>
         <w:numPr>
           <w:ilvl w:val="0"/>
-          <w:numId w:val="12"/>
-        </w:numPr>
-        <w:spacing w:after="0" w:line="240" w:lineRule="auto"/>
-        <w:textAlignment w:val="center"/>
-        <w:rPr>
-          <w:rFonts w:ascii="Calibri" w:eastAsia="Times New Roman" w:hAnsi="Calibri" w:cs="Calibri"/>
-          <w:lang w:val="en-US" w:eastAsia="en-CA"/>
-        </w:rPr>
-      </w:pPr>
-      <w:r>
-        <w:rPr>
-          <w:rFonts w:eastAsia="Times New Roman" w:cs="Calibri"/>
-          <w:lang w:val="en-US" w:eastAsia="en-CA"/>
-        </w:rPr>
-        <w:t>Run anaconda3 as admin</w:t>
+          <w:numId w:val="5"/>
+        </w:numPr>
+      </w:pPr>
+      <w:r>
+        <w:t>Open scenario_configs folder → open bike.json - configurations for scenario → "dist" 1 and 2 are trigger distances. If 150m away, it will start giving the alarm. If 50m away, it will take you off Autopilot and brake the car.</w:t>
       </w:r>
     </w:p>
     <w:p>
@@ -463,291 +759,71 @@
         <w:pStyle w:val="ListParagraph"/>
         <w:numPr>
           <w:ilvl w:val="0"/>
-          <w:numId w:val="12"/>
-        </w:numPr>
-        <w:spacing w:after="0" w:line="240" w:lineRule="auto"/>
-        <w:textAlignment w:val="center"/>
-        <w:rPr>
-          <w:rFonts w:ascii="Calibri" w:eastAsia="Times New Roman" w:hAnsi="Calibri" w:cs="Calibri"/>
-          <w:lang w:val="en-US" w:eastAsia="en-CA"/>
-        </w:rPr>
-      </w:pPr>
-      <w:r>
-        <w:rPr>
-          <w:rFonts w:eastAsia="Times New Roman" w:cs="Calibri"/>
-          <w:lang w:val="en-US" w:eastAsia="en-CA"/>
-        </w:rPr>
-        <w:t xml:space="preserve">Type </w:t>
-      </w:r>
-      <w:proofErr w:type="spellStart"/>
-      <w:r>
-        <w:rPr>
-          <w:rFonts w:ascii="Consolas" w:eastAsia="Times New Roman" w:hAnsi="Consolas" w:cs="Calibri"/>
-          <w:lang w:val="en-US" w:eastAsia="en-CA"/>
-        </w:rPr>
-        <w:t>conda</w:t>
-      </w:r>
-      <w:proofErr w:type="spellEnd"/>
-      <w:r>
-        <w:rPr>
-          <w:rFonts w:ascii="Consolas" w:eastAsia="Times New Roman" w:hAnsi="Consolas" w:cs="Calibri"/>
-          <w:lang w:val="en-US" w:eastAsia="en-CA"/>
-        </w:rPr>
-        <w:t xml:space="preserve"> env export --no-builds &gt; env_carla99.yml</w:t>
-      </w:r>
-    </w:p>
-    <w:p>
-      <w:pPr>
-        <w:pStyle w:val="ListParagraph"/>
-        <w:numPr>
-          <w:ilvl w:val="0"/>
-          <w:numId w:val="12"/>
-        </w:numPr>
-        <w:spacing w:after="0" w:line="240" w:lineRule="auto"/>
-        <w:textAlignment w:val="center"/>
-        <w:rPr>
-          <w:rFonts w:ascii="Calibri" w:eastAsia="Times New Roman" w:hAnsi="Calibri" w:cs="Calibri"/>
-          <w:lang w:val="en-US" w:eastAsia="en-CA"/>
-        </w:rPr>
-      </w:pPr>
-      <w:r>
-        <w:rPr>
-          <w:rFonts w:eastAsia="Times New Roman" w:cs="Calibri"/>
-          <w:lang w:val="en-US" w:eastAsia="en-CA"/>
-        </w:rPr>
-        <w:t xml:space="preserve">Type </w:t>
-      </w:r>
-      <w:proofErr w:type="spellStart"/>
-      <w:r>
-        <w:rPr>
-          <w:rFonts w:ascii="Consolas" w:eastAsia="Times New Roman" w:hAnsi="Consolas" w:cs="Calibri"/>
-          <w:lang w:val="en-US" w:eastAsia="en-CA"/>
-        </w:rPr>
-        <w:t>conda</w:t>
-      </w:r>
-      <w:proofErr w:type="spellEnd"/>
-      <w:r>
-        <w:rPr>
-          <w:rFonts w:ascii="Consolas" w:eastAsia="Times New Roman" w:hAnsi="Consolas" w:cs="Calibri"/>
-          <w:lang w:val="en-US" w:eastAsia="en-CA"/>
-        </w:rPr>
-        <w:t xml:space="preserve"> env create -f env_carla99.yml -n carla99</w:t>
-      </w:r>
-    </w:p>
-    <w:p>
-      <w:pPr>
-        <w:spacing w:after="0" w:line="240" w:lineRule="auto"/>
-        <w:textAlignment w:val="center"/>
-        <w:rPr>
-          <w:u w:val="single"/>
-        </w:rPr>
-      </w:pPr>
-      <w:r>
-        <w:rPr>
-          <w:u w:val="single"/>
-        </w:rPr>
-        <w:t>To run:</w:t>
-      </w:r>
-    </w:p>
-    <w:p>
-      <w:pPr>
-        <w:pStyle w:val="ListParagraph"/>
-        <w:numPr>
-          <w:ilvl w:val="0"/>
-          <w:numId w:val="12"/>
-        </w:numPr>
-        <w:spacing w:after="0" w:line="240" w:lineRule="auto"/>
-        <w:textAlignment w:val="center"/>
-      </w:pPr>
-      <w:r>
-        <w:rPr>
-          <w:rFonts w:ascii="Consolas" w:eastAsia="Times New Roman" w:hAnsi="Consolas" w:cs="Calibri"/>
-          <w:lang w:val="en-US" w:eastAsia="en-CA"/>
-        </w:rPr>
-        <w:t xml:space="preserve">Type </w:t>
-      </w:r>
-      <w:proofErr w:type="spellStart"/>
-      <w:r>
-        <w:rPr>
-          <w:rFonts w:ascii="Consolas" w:eastAsia="Times New Roman" w:hAnsi="Consolas" w:cs="Calibri"/>
-          <w:lang w:val="en-US" w:eastAsia="en-CA"/>
-        </w:rPr>
-        <w:t>conda</w:t>
-      </w:r>
-      <w:proofErr w:type="spellEnd"/>
-      <w:r>
-        <w:rPr>
-          <w:rFonts w:ascii="Consolas" w:eastAsia="Times New Roman" w:hAnsi="Consolas" w:cs="Calibri"/>
-          <w:lang w:val="en-US" w:eastAsia="en-CA"/>
-        </w:rPr>
-        <w:t xml:space="preserve"> activate carla99</w:t>
-      </w:r>
-    </w:p>
-    <w:p>
-      <w:pPr>
-        <w:pStyle w:val="ListParagraph"/>
-        <w:numPr>
-          <w:ilvl w:val="0"/>
-          <w:numId w:val="12"/>
-        </w:numPr>
-        <w:spacing w:after="0" w:line="240" w:lineRule="auto"/>
-        <w:textAlignment w:val="center"/>
-        <w:rPr>
-          <w:rFonts w:ascii="Calibri" w:eastAsia="Times New Roman" w:hAnsi="Calibri" w:cs="Calibri"/>
-          <w:lang w:val="en-US" w:eastAsia="en-CA"/>
-        </w:rPr>
-      </w:pPr>
-      <w:r>
-        <w:rPr>
-          <w:rFonts w:eastAsia="Times New Roman" w:cs="Calibri"/>
-          <w:lang w:val="en-US" w:eastAsia="en-CA"/>
-        </w:rPr>
-        <w:t xml:space="preserve">Type </w:t>
-      </w:r>
-      <w:r>
-        <w:rPr>
-          <w:rFonts w:ascii="Consolas" w:eastAsia="Times New Roman" w:hAnsi="Consolas" w:cs="Calibri"/>
-          <w:lang w:val="en-US" w:eastAsia="en-CA"/>
-        </w:rPr>
-        <w:t>export PYTHONPATH=/media/homlabadmin/CE3A4C113A4BF4CD/Ubuntu/CARLA/CARLA_0.9.9/PythonAPI/carla</w:t>
-      </w:r>
-    </w:p>
-    <w:p>
-      <w:r>
-        <w:t>Launch CARLA server first (CarlaUE4.sh) and then run launch_client.py. Server needs to run before the client</w:t>
-      </w:r>
-    </w:p>
-    <w:p>
-      <w:pPr>
-        <w:pStyle w:val="ListParagraph"/>
-        <w:numPr>
-          <w:ilvl w:val="0"/>
-          <w:numId w:val="1"/>
-        </w:numPr>
-      </w:pPr>
-      <w:proofErr w:type="gramStart"/>
-      <w:r>
-        <w:t>Don't</w:t>
-      </w:r>
-      <w:proofErr w:type="gramEnd"/>
-      <w:r>
-        <w:t xml:space="preserve"> need the 'record', otherwise it will record every time </w:t>
-      </w:r>
-    </w:p>
-    <w:p/>
-    <w:p>
-      <w:r>
-        <w:t xml:space="preserve">Note: </w:t>
-      </w:r>
-    </w:p>
-    <w:p>
-      <w:pPr>
-        <w:pStyle w:val="ListParagraph"/>
-        <w:numPr>
-          <w:ilvl w:val="0"/>
-          <w:numId w:val="1"/>
-        </w:numPr>
-      </w:pPr>
-      <w:proofErr w:type="gramStart"/>
-      <w:r>
-        <w:t>Can't</w:t>
-      </w:r>
-      <w:proofErr w:type="gramEnd"/>
-      <w:r>
-        <w:t xml:space="preserve"> test Autopilot - not very responsive on keyboard</w:t>
-      </w:r>
-    </w:p>
-    <w:p>
-      <w:pPr>
-        <w:pStyle w:val="ListParagraph"/>
-        <w:numPr>
-          <w:ilvl w:val="0"/>
-          <w:numId w:val="1"/>
-        </w:numPr>
-      </w:pPr>
-      <w:r>
-        <w:t>Scenario: stops 100m before hitting the cyclist - can be changed in the configuration</w:t>
-      </w:r>
-    </w:p>
-    <w:p>
-      <w:pPr>
-        <w:pStyle w:val="ListParagraph"/>
-        <w:numPr>
-          <w:ilvl w:val="0"/>
-          <w:numId w:val="1"/>
-        </w:numPr>
-      </w:pPr>
-      <w:proofErr w:type="spellStart"/>
-      <w:r>
-        <w:t>Npc</w:t>
-      </w:r>
-      <w:proofErr w:type="spellEnd"/>
-      <w:r>
-        <w:t xml:space="preserve"> speed can be changed in the </w:t>
-      </w:r>
-      <w:r>
-        <w:rPr>
-          <w:rFonts w:cstheme="minorHAnsi"/>
-        </w:rPr>
-        <w:t>npc_manager.py</w:t>
-      </w:r>
-      <w:r>
-        <w:t xml:space="preserve"> line 13</w:t>
-      </w:r>
-      <w:r>
-        <w:t xml:space="preserve">. Higher value indicates </w:t>
-      </w:r>
-      <w:r>
-        <w:rPr>
-          <w:i/>
-          <w:iCs/>
-        </w:rPr>
-        <w:t xml:space="preserve">slower </w:t>
-      </w:r>
-      <w:r>
-        <w:t>speed</w:t>
-      </w:r>
-    </w:p>
-    <w:p>
-      <w:pPr>
-        <w:pStyle w:val="ListParagraph"/>
-        <w:numPr>
-          <w:ilvl w:val="0"/>
-          <w:numId w:val="1"/>
-        </w:numPr>
-      </w:pPr>
-      <w:r>
-        <w:t xml:space="preserve">To reduce speed on corners: core </w:t>
-      </w:r>
-      <w:r>
-        <w:t>→</w:t>
-      </w:r>
-      <w:r>
-        <w:t xml:space="preserve"> </w:t>
-      </w:r>
-      <w:r>
-        <w:t>custom_behaviour_agent.py</w:t>
-      </w:r>
-      <w:r>
-        <w:t xml:space="preserve"> </w:t>
-      </w:r>
-      <w:r>
-        <w:t>→</w:t>
-      </w:r>
-      <w:r>
-        <w:t xml:space="preserve"> line 89 </w:t>
-      </w:r>
-      <w:r>
-        <w:t>→</w:t>
-      </w:r>
-      <w:r>
-        <w:t xml:space="preserve"> add </w:t>
-      </w:r>
-      <w:r>
-        <w:rPr>
-          <w:rFonts w:ascii="Consolas" w:hAnsi="Consolas"/>
-        </w:rPr>
-        <w:t>* 0.9</w:t>
+          <w:numId w:val="5"/>
+        </w:numPr>
+      </w:pPr>
+      <w:r>
+        <w:t>Can change values BUT they have to be strings with double curly braces around them. Can't type in integer or float. Won't be able to save</w:t>
+      </w:r>
+    </w:p>
+    <w:p>
+      <w:pPr>
+        <w:pStyle w:val="ListParagraph"/>
+        <w:numPr>
+          <w:ilvl w:val="1"/>
+          <w:numId w:val="5"/>
+        </w:numPr>
+      </w:pPr>
+      <w:r>
+        <w:t>"bikes": spawn point for the bike in Town03</w:t>
+      </w:r>
+    </w:p>
+    <w:p>
+      <w:pPr>
+        <w:pStyle w:val="ListParagraph"/>
+        <w:numPr>
+          <w:ilvl w:val="1"/>
+          <w:numId w:val="5"/>
+        </w:numPr>
+      </w:pPr>
+      <w:r>
+        <w:t>Can change the actor_type e.g. can make a pedestrian cross</w:t>
+      </w:r>
+    </w:p>
+    <w:p>
+      <w:pPr>
+        <w:pStyle w:val="ListParagraph"/>
+        <w:numPr>
+          <w:ilvl w:val="1"/>
+          <w:numId w:val="5"/>
+        </w:numPr>
+      </w:pPr>
+      <w:r>
+        <w:t xml:space="preserve">If want the bike to move faster, change the "throttle" value </w:t>
+      </w:r>
+    </w:p>
+    <w:p>
+      <w:pPr>
+        <w:pStyle w:val="ListParagraph"/>
+        <w:numPr>
+          <w:ilvl w:val="1"/>
+          <w:numId w:val="5"/>
+        </w:numPr>
+      </w:pPr>
+      <w:r>
+        <w:t>Make a copy of the file and change values if you want new scenarios</w:t>
+      </w:r>
+    </w:p>
+    <w:p>
+      <w:pPr>
+        <w:pStyle w:val="ListParagraph"/>
+        <w:numPr>
+          <w:ilvl w:val="1"/>
+          <w:numId w:val="5"/>
+        </w:numPr>
+      </w:pPr>
+      <w:r>
+        <w:t xml:space="preserve">Bike_crossing.py: runs the bike scenario - don't need to make any changes here. Changes only have to be made to the configuration file </w:t>
       </w:r>
     </w:p>
     <w:p/>
@@ -757,11 +833,10 @@
           <w:b/>
           <w:bCs/>
         </w:rPr>
-        <w:lastRenderedPageBreak/>
-        <w:t>To use a different Town (Linux):</w:t>
-      </w:r>
-      <w:r>
-        <w:t xml:space="preserve"> </w:t>
+        <w:t>Logitech steering wheel:</w:t>
+      </w:r>
+      <w:r>
+        <w:t xml:space="preserve"> file is wheel_config.ini</w:t>
       </w:r>
     </w:p>
     <w:p>
@@ -769,11 +844,11 @@
         <w:pStyle w:val="ListParagraph"/>
         <w:numPr>
           <w:ilvl w:val="0"/>
-          <w:numId w:val="11"/>
-        </w:numPr>
-      </w:pPr>
-      <w:r>
-        <w:t xml:space="preserve">Note: recorder-client-master folder needs to be outside (not in CARLA folder). setup_server.sh is going to look for the CARLA folder in a specific way, needs to be outside for it to work </w:t>
+          <w:numId w:val="6"/>
+        </w:numPr>
+      </w:pPr>
+      <w:r>
+        <w:t>If want to add your own controller: copy the code → add a new section just like the two above, called "G27 Racing Wheel" → do your own key mappings - assign actions to buttons you want</w:t>
       </w:r>
     </w:p>
     <w:p>
@@ -781,197 +856,165 @@
         <w:pStyle w:val="ListParagraph"/>
         <w:numPr>
           <w:ilvl w:val="0"/>
-          <w:numId w:val="11"/>
-        </w:numPr>
-      </w:pPr>
-      <w:r>
-        <w:t xml:space="preserve">Close CARLA server </w:t>
-      </w:r>
-    </w:p>
-    <w:p>
-      <w:pPr>
-        <w:pStyle w:val="ListParagraph"/>
-        <w:numPr>
-          <w:ilvl w:val="0"/>
-          <w:numId w:val="4"/>
-        </w:numPr>
-      </w:pPr>
-      <w:r>
-        <w:t>Need to change path in setup_server.sh: go to “</w:t>
-      </w:r>
-      <w:proofErr w:type="spellStart"/>
-      <w:r>
-        <w:t>carlaPath</w:t>
-      </w:r>
-      <w:proofErr w:type="spellEnd"/>
-      <w:r>
-        <w:t xml:space="preserve">” line3 → (open a Terminal → type </w:t>
-      </w:r>
-      <w:proofErr w:type="spellStart"/>
-      <w:r>
-        <w:t>pwd</w:t>
-      </w:r>
-      <w:proofErr w:type="spellEnd"/>
-      <w:r>
-        <w:t xml:space="preserve">) → copy the path of the CARLA folder </w:t>
-      </w:r>
-      <w:proofErr w:type="gramStart"/>
-      <w:r>
-        <w:t>e.g.</w:t>
-      </w:r>
-      <w:proofErr w:type="gramEnd"/>
-      <w:r>
-        <w:t xml:space="preserve"> "/media/</w:t>
-      </w:r>
-      <w:proofErr w:type="spellStart"/>
-      <w:r>
-        <w:t>homlabadmin</w:t>
-      </w:r>
-      <w:proofErr w:type="spellEnd"/>
-      <w:r>
-        <w:t xml:space="preserve">/CE3A4C113A4BF4CD/Ubuntu/CARLA/CARLA_0.9.9" → Save → in Terminal, type </w:t>
-      </w:r>
-      <w:r>
-        <w:rPr>
-          <w:rFonts w:ascii="Consolas" w:hAnsi="Consolas"/>
-        </w:rPr>
-        <w:t>./setup_server.sh -m Town04</w:t>
-      </w:r>
-      <w:r>
-        <w:t xml:space="preserve"> to launch the server</w:t>
-      </w:r>
-    </w:p>
-    <w:p>
-      <w:pPr>
-        <w:pStyle w:val="ListParagraph"/>
-        <w:numPr>
-          <w:ilvl w:val="0"/>
-          <w:numId w:val="4"/>
-        </w:numPr>
-      </w:pPr>
-      <w:r>
-        <w:t>The configuration file and scenario are designed for Town03, but you can generate new scenarios for Town04</w:t>
-      </w:r>
-    </w:p>
-    <w:p>
-      <w:pPr>
-        <w:pStyle w:val="ListParagraph"/>
-        <w:numPr>
-          <w:ilvl w:val="1"/>
-          <w:numId w:val="4"/>
-        </w:numPr>
-      </w:pPr>
-      <w:proofErr w:type="gramStart"/>
-      <w:r>
-        <w:t>Have to</w:t>
-      </w:r>
-      <w:proofErr w:type="gramEnd"/>
-      <w:r>
-        <w:t xml:space="preserve"> change spawn points because spawn points are for Town03: server should be open in Town04 → green/red dots show where the </w:t>
-      </w:r>
-      <w:proofErr w:type="spellStart"/>
-      <w:r>
-        <w:t>npc</w:t>
-      </w:r>
-      <w:proofErr w:type="spellEnd"/>
-      <w:r>
-        <w:t xml:space="preserve"> will be spawning → type </w:t>
-      </w:r>
-      <w:r>
-        <w:rPr>
-          <w:rFonts w:ascii="Consolas" w:hAnsi="Consolas"/>
-        </w:rPr>
-        <w:t>python spawn_locations.py</w:t>
-      </w:r>
-      <w:r>
-        <w:t xml:space="preserve"> → open launch_client.sh → go to </w:t>
-      </w:r>
-      <w:proofErr w:type="spellStart"/>
-      <w:r>
-        <w:t>spawn_config</w:t>
-      </w:r>
-      <w:proofErr w:type="spellEnd"/>
-      <w:r>
-        <w:t xml:space="preserve"> line → when you ran spawn_locations.py you generated a new test3.json. Need to change path to that file by deleting “</w:t>
-      </w:r>
-      <w:proofErr w:type="spellStart"/>
-      <w:r>
-        <w:t>spawn_configs</w:t>
-      </w:r>
-      <w:proofErr w:type="spellEnd"/>
-      <w:r>
-        <w:t xml:space="preserve">” → Open Terminal, type </w:t>
-      </w:r>
-      <w:r>
-        <w:rPr>
-          <w:rFonts w:ascii="Consolas" w:hAnsi="Consolas"/>
-        </w:rPr>
-        <w:t>./setup_server.sh -m Town04</w:t>
-      </w:r>
-      <w:r>
-        <w:t xml:space="preserve"> → type </w:t>
-      </w:r>
-      <w:r>
-        <w:rPr>
-          <w:rFonts w:ascii="Consolas" w:hAnsi="Consolas"/>
-        </w:rPr>
-        <w:t>./launch_client.sh -</w:t>
-      </w:r>
-      <w:proofErr w:type="spellStart"/>
-      <w:r>
-        <w:rPr>
-          <w:rFonts w:ascii="Consolas" w:hAnsi="Consolas"/>
-        </w:rPr>
-        <w:t>npc</w:t>
-      </w:r>
-      <w:proofErr w:type="spellEnd"/>
-      <w:r>
-        <w:t xml:space="preserve"> → </w:t>
-      </w:r>
-    </w:p>
-    <w:p>
-      <w:pPr>
-        <w:pStyle w:val="ListParagraph"/>
-        <w:numPr>
-          <w:ilvl w:val="1"/>
-          <w:numId w:val="4"/>
-        </w:numPr>
-      </w:pPr>
-      <w:r>
-        <w:t xml:space="preserve">To close </w:t>
-      </w:r>
-      <w:proofErr w:type="spellStart"/>
-      <w:r>
-        <w:t>npc</w:t>
-      </w:r>
-      <w:proofErr w:type="spellEnd"/>
-      <w:r>
-        <w:t>: press enter in the Terminal</w:t>
-      </w:r>
-    </w:p>
-    <w:p>
-      <w:pPr>
-        <w:pStyle w:val="ListParagraph"/>
-        <w:numPr>
-          <w:ilvl w:val="1"/>
-          <w:numId w:val="4"/>
-        </w:numPr>
-      </w:pPr>
-      <w:r>
-        <w:t>Note: Bike crossing scenario would not work here because it was created for Town03</w:t>
-      </w:r>
-    </w:p>
-    <w:p/>
+          <w:numId w:val="6"/>
+        </w:numPr>
+      </w:pPr>
+      <w:r>
+        <w:t>Note: it looks for a controller first, so if you want to use keyboard you'll have to unplug the controller</w:t>
+      </w:r>
+    </w:p>
     <w:p>
       <w:r>
         <w:rPr>
           <w:b/>
           <w:bCs/>
         </w:rPr>
-        <w:t>To close client:</w:t>
-      </w:r>
-      <w:r>
-        <w:t xml:space="preserve"> close the Terminal</w:t>
+        <w:lastRenderedPageBreak/>
+        <w:t>To change the number of npcs surrounding my vehicle:</w:t>
+      </w:r>
+      <w:r>
+        <w:t xml:space="preserve"> </w:t>
+      </w:r>
+    </w:p>
+    <w:p>
+      <w:pPr>
+        <w:pStyle w:val="ListParagraph"/>
+        <w:numPr>
+          <w:ilvl w:val="0"/>
+          <w:numId w:val="7"/>
+        </w:numPr>
+      </w:pPr>
+      <w:r>
+        <w:t xml:space="preserve">Make sure server is running and current pygame is closed → type </w:t>
+      </w:r>
+      <w:r>
+        <w:rPr>
+          <w:rFonts w:ascii="Consolas" w:hAnsi="Consolas"/>
+        </w:rPr>
+        <w:t>python spawn_locations.py</w:t>
+      </w:r>
+      <w:r>
+        <w:t xml:space="preserve"> → will see spawn locations in the server window - where npcs will spawn. If not happy with it, run the same command again to get new spawn locations. It randomly generates new spawn locations.</w:t>
+      </w:r>
+    </w:p>
+    <w:p>
+      <w:pPr>
+        <w:pStyle w:val="ListParagraph"/>
+        <w:numPr>
+          <w:ilvl w:val="0"/>
+          <w:numId w:val="7"/>
+        </w:numPr>
+      </w:pPr>
+      <w:r>
+        <w:t xml:space="preserve">Flags to change number of npcs spawned:  type </w:t>
+      </w:r>
+      <w:r>
+        <w:rPr>
+          <w:rFonts w:ascii="Consolas" w:hAnsi="Consolas"/>
+        </w:rPr>
+        <w:t>python spawn_locations.py -cr 30</w:t>
+      </w:r>
+      <w:r>
+        <w:t xml:space="preserve"> → type </w:t>
+      </w:r>
+      <w:r>
+        <w:rPr>
+          <w:rFonts w:ascii="Consolas" w:hAnsi="Consolas"/>
+        </w:rPr>
+        <w:t>./launch_client.sh -npc</w:t>
+      </w:r>
+    </w:p>
+    <w:p>
+      <w:pPr>
+        <w:pStyle w:val="ListParagraph"/>
+        <w:numPr>
+          <w:ilvl w:val="1"/>
+          <w:numId w:val="7"/>
+        </w:numPr>
+      </w:pPr>
+      <w:r>
+        <w:rPr>
+          <w:rFonts w:ascii="Consolas" w:hAnsi="Consolas"/>
+        </w:rPr>
+        <w:t>-cr</w:t>
+      </w:r>
+      <w:r>
+        <w:t>: radius - default is 70. if you make it smaller, cars will be more concentrated</w:t>
+      </w:r>
+    </w:p>
+    <w:p>
+      <w:pPr>
+        <w:pStyle w:val="ListParagraph"/>
+        <w:numPr>
+          <w:ilvl w:val="1"/>
+          <w:numId w:val="7"/>
+        </w:numPr>
+      </w:pPr>
+      <w:r>
+        <w:rPr>
+          <w:rFonts w:ascii="Consolas" w:hAnsi="Consolas"/>
+        </w:rPr>
+        <w:t>-cn</w:t>
+      </w:r>
+      <w:r>
+        <w:t>: number of npc vehicles spawned in the map. More vehicles will make it slower</w:t>
+      </w:r>
+    </w:p>
+    <w:p>
+      <w:pPr>
+        <w:pStyle w:val="ListParagraph"/>
+        <w:numPr>
+          <w:ilvl w:val="1"/>
+          <w:numId w:val="7"/>
+        </w:numPr>
+      </w:pPr>
+      <w:r>
+        <w:t xml:space="preserve">For list of flags: open spawn_locations.py → go to </w:t>
+      </w:r>
+      <w:r>
+        <w:rPr>
+          <w:rFonts w:ascii="Consolas" w:hAnsi="Consolas"/>
+        </w:rPr>
+        <w:t>spawn_info</w:t>
+      </w:r>
+      <w:r>
+        <w:t xml:space="preserve">: list of tuples generated by </w:t>
+      </w:r>
+      <w:r>
+        <w:rPr>
+          <w:rFonts w:ascii="Consolas" w:hAnsi="Consolas"/>
+        </w:rPr>
+        <w:t>pair_sp_with_bp</w:t>
+      </w:r>
+      <w:r>
+        <w:t xml:space="preserve"> function line 177</w:t>
+      </w:r>
+    </w:p>
+    <w:p>
+      <w:pPr>
+        <w:pStyle w:val="ListParagraph"/>
+        <w:numPr>
+          <w:ilvl w:val="1"/>
+          <w:numId w:val="7"/>
+        </w:numPr>
+      </w:pPr>
+      <w:r>
+        <w:t xml:space="preserve">Note: when using Town06, run </w:t>
+      </w:r>
+      <w:r>
+        <w:rPr>
+          <w:rFonts w:ascii="Consolas" w:hAnsi="Consolas"/>
+        </w:rPr>
+        <w:t>spawn_location.py</w:t>
+      </w:r>
+      <w:r>
+        <w:t xml:space="preserve"> without pedestrians, to avoid cars colliding with pedestrians that walk on the street, you can do this with the flag </w:t>
+      </w:r>
+      <w:r>
+        <w:rPr>
+          <w:rFonts w:ascii="Consolas" w:hAnsi="Consolas"/>
+        </w:rPr>
+        <w:t>python spawn_locations.py --ped-num 0</w:t>
       </w:r>
     </w:p>
     <w:p/>
@@ -981,7 +1024,7 @@
           <w:b/>
           <w:bCs/>
         </w:rPr>
-        <w:t>To change scenarios:</w:t>
+        <w:t>To change the warning message:</w:t>
       </w:r>
       <w:r>
         <w:t xml:space="preserve"> </w:t>
@@ -992,37 +1035,11 @@
         <w:pStyle w:val="ListParagraph"/>
         <w:numPr>
           <w:ilvl w:val="0"/>
-          <w:numId w:val="5"/>
-        </w:numPr>
-      </w:pPr>
-      <w:r>
-        <w:t xml:space="preserve">Open </w:t>
-      </w:r>
-      <w:proofErr w:type="spellStart"/>
-      <w:r>
-        <w:t>scenario_configs</w:t>
-      </w:r>
-      <w:proofErr w:type="spellEnd"/>
-      <w:r>
-        <w:t xml:space="preserve"> folder → open </w:t>
-      </w:r>
-      <w:proofErr w:type="spellStart"/>
-      <w:proofErr w:type="gramStart"/>
-      <w:r>
-        <w:t>bike.json</w:t>
-      </w:r>
-      <w:proofErr w:type="spellEnd"/>
-      <w:proofErr w:type="gramEnd"/>
-      <w:r>
-        <w:t xml:space="preserve"> - configurations for scenario → "</w:t>
-      </w:r>
-      <w:proofErr w:type="spellStart"/>
-      <w:r>
-        <w:t>dist</w:t>
-      </w:r>
-      <w:proofErr w:type="spellEnd"/>
-      <w:r>
-        <w:t>" 1 and 2 are trigger distances. If 150m away, it will start giving the alarm. If 50m away, it will take you off Autopilot and brake the car.</w:t>
+          <w:numId w:val="9"/>
+        </w:numPr>
+      </w:pPr>
+      <w:r>
+        <w:t>Go to assets folder → icons / sounds</w:t>
       </w:r>
     </w:p>
     <w:p>
@@ -1030,127 +1047,11 @@
         <w:pStyle w:val="ListParagraph"/>
         <w:numPr>
           <w:ilvl w:val="0"/>
-          <w:numId w:val="5"/>
-        </w:numPr>
-      </w:pPr>
-      <w:r>
-        <w:t xml:space="preserve">Can change values BUT they </w:t>
-      </w:r>
-      <w:proofErr w:type="gramStart"/>
-      <w:r>
-        <w:t>have to</w:t>
-      </w:r>
-      <w:proofErr w:type="gramEnd"/>
-      <w:r>
-        <w:t xml:space="preserve"> be strings with double curly braces around them. </w:t>
-      </w:r>
-      <w:proofErr w:type="gramStart"/>
-      <w:r>
-        <w:t>Can't</w:t>
-      </w:r>
-      <w:proofErr w:type="gramEnd"/>
-      <w:r>
-        <w:t xml:space="preserve"> type in integer or float. </w:t>
-      </w:r>
-      <w:proofErr w:type="gramStart"/>
-      <w:r>
-        <w:t>Won't</w:t>
-      </w:r>
-      <w:proofErr w:type="gramEnd"/>
-      <w:r>
-        <w:t xml:space="preserve"> be able to save</w:t>
-      </w:r>
-    </w:p>
-    <w:p>
-      <w:pPr>
-        <w:pStyle w:val="ListParagraph"/>
-        <w:numPr>
-          <w:ilvl w:val="1"/>
-          <w:numId w:val="5"/>
-        </w:numPr>
-      </w:pPr>
-      <w:r>
-        <w:t>"bikes": spawn point for the bike in Town03</w:t>
-      </w:r>
-    </w:p>
-    <w:p>
-      <w:pPr>
-        <w:pStyle w:val="ListParagraph"/>
-        <w:numPr>
-          <w:ilvl w:val="1"/>
-          <w:numId w:val="5"/>
-        </w:numPr>
-      </w:pPr>
-      <w:r>
-        <w:t xml:space="preserve">Can change the </w:t>
-      </w:r>
-      <w:proofErr w:type="spellStart"/>
-      <w:r>
-        <w:t>actor_type</w:t>
-      </w:r>
-      <w:proofErr w:type="spellEnd"/>
-      <w:r>
-        <w:t xml:space="preserve"> </w:t>
-      </w:r>
-      <w:proofErr w:type="gramStart"/>
-      <w:r>
-        <w:t>e.g.</w:t>
-      </w:r>
-      <w:proofErr w:type="gramEnd"/>
-      <w:r>
-        <w:t xml:space="preserve"> can make a pedestrian cross</w:t>
-      </w:r>
-    </w:p>
-    <w:p>
-      <w:pPr>
-        <w:pStyle w:val="ListParagraph"/>
-        <w:numPr>
-          <w:ilvl w:val="1"/>
-          <w:numId w:val="5"/>
-        </w:numPr>
-      </w:pPr>
-      <w:r>
-        <w:t xml:space="preserve">If want the bike to move faster, change the "throttle" value </w:t>
-      </w:r>
-    </w:p>
-    <w:p>
-      <w:pPr>
-        <w:pStyle w:val="ListParagraph"/>
-        <w:numPr>
-          <w:ilvl w:val="1"/>
-          <w:numId w:val="5"/>
-        </w:numPr>
-      </w:pPr>
-      <w:r>
-        <w:t>Make a copy of the file and change values if you want new scenarios</w:t>
-      </w:r>
-    </w:p>
-    <w:p>
-      <w:pPr>
-        <w:pStyle w:val="ListParagraph"/>
-        <w:numPr>
-          <w:ilvl w:val="1"/>
-          <w:numId w:val="5"/>
-        </w:numPr>
-      </w:pPr>
-      <w:r>
-        <w:t xml:space="preserve">Bike_crossing.py: runs the bike scenario - </w:t>
-      </w:r>
-      <w:proofErr w:type="gramStart"/>
-      <w:r>
-        <w:t>don't</w:t>
-      </w:r>
-      <w:proofErr w:type="gramEnd"/>
-      <w:r>
-        <w:t xml:space="preserve"> need to make any changes here. Changes only </w:t>
-      </w:r>
-      <w:proofErr w:type="gramStart"/>
-      <w:r>
-        <w:t>have to</w:t>
-      </w:r>
-      <w:proofErr w:type="gramEnd"/>
-      <w:r>
-        <w:t xml:space="preserve"> be made to the configuration file </w:t>
+          <w:numId w:val="9"/>
+        </w:numPr>
+      </w:pPr>
+      <w:r>
+        <w:t>To change message text: go to synchronous_client.py  → line 377</w:t>
       </w:r>
     </w:p>
     <w:p/>
@@ -1160,395 +1061,28 @@
           <w:b/>
           <w:bCs/>
         </w:rPr>
-        <w:t>Logitech steering wheel:</w:t>
-      </w:r>
-      <w:r>
-        <w:t xml:space="preserve"> file is wheel_config.ini</w:t>
-      </w:r>
-    </w:p>
-    <w:p>
-      <w:pPr>
-        <w:pStyle w:val="ListParagraph"/>
-        <w:numPr>
-          <w:ilvl w:val="0"/>
-          <w:numId w:val="6"/>
-        </w:numPr>
-      </w:pPr>
-      <w:r>
-        <w:t>If want to add your own controller: copy the code → add a new section just like the two above, called "G27 Racing Wheel" → do your own key mappings - assign actions to buttons you want</w:t>
-      </w:r>
-    </w:p>
-    <w:p>
-      <w:pPr>
-        <w:pStyle w:val="ListParagraph"/>
-        <w:numPr>
-          <w:ilvl w:val="0"/>
-          <w:numId w:val="6"/>
-        </w:numPr>
-      </w:pPr>
-      <w:r>
-        <w:t xml:space="preserve">Note: it looks for a controller first, so if you want to use </w:t>
-      </w:r>
-      <w:proofErr w:type="gramStart"/>
-      <w:r>
-        <w:t>keyboard</w:t>
-      </w:r>
-      <w:proofErr w:type="gramEnd"/>
-      <w:r>
-        <w:t xml:space="preserve"> you'll have to unplug the controller</w:t>
-      </w:r>
-    </w:p>
-    <w:p>
-      <w:r>
+        <w:t>To change pygame windows size:</w:t>
+      </w:r>
+      <w:r>
+        <w:t xml:space="preserve"> go to synchronous_client.py  → lines 47 and 48</w:t>
+      </w:r>
+    </w:p>
+    <w:p>
+      <w:pPr>
         <w:rPr>
           <w:b/>
           <w:bCs/>
         </w:rPr>
-        <w:lastRenderedPageBreak/>
-        <w:t xml:space="preserve">To change the number of </w:t>
-      </w:r>
-      <w:proofErr w:type="spellStart"/>
+      </w:pPr>
+    </w:p>
+    <w:p>
       <w:r>
         <w:rPr>
           <w:b/>
           <w:bCs/>
         </w:rPr>
-        <w:t>npcs</w:t>
-      </w:r>
-      <w:proofErr w:type="spellEnd"/>
-      <w:r>
-        <w:rPr>
-          <w:b/>
-          <w:bCs/>
-        </w:rPr>
-        <w:t xml:space="preserve"> surrounding my vehicle:</w:t>
-      </w:r>
-      <w:r>
-        <w:t xml:space="preserve"> </w:t>
-      </w:r>
-    </w:p>
-    <w:p>
-      <w:pPr>
-        <w:pStyle w:val="ListParagraph"/>
-        <w:numPr>
-          <w:ilvl w:val="0"/>
-          <w:numId w:val="7"/>
-        </w:numPr>
-      </w:pPr>
-      <w:r>
-        <w:t xml:space="preserve">Make sure server is running and current </w:t>
-      </w:r>
-      <w:proofErr w:type="spellStart"/>
-      <w:r>
-        <w:t>pygame</w:t>
-      </w:r>
-      <w:proofErr w:type="spellEnd"/>
-      <w:r>
-        <w:t xml:space="preserve"> is closed → type </w:t>
-      </w:r>
-      <w:r>
-        <w:rPr>
-          <w:rFonts w:ascii="Consolas" w:hAnsi="Consolas"/>
-        </w:rPr>
-        <w:t>python spawn_locations.py</w:t>
-      </w:r>
-      <w:r>
-        <w:t xml:space="preserve"> → will see spawn locations in the server window - where </w:t>
-      </w:r>
-      <w:proofErr w:type="spellStart"/>
-      <w:r>
-        <w:t>npcs</w:t>
-      </w:r>
-      <w:proofErr w:type="spellEnd"/>
-      <w:r>
-        <w:t xml:space="preserve"> will spawn. If not happy with it, run the same command again to get new spawn locations. It randomly generates new spawn locations.</w:t>
-      </w:r>
-    </w:p>
-    <w:p>
-      <w:pPr>
-        <w:pStyle w:val="ListParagraph"/>
-        <w:numPr>
-          <w:ilvl w:val="0"/>
-          <w:numId w:val="7"/>
-        </w:numPr>
-      </w:pPr>
-      <w:r>
-        <w:t xml:space="preserve">Flags to change number of </w:t>
-      </w:r>
-      <w:proofErr w:type="spellStart"/>
-      <w:r>
-        <w:t>npcs</w:t>
-      </w:r>
-      <w:proofErr w:type="spellEnd"/>
-      <w:r>
-        <w:t xml:space="preserve"> spawned:  type </w:t>
-      </w:r>
-      <w:r>
-        <w:rPr>
-          <w:rFonts w:ascii="Consolas" w:hAnsi="Consolas"/>
-        </w:rPr>
-        <w:t>python spawn_locations.py -</w:t>
-      </w:r>
-      <w:proofErr w:type="spellStart"/>
-      <w:r>
-        <w:rPr>
-          <w:rFonts w:ascii="Consolas" w:hAnsi="Consolas"/>
-        </w:rPr>
-        <w:t>cr</w:t>
-      </w:r>
-      <w:proofErr w:type="spellEnd"/>
-      <w:r>
-        <w:rPr>
-          <w:rFonts w:ascii="Consolas" w:hAnsi="Consolas"/>
-        </w:rPr>
-        <w:t xml:space="preserve"> 30</w:t>
-      </w:r>
-      <w:r>
-        <w:t xml:space="preserve"> → type </w:t>
-      </w:r>
-      <w:r>
-        <w:rPr>
-          <w:rFonts w:ascii="Consolas" w:hAnsi="Consolas"/>
-        </w:rPr>
-        <w:t>./launch_client.sh -</w:t>
-      </w:r>
-      <w:proofErr w:type="spellStart"/>
-      <w:r>
-        <w:rPr>
-          <w:rFonts w:ascii="Consolas" w:hAnsi="Consolas"/>
-        </w:rPr>
-        <w:t>npc</w:t>
-      </w:r>
-      <w:proofErr w:type="spellEnd"/>
-    </w:p>
-    <w:p>
-      <w:pPr>
-        <w:pStyle w:val="ListParagraph"/>
-        <w:numPr>
-          <w:ilvl w:val="1"/>
-          <w:numId w:val="7"/>
-        </w:numPr>
-      </w:pPr>
-      <w:r>
-        <w:rPr>
-          <w:rFonts w:ascii="Consolas" w:hAnsi="Consolas"/>
-        </w:rPr>
-        <w:t>-</w:t>
-      </w:r>
-      <w:proofErr w:type="spellStart"/>
-      <w:r>
-        <w:rPr>
-          <w:rFonts w:ascii="Consolas" w:hAnsi="Consolas"/>
-        </w:rPr>
-        <w:t>cr</w:t>
-      </w:r>
-      <w:proofErr w:type="spellEnd"/>
-      <w:r>
-        <w:t>: radius - default is 70. if you make it smaller, cars will be more concentrated</w:t>
-      </w:r>
-    </w:p>
-    <w:p>
-      <w:pPr>
-        <w:pStyle w:val="ListParagraph"/>
-        <w:numPr>
-          <w:ilvl w:val="1"/>
-          <w:numId w:val="7"/>
-        </w:numPr>
-      </w:pPr>
-      <w:r>
-        <w:rPr>
-          <w:rFonts w:ascii="Consolas" w:hAnsi="Consolas"/>
-        </w:rPr>
-        <w:t>-</w:t>
-      </w:r>
-      <w:proofErr w:type="spellStart"/>
-      <w:r>
-        <w:rPr>
-          <w:rFonts w:ascii="Consolas" w:hAnsi="Consolas"/>
-        </w:rPr>
-        <w:t>cn</w:t>
-      </w:r>
-      <w:proofErr w:type="spellEnd"/>
-      <w:r>
-        <w:t xml:space="preserve">: number of </w:t>
-      </w:r>
-      <w:proofErr w:type="spellStart"/>
-      <w:r>
-        <w:t>npc</w:t>
-      </w:r>
-      <w:proofErr w:type="spellEnd"/>
-      <w:r>
-        <w:t xml:space="preserve"> vehicles spawned in the map. More vehicles will make it slower</w:t>
-      </w:r>
-    </w:p>
-    <w:p>
-      <w:pPr>
-        <w:pStyle w:val="ListParagraph"/>
-        <w:numPr>
-          <w:ilvl w:val="1"/>
-          <w:numId w:val="7"/>
-        </w:numPr>
-      </w:pPr>
-      <w:r>
-        <w:t xml:space="preserve">For list of flags: open spawn_locations.py → go to </w:t>
-      </w:r>
-      <w:proofErr w:type="spellStart"/>
-      <w:r>
-        <w:rPr>
-          <w:rFonts w:ascii="Consolas" w:hAnsi="Consolas"/>
-        </w:rPr>
-        <w:t>spawn_info</w:t>
-      </w:r>
-      <w:proofErr w:type="spellEnd"/>
-      <w:r>
-        <w:t xml:space="preserve">: list of tuples generated by </w:t>
-      </w:r>
-      <w:proofErr w:type="spellStart"/>
-      <w:r>
-        <w:rPr>
-          <w:rFonts w:ascii="Consolas" w:hAnsi="Consolas"/>
-        </w:rPr>
-        <w:t>pair_sp_with_bp</w:t>
-      </w:r>
-      <w:proofErr w:type="spellEnd"/>
-      <w:r>
-        <w:t xml:space="preserve"> function line 177</w:t>
-      </w:r>
-    </w:p>
-    <w:p>
-      <w:pPr>
-        <w:pStyle w:val="ListParagraph"/>
-        <w:numPr>
-          <w:ilvl w:val="1"/>
-          <w:numId w:val="7"/>
-        </w:numPr>
-      </w:pPr>
-      <w:r>
-        <w:t xml:space="preserve">Note: when using Town06, run </w:t>
-      </w:r>
-      <w:r>
-        <w:rPr>
-          <w:rFonts w:ascii="Consolas" w:hAnsi="Consolas"/>
-        </w:rPr>
-        <w:t>spawn_location.py</w:t>
-      </w:r>
-      <w:r>
-        <w:t xml:space="preserve"> without pedestrians, to avoid cars colliding with pedestrians that walk on the street, you can do this with the flag </w:t>
-      </w:r>
-      <w:r>
-        <w:rPr>
-          <w:rFonts w:ascii="Consolas" w:hAnsi="Consolas"/>
-        </w:rPr>
-        <w:t>python spawn_locations.py --ped-num 0</w:t>
-      </w:r>
-    </w:p>
-    <w:p/>
-    <w:p>
-      <w:r>
-        <w:rPr>
-          <w:b/>
-          <w:bCs/>
-        </w:rPr>
-        <w:t>To change the warning message:</w:t>
-      </w:r>
-      <w:r>
-        <w:t xml:space="preserve"> </w:t>
-      </w:r>
-    </w:p>
-    <w:p>
-      <w:pPr>
-        <w:pStyle w:val="ListParagraph"/>
-        <w:numPr>
-          <w:ilvl w:val="0"/>
-          <w:numId w:val="9"/>
-        </w:numPr>
-      </w:pPr>
-      <w:r>
-        <w:t>Go to assets folder → icons / sounds</w:t>
-      </w:r>
-    </w:p>
-    <w:p>
-      <w:pPr>
-        <w:pStyle w:val="ListParagraph"/>
-        <w:numPr>
-          <w:ilvl w:val="0"/>
-          <w:numId w:val="9"/>
-        </w:numPr>
-      </w:pPr>
-      <w:r>
-        <w:t xml:space="preserve">To change message text: go to </w:t>
-      </w:r>
-      <w:proofErr w:type="gramStart"/>
-      <w:r>
-        <w:t>synchronous_client.py  →</w:t>
-      </w:r>
-      <w:proofErr w:type="gramEnd"/>
-      <w:r>
-        <w:t xml:space="preserve"> line 377</w:t>
-      </w:r>
-    </w:p>
-    <w:p/>
-    <w:p>
-      <w:r>
-        <w:rPr>
-          <w:b/>
-          <w:bCs/>
-        </w:rPr>
-        <w:t xml:space="preserve">To change </w:t>
-      </w:r>
-      <w:proofErr w:type="spellStart"/>
-      <w:r>
-        <w:rPr>
-          <w:b/>
-          <w:bCs/>
-        </w:rPr>
-        <w:t>pygame</w:t>
-      </w:r>
-      <w:proofErr w:type="spellEnd"/>
-      <w:r>
-        <w:rPr>
-          <w:b/>
-          <w:bCs/>
-        </w:rPr>
-        <w:t xml:space="preserve"> windows size:</w:t>
-      </w:r>
-      <w:r>
-        <w:t xml:space="preserve"> go to </w:t>
-      </w:r>
-      <w:proofErr w:type="gramStart"/>
-      <w:r>
-        <w:t>synchronous_client.py  →</w:t>
-      </w:r>
-      <w:proofErr w:type="gramEnd"/>
-      <w:r>
-        <w:t xml:space="preserve"> lines 47 and 48</w:t>
-      </w:r>
-    </w:p>
-    <w:p>
-      <w:pPr>
-        <w:rPr>
-          <w:b/>
-          <w:bCs/>
-        </w:rPr>
-      </w:pPr>
-    </w:p>
-    <w:p>
-      <w:r>
-        <w:rPr>
-          <w:b/>
-          <w:bCs/>
-        </w:rPr>
-        <w:t xml:space="preserve">How to check if it is continuously surrounded by </w:t>
-      </w:r>
-      <w:proofErr w:type="spellStart"/>
-      <w:r>
-        <w:rPr>
-          <w:b/>
-          <w:bCs/>
-        </w:rPr>
-        <w:t>npcs</w:t>
-      </w:r>
-      <w:proofErr w:type="spellEnd"/>
+        <w:t>How to check if it is continuously surrounded by npcs</w:t>
+      </w:r>
       <w:r>
         <w:t xml:space="preserve">: </w:t>
       </w:r>
@@ -1562,15 +1096,7 @@
         </w:numPr>
       </w:pPr>
       <w:r>
-        <w:t xml:space="preserve">Check the Saved recordings: Saved folder → open the saved recordings → targets → each .json file is a timestep. If you open them, you will see the list of pedestrians. Each timestep is a json object, within each object there are keys and values. One of the values would be list of pedestrians, </w:t>
-      </w:r>
-      <w:proofErr w:type="spellStart"/>
-      <w:r>
-        <w:t>npc</w:t>
-      </w:r>
-      <w:proofErr w:type="spellEnd"/>
-      <w:r>
-        <w:t xml:space="preserve"> cars </w:t>
+        <w:t xml:space="preserve">Check the Saved recordings: Saved folder → open the saved recordings → targets → each .json file is a timestep. If you open them, you will see the list of pedestrians. Each timestep is a json object, within each object there are keys and values. One of the values would be list of pedestrians, npc cars </w:t>
       </w:r>
     </w:p>
     <w:p>
@@ -1582,28 +1108,7 @@
         </w:numPr>
       </w:pPr>
       <w:r>
-        <w:t>"</w:t>
-      </w:r>
-      <w:proofErr w:type="spellStart"/>
-      <w:proofErr w:type="gramStart"/>
-      <w:r>
-        <w:t>car</w:t>
-      </w:r>
-      <w:proofErr w:type="gramEnd"/>
-      <w:r>
-        <w:t>_vx</w:t>
-      </w:r>
-      <w:proofErr w:type="spellEnd"/>
-      <w:r>
-        <w:t>/</w:t>
-      </w:r>
-      <w:proofErr w:type="spellStart"/>
-      <w:r>
-        <w:t>vy</w:t>
-      </w:r>
-      <w:proofErr w:type="spellEnd"/>
-      <w:r>
-        <w:t>" - your own car</w:t>
+        <w:t>"car_vx/vy" - your own car</w:t>
       </w:r>
     </w:p>
     <w:p>
@@ -1615,28 +1120,7 @@
         </w:numPr>
       </w:pPr>
       <w:r>
-        <w:t>"</w:t>
-      </w:r>
-      <w:proofErr w:type="spellStart"/>
-      <w:proofErr w:type="gramStart"/>
-      <w:r>
-        <w:t>type</w:t>
-      </w:r>
-      <w:proofErr w:type="gramEnd"/>
-      <w:r>
-        <w:t>_id</w:t>
-      </w:r>
-      <w:proofErr w:type="spellEnd"/>
-      <w:r>
-        <w:t xml:space="preserve">" - any </w:t>
-      </w:r>
-      <w:proofErr w:type="spellStart"/>
-      <w:r>
-        <w:t>npc</w:t>
-      </w:r>
-      <w:proofErr w:type="spellEnd"/>
-      <w:r>
-        <w:t xml:space="preserve"> (pedestrians and vehicles). Separate lists for pedestrians and cars</w:t>
+        <w:t>"type_id" - any npc (pedestrians and vehicles). Separate lists for pedestrians and cars</w:t>
       </w:r>
     </w:p>
     <w:p>
@@ -1671,15 +1155,7 @@
         </w:numPr>
       </w:pPr>
       <w:r>
-        <w:t xml:space="preserve">If you need to analyse the entire data, use a python script to parse through all of it. Use </w:t>
-      </w:r>
-      <w:proofErr w:type="spellStart"/>
-      <w:r>
-        <w:t>Jupyter</w:t>
-      </w:r>
-      <w:proofErr w:type="spellEnd"/>
-      <w:r>
-        <w:t xml:space="preserve"> notebook</w:t>
+        <w:t>If you need to analyse the entire data, use a python script to parse through all of it. Use Jupyter notebook</w:t>
       </w:r>
     </w:p>
     <w:p>
@@ -1691,28 +1167,12 @@
         </w:numPr>
       </w:pPr>
       <w:r>
-        <w:t xml:space="preserve">Good practice to not combine them because every timestep is one snapshot of the world, so </w:t>
-      </w:r>
-      <w:proofErr w:type="gramStart"/>
-      <w:r>
-        <w:t>don't</w:t>
-      </w:r>
-      <w:proofErr w:type="gramEnd"/>
-      <w:r>
-        <w:t xml:space="preserve"> want to combine different timesteps</w:t>
-      </w:r>
-    </w:p>
-    <w:p>
-      <w:r>
-        <w:t xml:space="preserve">Note: .json files are every time step. </w:t>
-      </w:r>
-      <w:proofErr w:type="gramStart"/>
-      <w:r>
-        <w:t>It's</w:t>
-      </w:r>
-      <w:proofErr w:type="gramEnd"/>
-      <w:r>
-        <w:t xml:space="preserve"> in 15Hz so </w:t>
+        <w:t>Good practice to not combine them because every timestep is one snapshot of the world, so don't want to combine different timesteps</w:t>
+      </w:r>
+    </w:p>
+    <w:p>
+      <w:r>
+        <w:t xml:space="preserve">Note: .json files are every time step. It's in 15Hz so </w:t>
       </w:r>
       <w:r>
         <w:rPr>
@@ -1907,13 +1367,8 @@
           <w:numId w:val="8"/>
         </w:numPr>
       </w:pPr>
-      <w:proofErr w:type="spellStart"/>
-      <w:r>
-        <w:t>cte</w:t>
-      </w:r>
-      <w:proofErr w:type="spellEnd"/>
-      <w:r>
-        <w:t xml:space="preserve"> = cross track error, largest error is about 0.2m</w:t>
+      <w:r>
+        <w:t>cte = cross track error, largest error is about 0.2m</w:t>
       </w:r>
     </w:p>
     <w:p>
@@ -1949,15 +1404,7 @@
         </w:numPr>
       </w:pPr>
       <w:r>
-        <w:t xml:space="preserve">To identify the moment of lane shift from lane to another: If you plot the </w:t>
-      </w:r>
-      <w:proofErr w:type="spellStart"/>
-      <w:r>
-        <w:t>cte</w:t>
-      </w:r>
-      <w:proofErr w:type="spellEnd"/>
-      <w:r>
-        <w:t xml:space="preserve">, you will see a sudden jump. First need to convert values to a table </w:t>
+        <w:t xml:space="preserve">To identify the moment of lane shift from lane to another: If you plot the cte, you will see a sudden jump. First need to convert values to a table </w:t>
       </w:r>
     </w:p>
     <w:p>
@@ -2022,21 +1469,8 @@
           <w:numId w:val="10"/>
         </w:numPr>
       </w:pPr>
-      <w:proofErr w:type="spellStart"/>
-      <w:r>
-        <w:t>car_vx</w:t>
-      </w:r>
-      <w:proofErr w:type="spellEnd"/>
-      <w:r>
-        <w:t xml:space="preserve">, car_vy, </w:t>
-      </w:r>
-      <w:proofErr w:type="gramStart"/>
-      <w:r>
-        <w:t>... :</w:t>
-      </w:r>
-      <w:proofErr w:type="gramEnd"/>
-      <w:r>
-        <w:t xml:space="preserve"> velocities in the vehicle reference frame</w:t>
+      <w:r>
+        <w:t>car_vx, car_vy, ... : velocities in the vehicle reference frame</w:t>
       </w:r>
     </w:p>
     <w:p>
@@ -2107,13 +1541,8 @@
           <w:numId w:val="10"/>
         </w:numPr>
       </w:pPr>
-      <w:proofErr w:type="spellStart"/>
-      <w:r>
-        <w:t>headingerror</w:t>
-      </w:r>
-      <w:proofErr w:type="spellEnd"/>
-      <w:r>
-        <w:t>: angular difference between lane and car</w:t>
+      <w:r>
+        <w:t>headingerror: angular difference between lane and car</w:t>
       </w:r>
     </w:p>
     <w:p>
@@ -2124,13 +1553,8 @@
           <w:numId w:val="10"/>
         </w:numPr>
       </w:pPr>
-      <w:proofErr w:type="spellStart"/>
-      <w:r>
-        <w:t>cte</w:t>
-      </w:r>
-      <w:proofErr w:type="spellEnd"/>
-      <w:r>
-        <w:t>: lateral difference between lane and car</w:t>
+      <w:r>
+        <w:t>cte: lateral difference between lane and car</w:t>
       </w:r>
     </w:p>
     <w:p>
@@ -2153,22 +1577,9 @@
           <w:numId w:val="10"/>
         </w:numPr>
       </w:pPr>
-      <w:proofErr w:type="spellStart"/>
       <w:r>
         <w:lastRenderedPageBreak/>
-        <w:t>dist_to_car</w:t>
-      </w:r>
-      <w:proofErr w:type="spellEnd"/>
-      <w:r>
-        <w:t xml:space="preserve">: distance to nearest car in front. if </w:t>
-      </w:r>
-      <w:proofErr w:type="gramStart"/>
-      <w:r>
-        <w:t>there's</w:t>
-      </w:r>
-      <w:proofErr w:type="gramEnd"/>
-      <w:r>
-        <w:t xml:space="preserve"> no car, defaults to 50</w:t>
+        <w:t>dist_to_car: distance to nearest car in front. if there's no car, defaults to 50</w:t>
       </w:r>
     </w:p>
     <w:p>
@@ -2179,13 +1590,8 @@
           <w:numId w:val="10"/>
         </w:numPr>
       </w:pPr>
-      <w:proofErr w:type="spellStart"/>
-      <w:r>
-        <w:t>dist_to_walker</w:t>
-      </w:r>
-      <w:proofErr w:type="spellEnd"/>
-      <w:r>
-        <w:t>: distance to nearest pedestrian in front, also defaults to 50</w:t>
+      <w:r>
+        <w:t>dist_to_walker: distance to nearest pedestrian in front, also defaults to 50</w:t>
       </w:r>
     </w:p>
     <w:p>
@@ -2196,21 +1602,8 @@
           <w:numId w:val="10"/>
         </w:numPr>
       </w:pPr>
-      <w:proofErr w:type="spellStart"/>
-      <w:r>
-        <w:t>is_junction</w:t>
-      </w:r>
-      <w:proofErr w:type="spellEnd"/>
-      <w:r>
-        <w:t xml:space="preserve">: </w:t>
-      </w:r>
-      <w:proofErr w:type="spellStart"/>
-      <w:r>
-        <w:t>boolean</w:t>
-      </w:r>
-      <w:proofErr w:type="spellEnd"/>
-      <w:r>
-        <w:t xml:space="preserve"> on whether the car is at a junction</w:t>
+      <w:r>
+        <w:t>is_junction: boolean on whether the car is at a junction</w:t>
       </w:r>
     </w:p>
     <w:p>
@@ -2221,13 +1614,8 @@
           <w:numId w:val="10"/>
         </w:numPr>
       </w:pPr>
-      <w:proofErr w:type="spellStart"/>
-      <w:r>
-        <w:t>land_id</w:t>
-      </w:r>
-      <w:proofErr w:type="spellEnd"/>
-      <w:r>
-        <w:t>: which lane the car is in</w:t>
+      <w:r>
+        <w:t>land_id: which lane the car is in</w:t>
       </w:r>
     </w:p>
     <w:sectPr>

</xml_diff>

<commit_message>
Updated with more instructions for running
</commit_message>
<xml_diff>
--- a/How to Use CARLA.docx
+++ b/How to Use CARLA.docx
@@ -1,6 +1,6 @@
 
 <file path=word/document.xml><?xml version="1.0" encoding="utf-8"?>
-<w:document xmlns:wpc="http://schemas.microsoft.com/office/word/2010/wordprocessingCanvas" xmlns:cx="http://schemas.microsoft.com/office/drawing/2014/chartex" xmlns:cx1="http://schemas.microsoft.com/office/drawing/2015/9/8/chartex" xmlns:cx2="http://schemas.microsoft.com/office/drawing/2015/10/21/chartex" xmlns:cx3="http://schemas.microsoft.com/office/drawing/2016/5/9/chartex" xmlns:cx4="http://schemas.microsoft.com/office/drawing/2016/5/10/chartex" xmlns:cx5="http://schemas.microsoft.com/office/drawing/2016/5/11/chartex" xmlns:cx6="http://schemas.microsoft.com/office/drawing/2016/5/12/chartex" xmlns:cx7="http://schemas.microsoft.com/office/drawing/2016/5/13/chartex" xmlns:cx8="http://schemas.microsoft.com/office/drawing/2016/5/14/chartex" xmlns:mc="http://schemas.openxmlformats.org/markup-compatibility/2006" xmlns:aink="http://schemas.microsoft.com/office/drawing/2016/ink" xmlns:am3d="http://schemas.microsoft.com/office/drawing/2017/model3d" xmlns:o="urn:schemas-microsoft-com:office:office" xmlns:r="http://schemas.openxmlformats.org/officeDocument/2006/relationships" xmlns:m="http://schemas.openxmlformats.org/officeDocument/2006/math" xmlns:v="urn:schemas-microsoft-com:vml" xmlns:wp14="http://schemas.microsoft.com/office/word/2010/wordprocessingDrawing" xmlns:wp="http://schemas.openxmlformats.org/drawingml/2006/wordprocessingDrawing" xmlns:w10="urn:schemas-microsoft-com:office:word" xmlns:w="http://schemas.openxmlformats.org/wordprocessingml/2006/main" xmlns:w14="http://schemas.microsoft.com/office/word/2010/wordml" xmlns:w15="http://schemas.microsoft.com/office/word/2012/wordml" xmlns:w16cex="http://schemas.microsoft.com/office/word/2018/wordml/cex" xmlns:w16cid="http://schemas.microsoft.com/office/word/2016/wordml/cid" xmlns:w16="http://schemas.microsoft.com/office/word/2018/wordml" xmlns:w16sdtdh="http://schemas.microsoft.com/office/word/2020/wordml/sdtdatahash" xmlns:w16se="http://schemas.microsoft.com/office/word/2015/wordml/symex" xmlns:wpg="http://schemas.microsoft.com/office/word/2010/wordprocessingGroup" xmlns:wpi="http://schemas.microsoft.com/office/word/2010/wordprocessingInk" xmlns:wne="http://schemas.microsoft.com/office/word/2006/wordml" xmlns:wps="http://schemas.microsoft.com/office/word/2010/wordprocessingShape" mc:Ignorable="w14 w15 w16se w16cid w16 w16cex w16sdtdh wp14">
+<w:document xmlns:wpc="http://schemas.microsoft.com/office/word/2010/wordprocessingCanvas" xmlns:cx="http://schemas.microsoft.com/office/drawing/2014/chartex" xmlns:cx1="http://schemas.microsoft.com/office/drawing/2015/9/8/chartex" xmlns:cx2="http://schemas.microsoft.com/office/drawing/2015/10/21/chartex" xmlns:cx3="http://schemas.microsoft.com/office/drawing/2016/5/9/chartex" xmlns:cx4="http://schemas.microsoft.com/office/drawing/2016/5/10/chartex" xmlns:cx5="http://schemas.microsoft.com/office/drawing/2016/5/11/chartex" xmlns:cx6="http://schemas.microsoft.com/office/drawing/2016/5/12/chartex" xmlns:cx7="http://schemas.microsoft.com/office/drawing/2016/5/13/chartex" xmlns:cx8="http://schemas.microsoft.com/office/drawing/2016/5/14/chartex" xmlns:mc="http://schemas.openxmlformats.org/markup-compatibility/2006" xmlns:aink="http://schemas.microsoft.com/office/drawing/2016/ink" xmlns:am3d="http://schemas.microsoft.com/office/drawing/2017/model3d" xmlns:o="urn:schemas-microsoft-com:office:office" xmlns:r="http://schemas.openxmlformats.org/officeDocument/2006/relationships" xmlns:m="http://schemas.openxmlformats.org/officeDocument/2006/math" xmlns:v="urn:schemas-microsoft-com:vml" xmlns:wp14="http://schemas.microsoft.com/office/word/2010/wordprocessingDrawing" xmlns:wp="http://schemas.openxmlformats.org/drawingml/2006/wordprocessingDrawing" xmlns:w10="urn:schemas-microsoft-com:office:word" xmlns:w="http://schemas.openxmlformats.org/wordprocessingml/2006/main" xmlns:w14="http://schemas.microsoft.com/office/word/2010/wordml" xmlns:w15="http://schemas.microsoft.com/office/word/2012/wordml" xmlns:w16cid="http://schemas.microsoft.com/office/word/2016/wordml/cid" xmlns:w16se="http://schemas.microsoft.com/office/word/2015/wordml/symex" xmlns:wpg="http://schemas.microsoft.com/office/word/2010/wordprocessingGroup" xmlns:wpi="http://schemas.microsoft.com/office/word/2010/wordprocessingInk" xmlns:wne="http://schemas.microsoft.com/office/word/2006/wordml" xmlns:wps="http://schemas.microsoft.com/office/word/2010/wordprocessingShape" mc:Ignorable="w14 w15 w16se w16cid wp14">
   <w:body>
     <w:p>
       <w:pPr>
@@ -49,7 +49,15 @@
         </w:numPr>
       </w:pPr>
       <w:r>
-        <w:t>Run anaconda3 as admin</w:t>
+        <w:t xml:space="preserve">Run </w:t>
+      </w:r>
+      <w:proofErr w:type="spellStart"/>
+      <w:r>
+        <w:t>anaconda3</w:t>
+      </w:r>
+      <w:proofErr w:type="spellEnd"/>
+      <w:r>
+        <w:t xml:space="preserve"> as admin</w:t>
       </w:r>
     </w:p>
     <w:p>
@@ -63,13 +71,31 @@
       <w:r>
         <w:t xml:space="preserve">Type </w:t>
       </w:r>
+      <w:proofErr w:type="spellStart"/>
       <w:r>
         <w:rPr>
           <w:rFonts w:ascii="Consolas" w:eastAsia="Times New Roman" w:hAnsi="Consolas" w:cs="Calibri"/>
           <w:lang w:val="en-US" w:eastAsia="en-CA"/>
         </w:rPr>
-        <w:t>conda env export --no-builds &gt; env_carla99.yml</w:t>
-      </w:r>
+        <w:t>conda</w:t>
+      </w:r>
+      <w:proofErr w:type="spellEnd"/>
+      <w:r>
+        <w:rPr>
+          <w:rFonts w:ascii="Consolas" w:eastAsia="Times New Roman" w:hAnsi="Consolas" w:cs="Calibri"/>
+          <w:lang w:val="en-US" w:eastAsia="en-CA"/>
+        </w:rPr>
+        <w:t xml:space="preserve"> env export --no-builds &gt; </w:t>
+      </w:r>
+      <w:proofErr w:type="spellStart"/>
+      <w:r>
+        <w:rPr>
+          <w:rFonts w:ascii="Consolas" w:eastAsia="Times New Roman" w:hAnsi="Consolas" w:cs="Calibri"/>
+          <w:lang w:val="en-US" w:eastAsia="en-CA"/>
+        </w:rPr>
+        <w:t>env_carla99.yml</w:t>
+      </w:r>
+      <w:proofErr w:type="spellEnd"/>
     </w:p>
     <w:p>
       <w:pPr>
@@ -82,13 +108,68 @@
       <w:r>
         <w:t xml:space="preserve">Type </w:t>
       </w:r>
+      <w:proofErr w:type="spellStart"/>
       <w:r>
         <w:rPr>
           <w:rFonts w:ascii="Consolas" w:eastAsia="Times New Roman" w:hAnsi="Consolas" w:cs="Calibri"/>
           <w:lang w:val="en-US" w:eastAsia="en-CA"/>
         </w:rPr>
-        <w:t>conda env create -f env_carla99.yml -n carla99</w:t>
-      </w:r>
+        <w:t>conda</w:t>
+      </w:r>
+      <w:proofErr w:type="spellEnd"/>
+      <w:r>
+        <w:rPr>
+          <w:rFonts w:ascii="Consolas" w:eastAsia="Times New Roman" w:hAnsi="Consolas" w:cs="Calibri"/>
+          <w:lang w:val="en-US" w:eastAsia="en-CA"/>
+        </w:rPr>
+        <w:t xml:space="preserve"> env create -f </w:t>
+      </w:r>
+      <w:proofErr w:type="spellStart"/>
+      <w:r>
+        <w:rPr>
+          <w:rFonts w:ascii="Consolas" w:eastAsia="Times New Roman" w:hAnsi="Consolas" w:cs="Calibri"/>
+          <w:lang w:val="en-US" w:eastAsia="en-CA"/>
+        </w:rPr>
+        <w:t>env_carla99.yml</w:t>
+      </w:r>
+      <w:proofErr w:type="spellEnd"/>
+      <w:r>
+        <w:rPr>
+          <w:rFonts w:ascii="Consolas" w:eastAsia="Times New Roman" w:hAnsi="Consolas" w:cs="Calibri"/>
+          <w:lang w:val="en-US" w:eastAsia="en-CA"/>
+        </w:rPr>
+        <w:t xml:space="preserve"> -n </w:t>
+      </w:r>
+      <w:proofErr w:type="spellStart"/>
+      <w:r>
+        <w:rPr>
+          <w:rFonts w:ascii="Consolas" w:eastAsia="Times New Roman" w:hAnsi="Consolas" w:cs="Calibri"/>
+          <w:lang w:val="en-US" w:eastAsia="en-CA"/>
+        </w:rPr>
+        <w:t>carla99</w:t>
+      </w:r>
+      <w:proofErr w:type="spellEnd"/>
+    </w:p>
+    <w:p>
+      <w:pPr>
+        <w:pStyle w:val="ListParagraph"/>
+      </w:pPr>
+      <w:r>
+        <w:t>Note: version 9.12 is co</w:t>
+      </w:r>
+      <w:r>
+        <w:t xml:space="preserve">mpatible with Python 3.7 and 3.8. Need to specify in </w:t>
+      </w:r>
+      <w:proofErr w:type="spellStart"/>
+      <w:r>
+        <w:t>conda</w:t>
+      </w:r>
+      <w:proofErr w:type="spellEnd"/>
+      <w:r>
+        <w:t xml:space="preserve"> environment</w:t>
+      </w:r>
+      <w:bookmarkStart w:id="0" w:name="_GoBack"/>
+      <w:bookmarkEnd w:id="0"/>
     </w:p>
     <w:p>
       <w:pPr>
@@ -101,13 +182,31 @@
       <w:r>
         <w:t xml:space="preserve">Type </w:t>
       </w:r>
+      <w:proofErr w:type="spellStart"/>
       <w:r>
         <w:rPr>
           <w:rFonts w:ascii="Consolas" w:eastAsia="Times New Roman" w:hAnsi="Consolas" w:cs="Calibri"/>
           <w:lang w:val="en-US" w:eastAsia="en-CA"/>
         </w:rPr>
-        <w:t>conda activate carla99</w:t>
-      </w:r>
+        <w:t>conda</w:t>
+      </w:r>
+      <w:proofErr w:type="spellEnd"/>
+      <w:r>
+        <w:rPr>
+          <w:rFonts w:ascii="Consolas" w:eastAsia="Times New Roman" w:hAnsi="Consolas" w:cs="Calibri"/>
+          <w:lang w:val="en-US" w:eastAsia="en-CA"/>
+        </w:rPr>
+        <w:t xml:space="preserve"> activate </w:t>
+      </w:r>
+      <w:proofErr w:type="spellStart"/>
+      <w:r>
+        <w:rPr>
+          <w:rFonts w:ascii="Consolas" w:eastAsia="Times New Roman" w:hAnsi="Consolas" w:cs="Calibri"/>
+          <w:lang w:val="en-US" w:eastAsia="en-CA"/>
+        </w:rPr>
+        <w:t>carla99</w:t>
+      </w:r>
+      <w:proofErr w:type="spellEnd"/>
     </w:p>
     <w:p>
       <w:pPr>
@@ -224,15 +323,49 @@
         <w:t>To change Town: n</w:t>
       </w:r>
       <w:r>
-        <w:t>avigate to ~PythonAPI\util and type p</w:t>
-      </w:r>
+        <w:t>avigate to ~</w:t>
+      </w:r>
+      <w:proofErr w:type="spellStart"/>
+      <w:r>
+        <w:t>PythonAPI</w:t>
+      </w:r>
+      <w:proofErr w:type="spellEnd"/>
+      <w:r>
+        <w:t>\</w:t>
+      </w:r>
+      <w:proofErr w:type="spellStart"/>
+      <w:r>
+        <w:t>util</w:t>
+      </w:r>
+      <w:proofErr w:type="spellEnd"/>
+      <w:r>
+        <w:t xml:space="preserve"> and type p</w:t>
+      </w:r>
+      <w:proofErr w:type="spellStart"/>
       <w:r>
         <w:rPr>
           <w:rFonts w:ascii="Consolas" w:eastAsia="Times New Roman" w:hAnsi="Consolas" w:cs="Calibri"/>
           <w:lang w:val="en-US" w:eastAsia="en-CA"/>
         </w:rPr>
-        <w:t>ython config.py -m Town04</w:t>
-      </w:r>
+        <w:t>ython</w:t>
+      </w:r>
+      <w:proofErr w:type="spellEnd"/>
+      <w:r>
+        <w:rPr>
+          <w:rFonts w:ascii="Consolas" w:eastAsia="Times New Roman" w:hAnsi="Consolas" w:cs="Calibri"/>
+          <w:lang w:val="en-US" w:eastAsia="en-CA"/>
+        </w:rPr>
+        <w:t xml:space="preserve"> config.py -m </w:t>
+      </w:r>
+      <w:proofErr w:type="spellStart"/>
+      <w:r>
+        <w:rPr>
+          <w:rFonts w:ascii="Consolas" w:eastAsia="Times New Roman" w:hAnsi="Consolas" w:cs="Calibri"/>
+          <w:lang w:val="en-US" w:eastAsia="en-CA"/>
+        </w:rPr>
+        <w:t>Town04</w:t>
+      </w:r>
+      <w:proofErr w:type="spellEnd"/>
     </w:p>
     <w:p>
       <w:pPr>
@@ -243,7 +376,15 @@
         </w:numPr>
       </w:pPr>
       <w:r>
-        <w:t xml:space="preserve">Navigate to ~carla-takeover-client-main and type </w:t>
+        <w:t>Navigate to ~</w:t>
+      </w:r>
+      <w:proofErr w:type="spellStart"/>
+      <w:r>
+        <w:t>carla</w:t>
+      </w:r>
+      <w:proofErr w:type="spellEnd"/>
+      <w:r>
+        <w:t xml:space="preserve">-takeover-client-main and type </w:t>
       </w:r>
       <w:r>
         <w:rPr>
@@ -269,34 +410,93 @@
           <w:rFonts w:ascii="Consolas" w:eastAsia="Times New Roman" w:hAnsi="Consolas" w:cs="Calibri"/>
           <w:lang w:val="en-US" w:eastAsia="en-CA"/>
         </w:rPr>
-        <w:t>python synchronous_client.py -sp test5.json</w:t>
-      </w:r>
+        <w:t>python synchronous_client.py -</w:t>
+      </w:r>
+      <w:proofErr w:type="spellStart"/>
       <w:r>
         <w:rPr>
           <w:rFonts w:ascii="Consolas" w:eastAsia="Times New Roman" w:hAnsi="Consolas" w:cs="Calibri"/>
           <w:lang w:val="en-US" w:eastAsia="en-CA"/>
         </w:rPr>
-        <w:t xml:space="preserve"> -s</w:t>
-      </w:r>
+        <w:t>sp</w:t>
+      </w:r>
+      <w:proofErr w:type="spellEnd"/>
       <w:r>
         <w:rPr>
           <w:rFonts w:ascii="Consolas" w:eastAsia="Times New Roman" w:hAnsi="Consolas" w:cs="Calibri"/>
           <w:lang w:val="en-US" w:eastAsia="en-CA"/>
         </w:rPr>
-        <w:t xml:space="preserve">c </w:t>
-      </w:r>
+        <w:t xml:space="preserve"> </w:t>
+      </w:r>
+      <w:proofErr w:type="spellStart"/>
       <w:r>
         <w:rPr>
           <w:rFonts w:ascii="Consolas" w:eastAsia="Times New Roman" w:hAnsi="Consolas" w:cs="Calibri"/>
           <w:lang w:val="en-US" w:eastAsia="en-CA"/>
         </w:rPr>
-        <w:t>scenario_configs/bike.json</w:t>
-      </w:r>
+        <w:t>test5.json</w:t>
+      </w:r>
+      <w:proofErr w:type="spellEnd"/>
       <w:r>
         <w:rPr>
           <w:rFonts w:ascii="Consolas" w:eastAsia="Times New Roman" w:hAnsi="Consolas" w:cs="Calibri"/>
           <w:lang w:val="en-US" w:eastAsia="en-CA"/>
         </w:rPr>
+        <w:t xml:space="preserve"> -</w:t>
+      </w:r>
+      <w:proofErr w:type="spellStart"/>
+      <w:r>
+        <w:rPr>
+          <w:rFonts w:ascii="Consolas" w:eastAsia="Times New Roman" w:hAnsi="Consolas" w:cs="Calibri"/>
+          <w:lang w:val="en-US" w:eastAsia="en-CA"/>
+        </w:rPr>
+        <w:t>s</w:t>
+      </w:r>
+      <w:r>
+        <w:rPr>
+          <w:rFonts w:ascii="Consolas" w:eastAsia="Times New Roman" w:hAnsi="Consolas" w:cs="Calibri"/>
+          <w:lang w:val="en-US" w:eastAsia="en-CA"/>
+        </w:rPr>
+        <w:t>c</w:t>
+      </w:r>
+      <w:proofErr w:type="spellEnd"/>
+      <w:r>
+        <w:rPr>
+          <w:rFonts w:ascii="Consolas" w:eastAsia="Times New Roman" w:hAnsi="Consolas" w:cs="Calibri"/>
+          <w:lang w:val="en-US" w:eastAsia="en-CA"/>
+        </w:rPr>
+        <w:t xml:space="preserve"> </w:t>
+      </w:r>
+      <w:proofErr w:type="spellStart"/>
+      <w:r>
+        <w:rPr>
+          <w:rFonts w:ascii="Consolas" w:eastAsia="Times New Roman" w:hAnsi="Consolas" w:cs="Calibri"/>
+          <w:lang w:val="en-US" w:eastAsia="en-CA"/>
+        </w:rPr>
+        <w:t>scenario_configs</w:t>
+      </w:r>
+      <w:proofErr w:type="spellEnd"/>
+      <w:r>
+        <w:rPr>
+          <w:rFonts w:ascii="Consolas" w:eastAsia="Times New Roman" w:hAnsi="Consolas" w:cs="Calibri"/>
+          <w:lang w:val="en-US" w:eastAsia="en-CA"/>
+        </w:rPr>
+        <w:t>/</w:t>
+      </w:r>
+      <w:proofErr w:type="spellStart"/>
+      <w:r>
+        <w:rPr>
+          <w:rFonts w:ascii="Consolas" w:eastAsia="Times New Roman" w:hAnsi="Consolas" w:cs="Calibri"/>
+          <w:lang w:val="en-US" w:eastAsia="en-CA"/>
+        </w:rPr>
+        <w:t>bike.json</w:t>
+      </w:r>
+      <w:proofErr w:type="spellEnd"/>
+      <w:r>
+        <w:rPr>
+          <w:rFonts w:ascii="Consolas" w:eastAsia="Times New Roman" w:hAnsi="Consolas" w:cs="Calibri"/>
+          <w:lang w:val="en-US" w:eastAsia="en-CA"/>
+        </w:rPr>
         <w:t xml:space="preserve"> -r True</w:t>
       </w:r>
     </w:p>
@@ -316,8 +516,33 @@
           <w:rFonts w:ascii="Consolas" w:eastAsia="Times New Roman" w:hAnsi="Consolas" w:cs="Calibri"/>
           <w:lang w:val="en-US" w:eastAsia="en-CA"/>
         </w:rPr>
-        <w:t>python npc_manager.py -sp test5.json</w:t>
-      </w:r>
+        <w:t>python npc_manager.py -</w:t>
+      </w:r>
+      <w:proofErr w:type="spellStart"/>
+      <w:r>
+        <w:rPr>
+          <w:rFonts w:ascii="Consolas" w:eastAsia="Times New Roman" w:hAnsi="Consolas" w:cs="Calibri"/>
+          <w:lang w:val="en-US" w:eastAsia="en-CA"/>
+        </w:rPr>
+        <w:t>sp</w:t>
+      </w:r>
+      <w:proofErr w:type="spellEnd"/>
+      <w:r>
+        <w:rPr>
+          <w:rFonts w:ascii="Consolas" w:eastAsia="Times New Roman" w:hAnsi="Consolas" w:cs="Calibri"/>
+          <w:lang w:val="en-US" w:eastAsia="en-CA"/>
+        </w:rPr>
+        <w:t xml:space="preserve"> </w:t>
+      </w:r>
+      <w:proofErr w:type="spellStart"/>
+      <w:r>
+        <w:rPr>
+          <w:rFonts w:ascii="Consolas" w:eastAsia="Times New Roman" w:hAnsi="Consolas" w:cs="Calibri"/>
+          <w:lang w:val="en-US" w:eastAsia="en-CA"/>
+        </w:rPr>
+        <w:t>test5.json</w:t>
+      </w:r>
+      <w:proofErr w:type="spellEnd"/>
     </w:p>
     <w:p>
       <w:pPr>
@@ -361,7 +586,23 @@
           <w:rFonts w:eastAsia="Times New Roman" w:cs="Calibri"/>
           <w:lang w:val="en-US" w:eastAsia="en-CA"/>
         </w:rPr>
-        <w:t>Run anaconda3 as admin</w:t>
+        <w:t xml:space="preserve">Run </w:t>
+      </w:r>
+      <w:proofErr w:type="spellStart"/>
+      <w:r>
+        <w:rPr>
+          <w:rFonts w:eastAsia="Times New Roman" w:cs="Calibri"/>
+          <w:lang w:val="en-US" w:eastAsia="en-CA"/>
+        </w:rPr>
+        <w:t>anaconda3</w:t>
+      </w:r>
+      <w:proofErr w:type="spellEnd"/>
+      <w:r>
+        <w:rPr>
+          <w:rFonts w:eastAsia="Times New Roman" w:cs="Calibri"/>
+          <w:lang w:val="en-US" w:eastAsia="en-CA"/>
+        </w:rPr>
+        <w:t xml:space="preserve"> as admin</w:t>
       </w:r>
     </w:p>
     <w:p>
@@ -385,13 +626,31 @@
         </w:rPr>
         <w:t xml:space="preserve">Type </w:t>
       </w:r>
+      <w:proofErr w:type="spellStart"/>
       <w:r>
         <w:rPr>
           <w:rFonts w:ascii="Consolas" w:eastAsia="Times New Roman" w:hAnsi="Consolas" w:cs="Calibri"/>
           <w:lang w:val="en-US" w:eastAsia="en-CA"/>
         </w:rPr>
-        <w:t>conda env export --no-builds &gt; env_carla99.yml</w:t>
-      </w:r>
+        <w:t>conda</w:t>
+      </w:r>
+      <w:proofErr w:type="spellEnd"/>
+      <w:r>
+        <w:rPr>
+          <w:rFonts w:ascii="Consolas" w:eastAsia="Times New Roman" w:hAnsi="Consolas" w:cs="Calibri"/>
+          <w:lang w:val="en-US" w:eastAsia="en-CA"/>
+        </w:rPr>
+        <w:t xml:space="preserve"> env export --no-builds &gt; </w:t>
+      </w:r>
+      <w:proofErr w:type="spellStart"/>
+      <w:r>
+        <w:rPr>
+          <w:rFonts w:ascii="Consolas" w:eastAsia="Times New Roman" w:hAnsi="Consolas" w:cs="Calibri"/>
+          <w:lang w:val="en-US" w:eastAsia="en-CA"/>
+        </w:rPr>
+        <w:t>env_carla99.yml</w:t>
+      </w:r>
+      <w:proofErr w:type="spellEnd"/>
     </w:p>
     <w:p>
       <w:pPr>
@@ -414,13 +673,47 @@
         </w:rPr>
         <w:t xml:space="preserve">Type </w:t>
       </w:r>
+      <w:proofErr w:type="spellStart"/>
       <w:r>
         <w:rPr>
           <w:rFonts w:ascii="Consolas" w:eastAsia="Times New Roman" w:hAnsi="Consolas" w:cs="Calibri"/>
           <w:lang w:val="en-US" w:eastAsia="en-CA"/>
         </w:rPr>
-        <w:t>conda env create -f env_carla99.yml -n carla99</w:t>
-      </w:r>
+        <w:t>conda</w:t>
+      </w:r>
+      <w:proofErr w:type="spellEnd"/>
+      <w:r>
+        <w:rPr>
+          <w:rFonts w:ascii="Consolas" w:eastAsia="Times New Roman" w:hAnsi="Consolas" w:cs="Calibri"/>
+          <w:lang w:val="en-US" w:eastAsia="en-CA"/>
+        </w:rPr>
+        <w:t xml:space="preserve"> env create -f </w:t>
+      </w:r>
+      <w:proofErr w:type="spellStart"/>
+      <w:r>
+        <w:rPr>
+          <w:rFonts w:ascii="Consolas" w:eastAsia="Times New Roman" w:hAnsi="Consolas" w:cs="Calibri"/>
+          <w:lang w:val="en-US" w:eastAsia="en-CA"/>
+        </w:rPr>
+        <w:t>env_carla99.yml</w:t>
+      </w:r>
+      <w:proofErr w:type="spellEnd"/>
+      <w:r>
+        <w:rPr>
+          <w:rFonts w:ascii="Consolas" w:eastAsia="Times New Roman" w:hAnsi="Consolas" w:cs="Calibri"/>
+          <w:lang w:val="en-US" w:eastAsia="en-CA"/>
+        </w:rPr>
+        <w:t xml:space="preserve"> -n </w:t>
+      </w:r>
+      <w:proofErr w:type="spellStart"/>
+      <w:r>
+        <w:rPr>
+          <w:rFonts w:ascii="Consolas" w:eastAsia="Times New Roman" w:hAnsi="Consolas" w:cs="Calibri"/>
+          <w:lang w:val="en-US" w:eastAsia="en-CA"/>
+        </w:rPr>
+        <w:t>carla99</w:t>
+      </w:r>
+      <w:proofErr w:type="spellEnd"/>
     </w:p>
     <w:p>
       <w:pPr>
@@ -452,8 +745,33 @@
           <w:rFonts w:ascii="Consolas" w:eastAsia="Times New Roman" w:hAnsi="Consolas" w:cs="Calibri"/>
           <w:lang w:val="en-US" w:eastAsia="en-CA"/>
         </w:rPr>
-        <w:t>Type conda activate carla99</w:t>
-      </w:r>
+        <w:t xml:space="preserve">Type </w:t>
+      </w:r>
+      <w:proofErr w:type="spellStart"/>
+      <w:r>
+        <w:rPr>
+          <w:rFonts w:ascii="Consolas" w:eastAsia="Times New Roman" w:hAnsi="Consolas" w:cs="Calibri"/>
+          <w:lang w:val="en-US" w:eastAsia="en-CA"/>
+        </w:rPr>
+        <w:t>conda</w:t>
+      </w:r>
+      <w:proofErr w:type="spellEnd"/>
+      <w:r>
+        <w:rPr>
+          <w:rFonts w:ascii="Consolas" w:eastAsia="Times New Roman" w:hAnsi="Consolas" w:cs="Calibri"/>
+          <w:lang w:val="en-US" w:eastAsia="en-CA"/>
+        </w:rPr>
+        <w:t xml:space="preserve"> activate </w:t>
+      </w:r>
+      <w:proofErr w:type="spellStart"/>
+      <w:r>
+        <w:rPr>
+          <w:rFonts w:ascii="Consolas" w:eastAsia="Times New Roman" w:hAnsi="Consolas" w:cs="Calibri"/>
+          <w:lang w:val="en-US" w:eastAsia="en-CA"/>
+        </w:rPr>
+        <w:t>carla99</w:t>
+      </w:r>
+      <w:proofErr w:type="spellEnd"/>
     </w:p>
     <w:p>
       <w:pPr>
@@ -550,8 +868,13 @@
           <w:numId w:val="1"/>
         </w:numPr>
       </w:pPr>
-      <w:r>
-        <w:t xml:space="preserve">Npc speed can be changed in the </w:t>
+      <w:proofErr w:type="spellStart"/>
+      <w:r>
+        <w:t>Npc</w:t>
+      </w:r>
+      <w:proofErr w:type="spellEnd"/>
+      <w:r>
+        <w:t xml:space="preserve"> speed can be changed in the </w:t>
       </w:r>
       <w:r>
         <w:rPr>
@@ -583,7 +906,6 @@
           <w:b/>
           <w:bCs/>
         </w:rPr>
-        <w:lastRenderedPageBreak/>
         <w:t>To use a different Town (Linux):</w:t>
       </w:r>
       <w:r>
@@ -623,7 +945,39 @@
         </w:numPr>
       </w:pPr>
       <w:r>
-        <w:t>Need to change path in setup_server.sh: go to “carlaPath” line3 → (open a Terminal → type pwd) → copy the path of the CARLA folder e.g. "/media/homlabadmin/CE3A4C113A4BF4CD/Ubuntu/CARLA/CARLA_0.9.</w:t>
+        <w:t>Need to change path in setup_server.sh: go to “</w:t>
+      </w:r>
+      <w:proofErr w:type="spellStart"/>
+      <w:r>
+        <w:t>carlaPath</w:t>
+      </w:r>
+      <w:proofErr w:type="spellEnd"/>
+      <w:r>
+        <w:t xml:space="preserve">” </w:t>
+      </w:r>
+      <w:proofErr w:type="spellStart"/>
+      <w:r>
+        <w:t>line3</w:t>
+      </w:r>
+      <w:proofErr w:type="spellEnd"/>
+      <w:r>
+        <w:t xml:space="preserve"> → (open a Terminal → type </w:t>
+      </w:r>
+      <w:proofErr w:type="spellStart"/>
+      <w:r>
+        <w:t>pwd</w:t>
+      </w:r>
+      <w:proofErr w:type="spellEnd"/>
+      <w:r>
+        <w:t>) → copy the path of the CARLA folder e.g. "/media/</w:t>
+      </w:r>
+      <w:proofErr w:type="spellStart"/>
+      <w:r>
+        <w:t>homlabadmin</w:t>
+      </w:r>
+      <w:proofErr w:type="spellEnd"/>
+      <w:r>
+        <w:t>/CE3A4C113A4BF4CD/Ubuntu/CARLA/CARLA_0.9.</w:t>
       </w:r>
       <w:r>
         <w:t>12</w:t>
@@ -635,8 +989,16 @@
         <w:rPr>
           <w:rFonts w:ascii="Consolas" w:hAnsi="Consolas"/>
         </w:rPr>
-        <w:t>./setup_server.sh -m Town04</w:t>
-      </w:r>
+        <w:t xml:space="preserve">./setup_server.sh -m </w:t>
+      </w:r>
+      <w:proofErr w:type="spellStart"/>
+      <w:r>
+        <w:rPr>
+          <w:rFonts w:ascii="Consolas" w:hAnsi="Consolas"/>
+        </w:rPr>
+        <w:t>Town04</w:t>
+      </w:r>
+      <w:proofErr w:type="spellEnd"/>
       <w:r>
         <w:t xml:space="preserve"> to launch the server</w:t>
       </w:r>
@@ -650,8 +1012,21 @@
         </w:numPr>
       </w:pPr>
       <w:r>
-        <w:t>The configuration file and scenario are designed for Town03, but you can generate new scenarios for Town04</w:t>
-      </w:r>
+        <w:t xml:space="preserve">The configuration file and scenario are designed for </w:t>
+      </w:r>
+      <w:proofErr w:type="spellStart"/>
+      <w:r>
+        <w:t>Town03</w:t>
+      </w:r>
+      <w:proofErr w:type="spellEnd"/>
+      <w:r>
+        <w:t xml:space="preserve">, but you can generate new scenarios for </w:t>
+      </w:r>
+      <w:proofErr w:type="spellStart"/>
+      <w:r>
+        <w:t>Town04</w:t>
+      </w:r>
+      <w:proofErr w:type="spellEnd"/>
     </w:p>
     <w:p>
       <w:pPr>
@@ -662,7 +1037,31 @@
         </w:numPr>
       </w:pPr>
       <w:r>
-        <w:t xml:space="preserve">Have to change spawn points because spawn points are for Town03: server should be open in Town04 → green/red dots show where the npc will be spawning → type </w:t>
+        <w:t xml:space="preserve">Have to change spawn points because spawn points are for </w:t>
+      </w:r>
+      <w:proofErr w:type="spellStart"/>
+      <w:r>
+        <w:t>Town03</w:t>
+      </w:r>
+      <w:proofErr w:type="spellEnd"/>
+      <w:r>
+        <w:t xml:space="preserve">: server should be open in </w:t>
+      </w:r>
+      <w:proofErr w:type="spellStart"/>
+      <w:r>
+        <w:t>Town04</w:t>
+      </w:r>
+      <w:proofErr w:type="spellEnd"/>
+      <w:r>
+        <w:t xml:space="preserve"> → green/red dots show where the </w:t>
+      </w:r>
+      <w:proofErr w:type="spellStart"/>
+      <w:r>
+        <w:t>npc</w:t>
+      </w:r>
+      <w:proofErr w:type="spellEnd"/>
+      <w:r>
+        <w:t xml:space="preserve"> will be spawning → type </w:t>
       </w:r>
       <w:r>
         <w:rPr>
@@ -671,14 +1070,46 @@
         <w:t>python spawn_locations.py</w:t>
       </w:r>
       <w:r>
-        <w:t xml:space="preserve"> → open launch_client.sh → go to spawn_config line → when you ran spawn_locations.py you generated a new test3.json. Need to change path to that file by deleting “spawn_configs” → Open Terminal, type </w:t>
+        <w:t xml:space="preserve"> → open launch_client.sh → go to </w:t>
+      </w:r>
+      <w:proofErr w:type="spellStart"/>
+      <w:r>
+        <w:t>spawn_config</w:t>
+      </w:r>
+      <w:proofErr w:type="spellEnd"/>
+      <w:r>
+        <w:t xml:space="preserve"> line → when you ran spawn_locations.py you generated a new </w:t>
+      </w:r>
+      <w:proofErr w:type="spellStart"/>
+      <w:r>
+        <w:t>test3.json</w:t>
+      </w:r>
+      <w:proofErr w:type="spellEnd"/>
+      <w:r>
+        <w:t>. Need to change path to that file by deleting “</w:t>
+      </w:r>
+      <w:proofErr w:type="spellStart"/>
+      <w:r>
+        <w:t>spawn_configs</w:t>
+      </w:r>
+      <w:proofErr w:type="spellEnd"/>
+      <w:r>
+        <w:t xml:space="preserve">” → Open Terminal, type </w:t>
       </w:r>
       <w:r>
         <w:rPr>
           <w:rFonts w:ascii="Consolas" w:hAnsi="Consolas"/>
         </w:rPr>
-        <w:t>./setup_server.sh -m Town04</w:t>
-      </w:r>
+        <w:t xml:space="preserve">./setup_server.sh -m </w:t>
+      </w:r>
+      <w:proofErr w:type="spellStart"/>
+      <w:r>
+        <w:rPr>
+          <w:rFonts w:ascii="Consolas" w:hAnsi="Consolas"/>
+        </w:rPr>
+        <w:t>Town04</w:t>
+      </w:r>
+      <w:proofErr w:type="spellEnd"/>
       <w:r>
         <w:t xml:space="preserve"> → type </w:t>
       </w:r>
@@ -686,8 +1117,16 @@
         <w:rPr>
           <w:rFonts w:ascii="Consolas" w:hAnsi="Consolas"/>
         </w:rPr>
-        <w:t>./launch_client.sh -npc</w:t>
-      </w:r>
+        <w:t>./launch_client.sh -</w:t>
+      </w:r>
+      <w:proofErr w:type="spellStart"/>
+      <w:r>
+        <w:rPr>
+          <w:rFonts w:ascii="Consolas" w:hAnsi="Consolas"/>
+        </w:rPr>
+        <w:t>npc</w:t>
+      </w:r>
+      <w:proofErr w:type="spellEnd"/>
       <w:r>
         <w:t xml:space="preserve"> → </w:t>
       </w:r>
@@ -701,7 +1140,15 @@
         </w:numPr>
       </w:pPr>
       <w:r>
-        <w:t>To close npc: press enter in the Terminal</w:t>
+        <w:t xml:space="preserve">To close </w:t>
+      </w:r>
+      <w:proofErr w:type="spellStart"/>
+      <w:r>
+        <w:t>npc</w:t>
+      </w:r>
+      <w:proofErr w:type="spellEnd"/>
+      <w:r>
+        <w:t>: press enter in the Terminal</w:t>
       </w:r>
     </w:p>
     <w:p>
@@ -713,8 +1160,13 @@
         </w:numPr>
       </w:pPr>
       <w:r>
-        <w:t>Note: Bike crossing scenario would not work here because it was created for Town03</w:t>
-      </w:r>
+        <w:t xml:space="preserve">Note: Bike crossing scenario would not work here because it was created for </w:t>
+      </w:r>
+      <w:proofErr w:type="spellStart"/>
+      <w:r>
+        <w:t>Town03</w:t>
+      </w:r>
+      <w:proofErr w:type="spellEnd"/>
     </w:p>
     <w:p/>
     <w:p>
@@ -751,7 +1203,49 @@
         </w:numPr>
       </w:pPr>
       <w:r>
-        <w:t>Open scenario_configs folder → open bike.json - configurations for scenario → "dist" 1 and 2 are trigger distances. If 150m away, it will start giving the alarm. If 50m away, it will take you off Autopilot and brake the car.</w:t>
+        <w:t xml:space="preserve">Open </w:t>
+      </w:r>
+      <w:proofErr w:type="spellStart"/>
+      <w:r>
+        <w:t>scenario_configs</w:t>
+      </w:r>
+      <w:proofErr w:type="spellEnd"/>
+      <w:r>
+        <w:t xml:space="preserve"> folder → open </w:t>
+      </w:r>
+      <w:proofErr w:type="spellStart"/>
+      <w:proofErr w:type="gramStart"/>
+      <w:r>
+        <w:t>bike.json</w:t>
+      </w:r>
+      <w:proofErr w:type="spellEnd"/>
+      <w:proofErr w:type="gramEnd"/>
+      <w:r>
+        <w:t xml:space="preserve"> - configurations for scenario → "</w:t>
+      </w:r>
+      <w:proofErr w:type="spellStart"/>
+      <w:r>
+        <w:t>dist</w:t>
+      </w:r>
+      <w:proofErr w:type="spellEnd"/>
+      <w:r>
+        <w:t xml:space="preserve">" 1 and 2 are trigger distances. If </w:t>
+      </w:r>
+      <w:proofErr w:type="spellStart"/>
+      <w:r>
+        <w:t>150m</w:t>
+      </w:r>
+      <w:proofErr w:type="spellEnd"/>
+      <w:r>
+        <w:t xml:space="preserve"> away, it will start giving the alarm. If </w:t>
+      </w:r>
+      <w:proofErr w:type="spellStart"/>
+      <w:r>
+        <w:t>50m</w:t>
+      </w:r>
+      <w:proofErr w:type="spellEnd"/>
+      <w:r>
+        <w:t xml:space="preserve"> away, it will take you off Autopilot and brake the car.</w:t>
       </w:r>
     </w:p>
     <w:p>
@@ -775,8 +1269,13 @@
         </w:numPr>
       </w:pPr>
       <w:r>
-        <w:t>"bikes": spawn point for the bike in Town03</w:t>
-      </w:r>
+        <w:t xml:space="preserve">"bikes": spawn point for the bike in </w:t>
+      </w:r>
+      <w:proofErr w:type="spellStart"/>
+      <w:r>
+        <w:t>Town03</w:t>
+      </w:r>
+      <w:proofErr w:type="spellEnd"/>
     </w:p>
     <w:p>
       <w:pPr>
@@ -787,7 +1286,15 @@
         </w:numPr>
       </w:pPr>
       <w:r>
-        <w:t>Can change the actor_type e.g. can make a pedestrian cross</w:t>
+        <w:t xml:space="preserve">Can change the </w:t>
+      </w:r>
+      <w:proofErr w:type="spellStart"/>
+      <w:r>
+        <w:t>actor_type</w:t>
+      </w:r>
+      <w:proofErr w:type="spellEnd"/>
+      <w:r>
+        <w:t xml:space="preserve"> e.g. can make a pedestrian cross</w:t>
       </w:r>
     </w:p>
     <w:p>
@@ -848,7 +1355,15 @@
         </w:numPr>
       </w:pPr>
       <w:r>
-        <w:t>If want to add your own controller: copy the code → add a new section just like the two above, called "G27 Racing Wheel" → do your own key mappings - assign actions to buttons you want</w:t>
+        <w:t>If want to add your own controller: copy the code → add a new section just like the two above, called "</w:t>
+      </w:r>
+      <w:proofErr w:type="spellStart"/>
+      <w:r>
+        <w:t>G27</w:t>
+      </w:r>
+      <w:proofErr w:type="spellEnd"/>
+      <w:r>
+        <w:t xml:space="preserve"> Racing Wheel" → do your own key mappings - assign actions to buttons you want</w:t>
       </w:r>
     </w:p>
     <w:p>
@@ -860,6 +1375,7 @@
         </w:numPr>
       </w:pPr>
       <w:r>
+        <w:lastRenderedPageBreak/>
         <w:t>Note: it looks for a controller first, so if you want to use keyboard you'll have to unplug the controller</w:t>
       </w:r>
     </w:p>
@@ -869,8 +1385,23 @@
           <w:b/>
           <w:bCs/>
         </w:rPr>
-        <w:lastRenderedPageBreak/>
-        <w:t>To change the number of npcs surrounding my vehicle:</w:t>
+        <w:t xml:space="preserve">To change the number of </w:t>
+      </w:r>
+      <w:proofErr w:type="spellStart"/>
+      <w:r>
+        <w:rPr>
+          <w:b/>
+          <w:bCs/>
+        </w:rPr>
+        <w:t>npcs</w:t>
+      </w:r>
+      <w:proofErr w:type="spellEnd"/>
+      <w:r>
+        <w:rPr>
+          <w:b/>
+          <w:bCs/>
+        </w:rPr>
+        <w:t xml:space="preserve"> surrounding my vehicle:</w:t>
       </w:r>
       <w:r>
         <w:t xml:space="preserve"> </w:t>
@@ -885,7 +1416,15 @@
         </w:numPr>
       </w:pPr>
       <w:r>
-        <w:t xml:space="preserve">Make sure server is running and current pygame is closed → type </w:t>
+        <w:t xml:space="preserve">Make sure server is running and current </w:t>
+      </w:r>
+      <w:proofErr w:type="spellStart"/>
+      <w:r>
+        <w:t>pygame</w:t>
+      </w:r>
+      <w:proofErr w:type="spellEnd"/>
+      <w:r>
+        <w:t xml:space="preserve"> is closed → type </w:t>
       </w:r>
       <w:r>
         <w:rPr>
@@ -894,7 +1433,15 @@
         <w:t>python spawn_locations.py</w:t>
       </w:r>
       <w:r>
-        <w:t xml:space="preserve"> → will see spawn locations in the server window - where npcs will spawn. If not happy with it, run the same command again to get new spawn locations. It randomly generates new spawn locations.</w:t>
+        <w:t xml:space="preserve"> → will see spawn locations in the server window - where </w:t>
+      </w:r>
+      <w:proofErr w:type="spellStart"/>
+      <w:r>
+        <w:t>npcs</w:t>
+      </w:r>
+      <w:proofErr w:type="spellEnd"/>
+      <w:r>
+        <w:t xml:space="preserve"> will spawn. If not happy with it, run the same command again to get new spawn locations. It randomly generates new spawn locations.</w:t>
       </w:r>
     </w:p>
     <w:p>
@@ -906,13 +1453,35 @@
         </w:numPr>
       </w:pPr>
       <w:r>
-        <w:t xml:space="preserve">Flags to change number of npcs spawned:  type </w:t>
+        <w:t xml:space="preserve">Flags to change number of </w:t>
+      </w:r>
+      <w:proofErr w:type="spellStart"/>
+      <w:r>
+        <w:t>npcs</w:t>
+      </w:r>
+      <w:proofErr w:type="spellEnd"/>
+      <w:r>
+        <w:t xml:space="preserve"> spawned:  type </w:t>
       </w:r>
       <w:r>
         <w:rPr>
           <w:rFonts w:ascii="Consolas" w:hAnsi="Consolas"/>
         </w:rPr>
-        <w:t>python spawn_locations.py -cr 30</w:t>
+        <w:t>python spawn_locations.py -</w:t>
+      </w:r>
+      <w:proofErr w:type="spellStart"/>
+      <w:r>
+        <w:rPr>
+          <w:rFonts w:ascii="Consolas" w:hAnsi="Consolas"/>
+        </w:rPr>
+        <w:t>cr</w:t>
+      </w:r>
+      <w:proofErr w:type="spellEnd"/>
+      <w:r>
+        <w:rPr>
+          <w:rFonts w:ascii="Consolas" w:hAnsi="Consolas"/>
+        </w:rPr>
+        <w:t xml:space="preserve"> 30</w:t>
       </w:r>
       <w:r>
         <w:t xml:space="preserve"> → type </w:t>
@@ -921,8 +1490,16 @@
         <w:rPr>
           <w:rFonts w:ascii="Consolas" w:hAnsi="Consolas"/>
         </w:rPr>
-        <w:t>./launch_client.sh -npc</w:t>
-      </w:r>
+        <w:t>./launch_client.sh -</w:t>
+      </w:r>
+      <w:proofErr w:type="spellStart"/>
+      <w:r>
+        <w:rPr>
+          <w:rFonts w:ascii="Consolas" w:hAnsi="Consolas"/>
+        </w:rPr>
+        <w:t>npc</w:t>
+      </w:r>
+      <w:proofErr w:type="spellEnd"/>
     </w:p>
     <w:p>
       <w:pPr>
@@ -936,8 +1513,16 @@
         <w:rPr>
           <w:rFonts w:ascii="Consolas" w:hAnsi="Consolas"/>
         </w:rPr>
-        <w:t>-cr</w:t>
-      </w:r>
+        <w:t>-</w:t>
+      </w:r>
+      <w:proofErr w:type="spellStart"/>
+      <w:r>
+        <w:rPr>
+          <w:rFonts w:ascii="Consolas" w:hAnsi="Consolas"/>
+        </w:rPr>
+        <w:t>cr</w:t>
+      </w:r>
+      <w:proofErr w:type="spellEnd"/>
       <w:r>
         <w:t>: radius - default is 70. if you make it smaller, cars will be more concentrated</w:t>
       </w:r>
@@ -954,10 +1539,26 @@
         <w:rPr>
           <w:rFonts w:ascii="Consolas" w:hAnsi="Consolas"/>
         </w:rPr>
-        <w:t>-cn</w:t>
-      </w:r>
-      <w:r>
-        <w:t>: number of npc vehicles spawned in the map. More vehicles will make it slower</w:t>
+        <w:t>-</w:t>
+      </w:r>
+      <w:proofErr w:type="spellStart"/>
+      <w:r>
+        <w:rPr>
+          <w:rFonts w:ascii="Consolas" w:hAnsi="Consolas"/>
+        </w:rPr>
+        <w:t>cn</w:t>
+      </w:r>
+      <w:proofErr w:type="spellEnd"/>
+      <w:r>
+        <w:t xml:space="preserve">: number of </w:t>
+      </w:r>
+      <w:proofErr w:type="spellStart"/>
+      <w:r>
+        <w:t>npc</w:t>
+      </w:r>
+      <w:proofErr w:type="spellEnd"/>
+      <w:r>
+        <w:t xml:space="preserve"> vehicles spawned in the map. More vehicles will make it slower</w:t>
       </w:r>
     </w:p>
     <w:p>
@@ -971,21 +1572,25 @@
       <w:r>
         <w:t xml:space="preserve">For list of flags: open spawn_locations.py → go to </w:t>
       </w:r>
+      <w:proofErr w:type="spellStart"/>
       <w:r>
         <w:rPr>
           <w:rFonts w:ascii="Consolas" w:hAnsi="Consolas"/>
         </w:rPr>
         <w:t>spawn_info</w:t>
       </w:r>
+      <w:proofErr w:type="spellEnd"/>
       <w:r>
         <w:t xml:space="preserve">: list of tuples generated by </w:t>
       </w:r>
+      <w:proofErr w:type="spellStart"/>
       <w:r>
         <w:rPr>
           <w:rFonts w:ascii="Consolas" w:hAnsi="Consolas"/>
         </w:rPr>
         <w:t>pair_sp_with_bp</w:t>
       </w:r>
+      <w:proofErr w:type="spellEnd"/>
       <w:r>
         <w:t xml:space="preserve"> function line 177</w:t>
       </w:r>
@@ -999,7 +1604,15 @@
         </w:numPr>
       </w:pPr>
       <w:r>
-        <w:t xml:space="preserve">Note: when using Town06, run </w:t>
+        <w:t xml:space="preserve">Note: when using </w:t>
+      </w:r>
+      <w:proofErr w:type="spellStart"/>
+      <w:r>
+        <w:t>Town06</w:t>
+      </w:r>
+      <w:proofErr w:type="spellEnd"/>
+      <w:r>
+        <w:t xml:space="preserve">, run </w:t>
       </w:r>
       <w:r>
         <w:rPr>
@@ -1051,7 +1664,15 @@
         </w:numPr>
       </w:pPr>
       <w:r>
-        <w:t>To change message text: go to synchronous_client.py  → line 377</w:t>
+        <w:t xml:space="preserve">To change message text: go to </w:t>
+      </w:r>
+      <w:proofErr w:type="gramStart"/>
+      <w:r>
+        <w:t>synchronous_client.py  →</w:t>
+      </w:r>
+      <w:proofErr w:type="gramEnd"/>
+      <w:r>
+        <w:t xml:space="preserve"> line 377</w:t>
       </w:r>
     </w:p>
     <w:p/>
@@ -1061,28 +1682,61 @@
           <w:b/>
           <w:bCs/>
         </w:rPr>
-        <w:t>To change pygame windows size:</w:t>
-      </w:r>
-      <w:r>
-        <w:t xml:space="preserve"> go to synchronous_client.py  → lines 47 and 48</w:t>
-      </w:r>
-    </w:p>
-    <w:p>
-      <w:pPr>
+        <w:t xml:space="preserve">To change </w:t>
+      </w:r>
+      <w:proofErr w:type="spellStart"/>
+      <w:r>
         <w:rPr>
           <w:b/>
           <w:bCs/>
         </w:rPr>
-      </w:pPr>
-    </w:p>
-    <w:p>
+        <w:t>pygame</w:t>
+      </w:r>
+      <w:proofErr w:type="spellEnd"/>
       <w:r>
         <w:rPr>
           <w:b/>
           <w:bCs/>
         </w:rPr>
-        <w:t>How to check if it is continuously surrounded by npcs</w:t>
-      </w:r>
+        <w:t xml:space="preserve"> windows size:</w:t>
+      </w:r>
+      <w:r>
+        <w:t xml:space="preserve"> go to </w:t>
+      </w:r>
+      <w:proofErr w:type="gramStart"/>
+      <w:r>
+        <w:t>synchronous_client.py  →</w:t>
+      </w:r>
+      <w:proofErr w:type="gramEnd"/>
+      <w:r>
+        <w:t xml:space="preserve"> lines 47 and 48</w:t>
+      </w:r>
+    </w:p>
+    <w:p>
+      <w:pPr>
+        <w:rPr>
+          <w:b/>
+          <w:bCs/>
+        </w:rPr>
+      </w:pPr>
+    </w:p>
+    <w:p>
+      <w:r>
+        <w:rPr>
+          <w:b/>
+          <w:bCs/>
+        </w:rPr>
+        <w:t xml:space="preserve">How to check if it is continuously surrounded by </w:t>
+      </w:r>
+      <w:proofErr w:type="spellStart"/>
+      <w:r>
+        <w:rPr>
+          <w:b/>
+          <w:bCs/>
+        </w:rPr>
+        <w:t>npcs</w:t>
+      </w:r>
+      <w:proofErr w:type="spellEnd"/>
       <w:r>
         <w:t xml:space="preserve">: </w:t>
       </w:r>
@@ -1096,7 +1750,15 @@
         </w:numPr>
       </w:pPr>
       <w:r>
-        <w:t xml:space="preserve">Check the Saved recordings: Saved folder → open the saved recordings → targets → each .json file is a timestep. If you open them, you will see the list of pedestrians. Each timestep is a json object, within each object there are keys and values. One of the values would be list of pedestrians, npc cars </w:t>
+        <w:t xml:space="preserve">Check the Saved recordings: Saved folder → open the saved recordings → targets → each .json file is a timestep. If you open them, you will see the list of pedestrians. Each timestep is a json object, within each object there are keys and values. One of the values would be list of pedestrians, </w:t>
+      </w:r>
+      <w:proofErr w:type="spellStart"/>
+      <w:r>
+        <w:t>npc</w:t>
+      </w:r>
+      <w:proofErr w:type="spellEnd"/>
+      <w:r>
+        <w:t xml:space="preserve"> cars </w:t>
       </w:r>
     </w:p>
     <w:p>
@@ -1108,7 +1770,23 @@
         </w:numPr>
       </w:pPr>
       <w:r>
-        <w:t>"car_vx/vy" - your own car</w:t>
+        <w:t>"</w:t>
+      </w:r>
+      <w:proofErr w:type="spellStart"/>
+      <w:r>
+        <w:t>car_vx</w:t>
+      </w:r>
+      <w:proofErr w:type="spellEnd"/>
+      <w:r>
+        <w:t>/</w:t>
+      </w:r>
+      <w:proofErr w:type="spellStart"/>
+      <w:r>
+        <w:t>vy</w:t>
+      </w:r>
+      <w:proofErr w:type="spellEnd"/>
+      <w:r>
+        <w:t>" - your own car</w:t>
       </w:r>
     </w:p>
     <w:p>
@@ -1120,7 +1798,23 @@
         </w:numPr>
       </w:pPr>
       <w:r>
-        <w:t>"type_id" - any npc (pedestrians and vehicles). Separate lists for pedestrians and cars</w:t>
+        <w:t>"</w:t>
+      </w:r>
+      <w:proofErr w:type="spellStart"/>
+      <w:r>
+        <w:t>type_id</w:t>
+      </w:r>
+      <w:proofErr w:type="spellEnd"/>
+      <w:r>
+        <w:t xml:space="preserve">" - any </w:t>
+      </w:r>
+      <w:proofErr w:type="spellStart"/>
+      <w:r>
+        <w:t>npc</w:t>
+      </w:r>
+      <w:proofErr w:type="spellEnd"/>
+      <w:r>
+        <w:t xml:space="preserve"> (pedestrians and vehicles). Separate lists for pedestrians and cars</w:t>
       </w:r>
     </w:p>
     <w:p>
@@ -1155,7 +1849,15 @@
         </w:numPr>
       </w:pPr>
       <w:r>
-        <w:t>If you need to analyse the entire data, use a python script to parse through all of it. Use Jupyter notebook</w:t>
+        <w:t xml:space="preserve">If you need to analyse the entire data, use a python script to parse through all of it. Use </w:t>
+      </w:r>
+      <w:proofErr w:type="spellStart"/>
+      <w:r>
+        <w:t>Jupyter</w:t>
+      </w:r>
+      <w:proofErr w:type="spellEnd"/>
+      <w:r>
+        <w:t xml:space="preserve"> notebook</w:t>
       </w:r>
     </w:p>
     <w:p>
@@ -1172,7 +1874,15 @@
     </w:p>
     <w:p>
       <w:r>
-        <w:t xml:space="preserve">Note: .json files are every time step. It's in 15Hz so </w:t>
+        <w:t xml:space="preserve">Note: .json files are every time step. It's in </w:t>
+      </w:r>
+      <w:proofErr w:type="spellStart"/>
+      <w:r>
+        <w:t>15Hz</w:t>
+      </w:r>
+      <w:proofErr w:type="spellEnd"/>
+      <w:r>
+        <w:t xml:space="preserve"> so </w:t>
       </w:r>
       <w:r>
         <w:rPr>
@@ -1208,7 +1918,6 @@
           <w:b/>
           <w:bCs/>
         </w:rPr>
-        <w:lastRenderedPageBreak/>
         <w:t>How to check when Autopilot was engaged:</w:t>
       </w:r>
       <w:r>
@@ -1331,8 +2040,13 @@
           <w:numId w:val="8"/>
         </w:numPr>
       </w:pPr>
-      <w:r>
-        <w:t>Gametime = simulation clock time</w:t>
+      <w:proofErr w:type="spellStart"/>
+      <w:r>
+        <w:t>Gametime</w:t>
+      </w:r>
+      <w:proofErr w:type="spellEnd"/>
+      <w:r>
+        <w:t xml:space="preserve"> = simulation clock time</w:t>
       </w:r>
     </w:p>
     <w:p>
@@ -1367,9 +2081,19 @@
           <w:numId w:val="8"/>
         </w:numPr>
       </w:pPr>
-      <w:r>
-        <w:t>cte = cross track error, largest error is about 0.2m</w:t>
-      </w:r>
+      <w:proofErr w:type="spellStart"/>
+      <w:r>
+        <w:t>cte</w:t>
+      </w:r>
+      <w:proofErr w:type="spellEnd"/>
+      <w:r>
+        <w:t xml:space="preserve"> = cross track error, largest error is about </w:t>
+      </w:r>
+      <w:proofErr w:type="spellStart"/>
+      <w:r>
+        <w:t>0.2m</w:t>
+      </w:r>
+      <w:proofErr w:type="spellEnd"/>
     </w:p>
     <w:p>
       <w:pPr>
@@ -1404,7 +2128,15 @@
         </w:numPr>
       </w:pPr>
       <w:r>
-        <w:t xml:space="preserve">To identify the moment of lane shift from lane to another: If you plot the cte, you will see a sudden jump. First need to convert values to a table </w:t>
+        <w:t xml:space="preserve">To identify the moment of lane shift from lane to another: If you plot the </w:t>
+      </w:r>
+      <w:proofErr w:type="spellStart"/>
+      <w:r>
+        <w:t>cte</w:t>
+      </w:r>
+      <w:proofErr w:type="spellEnd"/>
+      <w:r>
+        <w:t xml:space="preserve">, you will see a sudden jump. First need to convert values to a table </w:t>
       </w:r>
     </w:p>
     <w:p>
@@ -1457,8 +2189,13 @@
           <w:numId w:val="10"/>
         </w:numPr>
       </w:pPr>
-      <w:r>
-        <w:t>gametime: time passed in the simulated world</w:t>
+      <w:proofErr w:type="spellStart"/>
+      <w:r>
+        <w:t>gametime</w:t>
+      </w:r>
+      <w:proofErr w:type="spellEnd"/>
+      <w:r>
+        <w:t>: time passed in the simulated world</w:t>
       </w:r>
     </w:p>
     <w:p>
@@ -1469,8 +2206,29 @@
           <w:numId w:val="10"/>
         </w:numPr>
       </w:pPr>
-      <w:r>
-        <w:t>car_vx, car_vy, ... : velocities in the vehicle reference frame</w:t>
+      <w:proofErr w:type="spellStart"/>
+      <w:r>
+        <w:t>car_vx</w:t>
+      </w:r>
+      <w:proofErr w:type="spellEnd"/>
+      <w:r>
+        <w:t xml:space="preserve">, </w:t>
+      </w:r>
+      <w:proofErr w:type="spellStart"/>
+      <w:r>
+        <w:t>car_vy</w:t>
+      </w:r>
+      <w:proofErr w:type="spellEnd"/>
+      <w:r>
+        <w:t xml:space="preserve">, </w:t>
+      </w:r>
+      <w:proofErr w:type="gramStart"/>
+      <w:r>
+        <w:t>... :</w:t>
+      </w:r>
+      <w:proofErr w:type="gramEnd"/>
+      <w:r>
+        <w:t xml:space="preserve"> velocities in the vehicle reference frame</w:t>
       </w:r>
     </w:p>
     <w:p>
@@ -1541,8 +2299,14 @@
           <w:numId w:val="10"/>
         </w:numPr>
       </w:pPr>
-      <w:r>
-        <w:t>headingerror: angular difference between lane and car</w:t>
+      <w:proofErr w:type="spellStart"/>
+      <w:r>
+        <w:lastRenderedPageBreak/>
+        <w:t>headingerror</w:t>
+      </w:r>
+      <w:proofErr w:type="spellEnd"/>
+      <w:r>
+        <w:t>: angular difference between lane and car</w:t>
       </w:r>
     </w:p>
     <w:p>
@@ -1553,8 +2317,13 @@
           <w:numId w:val="10"/>
         </w:numPr>
       </w:pPr>
-      <w:r>
-        <w:t>cte: lateral difference between lane and car</w:t>
+      <w:proofErr w:type="spellStart"/>
+      <w:r>
+        <w:t>cte</w:t>
+      </w:r>
+      <w:proofErr w:type="spellEnd"/>
+      <w:r>
+        <w:t>: lateral difference between lane and car</w:t>
       </w:r>
     </w:p>
     <w:p>
@@ -1577,9 +2346,13 @@
           <w:numId w:val="10"/>
         </w:numPr>
       </w:pPr>
-      <w:r>
-        <w:lastRenderedPageBreak/>
-        <w:t>dist_to_car: distance to nearest car in front. if there's no car, defaults to 50</w:t>
+      <w:proofErr w:type="spellStart"/>
+      <w:r>
+        <w:t>dist_to_car</w:t>
+      </w:r>
+      <w:proofErr w:type="spellEnd"/>
+      <w:r>
+        <w:t>: distance to nearest car in front. if there's no car, defaults to 50</w:t>
       </w:r>
     </w:p>
     <w:p>
@@ -1590,8 +2363,13 @@
           <w:numId w:val="10"/>
         </w:numPr>
       </w:pPr>
-      <w:r>
-        <w:t>dist_to_walker: distance to nearest pedestrian in front, also defaults to 50</w:t>
+      <w:proofErr w:type="spellStart"/>
+      <w:r>
+        <w:t>dist_to_walker</w:t>
+      </w:r>
+      <w:proofErr w:type="spellEnd"/>
+      <w:r>
+        <w:t>: distance to nearest pedestrian in front, also defaults to 50</w:t>
       </w:r>
     </w:p>
     <w:p>
@@ -1602,8 +2380,21 @@
           <w:numId w:val="10"/>
         </w:numPr>
       </w:pPr>
-      <w:r>
-        <w:t>is_junction: boolean on whether the car is at a junction</w:t>
+      <w:proofErr w:type="spellStart"/>
+      <w:r>
+        <w:t>is_junction</w:t>
+      </w:r>
+      <w:proofErr w:type="spellEnd"/>
+      <w:r>
+        <w:t xml:space="preserve">: </w:t>
+      </w:r>
+      <w:proofErr w:type="spellStart"/>
+      <w:r>
+        <w:t>boolean</w:t>
+      </w:r>
+      <w:proofErr w:type="spellEnd"/>
+      <w:r>
+        <w:t xml:space="preserve"> on whether the car is at a junction</w:t>
       </w:r>
     </w:p>
     <w:p>
@@ -1614,8 +2405,13 @@
           <w:numId w:val="10"/>
         </w:numPr>
       </w:pPr>
-      <w:r>
-        <w:t>land_id: which lane the car is in</w:t>
+      <w:proofErr w:type="spellStart"/>
+      <w:r>
+        <w:t>land_id</w:t>
+      </w:r>
+      <w:proofErr w:type="spellEnd"/>
+      <w:r>
+        <w:t>: which lane the car is in</w:t>
       </w:r>
     </w:p>
     <w:sectPr>
@@ -1630,7 +2426,7 @@
 </file>
 
 <file path=word/numbering.xml><?xml version="1.0" encoding="utf-8"?>
-<w:numbering xmlns:wpc="http://schemas.microsoft.com/office/word/2010/wordprocessingCanvas" xmlns:cx="http://schemas.microsoft.com/office/drawing/2014/chartex" xmlns:cx1="http://schemas.microsoft.com/office/drawing/2015/9/8/chartex" xmlns:cx2="http://schemas.microsoft.com/office/drawing/2015/10/21/chartex" xmlns:cx3="http://schemas.microsoft.com/office/drawing/2016/5/9/chartex" xmlns:cx4="http://schemas.microsoft.com/office/drawing/2016/5/10/chartex" xmlns:cx5="http://schemas.microsoft.com/office/drawing/2016/5/11/chartex" xmlns:cx6="http://schemas.microsoft.com/office/drawing/2016/5/12/chartex" xmlns:cx7="http://schemas.microsoft.com/office/drawing/2016/5/13/chartex" xmlns:cx8="http://schemas.microsoft.com/office/drawing/2016/5/14/chartex" xmlns:mc="http://schemas.openxmlformats.org/markup-compatibility/2006" xmlns:aink="http://schemas.microsoft.com/office/drawing/2016/ink" xmlns:am3d="http://schemas.microsoft.com/office/drawing/2017/model3d" xmlns:o="urn:schemas-microsoft-com:office:office" xmlns:r="http://schemas.openxmlformats.org/officeDocument/2006/relationships" xmlns:m="http://schemas.openxmlformats.org/officeDocument/2006/math" xmlns:v="urn:schemas-microsoft-com:vml" xmlns:wp14="http://schemas.microsoft.com/office/word/2010/wordprocessingDrawing" xmlns:wp="http://schemas.openxmlformats.org/drawingml/2006/wordprocessingDrawing" xmlns:w10="urn:schemas-microsoft-com:office:word" xmlns:w="http://schemas.openxmlformats.org/wordprocessingml/2006/main" xmlns:w14="http://schemas.microsoft.com/office/word/2010/wordml" xmlns:w15="http://schemas.microsoft.com/office/word/2012/wordml" xmlns:w16cex="http://schemas.microsoft.com/office/word/2018/wordml/cex" xmlns:w16cid="http://schemas.microsoft.com/office/word/2016/wordml/cid" xmlns:w16="http://schemas.microsoft.com/office/word/2018/wordml" xmlns:w16sdtdh="http://schemas.microsoft.com/office/word/2020/wordml/sdtdatahash" xmlns:w16se="http://schemas.microsoft.com/office/word/2015/wordml/symex" xmlns:wpg="http://schemas.microsoft.com/office/word/2010/wordprocessingGroup" xmlns:wpi="http://schemas.microsoft.com/office/word/2010/wordprocessingInk" xmlns:wne="http://schemas.microsoft.com/office/word/2006/wordml" xmlns:wps="http://schemas.microsoft.com/office/word/2010/wordprocessingShape" mc:Ignorable="w14 w15 w16se w16cid w16 w16cex w16sdtdh wp14">
+<w:numbering xmlns:wpc="http://schemas.microsoft.com/office/word/2010/wordprocessingCanvas" xmlns:cx="http://schemas.microsoft.com/office/drawing/2014/chartex" xmlns:cx1="http://schemas.microsoft.com/office/drawing/2015/9/8/chartex" xmlns:cx2="http://schemas.microsoft.com/office/drawing/2015/10/21/chartex" xmlns:cx3="http://schemas.microsoft.com/office/drawing/2016/5/9/chartex" xmlns:cx4="http://schemas.microsoft.com/office/drawing/2016/5/10/chartex" xmlns:cx5="http://schemas.microsoft.com/office/drawing/2016/5/11/chartex" xmlns:cx6="http://schemas.microsoft.com/office/drawing/2016/5/12/chartex" xmlns:cx7="http://schemas.microsoft.com/office/drawing/2016/5/13/chartex" xmlns:cx8="http://schemas.microsoft.com/office/drawing/2016/5/14/chartex" xmlns:mc="http://schemas.openxmlformats.org/markup-compatibility/2006" xmlns:aink="http://schemas.microsoft.com/office/drawing/2016/ink" xmlns:am3d="http://schemas.microsoft.com/office/drawing/2017/model3d" xmlns:o="urn:schemas-microsoft-com:office:office" xmlns:r="http://schemas.openxmlformats.org/officeDocument/2006/relationships" xmlns:m="http://schemas.openxmlformats.org/officeDocument/2006/math" xmlns:v="urn:schemas-microsoft-com:vml" xmlns:wp14="http://schemas.microsoft.com/office/word/2010/wordprocessingDrawing" xmlns:wp="http://schemas.openxmlformats.org/drawingml/2006/wordprocessingDrawing" xmlns:w10="urn:schemas-microsoft-com:office:word" xmlns:w="http://schemas.openxmlformats.org/wordprocessingml/2006/main" xmlns:w14="http://schemas.microsoft.com/office/word/2010/wordml" xmlns:w15="http://schemas.microsoft.com/office/word/2012/wordml" xmlns:w16cid="http://schemas.microsoft.com/office/word/2016/wordml/cid" xmlns:w16se="http://schemas.microsoft.com/office/word/2015/wordml/symex" xmlns:wpg="http://schemas.microsoft.com/office/word/2010/wordprocessingGroup" xmlns:wpi="http://schemas.microsoft.com/office/word/2010/wordprocessingInk" xmlns:wne="http://schemas.microsoft.com/office/word/2006/wordml" xmlns:wps="http://schemas.microsoft.com/office/word/2010/wordprocessingShape" mc:Ignorable="w14 w15 w16se w16cid wp14">
   <w:abstractNum w:abstractNumId="0" w15:restartNumberingAfterBreak="0">
     <w:nsid w:val="02EA71FC"/>
     <w:multiLevelType w:val="multilevel"/>
@@ -3040,7 +3836,7 @@
 </file>
 
 <file path=word/styles.xml><?xml version="1.0" encoding="utf-8"?>
-<w:styles xmlns:mc="http://schemas.openxmlformats.org/markup-compatibility/2006" xmlns:r="http://schemas.openxmlformats.org/officeDocument/2006/relationships" xmlns:w="http://schemas.openxmlformats.org/wordprocessingml/2006/main" xmlns:w14="http://schemas.microsoft.com/office/word/2010/wordml" xmlns:w15="http://schemas.microsoft.com/office/word/2012/wordml" xmlns:w16cex="http://schemas.microsoft.com/office/word/2018/wordml/cex" xmlns:w16cid="http://schemas.microsoft.com/office/word/2016/wordml/cid" xmlns:w16="http://schemas.microsoft.com/office/word/2018/wordml" xmlns:w16sdtdh="http://schemas.microsoft.com/office/word/2020/wordml/sdtdatahash" xmlns:w16se="http://schemas.microsoft.com/office/word/2015/wordml/symex" mc:Ignorable="w14 w15 w16se w16cid w16 w16cex w16sdtdh">
+<w:styles xmlns:mc="http://schemas.openxmlformats.org/markup-compatibility/2006" xmlns:r="http://schemas.openxmlformats.org/officeDocument/2006/relationships" xmlns:w="http://schemas.openxmlformats.org/wordprocessingml/2006/main" xmlns:w14="http://schemas.microsoft.com/office/word/2010/wordml" xmlns:w15="http://schemas.microsoft.com/office/word/2012/wordml" xmlns:w16cid="http://schemas.microsoft.com/office/word/2016/wordml/cid" xmlns:w16se="http://schemas.microsoft.com/office/word/2015/wordml/symex" mc:Ignorable="w14 w15 w16se w16cid">
   <w:docDefaults>
     <w:rPrDefault>
       <w:rPr>
@@ -3051,7 +3847,7 @@
     </w:rPrDefault>
     <w:pPrDefault/>
   </w:docDefaults>
-  <w:latentStyles w:defLockedState="0" w:defUIPriority="99" w:defSemiHidden="0" w:defUnhideWhenUsed="0" w:defQFormat="0" w:count="376">
+  <w:latentStyles w:defLockedState="0" w:defUIPriority="99" w:defSemiHidden="0" w:defUnhideWhenUsed="0" w:defQFormat="0" w:count="375">
     <w:lsdException w:name="Normal" w:uiPriority="0" w:qFormat="1"/>
     <w:lsdException w:name="heading 1" w:uiPriority="9" w:qFormat="1"/>
     <w:lsdException w:name="heading 2" w:semiHidden="1" w:uiPriority="9" w:unhideWhenUsed="1" w:qFormat="1"/>
@@ -3427,7 +4223,6 @@
     <w:lsdException w:name="Smart Hyperlink" w:semiHidden="1" w:unhideWhenUsed="1"/>
     <w:lsdException w:name="Hashtag" w:semiHidden="1" w:unhideWhenUsed="1"/>
     <w:lsdException w:name="Unresolved Mention" w:semiHidden="1" w:unhideWhenUsed="1"/>
-    <w:lsdException w:name="Smart Link" w:semiHidden="1" w:unhideWhenUsed="1"/>
   </w:latentStyles>
   <w:style w:type="paragraph" w:default="1" w:styleId="Normal">
     <w:name w:val="Normal"/>

</xml_diff>